<commit_message>
Updated Proposal Document & Added several supporting documents as well
</commit_message>
<xml_diff>
--- a/DB Mgmt Final Project Proposal.docx
+++ b/DB Mgmt Final Project Proposal.docx
@@ -2,12 +2,998 @@
 <file path=word/document.xml><?xml version="1.0" encoding="utf-8"?>
 <w:document xmlns:wpc="http://schemas.microsoft.com/office/word/2010/wordprocessingCanvas" xmlns:cx="http://schemas.microsoft.com/office/drawing/2014/chartex" xmlns:cx1="http://schemas.microsoft.com/office/drawing/2015/9/8/chartex" xmlns:cx2="http://schemas.microsoft.com/office/drawing/2015/10/21/chartex" xmlns:cx3="http://schemas.microsoft.com/office/drawing/2016/5/9/chartex" xmlns:cx4="http://schemas.microsoft.com/office/drawing/2016/5/10/chartex" xmlns:cx5="http://schemas.microsoft.com/office/drawing/2016/5/11/chartex" xmlns:cx6="http://schemas.microsoft.com/office/drawing/2016/5/12/chartex" xmlns:cx7="http://schemas.microsoft.com/office/drawing/2016/5/13/chartex" xmlns:cx8="http://schemas.microsoft.com/office/drawing/2016/5/14/chartex" xmlns:mc="http://schemas.openxmlformats.org/markup-compatibility/2006" xmlns:aink="http://schemas.microsoft.com/office/drawing/2016/ink" xmlns:am3d="http://schemas.microsoft.com/office/drawing/2017/model3d" xmlns:o="urn:schemas-microsoft-com:office:office" xmlns:r="http://schemas.openxmlformats.org/officeDocument/2006/relationships" xmlns:m="http://schemas.openxmlformats.org/officeDocument/2006/math" xmlns:v="urn:schemas-microsoft-com:vml" xmlns:wp14="http://schemas.microsoft.com/office/word/2010/wordprocessingDrawing" xmlns:wp="http://schemas.openxmlformats.org/drawingml/2006/wordprocessingDrawing" xmlns:w10="urn:schemas-microsoft-com:office:word" xmlns:w="http://schemas.openxmlformats.org/wordprocessingml/2006/main" xmlns:w14="http://schemas.microsoft.com/office/word/2010/wordml" xmlns:w15="http://schemas.microsoft.com/office/word/2012/wordml" xmlns:w16cid="http://schemas.microsoft.com/office/word/2016/wordml/cid" xmlns:w16se="http://schemas.microsoft.com/office/word/2015/wordml/symex" xmlns:wpg="http://schemas.microsoft.com/office/word/2010/wordprocessingGroup" xmlns:wpi="http://schemas.microsoft.com/office/word/2010/wordprocessingInk" xmlns:wne="http://schemas.microsoft.com/office/word/2006/wordml" xmlns:wps="http://schemas.microsoft.com/office/word/2010/wordprocessingShape" mc:Ignorable="w14 w15 w16se w16cid wp14">
   <w:body>
+    <w:sdt>
+      <w:sdtPr>
+        <w:id w:val="1417754065"/>
+        <w:docPartObj>
+          <w:docPartGallery w:val="Cover Pages"/>
+          <w:docPartUnique/>
+        </w:docPartObj>
+      </w:sdtPr>
+      <w:sdtEndPr>
+        <w:rPr>
+          <w:rFonts w:ascii="Times New Roman" w:eastAsia="Times New Roman" w:hAnsi="Times New Roman" w:cs="Times New Roman"/>
+          <w:color w:val="000000"/>
+          <w:sz w:val="24"/>
+          <w:szCs w:val="24"/>
+        </w:rPr>
+      </w:sdtEndPr>
+      <w:sdtContent>
+        <w:p>
+          <w:r>
+            <w:rPr>
+              <w:noProof/>
+            </w:rPr>
+            <mc:AlternateContent>
+              <mc:Choice Requires="wpg">
+                <w:drawing>
+                  <wp:anchor distT="0" distB="0" distL="114300" distR="114300" simplePos="0" relativeHeight="251664384" behindDoc="0" locked="0" layoutInCell="1" allowOverlap="1">
+                    <wp:simplePos x="0" y="0"/>
+                    <wp:positionH relativeFrom="page">
+                      <wp:align>center</wp:align>
+                    </wp:positionH>
+                    <mc:AlternateContent>
+                      <mc:Choice Requires="wp14">
+                        <wp:positionV relativeFrom="page">
+                          <wp14:pctPosVOffset>2300</wp14:pctPosVOffset>
+                        </wp:positionV>
+                      </mc:Choice>
+                      <mc:Fallback>
+                        <wp:positionV relativeFrom="page">
+                          <wp:posOffset>231140</wp:posOffset>
+                        </wp:positionV>
+                      </mc:Fallback>
+                    </mc:AlternateContent>
+                    <wp:extent cx="7315200" cy="1215391"/>
+                    <wp:effectExtent l="0" t="0" r="1270" b="1905"/>
+                    <wp:wrapNone/>
+                    <wp:docPr id="149" name="Group 149"/>
+                    <wp:cNvGraphicFramePr/>
+                    <a:graphic xmlns:a="http://schemas.openxmlformats.org/drawingml/2006/main">
+                      <a:graphicData uri="http://schemas.microsoft.com/office/word/2010/wordprocessingGroup">
+                        <wpg:wgp>
+                          <wpg:cNvGrpSpPr/>
+                          <wpg:grpSpPr>
+                            <a:xfrm>
+                              <a:off x="0" y="0"/>
+                              <a:ext cx="7315200" cy="1215391"/>
+                              <a:chOff x="0" y="-1"/>
+                              <a:chExt cx="7315200" cy="1216153"/>
+                            </a:xfrm>
+                          </wpg:grpSpPr>
+                          <wps:wsp>
+                            <wps:cNvPr id="150" name="Rectangle 51"/>
+                            <wps:cNvSpPr/>
+                            <wps:spPr>
+                              <a:xfrm>
+                                <a:off x="0" y="-1"/>
+                                <a:ext cx="7315200" cy="1130373"/>
+                              </a:xfrm>
+                              <a:custGeom>
+                                <a:avLst/>
+                                <a:gdLst>
+                                  <a:gd name="connsiteX0" fmla="*/ 0 w 7312660"/>
+                                  <a:gd name="connsiteY0" fmla="*/ 0 h 1215390"/>
+                                  <a:gd name="connsiteX1" fmla="*/ 7312660 w 7312660"/>
+                                  <a:gd name="connsiteY1" fmla="*/ 0 h 1215390"/>
+                                  <a:gd name="connsiteX2" fmla="*/ 7312660 w 7312660"/>
+                                  <a:gd name="connsiteY2" fmla="*/ 1215390 h 1215390"/>
+                                  <a:gd name="connsiteX3" fmla="*/ 0 w 7312660"/>
+                                  <a:gd name="connsiteY3" fmla="*/ 1215390 h 1215390"/>
+                                  <a:gd name="connsiteX4" fmla="*/ 0 w 7312660"/>
+                                  <a:gd name="connsiteY4" fmla="*/ 0 h 1215390"/>
+                                  <a:gd name="connsiteX0" fmla="*/ 0 w 7312660"/>
+                                  <a:gd name="connsiteY0" fmla="*/ 0 h 1215390"/>
+                                  <a:gd name="connsiteX1" fmla="*/ 7312660 w 7312660"/>
+                                  <a:gd name="connsiteY1" fmla="*/ 0 h 1215390"/>
+                                  <a:gd name="connsiteX2" fmla="*/ 7312660 w 7312660"/>
+                                  <a:gd name="connsiteY2" fmla="*/ 1215390 h 1215390"/>
+                                  <a:gd name="connsiteX3" fmla="*/ 3667125 w 7312660"/>
+                                  <a:gd name="connsiteY3" fmla="*/ 1209675 h 1215390"/>
+                                  <a:gd name="connsiteX4" fmla="*/ 0 w 7312660"/>
+                                  <a:gd name="connsiteY4" fmla="*/ 1215390 h 1215390"/>
+                                  <a:gd name="connsiteX5" fmla="*/ 0 w 7312660"/>
+                                  <a:gd name="connsiteY5" fmla="*/ 0 h 1215390"/>
+                                  <a:gd name="connsiteX0" fmla="*/ 0 w 7312660"/>
+                                  <a:gd name="connsiteY0" fmla="*/ 0 h 1215390"/>
+                                  <a:gd name="connsiteX1" fmla="*/ 7312660 w 7312660"/>
+                                  <a:gd name="connsiteY1" fmla="*/ 0 h 1215390"/>
+                                  <a:gd name="connsiteX2" fmla="*/ 7312660 w 7312660"/>
+                                  <a:gd name="connsiteY2" fmla="*/ 1215390 h 1215390"/>
+                                  <a:gd name="connsiteX3" fmla="*/ 3619500 w 7312660"/>
+                                  <a:gd name="connsiteY3" fmla="*/ 733425 h 1215390"/>
+                                  <a:gd name="connsiteX4" fmla="*/ 0 w 7312660"/>
+                                  <a:gd name="connsiteY4" fmla="*/ 1215390 h 1215390"/>
+                                  <a:gd name="connsiteX5" fmla="*/ 0 w 7312660"/>
+                                  <a:gd name="connsiteY5" fmla="*/ 0 h 1215390"/>
+                                  <a:gd name="connsiteX0" fmla="*/ 0 w 7312660"/>
+                                  <a:gd name="connsiteY0" fmla="*/ 0 h 1215390"/>
+                                  <a:gd name="connsiteX1" fmla="*/ 7312660 w 7312660"/>
+                                  <a:gd name="connsiteY1" fmla="*/ 0 h 1215390"/>
+                                  <a:gd name="connsiteX2" fmla="*/ 7312660 w 7312660"/>
+                                  <a:gd name="connsiteY2" fmla="*/ 1129665 h 1215390"/>
+                                  <a:gd name="connsiteX3" fmla="*/ 3619500 w 7312660"/>
+                                  <a:gd name="connsiteY3" fmla="*/ 733425 h 1215390"/>
+                                  <a:gd name="connsiteX4" fmla="*/ 0 w 7312660"/>
+                                  <a:gd name="connsiteY4" fmla="*/ 1215390 h 1215390"/>
+                                  <a:gd name="connsiteX5" fmla="*/ 0 w 7312660"/>
+                                  <a:gd name="connsiteY5" fmla="*/ 0 h 1215390"/>
+                                  <a:gd name="connsiteX0" fmla="*/ 9525 w 7322185"/>
+                                  <a:gd name="connsiteY0" fmla="*/ 0 h 1129665"/>
+                                  <a:gd name="connsiteX1" fmla="*/ 7322185 w 7322185"/>
+                                  <a:gd name="connsiteY1" fmla="*/ 0 h 1129665"/>
+                                  <a:gd name="connsiteX2" fmla="*/ 7322185 w 7322185"/>
+                                  <a:gd name="connsiteY2" fmla="*/ 1129665 h 1129665"/>
+                                  <a:gd name="connsiteX3" fmla="*/ 3629025 w 7322185"/>
+                                  <a:gd name="connsiteY3" fmla="*/ 733425 h 1129665"/>
+                                  <a:gd name="connsiteX4" fmla="*/ 0 w 7322185"/>
+                                  <a:gd name="connsiteY4" fmla="*/ 1091565 h 1129665"/>
+                                  <a:gd name="connsiteX5" fmla="*/ 9525 w 7322185"/>
+                                  <a:gd name="connsiteY5" fmla="*/ 0 h 1129665"/>
+                                  <a:gd name="connsiteX0" fmla="*/ 0 w 7312660"/>
+                                  <a:gd name="connsiteY0" fmla="*/ 0 h 1129665"/>
+                                  <a:gd name="connsiteX1" fmla="*/ 7312660 w 7312660"/>
+                                  <a:gd name="connsiteY1" fmla="*/ 0 h 1129665"/>
+                                  <a:gd name="connsiteX2" fmla="*/ 7312660 w 7312660"/>
+                                  <a:gd name="connsiteY2" fmla="*/ 1129665 h 1129665"/>
+                                  <a:gd name="connsiteX3" fmla="*/ 3619500 w 7312660"/>
+                                  <a:gd name="connsiteY3" fmla="*/ 733425 h 1129665"/>
+                                  <a:gd name="connsiteX4" fmla="*/ 0 w 7312660"/>
+                                  <a:gd name="connsiteY4" fmla="*/ 1091565 h 1129665"/>
+                                  <a:gd name="connsiteX5" fmla="*/ 0 w 7312660"/>
+                                  <a:gd name="connsiteY5" fmla="*/ 0 h 1129665"/>
+                                </a:gdLst>
+                                <a:ahLst/>
+                                <a:cxnLst>
+                                  <a:cxn ang="0">
+                                    <a:pos x="connsiteX0" y="connsiteY0"/>
+                                  </a:cxn>
+                                  <a:cxn ang="0">
+                                    <a:pos x="connsiteX1" y="connsiteY1"/>
+                                  </a:cxn>
+                                  <a:cxn ang="0">
+                                    <a:pos x="connsiteX2" y="connsiteY2"/>
+                                  </a:cxn>
+                                  <a:cxn ang="0">
+                                    <a:pos x="connsiteX3" y="connsiteY3"/>
+                                  </a:cxn>
+                                  <a:cxn ang="0">
+                                    <a:pos x="connsiteX4" y="connsiteY4"/>
+                                  </a:cxn>
+                                  <a:cxn ang="0">
+                                    <a:pos x="connsiteX5" y="connsiteY5"/>
+                                  </a:cxn>
+                                </a:cxnLst>
+                                <a:rect l="l" t="t" r="r" b="b"/>
+                                <a:pathLst>
+                                  <a:path w="7312660" h="1129665">
+                                    <a:moveTo>
+                                      <a:pt x="0" y="0"/>
+                                    </a:moveTo>
+                                    <a:lnTo>
+                                      <a:pt x="7312660" y="0"/>
+                                    </a:lnTo>
+                                    <a:lnTo>
+                                      <a:pt x="7312660" y="1129665"/>
+                                    </a:lnTo>
+                                    <a:lnTo>
+                                      <a:pt x="3619500" y="733425"/>
+                                    </a:lnTo>
+                                    <a:lnTo>
+                                      <a:pt x="0" y="1091565"/>
+                                    </a:lnTo>
+                                    <a:lnTo>
+                                      <a:pt x="0" y="0"/>
+                                    </a:lnTo>
+                                    <a:close/>
+                                  </a:path>
+                                </a:pathLst>
+                              </a:custGeom>
+                              <a:ln>
+                                <a:noFill/>
+                              </a:ln>
+                            </wps:spPr>
+                            <wps:style>
+                              <a:lnRef idx="2">
+                                <a:schemeClr val="accent1">
+                                  <a:shade val="50000"/>
+                                </a:schemeClr>
+                              </a:lnRef>
+                              <a:fillRef idx="1">
+                                <a:schemeClr val="accent1"/>
+                              </a:fillRef>
+                              <a:effectRef idx="0">
+                                <a:schemeClr val="accent1"/>
+                              </a:effectRef>
+                              <a:fontRef idx="minor">
+                                <a:schemeClr val="lt1"/>
+                              </a:fontRef>
+                            </wps:style>
+                            <wps:bodyPr rot="0" spcFirstLastPara="0" vertOverflow="overflow" horzOverflow="overflow" vert="horz" wrap="square" lIns="91440" tIns="45720" rIns="91440" bIns="45720" numCol="1" spcCol="0" rtlCol="0" fromWordArt="0" anchor="ctr" anchorCtr="0" forceAA="0" compatLnSpc="1">
+                              <a:prstTxWarp prst="textNoShape">
+                                <a:avLst/>
+                              </a:prstTxWarp>
+                              <a:noAutofit/>
+                            </wps:bodyPr>
+                          </wps:wsp>
+                          <wps:wsp>
+                            <wps:cNvPr id="151" name="Rectangle 151"/>
+                            <wps:cNvSpPr/>
+                            <wps:spPr>
+                              <a:xfrm>
+                                <a:off x="0" y="0"/>
+                                <a:ext cx="7315200" cy="1216152"/>
+                              </a:xfrm>
+                              <a:prstGeom prst="rect">
+                                <a:avLst/>
+                              </a:prstGeom>
+                              <a:blipFill>
+                                <a:blip r:embed="rId5"/>
+                                <a:stretch>
+                                  <a:fillRect r="-7574"/>
+                                </a:stretch>
+                              </a:blipFill>
+                              <a:ln>
+                                <a:noFill/>
+                              </a:ln>
+                            </wps:spPr>
+                            <wps:style>
+                              <a:lnRef idx="2">
+                                <a:schemeClr val="accent1">
+                                  <a:shade val="50000"/>
+                                </a:schemeClr>
+                              </a:lnRef>
+                              <a:fillRef idx="1">
+                                <a:schemeClr val="accent1"/>
+                              </a:fillRef>
+                              <a:effectRef idx="0">
+                                <a:schemeClr val="accent1"/>
+                              </a:effectRef>
+                              <a:fontRef idx="minor">
+                                <a:schemeClr val="lt1"/>
+                              </a:fontRef>
+                            </wps:style>
+                            <wps:bodyPr rot="0" spcFirstLastPara="0" vertOverflow="overflow" horzOverflow="overflow" vert="horz" wrap="square" lIns="91440" tIns="45720" rIns="91440" bIns="45720" numCol="1" spcCol="0" rtlCol="0" fromWordArt="0" anchor="ctr" anchorCtr="0" forceAA="0" compatLnSpc="1">
+                              <a:prstTxWarp prst="textNoShape">
+                                <a:avLst/>
+                              </a:prstTxWarp>
+                              <a:noAutofit/>
+                            </wps:bodyPr>
+                          </wps:wsp>
+                        </wpg:wgp>
+                      </a:graphicData>
+                    </a:graphic>
+                    <wp14:sizeRelH relativeFrom="page">
+                      <wp14:pctWidth>94100</wp14:pctWidth>
+                    </wp14:sizeRelH>
+                    <wp14:sizeRelV relativeFrom="page">
+                      <wp14:pctHeight>12100</wp14:pctHeight>
+                    </wp14:sizeRelV>
+                  </wp:anchor>
+                </w:drawing>
+              </mc:Choice>
+              <mc:Fallback>
+                <w:pict>
+                  <v:group w14:anchorId="3A69FB6D" id="Group 149" o:spid="_x0000_s1026" style="position:absolute;margin-left:0;margin-top:0;width:8in;height:95.7pt;z-index:251664384;mso-width-percent:941;mso-height-percent:121;mso-top-percent:23;mso-position-horizontal:center;mso-position-horizontal-relative:page;mso-position-vertical-relative:page;mso-width-percent:941;mso-height-percent:121;mso-top-percent:23" coordorigin="" coordsize="73152,12161" o:gfxdata="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">
+                    <v:shape id="Rectangle 51" o:spid="_x0000_s1027" style="position:absolute;width:73152;height:11303;visibility:visible;mso-wrap-style:square;v-text-anchor:middle" coordsize="7312660,1129665" o:gfxdata="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" path="m,l7312660,r,1129665l3619500,733425,,1091565,,xe" fillcolor="#5b9bd5 [3204]" stroked="f" strokeweight="1pt">
+                      <v:stroke joinstyle="miter"/>
+                      <v:path arrowok="t" o:connecttype="custom" o:connectlocs="0,0;7315200,0;7315200,1130373;3620757,733885;0,1092249;0,0" o:connectangles="0,0,0,0,0,0"/>
+                    </v:shape>
+                    <v:rect id="Rectangle 151" o:spid="_x0000_s1028" style="position:absolute;width:73152;height:12161;visibility:visible;mso-wrap-style:square;v-text-anchor:middle" o:gfxdata="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" stroked="f" strokeweight="1pt">
+                      <v:fill r:id="rId6" o:title="" recolor="t" rotate="t" type="frame"/>
+                    </v:rect>
+                    <w10:wrap anchorx="page" anchory="page"/>
+                  </v:group>
+                </w:pict>
+              </mc:Fallback>
+            </mc:AlternateContent>
+          </w:r>
+          <w:r>
+            <w:rPr>
+              <w:noProof/>
+            </w:rPr>
+            <mc:AlternateContent>
+              <mc:Choice Requires="wps">
+                <w:drawing>
+                  <wp:anchor distT="0" distB="0" distL="114300" distR="114300" simplePos="0" relativeHeight="251662336" behindDoc="0" locked="0" layoutInCell="1" allowOverlap="1">
+                    <wp:simplePos x="0" y="0"/>
+                    <wp:positionH relativeFrom="page">
+                      <wp:align>center</wp:align>
+                    </wp:positionH>
+                    <mc:AlternateContent>
+                      <mc:Choice Requires="wp14">
+                        <wp:positionV relativeFrom="page">
+                          <wp14:pctPosVOffset>81800</wp14:pctPosVOffset>
+                        </wp:positionV>
+                      </mc:Choice>
+                      <mc:Fallback>
+                        <wp:positionV relativeFrom="page">
+                          <wp:posOffset>8227695</wp:posOffset>
+                        </wp:positionV>
+                      </mc:Fallback>
+                    </mc:AlternateContent>
+                    <wp:extent cx="7315200" cy="914400"/>
+                    <wp:effectExtent l="0" t="0" r="0" b="8255"/>
+                    <wp:wrapSquare wrapText="bothSides"/>
+                    <wp:docPr id="152" name="Text Box 152"/>
+                    <wp:cNvGraphicFramePr/>
+                    <a:graphic xmlns:a="http://schemas.openxmlformats.org/drawingml/2006/main">
+                      <a:graphicData uri="http://schemas.microsoft.com/office/word/2010/wordprocessingShape">
+                        <wps:wsp>
+                          <wps:cNvSpPr txBox="1"/>
+                          <wps:spPr>
+                            <a:xfrm>
+                              <a:off x="0" y="0"/>
+                              <a:ext cx="7315200" cy="914400"/>
+                            </a:xfrm>
+                            <a:prstGeom prst="rect">
+                              <a:avLst/>
+                            </a:prstGeom>
+                            <a:noFill/>
+                            <a:ln w="6350">
+                              <a:noFill/>
+                            </a:ln>
+                            <a:effectLst/>
+                          </wps:spPr>
+                          <wps:style>
+                            <a:lnRef idx="0">
+                              <a:schemeClr val="accent1"/>
+                            </a:lnRef>
+                            <a:fillRef idx="0">
+                              <a:schemeClr val="accent1"/>
+                            </a:fillRef>
+                            <a:effectRef idx="0">
+                              <a:schemeClr val="accent1"/>
+                            </a:effectRef>
+                            <a:fontRef idx="minor">
+                              <a:schemeClr val="dk1"/>
+                            </a:fontRef>
+                          </wps:style>
+                          <wps:txbx>
+                            <w:txbxContent>
+                              <w:sdt>
+                                <w:sdtPr>
+                                  <w:rPr>
+                                    <w:color w:val="595959" w:themeColor="text1" w:themeTint="A6"/>
+                                    <w:sz w:val="28"/>
+                                    <w:szCs w:val="28"/>
+                                  </w:rPr>
+                                  <w:alias w:val="Author"/>
+                                  <w:tag w:val=""/>
+                                  <w:id w:val="789243997"/>
+                                  <w:dataBinding w:prefixMappings="xmlns:ns0='http://purl.org/dc/elements/1.1/' xmlns:ns1='http://schemas.openxmlformats.org/package/2006/metadata/core-properties' " w:xpath="/ns1:coreProperties[1]/ns0:creator[1]" w:storeItemID="{6C3C8BC8-F283-45AE-878A-BAB7291924A1}"/>
+                                  <w:text/>
+                                </w:sdtPr>
+                                <w:sdtContent>
+                                  <w:p>
+                                    <w:pPr>
+                                      <w:pStyle w:val="NoSpacing"/>
+                                      <w:jc w:val="right"/>
+                                      <w:rPr>
+                                        <w:color w:val="595959" w:themeColor="text1" w:themeTint="A6"/>
+                                        <w:sz w:val="28"/>
+                                        <w:szCs w:val="28"/>
+                                      </w:rPr>
+                                    </w:pPr>
+                                    <w:r>
+                                      <w:rPr>
+                                        <w:color w:val="595959" w:themeColor="text1" w:themeTint="A6"/>
+                                        <w:sz w:val="28"/>
+                                        <w:szCs w:val="28"/>
+                                      </w:rPr>
+                                      <w:t>Yuri Khechoyan, Steven Olsen, Jessie Wilkins, John McQuaide</w:t>
+                                    </w:r>
+                                  </w:p>
+                                </w:sdtContent>
+                              </w:sdt>
+                              <w:p>
+                                <w:pPr>
+                                  <w:pStyle w:val="NoSpacing"/>
+                                  <w:jc w:val="center"/>
+                                  <w:rPr>
+                                    <w:color w:val="595959" w:themeColor="text1" w:themeTint="A6"/>
+                                    <w:sz w:val="18"/>
+                                    <w:szCs w:val="18"/>
+                                  </w:rPr>
+                                </w:pPr>
+                                <w:sdt>
+                                  <w:sdtPr>
+                                    <w:rPr>
+                                      <w:color w:val="595959" w:themeColor="text1" w:themeTint="A6"/>
+                                      <w:sz w:val="18"/>
+                                      <w:szCs w:val="18"/>
+                                    </w:rPr>
+                                    <w:alias w:val="Email"/>
+                                    <w:tag w:val="Email"/>
+                                    <w:id w:val="942260680"/>
+                                    <w:showingPlcHdr/>
+                                    <w:dataBinding w:prefixMappings="xmlns:ns0='http://schemas.microsoft.com/office/2006/coverPageProps' " w:xpath="/ns0:CoverPageProperties[1]/ns0:CompanyEmail[1]" w:storeItemID="{55AF091B-3C7A-41E3-B477-F2FDAA23CFDA}"/>
+                                    <w:text/>
+                                  </w:sdtPr>
+                                  <w:sdtContent>
+                                    <w:r>
+                                      <w:rPr>
+                                        <w:color w:val="595959" w:themeColor="text1" w:themeTint="A6"/>
+                                        <w:sz w:val="18"/>
+                                        <w:szCs w:val="18"/>
+                                      </w:rPr>
+                                      <w:t xml:space="preserve">     </w:t>
+                                    </w:r>
+                                  </w:sdtContent>
+                                </w:sdt>
+                              </w:p>
+                            </w:txbxContent>
+                          </wps:txbx>
+                          <wps:bodyPr rot="0" spcFirstLastPara="0" vertOverflow="overflow" horzOverflow="overflow" vert="horz" wrap="square" lIns="1600200" tIns="0" rIns="685800" bIns="0" numCol="1" spcCol="0" rtlCol="0" fromWordArt="0" anchor="b" anchorCtr="0" forceAA="0" compatLnSpc="1">
+                            <a:prstTxWarp prst="textNoShape">
+                              <a:avLst/>
+                            </a:prstTxWarp>
+                            <a:noAutofit/>
+                          </wps:bodyPr>
+                        </wps:wsp>
+                      </a:graphicData>
+                    </a:graphic>
+                    <wp14:sizeRelH relativeFrom="page">
+                      <wp14:pctWidth>94100</wp14:pctWidth>
+                    </wp14:sizeRelH>
+                    <wp14:sizeRelV relativeFrom="page">
+                      <wp14:pctHeight>9200</wp14:pctHeight>
+                    </wp14:sizeRelV>
+                  </wp:anchor>
+                </w:drawing>
+              </mc:Choice>
+              <mc:Fallback>
+                <w:pict>
+                  <v:shapetype id="_x0000_t202" coordsize="21600,21600" o:spt="202" path="m,l,21600r21600,l21600,xe">
+                    <v:stroke joinstyle="miter"/>
+                    <v:path gradientshapeok="t" o:connecttype="rect"/>
+                  </v:shapetype>
+                  <v:shape id="Text Box 152" o:spid="_x0000_s1026" type="#_x0000_t202" style="position:absolute;margin-left:0;margin-top:0;width:8in;height:1in;z-index:251662336;visibility:visible;mso-wrap-style:square;mso-width-percent:941;mso-height-percent:92;mso-top-percent:818;mso-wrap-distance-left:9pt;mso-wrap-distance-top:0;mso-wrap-distance-right:9pt;mso-wrap-distance-bottom:0;mso-position-horizontal:center;mso-position-horizontal-relative:page;mso-position-vertical-relative:page;mso-width-percent:941;mso-height-percent:92;mso-top-percent:818;mso-width-relative:page;mso-height-relative:page;v-text-anchor:bottom" o:gfxdata="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" filled="f" stroked="f" strokeweight=".5pt">
+                    <v:textbox inset="126pt,0,54pt,0">
+                      <w:txbxContent>
+                        <w:sdt>
+                          <w:sdtPr>
+                            <w:rPr>
+                              <w:color w:val="595959" w:themeColor="text1" w:themeTint="A6"/>
+                              <w:sz w:val="28"/>
+                              <w:szCs w:val="28"/>
+                            </w:rPr>
+                            <w:alias w:val="Author"/>
+                            <w:tag w:val=""/>
+                            <w:id w:val="789243997"/>
+                            <w:dataBinding w:prefixMappings="xmlns:ns0='http://purl.org/dc/elements/1.1/' xmlns:ns1='http://schemas.openxmlformats.org/package/2006/metadata/core-properties' " w:xpath="/ns1:coreProperties[1]/ns0:creator[1]" w:storeItemID="{6C3C8BC8-F283-45AE-878A-BAB7291924A1}"/>
+                            <w:text/>
+                          </w:sdtPr>
+                          <w:sdtContent>
+                            <w:p>
+                              <w:pPr>
+                                <w:pStyle w:val="NoSpacing"/>
+                                <w:jc w:val="right"/>
+                                <w:rPr>
+                                  <w:color w:val="595959" w:themeColor="text1" w:themeTint="A6"/>
+                                  <w:sz w:val="28"/>
+                                  <w:szCs w:val="28"/>
+                                </w:rPr>
+                              </w:pPr>
+                              <w:r>
+                                <w:rPr>
+                                  <w:color w:val="595959" w:themeColor="text1" w:themeTint="A6"/>
+                                  <w:sz w:val="28"/>
+                                  <w:szCs w:val="28"/>
+                                </w:rPr>
+                                <w:t>Yuri Khechoyan, Steven Olsen, Jessie Wilkins, John McQuaide</w:t>
+                              </w:r>
+                            </w:p>
+                          </w:sdtContent>
+                        </w:sdt>
+                        <w:p>
+                          <w:pPr>
+                            <w:pStyle w:val="NoSpacing"/>
+                            <w:jc w:val="center"/>
+                            <w:rPr>
+                              <w:color w:val="595959" w:themeColor="text1" w:themeTint="A6"/>
+                              <w:sz w:val="18"/>
+                              <w:szCs w:val="18"/>
+                            </w:rPr>
+                          </w:pPr>
+                          <w:sdt>
+                            <w:sdtPr>
+                              <w:rPr>
+                                <w:color w:val="595959" w:themeColor="text1" w:themeTint="A6"/>
+                                <w:sz w:val="18"/>
+                                <w:szCs w:val="18"/>
+                              </w:rPr>
+                              <w:alias w:val="Email"/>
+                              <w:tag w:val="Email"/>
+                              <w:id w:val="942260680"/>
+                              <w:showingPlcHdr/>
+                              <w:dataBinding w:prefixMappings="xmlns:ns0='http://schemas.microsoft.com/office/2006/coverPageProps' " w:xpath="/ns0:CoverPageProperties[1]/ns0:CompanyEmail[1]" w:storeItemID="{55AF091B-3C7A-41E3-B477-F2FDAA23CFDA}"/>
+                              <w:text/>
+                            </w:sdtPr>
+                            <w:sdtContent>
+                              <w:r>
+                                <w:rPr>
+                                  <w:color w:val="595959" w:themeColor="text1" w:themeTint="A6"/>
+                                  <w:sz w:val="18"/>
+                                  <w:szCs w:val="18"/>
+                                </w:rPr>
+                                <w:t xml:space="preserve">     </w:t>
+                              </w:r>
+                            </w:sdtContent>
+                          </w:sdt>
+                        </w:p>
+                      </w:txbxContent>
+                    </v:textbox>
+                    <w10:wrap type="square" anchorx="page" anchory="page"/>
+                  </v:shape>
+                </w:pict>
+              </mc:Fallback>
+            </mc:AlternateContent>
+          </w:r>
+          <w:r>
+            <w:rPr>
+              <w:noProof/>
+            </w:rPr>
+            <mc:AlternateContent>
+              <mc:Choice Requires="wps">
+                <w:drawing>
+                  <wp:anchor distT="0" distB="0" distL="114300" distR="114300" simplePos="0" relativeHeight="251663360" behindDoc="0" locked="0" layoutInCell="1" allowOverlap="1">
+                    <wp:simplePos x="0" y="0"/>
+                    <wp:positionH relativeFrom="page">
+                      <wp:align>center</wp:align>
+                    </wp:positionH>
+                    <mc:AlternateContent>
+                      <mc:Choice Requires="wp14">
+                        <wp:positionV relativeFrom="page">
+                          <wp14:pctPosVOffset>70000</wp14:pctPosVOffset>
+                        </wp:positionV>
+                      </mc:Choice>
+                      <mc:Fallback>
+                        <wp:positionV relativeFrom="page">
+                          <wp:posOffset>7040880</wp:posOffset>
+                        </wp:positionV>
+                      </mc:Fallback>
+                    </mc:AlternateContent>
+                    <wp:extent cx="7315200" cy="1009650"/>
+                    <wp:effectExtent l="0" t="0" r="0" b="0"/>
+                    <wp:wrapSquare wrapText="bothSides"/>
+                    <wp:docPr id="153" name="Text Box 153"/>
+                    <wp:cNvGraphicFramePr/>
+                    <a:graphic xmlns:a="http://schemas.openxmlformats.org/drawingml/2006/main">
+                      <a:graphicData uri="http://schemas.microsoft.com/office/word/2010/wordprocessingShape">
+                        <wps:wsp>
+                          <wps:cNvSpPr txBox="1"/>
+                          <wps:spPr>
+                            <a:xfrm>
+                              <a:off x="0" y="0"/>
+                              <a:ext cx="7315200" cy="1009650"/>
+                            </a:xfrm>
+                            <a:prstGeom prst="rect">
+                              <a:avLst/>
+                            </a:prstGeom>
+                            <a:noFill/>
+                            <a:ln w="6350">
+                              <a:noFill/>
+                            </a:ln>
+                            <a:effectLst/>
+                          </wps:spPr>
+                          <wps:style>
+                            <a:lnRef idx="0">
+                              <a:schemeClr val="accent1"/>
+                            </a:lnRef>
+                            <a:fillRef idx="0">
+                              <a:schemeClr val="accent1"/>
+                            </a:fillRef>
+                            <a:effectRef idx="0">
+                              <a:schemeClr val="accent1"/>
+                            </a:effectRef>
+                            <a:fontRef idx="minor">
+                              <a:schemeClr val="dk1"/>
+                            </a:fontRef>
+                          </wps:style>
+                          <wps:txbx>
+                            <w:txbxContent>
+                              <w:p>
+                                <w:pPr>
+                                  <w:pStyle w:val="NoSpacing"/>
+                                  <w:jc w:val="right"/>
+                                  <w:rPr>
+                                    <w:color w:val="595959" w:themeColor="text1" w:themeTint="A6"/>
+                                    <w:sz w:val="20"/>
+                                    <w:szCs w:val="20"/>
+                                  </w:rPr>
+                                </w:pPr>
+                                <w:r>
+                                  <w:rPr>
+                                    <w:color w:val="5B9BD5" w:themeColor="accent1"/>
+                                    <w:sz w:val="28"/>
+                                    <w:szCs w:val="28"/>
+                                  </w:rPr>
+                                  <w:t>FALL 2017</w:t>
+                                </w:r>
+                                <w:sdt>
+                                  <w:sdtPr>
+                                    <w:rPr>
+                                      <w:color w:val="595959" w:themeColor="text1" w:themeTint="A6"/>
+                                      <w:sz w:val="20"/>
+                                      <w:szCs w:val="20"/>
+                                    </w:rPr>
+                                    <w:alias w:val="Abstract"/>
+                                    <w:tag w:val=""/>
+                                    <w:id w:val="1375273687"/>
+                                    <w:showingPlcHdr/>
+                                    <w:dataBinding w:prefixMappings="xmlns:ns0='http://schemas.microsoft.com/office/2006/coverPageProps' " w:xpath="/ns0:CoverPageProperties[1]/ns0:Abstract[1]" w:storeItemID="{55AF091B-3C7A-41E3-B477-F2FDAA23CFDA}"/>
+                                    <w:text w:multiLine="1"/>
+                                  </w:sdtPr>
+                                  <w:sdtEndPr/>
+                                  <w:sdtContent>
+                                    <w:r>
+                                      <w:rPr>
+                                        <w:color w:val="595959" w:themeColor="text1" w:themeTint="A6"/>
+                                        <w:sz w:val="20"/>
+                                        <w:szCs w:val="20"/>
+                                      </w:rPr>
+                                      <w:t xml:space="preserve">     </w:t>
+                                    </w:r>
+                                  </w:sdtContent>
+                                </w:sdt>
+                              </w:p>
+                            </w:txbxContent>
+                          </wps:txbx>
+                          <wps:bodyPr rot="0" spcFirstLastPara="0" vertOverflow="overflow" horzOverflow="overflow" vert="horz" wrap="square" lIns="1600200" tIns="0" rIns="685800" bIns="0" numCol="1" spcCol="0" rtlCol="0" fromWordArt="0" anchor="t" anchorCtr="0" forceAA="0" compatLnSpc="1">
+                            <a:prstTxWarp prst="textNoShape">
+                              <a:avLst/>
+                            </a:prstTxWarp>
+                            <a:spAutoFit/>
+                          </wps:bodyPr>
+                        </wps:wsp>
+                      </a:graphicData>
+                    </a:graphic>
+                    <wp14:sizeRelH relativeFrom="page">
+                      <wp14:pctWidth>94100</wp14:pctWidth>
+                    </wp14:sizeRelH>
+                    <wp14:sizeRelV relativeFrom="page">
+                      <wp14:pctHeight>10000</wp14:pctHeight>
+                    </wp14:sizeRelV>
+                  </wp:anchor>
+                </w:drawing>
+              </mc:Choice>
+              <mc:Fallback>
+                <w:pict>
+                  <v:shape id="Text Box 153" o:spid="_x0000_s1027" type="#_x0000_t202" style="position:absolute;margin-left:0;margin-top:0;width:8in;height:79.5pt;z-index:251663360;visibility:visible;mso-wrap-style:square;mso-width-percent:941;mso-height-percent:100;mso-top-percent:700;mso-wrap-distance-left:9pt;mso-wrap-distance-top:0;mso-wrap-distance-right:9pt;mso-wrap-distance-bottom:0;mso-position-horizontal:center;mso-position-horizontal-relative:page;mso-position-vertical-relative:page;mso-width-percent:941;mso-height-percent:100;mso-top-percent:700;mso-width-relative:page;mso-height-relative:page;v-text-anchor:top" o:gfxdata="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" filled="f" stroked="f" strokeweight=".5pt">
+                    <v:textbox style="mso-fit-shape-to-text:t" inset="126pt,0,54pt,0">
+                      <w:txbxContent>
+                        <w:p>
+                          <w:pPr>
+                            <w:pStyle w:val="NoSpacing"/>
+                            <w:jc w:val="right"/>
+                            <w:rPr>
+                              <w:color w:val="595959" w:themeColor="text1" w:themeTint="A6"/>
+                              <w:sz w:val="20"/>
+                              <w:szCs w:val="20"/>
+                            </w:rPr>
+                          </w:pPr>
+                          <w:r>
+                            <w:rPr>
+                              <w:color w:val="5B9BD5" w:themeColor="accent1"/>
+                              <w:sz w:val="28"/>
+                              <w:szCs w:val="28"/>
+                            </w:rPr>
+                            <w:t>FALL 2017</w:t>
+                          </w:r>
+                          <w:sdt>
+                            <w:sdtPr>
+                              <w:rPr>
+                                <w:color w:val="595959" w:themeColor="text1" w:themeTint="A6"/>
+                                <w:sz w:val="20"/>
+                                <w:szCs w:val="20"/>
+                              </w:rPr>
+                              <w:alias w:val="Abstract"/>
+                              <w:tag w:val=""/>
+                              <w:id w:val="1375273687"/>
+                              <w:showingPlcHdr/>
+                              <w:dataBinding w:prefixMappings="xmlns:ns0='http://schemas.microsoft.com/office/2006/coverPageProps' " w:xpath="/ns0:CoverPageProperties[1]/ns0:Abstract[1]" w:storeItemID="{55AF091B-3C7A-41E3-B477-F2FDAA23CFDA}"/>
+                              <w:text w:multiLine="1"/>
+                            </w:sdtPr>
+                            <w:sdtEndPr/>
+                            <w:sdtContent>
+                              <w:r>
+                                <w:rPr>
+                                  <w:color w:val="595959" w:themeColor="text1" w:themeTint="A6"/>
+                                  <w:sz w:val="20"/>
+                                  <w:szCs w:val="20"/>
+                                </w:rPr>
+                                <w:t xml:space="preserve">     </w:t>
+                              </w:r>
+                            </w:sdtContent>
+                          </w:sdt>
+                        </w:p>
+                      </w:txbxContent>
+                    </v:textbox>
+                    <w10:wrap type="square" anchorx="page" anchory="page"/>
+                  </v:shape>
+                </w:pict>
+              </mc:Fallback>
+            </mc:AlternateContent>
+          </w:r>
+          <w:r>
+            <w:rPr>
+              <w:noProof/>
+            </w:rPr>
+            <mc:AlternateContent>
+              <mc:Choice Requires="wps">
+                <w:drawing>
+                  <wp:anchor distT="0" distB="0" distL="114300" distR="114300" simplePos="0" relativeHeight="251661312" behindDoc="0" locked="0" layoutInCell="1" allowOverlap="1">
+                    <wp:simplePos x="0" y="0"/>
+                    <wp:positionH relativeFrom="page">
+                      <wp:align>center</wp:align>
+                    </wp:positionH>
+                    <mc:AlternateContent>
+                      <mc:Choice Requires="wp14">
+                        <wp:positionV relativeFrom="page">
+                          <wp14:pctPosVOffset>30000</wp14:pctPosVOffset>
+                        </wp:positionV>
+                      </mc:Choice>
+                      <mc:Fallback>
+                        <wp:positionV relativeFrom="page">
+                          <wp:posOffset>3017520</wp:posOffset>
+                        </wp:positionV>
+                      </mc:Fallback>
+                    </mc:AlternateContent>
+                    <wp:extent cx="7315200" cy="3638550"/>
+                    <wp:effectExtent l="0" t="0" r="0" b="6350"/>
+                    <wp:wrapSquare wrapText="bothSides"/>
+                    <wp:docPr id="154" name="Text Box 154"/>
+                    <wp:cNvGraphicFramePr/>
+                    <a:graphic xmlns:a="http://schemas.openxmlformats.org/drawingml/2006/main">
+                      <a:graphicData uri="http://schemas.microsoft.com/office/word/2010/wordprocessingShape">
+                        <wps:wsp>
+                          <wps:cNvSpPr txBox="1"/>
+                          <wps:spPr>
+                            <a:xfrm>
+                              <a:off x="0" y="0"/>
+                              <a:ext cx="7315200" cy="3638550"/>
+                            </a:xfrm>
+                            <a:prstGeom prst="rect">
+                              <a:avLst/>
+                            </a:prstGeom>
+                            <a:noFill/>
+                            <a:ln w="6350">
+                              <a:noFill/>
+                            </a:ln>
+                            <a:effectLst/>
+                          </wps:spPr>
+                          <wps:style>
+                            <a:lnRef idx="0">
+                              <a:schemeClr val="accent1"/>
+                            </a:lnRef>
+                            <a:fillRef idx="0">
+                              <a:schemeClr val="accent1"/>
+                            </a:fillRef>
+                            <a:effectRef idx="0">
+                              <a:schemeClr val="accent1"/>
+                            </a:effectRef>
+                            <a:fontRef idx="minor">
+                              <a:schemeClr val="dk1"/>
+                            </a:fontRef>
+                          </wps:style>
+                          <wps:txbx>
+                            <w:txbxContent>
+                              <w:p>
+                                <w:pPr>
+                                  <w:jc w:val="right"/>
+                                  <w:rPr>
+                                    <w:color w:val="5B9BD5" w:themeColor="accent1"/>
+                                    <w:sz w:val="64"/>
+                                    <w:szCs w:val="64"/>
+                                  </w:rPr>
+                                </w:pPr>
+                                <w:sdt>
+                                  <w:sdtPr>
+                                    <w:rPr>
+                                      <w:caps/>
+                                      <w:color w:val="5B9BD5" w:themeColor="accent1"/>
+                                      <w:sz w:val="64"/>
+                                      <w:szCs w:val="64"/>
+                                    </w:rPr>
+                                    <w:alias w:val="Title"/>
+                                    <w:tag w:val=""/>
+                                    <w:id w:val="-1949687389"/>
+                                    <w:dataBinding w:prefixMappings="xmlns:ns0='http://purl.org/dc/elements/1.1/' xmlns:ns1='http://schemas.openxmlformats.org/package/2006/metadata/core-properties' " w:xpath="/ns1:coreProperties[1]/ns0:title[1]" w:storeItemID="{6C3C8BC8-F283-45AE-878A-BAB7291924A1}"/>
+                                    <w:text w:multiLine="1"/>
+                                  </w:sdtPr>
+                                  <w:sdtEndPr>
+                                    <w:rPr>
+                                      <w:caps w:val="0"/>
+                                    </w:rPr>
+                                  </w:sdtEndPr>
+                                  <w:sdtContent>
+                                    <w:r>
+                                      <w:rPr>
+                                        <w:caps/>
+                                        <w:color w:val="5B9BD5" w:themeColor="accent1"/>
+                                        <w:sz w:val="64"/>
+                                        <w:szCs w:val="64"/>
+                                      </w:rPr>
+                                      <w:t>CIS 330 Project Proposal:</w:t>
+                                    </w:r>
+                                  </w:sdtContent>
+                                </w:sdt>
+                              </w:p>
+                              <w:sdt>
+                                <w:sdtPr>
+                                  <w:rPr>
+                                    <w:color w:val="404040" w:themeColor="text1" w:themeTint="BF"/>
+                                    <w:sz w:val="36"/>
+                                    <w:szCs w:val="36"/>
+                                  </w:rPr>
+                                  <w:alias w:val="Subtitle"/>
+                                  <w:tag w:val=""/>
+                                  <w:id w:val="-1289588383"/>
+                                  <w:showingPlcHdr/>
+                                  <w:dataBinding w:prefixMappings="xmlns:ns0='http://purl.org/dc/elements/1.1/' xmlns:ns1='http://schemas.openxmlformats.org/package/2006/metadata/core-properties' " w:xpath="/ns1:coreProperties[1]/ns0:subject[1]" w:storeItemID="{6C3C8BC8-F283-45AE-878A-BAB7291924A1}"/>
+                                  <w:text/>
+                                </w:sdtPr>
+                                <w:sdtContent>
+                                  <w:p>
+                                    <w:pPr>
+                                      <w:jc w:val="right"/>
+                                      <w:rPr>
+                                        <w:smallCaps/>
+                                        <w:color w:val="404040" w:themeColor="text1" w:themeTint="BF"/>
+                                        <w:sz w:val="36"/>
+                                        <w:szCs w:val="36"/>
+                                      </w:rPr>
+                                    </w:pPr>
+                                    <w:r>
+                                      <w:rPr>
+                                        <w:color w:val="404040" w:themeColor="text1" w:themeTint="BF"/>
+                                        <w:sz w:val="36"/>
+                                        <w:szCs w:val="36"/>
+                                      </w:rPr>
+                                      <w:t xml:space="preserve">     </w:t>
+                                    </w:r>
+                                  </w:p>
+                                </w:sdtContent>
+                              </w:sdt>
+                            </w:txbxContent>
+                          </wps:txbx>
+                          <wps:bodyPr rot="0" spcFirstLastPara="0" vertOverflow="overflow" horzOverflow="overflow" vert="horz" wrap="square" lIns="1600200" tIns="0" rIns="685800" bIns="0" numCol="1" spcCol="0" rtlCol="0" fromWordArt="0" anchor="b" anchorCtr="0" forceAA="0" compatLnSpc="1">
+                            <a:prstTxWarp prst="textNoShape">
+                              <a:avLst/>
+                            </a:prstTxWarp>
+                            <a:noAutofit/>
+                          </wps:bodyPr>
+                        </wps:wsp>
+                      </a:graphicData>
+                    </a:graphic>
+                    <wp14:sizeRelH relativeFrom="page">
+                      <wp14:pctWidth>94100</wp14:pctWidth>
+                    </wp14:sizeRelH>
+                    <wp14:sizeRelV relativeFrom="page">
+                      <wp14:pctHeight>36300</wp14:pctHeight>
+                    </wp14:sizeRelV>
+                  </wp:anchor>
+                </w:drawing>
+              </mc:Choice>
+              <mc:Fallback>
+                <w:pict>
+                  <v:shape id="Text Box 154" o:spid="_x0000_s1028" type="#_x0000_t202" style="position:absolute;margin-left:0;margin-top:0;width:8in;height:286.5pt;z-index:251661312;visibility:visible;mso-wrap-style:square;mso-width-percent:941;mso-height-percent:363;mso-top-percent:300;mso-wrap-distance-left:9pt;mso-wrap-distance-top:0;mso-wrap-distance-right:9pt;mso-wrap-distance-bottom:0;mso-position-horizontal:center;mso-position-horizontal-relative:page;mso-position-vertical-relative:page;mso-width-percent:941;mso-height-percent:363;mso-top-percent:300;mso-width-relative:page;mso-height-relative:page;v-text-anchor:bottom" o:gfxdata="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" filled="f" stroked="f" strokeweight=".5pt">
+                    <v:textbox inset="126pt,0,54pt,0">
+                      <w:txbxContent>
+                        <w:p>
+                          <w:pPr>
+                            <w:jc w:val="right"/>
+                            <w:rPr>
+                              <w:color w:val="5B9BD5" w:themeColor="accent1"/>
+                              <w:sz w:val="64"/>
+                              <w:szCs w:val="64"/>
+                            </w:rPr>
+                          </w:pPr>
+                          <w:sdt>
+                            <w:sdtPr>
+                              <w:rPr>
+                                <w:caps/>
+                                <w:color w:val="5B9BD5" w:themeColor="accent1"/>
+                                <w:sz w:val="64"/>
+                                <w:szCs w:val="64"/>
+                              </w:rPr>
+                              <w:alias w:val="Title"/>
+                              <w:tag w:val=""/>
+                              <w:id w:val="-1949687389"/>
+                              <w:dataBinding w:prefixMappings="xmlns:ns0='http://purl.org/dc/elements/1.1/' xmlns:ns1='http://schemas.openxmlformats.org/package/2006/metadata/core-properties' " w:xpath="/ns1:coreProperties[1]/ns0:title[1]" w:storeItemID="{6C3C8BC8-F283-45AE-878A-BAB7291924A1}"/>
+                              <w:text w:multiLine="1"/>
+                            </w:sdtPr>
+                            <w:sdtEndPr>
+                              <w:rPr>
+                                <w:caps w:val="0"/>
+                              </w:rPr>
+                            </w:sdtEndPr>
+                            <w:sdtContent>
+                              <w:r>
+                                <w:rPr>
+                                  <w:caps/>
+                                  <w:color w:val="5B9BD5" w:themeColor="accent1"/>
+                                  <w:sz w:val="64"/>
+                                  <w:szCs w:val="64"/>
+                                </w:rPr>
+                                <w:t>CIS 330 Project Proposal:</w:t>
+                              </w:r>
+                            </w:sdtContent>
+                          </w:sdt>
+                        </w:p>
+                        <w:sdt>
+                          <w:sdtPr>
+                            <w:rPr>
+                              <w:color w:val="404040" w:themeColor="text1" w:themeTint="BF"/>
+                              <w:sz w:val="36"/>
+                              <w:szCs w:val="36"/>
+                            </w:rPr>
+                            <w:alias w:val="Subtitle"/>
+                            <w:tag w:val=""/>
+                            <w:id w:val="-1289588383"/>
+                            <w:showingPlcHdr/>
+                            <w:dataBinding w:prefixMappings="xmlns:ns0='http://purl.org/dc/elements/1.1/' xmlns:ns1='http://schemas.openxmlformats.org/package/2006/metadata/core-properties' " w:xpath="/ns1:coreProperties[1]/ns0:subject[1]" w:storeItemID="{6C3C8BC8-F283-45AE-878A-BAB7291924A1}"/>
+                            <w:text/>
+                          </w:sdtPr>
+                          <w:sdtContent>
+                            <w:p>
+                              <w:pPr>
+                                <w:jc w:val="right"/>
+                                <w:rPr>
+                                  <w:smallCaps/>
+                                  <w:color w:val="404040" w:themeColor="text1" w:themeTint="BF"/>
+                                  <w:sz w:val="36"/>
+                                  <w:szCs w:val="36"/>
+                                </w:rPr>
+                              </w:pPr>
+                              <w:r>
+                                <w:rPr>
+                                  <w:color w:val="404040" w:themeColor="text1" w:themeTint="BF"/>
+                                  <w:sz w:val="36"/>
+                                  <w:szCs w:val="36"/>
+                                </w:rPr>
+                                <w:t xml:space="preserve">     </w:t>
+                              </w:r>
+                            </w:p>
+                          </w:sdtContent>
+                        </w:sdt>
+                      </w:txbxContent>
+                    </v:textbox>
+                    <w10:wrap type="square" anchorx="page" anchory="page"/>
+                  </v:shape>
+                </w:pict>
+              </mc:Fallback>
+            </mc:AlternateContent>
+          </w:r>
+        </w:p>
+        <w:p>
+          <w:pPr>
+            <w:rPr>
+              <w:rFonts w:ascii="Times New Roman" w:eastAsia="Times New Roman" w:hAnsi="Times New Roman" w:cs="Times New Roman"/>
+              <w:color w:val="000000"/>
+              <w:sz w:val="24"/>
+              <w:szCs w:val="24"/>
+            </w:rPr>
+          </w:pPr>
+          <w:r>
+            <w:rPr>
+              <w:rFonts w:ascii="Times New Roman" w:eastAsia="Times New Roman" w:hAnsi="Times New Roman" w:cs="Times New Roman"/>
+              <w:color w:val="000000"/>
+              <w:sz w:val="24"/>
+              <w:szCs w:val="24"/>
+            </w:rPr>
+            <w:br w:type="page"/>
+          </w:r>
+        </w:p>
+      </w:sdtContent>
+    </w:sdt>
     <w:p>
       <w:pPr>
         <w:shd w:val="clear" w:color="auto" w:fill="FFFFFF"/>
         <w:spacing w:after="0" w:line="240" w:lineRule="auto"/>
         <w:rPr>
-          <w:rFonts w:ascii="inherit" w:eastAsia="Times New Roman" w:hAnsi="inherit" w:cs="Helvetica"/>
+          <w:rFonts w:ascii="Times New Roman" w:eastAsia="Times New Roman" w:hAnsi="Times New Roman" w:cs="Times New Roman"/>
           <w:color w:val="000000"/>
           <w:sz w:val="20"/>
           <w:szCs w:val="20"/>
@@ -20,7 +1006,7 @@
         <w:spacing w:after="0" w:line="240" w:lineRule="auto"/>
         <w:ind w:left="-360"/>
         <w:rPr>
-          <w:rFonts w:ascii="inherit" w:eastAsia="Times New Roman" w:hAnsi="inherit" w:cs="Helvetica"/>
+          <w:rFonts w:ascii="Times New Roman" w:eastAsia="Times New Roman" w:hAnsi="Times New Roman" w:cs="Times New Roman"/>
           <w:color w:val="000000"/>
           <w:sz w:val="20"/>
           <w:szCs w:val="20"/>
@@ -121,7 +1107,7 @@
           <w:sz w:val="24"/>
           <w:szCs w:val="24"/>
         </w:rPr>
-        <w:t xml:space="preserve"> Yuri Khechoyan &amp; </w:t>
+        <w:t xml:space="preserve"> Yuri Khechoyan,</w:t>
       </w:r>
       <w:r>
         <w:rPr>
@@ -130,9 +1116,8 @@
           <w:sz w:val="24"/>
           <w:szCs w:val="24"/>
         </w:rPr>
-        <w:t xml:space="preserve">Steven Olsen, Jessie Wilkins, John </w:t>
+        <w:t xml:space="preserve"> </w:t>
       </w:r>
-      <w:proofErr w:type="spellStart"/>
       <w:r>
         <w:rPr>
           <w:rFonts w:ascii="Times New Roman" w:eastAsia="Times New Roman" w:hAnsi="Times New Roman" w:cs="Times New Roman"/>
@@ -140,9 +1125,26 @@
           <w:sz w:val="24"/>
           <w:szCs w:val="24"/>
         </w:rPr>
-        <w:t>McQuaide</w:t>
+        <w:t>Steven Olsen, Jessie Wilkins,</w:t>
       </w:r>
-      <w:proofErr w:type="spellEnd"/>
+      <w:r>
+        <w:rPr>
+          <w:rFonts w:ascii="Times New Roman" w:eastAsia="Times New Roman" w:hAnsi="Times New Roman" w:cs="Times New Roman"/>
+          <w:color w:val="000000"/>
+          <w:sz w:val="24"/>
+          <w:szCs w:val="24"/>
+        </w:rPr>
+        <w:t xml:space="preserve"> and</w:t>
+      </w:r>
+      <w:r>
+        <w:rPr>
+          <w:rFonts w:ascii="Times New Roman" w:eastAsia="Times New Roman" w:hAnsi="Times New Roman" w:cs="Times New Roman"/>
+          <w:color w:val="000000"/>
+          <w:sz w:val="24"/>
+          <w:szCs w:val="24"/>
+        </w:rPr>
+        <w:t xml:space="preserve"> John McQuaide</w:t>
+      </w:r>
     </w:p>
     <w:p>
       <w:pPr>
@@ -186,7 +1188,110 @@
           <w:sz w:val="24"/>
           <w:szCs w:val="24"/>
         </w:rPr>
-        <w:t xml:space="preserve"> Customer Queue</w:t>
+        <w:t xml:space="preserve"> </w:t>
+      </w:r>
+      <w:r>
+        <w:rPr>
+          <w:rFonts w:ascii="Times New Roman" w:eastAsia="Times New Roman" w:hAnsi="Times New Roman" w:cs="Times New Roman"/>
+          <w:color w:val="000000"/>
+          <w:sz w:val="24"/>
+          <w:szCs w:val="24"/>
+        </w:rPr>
+        <w:t>QU</w:t>
+      </w:r>
+      <w:r>
+        <w:rPr>
+          <w:rFonts w:ascii="Times New Roman" w:eastAsia="Times New Roman" w:hAnsi="Times New Roman" w:cs="Times New Roman"/>
+          <w:color w:val="000000"/>
+          <w:sz w:val="24"/>
+          <w:szCs w:val="24"/>
+          <w:vertAlign w:val="superscript"/>
+        </w:rPr>
+        <w:t>ME</w:t>
+      </w:r>
+      <w:r>
+        <w:rPr>
+          <w:rFonts w:ascii="Times New Roman" w:eastAsia="Times New Roman" w:hAnsi="Times New Roman" w:cs="Times New Roman"/>
+          <w:color w:val="000000"/>
+          <w:sz w:val="24"/>
+          <w:szCs w:val="24"/>
+        </w:rPr>
+        <w:t xml:space="preserve"> </w:t>
+      </w:r>
+      <w:r>
+        <w:rPr>
+          <w:rFonts w:ascii="Times New Roman" w:eastAsia="Times New Roman" w:hAnsi="Times New Roman" w:cs="Times New Roman"/>
+          <w:color w:val="000000"/>
+          <w:sz w:val="24"/>
+          <w:szCs w:val="24"/>
+        </w:rPr>
+        <w:t xml:space="preserve">| </w:t>
+      </w:r>
+      <w:r>
+        <w:rPr>
+          <w:rFonts w:ascii="Times New Roman" w:hAnsi="Times New Roman" w:cs="Times New Roman"/>
+          <w:color w:val="222222"/>
+          <w:sz w:val="24"/>
+          <w:szCs w:val="24"/>
+          <w:shd w:val="clear" w:color="auto" w:fill="FFFFFF"/>
+        </w:rPr>
+        <w:t>qu</w:t>
+      </w:r>
+      <w:r>
+        <w:rPr>
+          <w:rFonts w:ascii="Times New Roman" w:hAnsi="Times New Roman" w:cs="Times New Roman"/>
+          <w:color w:val="222222"/>
+          <w:sz w:val="24"/>
+          <w:szCs w:val="24"/>
+          <w:shd w:val="clear" w:color="auto" w:fill="FFFFFF"/>
+        </w:rPr>
+        <w:t>·</w:t>
+      </w:r>
+      <w:r>
+        <w:rPr>
+          <w:rFonts w:ascii="Times New Roman" w:hAnsi="Times New Roman" w:cs="Times New Roman"/>
+          <w:color w:val="222222"/>
+          <w:sz w:val="24"/>
+          <w:szCs w:val="24"/>
+          <w:shd w:val="clear" w:color="auto" w:fill="FFFFFF"/>
+        </w:rPr>
+        <w:t>eu·ed</w:t>
+      </w:r>
+      <w:r>
+        <w:rPr>
+          <w:rFonts w:ascii="Times New Roman" w:eastAsia="Times New Roman" w:hAnsi="Times New Roman" w:cs="Times New Roman"/>
+          <w:color w:val="000000"/>
+          <w:sz w:val="24"/>
+          <w:szCs w:val="24"/>
+        </w:rPr>
+        <w:t xml:space="preserve"> </w:t>
+      </w:r>
+      <w:r>
+        <w:rPr>
+          <w:rFonts w:ascii="Times New Roman" w:eastAsia="Times New Roman" w:hAnsi="Times New Roman" w:cs="Times New Roman"/>
+          <w:color w:val="000000"/>
+          <w:sz w:val="24"/>
+          <w:szCs w:val="24"/>
+        </w:rPr>
+        <w:t>(working title</w:t>
+      </w:r>
+      <w:r>
+        <w:rPr>
+          <w:rFonts w:ascii="Times New Roman" w:eastAsia="Times New Roman" w:hAnsi="Times New Roman" w:cs="Times New Roman"/>
+          <w:color w:val="000000"/>
+          <w:sz w:val="24"/>
+          <w:szCs w:val="24"/>
+        </w:rPr>
+        <w:t>s</w:t>
+      </w:r>
+      <w:r>
+        <w:rPr>
+          <w:rFonts w:ascii="Times New Roman" w:eastAsia="Times New Roman" w:hAnsi="Times New Roman" w:cs="Times New Roman"/>
+          <w:color w:val="000000"/>
+          <w:sz w:val="24"/>
+          <w:szCs w:val="24"/>
+        </w:rPr>
+        <w:t>)</w:t>
       </w:r>
     </w:p>
     <w:p>
@@ -240,90 +1345,414 @@
     </w:p>
     <w:p>
       <w:pPr>
-        <w:numPr>
-          <w:ilvl w:val="0"/>
-          <w:numId w:val="1"/>
-        </w:numPr>
         <w:spacing w:line="360" w:lineRule="auto"/>
+        <w:ind w:left="720"/>
+        <w:jc w:val="center"/>
+        <w:rPr>
+          <w:rFonts w:ascii="Times New Roman" w:hAnsi="Times New Roman" w:cs="Times New Roman"/>
+          <w:sz w:val="24"/>
+          <w:szCs w:val="24"/>
+        </w:rPr>
       </w:pPr>
       <w:r>
         <w:rPr>
+          <w:rFonts w:ascii="Times New Roman" w:hAnsi="Times New Roman" w:cs="Times New Roman"/>
+          <w:b/>
           <w:bCs/>
+          <w:sz w:val="24"/>
+          <w:szCs w:val="24"/>
+        </w:rPr>
+        <w:t>Description</w:t>
+      </w:r>
+      <w:r>
+        <w:rPr>
+          <w:rFonts w:ascii="Times New Roman" w:hAnsi="Times New Roman" w:cs="Times New Roman"/>
+          <w:bCs/>
+          <w:sz w:val="24"/>
+          <w:szCs w:val="24"/>
+        </w:rPr>
+        <w:t>:</w:t>
+      </w:r>
+    </w:p>
+    <w:p>
+      <w:pPr>
+        <w:spacing w:line="360" w:lineRule="auto"/>
+        <w:ind w:left="720"/>
+        <w:jc w:val="both"/>
+        <w:rPr>
+          <w:rFonts w:ascii="Times New Roman" w:hAnsi="Times New Roman" w:cs="Times New Roman"/>
+          <w:sz w:val="24"/>
+          <w:szCs w:val="24"/>
+        </w:rPr>
+      </w:pPr>
+      <w:r>
+        <w:rPr>
+          <w:rFonts w:ascii="Times New Roman" w:hAnsi="Times New Roman" w:cs="Times New Roman"/>
+          <w:bCs/>
+          <w:sz w:val="24"/>
+          <w:szCs w:val="24"/>
+        </w:rPr>
+        <w:t xml:space="preserve"> </w:t>
+      </w:r>
+      <w:r>
+        <w:rPr>
+          <w:rFonts w:ascii="Times New Roman" w:hAnsi="Times New Roman" w:cs="Times New Roman"/>
+          <w:bCs/>
+          <w:sz w:val="24"/>
+          <w:szCs w:val="24"/>
         </w:rPr>
         <w:t>Create a Customer Queue platfor</w:t>
       </w:r>
       <w:r>
         <w:rPr>
+          <w:rFonts w:ascii="Times New Roman" w:hAnsi="Times New Roman" w:cs="Times New Roman"/>
           <w:bCs/>
-        </w:rPr>
-        <w:t>m that helps identify who has not been assisted yet.</w:t>
+          <w:sz w:val="24"/>
+          <w:szCs w:val="24"/>
+        </w:rPr>
+        <w:t>m that helps identify who has not been</w:t>
+      </w:r>
+      <w:r>
+        <w:rPr>
+          <w:rFonts w:ascii="Times New Roman" w:hAnsi="Times New Roman" w:cs="Times New Roman"/>
+          <w:bCs/>
+          <w:sz w:val="24"/>
+          <w:szCs w:val="24"/>
+        </w:rPr>
+        <w:t xml:space="preserve"> assisted yet</w:t>
+      </w:r>
+      <w:r>
+        <w:rPr>
+          <w:rFonts w:ascii="Times New Roman" w:hAnsi="Times New Roman" w:cs="Times New Roman"/>
+          <w:sz w:val="24"/>
+          <w:szCs w:val="24"/>
+        </w:rPr>
+        <w:t>. While also enabling the business to cut their costs, eliminate unnecessary equipment, and create a level of interactivity between the customer and business that has not been achieved yet.</w:t>
       </w:r>
     </w:p>
     <w:p>
       <w:pPr>
         <w:pStyle w:val="ListParagraph"/>
-        <w:numPr>
-          <w:ilvl w:val="0"/>
-          <w:numId w:val="1"/>
-        </w:numPr>
         <w:shd w:val="clear" w:color="auto" w:fill="FFFFFF"/>
         <w:spacing w:after="0" w:line="360" w:lineRule="auto"/>
-        <w:rPr>
-          <w:rFonts w:ascii="Times New Roman" w:eastAsia="Times New Roman" w:hAnsi="Times New Roman" w:cs="Times New Roman"/>
-          <w:color w:val="000000"/>
+        <w:jc w:val="center"/>
+        <w:rPr>
+          <w:rFonts w:ascii="Times New Roman" w:hAnsi="Times New Roman" w:cs="Times New Roman"/>
+          <w:bCs/>
           <w:sz w:val="24"/>
           <w:szCs w:val="24"/>
         </w:rPr>
       </w:pPr>
       <w:r>
         <w:rPr>
+          <w:rFonts w:ascii="Times New Roman" w:hAnsi="Times New Roman" w:cs="Times New Roman"/>
+          <w:b/>
           <w:bCs/>
-        </w:rPr>
-        <w:t>Maintain</w:t>
+          <w:sz w:val="24"/>
+          <w:szCs w:val="24"/>
+        </w:rPr>
+        <w:t>Why/Importance</w:t>
       </w:r>
       <w:r>
-        <w:t xml:space="preserve"> </w:t>
-      </w:r>
-      <w:r>
-        <w:rPr>
+        <w:rPr>
+          <w:rFonts w:ascii="Times New Roman" w:hAnsi="Times New Roman" w:cs="Times New Roman"/>
           <w:bCs/>
-        </w:rPr>
-        <w:t>order in which helps the business handle their customers’ requests and wait times more efficiently; know who</w:t>
-      </w:r>
-      <w:r>
-        <w:rPr>
-          <w:bCs/>
-        </w:rPr>
-        <w:t xml:space="preserve"> is next in line to be assisted</w:t>
+          <w:sz w:val="24"/>
+          <w:szCs w:val="24"/>
+        </w:rPr>
+        <w:t xml:space="preserve">: </w:t>
       </w:r>
     </w:p>
     <w:p>
       <w:pPr>
         <w:pStyle w:val="ListParagraph"/>
-        <w:numPr>
-          <w:ilvl w:val="0"/>
-          <w:numId w:val="1"/>
-        </w:numPr>
         <w:shd w:val="clear" w:color="auto" w:fill="FFFFFF"/>
         <w:spacing w:after="0" w:line="360" w:lineRule="auto"/>
         <w:rPr>
-          <w:rFonts w:ascii="Times New Roman" w:eastAsia="Times New Roman" w:hAnsi="Times New Roman" w:cs="Times New Roman"/>
-          <w:color w:val="000000"/>
+          <w:rFonts w:ascii="Times New Roman" w:hAnsi="Times New Roman" w:cs="Times New Roman"/>
           <w:sz w:val="24"/>
           <w:szCs w:val="24"/>
         </w:rPr>
       </w:pPr>
       <w:r>
         <w:rPr>
-          <w:bCs/>
-        </w:rPr>
-        <w:t>Explain how program will bene</w:t>
+          <w:rFonts w:ascii="Times New Roman" w:hAnsi="Times New Roman" w:cs="Times New Roman"/>
+          <w:sz w:val="24"/>
+          <w:szCs w:val="24"/>
+        </w:rPr>
+        <w:t xml:space="preserve">We chose this topic for numerous reasons. </w:t>
       </w:r>
       <w:r>
         <w:rPr>
+          <w:rFonts w:ascii="Times New Roman" w:hAnsi="Times New Roman" w:cs="Times New Roman"/>
+          <w:sz w:val="24"/>
+          <w:szCs w:val="24"/>
+        </w:rPr>
+        <w:t xml:space="preserve">Before </w:t>
+      </w:r>
+      <w:r>
+        <w:rPr>
+          <w:rFonts w:ascii="Times New Roman" w:hAnsi="Times New Roman" w:cs="Times New Roman"/>
+          <w:sz w:val="24"/>
+          <w:szCs w:val="24"/>
+        </w:rPr>
+        <w:t xml:space="preserve">we </w:t>
+      </w:r>
+      <w:r>
+        <w:rPr>
+          <w:rFonts w:ascii="Times New Roman" w:hAnsi="Times New Roman" w:cs="Times New Roman"/>
+          <w:sz w:val="24"/>
+          <w:szCs w:val="24"/>
+        </w:rPr>
+        <w:t>can identify</w:t>
+      </w:r>
+      <w:r>
+        <w:rPr>
+          <w:rFonts w:ascii="Times New Roman" w:hAnsi="Times New Roman" w:cs="Times New Roman"/>
+          <w:sz w:val="24"/>
+          <w:szCs w:val="24"/>
+        </w:rPr>
+        <w:t xml:space="preserve"> </w:t>
+      </w:r>
+      <w:r>
+        <w:rPr>
+          <w:rFonts w:ascii="Times New Roman" w:hAnsi="Times New Roman" w:cs="Times New Roman"/>
+          <w:b/>
+          <w:i/>
+          <w:sz w:val="24"/>
+          <w:szCs w:val="24"/>
+          <w:u w:val="single"/>
+        </w:rPr>
+        <w:t>what</w:t>
+      </w:r>
+      <w:r>
+        <w:rPr>
+          <w:rFonts w:ascii="Times New Roman" w:hAnsi="Times New Roman" w:cs="Times New Roman"/>
+          <w:sz w:val="24"/>
+          <w:szCs w:val="24"/>
+        </w:rPr>
+        <w:t xml:space="preserve"> we need to do and how we need to do it, we first need to identify the </w:t>
+      </w:r>
+      <w:r>
+        <w:rPr>
+          <w:rFonts w:ascii="Times New Roman" w:hAnsi="Times New Roman" w:cs="Times New Roman"/>
+          <w:b/>
+          <w:i/>
+          <w:sz w:val="24"/>
+          <w:szCs w:val="24"/>
+          <w:u w:val="single"/>
+        </w:rPr>
+        <w:t>WHY</w:t>
+      </w:r>
+      <w:r>
+        <w:rPr>
+          <w:rFonts w:ascii="Times New Roman" w:hAnsi="Times New Roman" w:cs="Times New Roman"/>
+          <w:sz w:val="24"/>
+          <w:szCs w:val="24"/>
+        </w:rPr>
+        <w:t xml:space="preserve">. </w:t>
+      </w:r>
+    </w:p>
+    <w:p>
+      <w:pPr>
+        <w:pStyle w:val="ListParagraph"/>
+        <w:shd w:val="clear" w:color="auto" w:fill="FFFFFF"/>
+        <w:spacing w:after="0" w:line="360" w:lineRule="auto"/>
+        <w:rPr>
+          <w:rFonts w:ascii="Times New Roman" w:hAnsi="Times New Roman" w:cs="Times New Roman"/>
+          <w:sz w:val="24"/>
+          <w:szCs w:val="24"/>
+        </w:rPr>
+      </w:pPr>
+      <w:r>
+        <w:rPr>
+          <w:rFonts w:ascii="Times New Roman" w:hAnsi="Times New Roman" w:cs="Times New Roman"/>
+          <w:b/>
+          <w:sz w:val="24"/>
+          <w:szCs w:val="24"/>
+        </w:rPr>
+        <w:t>1)</w:t>
+      </w:r>
+      <w:r>
+        <w:rPr>
+          <w:rFonts w:ascii="Times New Roman" w:hAnsi="Times New Roman" w:cs="Times New Roman"/>
+          <w:sz w:val="24"/>
+          <w:szCs w:val="24"/>
+        </w:rPr>
+        <w:t xml:space="preserve"> This software is applicable to a variety of different businesses that interact with customers every day. </w:t>
+      </w:r>
+    </w:p>
+    <w:p>
+      <w:pPr>
+        <w:pStyle w:val="ListParagraph"/>
+        <w:shd w:val="clear" w:color="auto" w:fill="FFFFFF"/>
+        <w:spacing w:after="0" w:line="360" w:lineRule="auto"/>
+        <w:rPr>
+          <w:rFonts w:ascii="Times New Roman" w:hAnsi="Times New Roman" w:cs="Times New Roman"/>
+          <w:sz w:val="24"/>
+          <w:szCs w:val="24"/>
+        </w:rPr>
+      </w:pPr>
+      <w:r>
+        <w:rPr>
+          <w:rFonts w:ascii="Times New Roman" w:hAnsi="Times New Roman" w:cs="Times New Roman"/>
+          <w:b/>
+          <w:sz w:val="24"/>
+          <w:szCs w:val="24"/>
+        </w:rPr>
+        <w:t>2)</w:t>
+      </w:r>
+      <w:r>
+        <w:rPr>
+          <w:rFonts w:ascii="Times New Roman" w:hAnsi="Times New Roman" w:cs="Times New Roman"/>
+          <w:sz w:val="24"/>
+          <w:szCs w:val="24"/>
+        </w:rPr>
+        <w:t xml:space="preserve"> The business does not need to buy, maintain, and replace supplementary hardware (example: Bread Co pagers – which are made by a 3</w:t>
+      </w:r>
+      <w:r>
+        <w:rPr>
+          <w:rFonts w:ascii="Times New Roman" w:hAnsi="Times New Roman" w:cs="Times New Roman"/>
+          <w:sz w:val="24"/>
+          <w:szCs w:val="24"/>
+          <w:vertAlign w:val="superscript"/>
+        </w:rPr>
+        <w:t>rd</w:t>
+      </w:r>
+      <w:r>
+        <w:rPr>
+          <w:rFonts w:ascii="Times New Roman" w:hAnsi="Times New Roman" w:cs="Times New Roman"/>
+          <w:sz w:val="24"/>
+          <w:szCs w:val="24"/>
+        </w:rPr>
+        <w:t xml:space="preserve"> party company, not Bread Co). </w:t>
+      </w:r>
+    </w:p>
+    <w:p>
+      <w:pPr>
+        <w:pStyle w:val="ListParagraph"/>
+        <w:shd w:val="clear" w:color="auto" w:fill="FFFFFF"/>
+        <w:spacing w:after="0" w:line="360" w:lineRule="auto"/>
+        <w:rPr>
+          <w:rFonts w:ascii="Times New Roman" w:hAnsi="Times New Roman" w:cs="Times New Roman"/>
+          <w:sz w:val="24"/>
+          <w:szCs w:val="24"/>
+        </w:rPr>
+      </w:pPr>
+      <w:r>
+        <w:rPr>
+          <w:rFonts w:ascii="Times New Roman" w:hAnsi="Times New Roman" w:cs="Times New Roman"/>
+          <w:b/>
+          <w:sz w:val="24"/>
+          <w:szCs w:val="24"/>
+        </w:rPr>
+        <w:t>3)</w:t>
+      </w:r>
+      <w:r>
+        <w:rPr>
+          <w:rFonts w:ascii="Times New Roman" w:hAnsi="Times New Roman" w:cs="Times New Roman"/>
+          <w:sz w:val="24"/>
+          <w:szCs w:val="24"/>
+        </w:rPr>
+        <w:t xml:space="preserve"> Since this is software based, it is completely customizable to the heart’s content of the customer (If they are in the customer service realm of a company, the program could ask for the reason of their customers’ visit [Account issues, New Customer that wants to sign up with the company, Billing/Payment, etc.]. If the software would be for Restaurants, it could ask for the size of the party instead of what the reason for their visit was. </w:t>
+      </w:r>
+    </w:p>
+    <w:p>
+      <w:pPr>
+        <w:pStyle w:val="ListParagraph"/>
+        <w:shd w:val="clear" w:color="auto" w:fill="FFFFFF"/>
+        <w:spacing w:after="0" w:line="360" w:lineRule="auto"/>
+        <w:rPr>
+          <w:rFonts w:ascii="Times New Roman" w:eastAsia="Times New Roman" w:hAnsi="Times New Roman" w:cs="Times New Roman"/>
+          <w:color w:val="000000"/>
+          <w:sz w:val="24"/>
+          <w:szCs w:val="24"/>
+        </w:rPr>
+      </w:pPr>
+      <w:r>
+        <w:rPr>
+          <w:rFonts w:ascii="Times New Roman" w:hAnsi="Times New Roman" w:cs="Times New Roman"/>
+          <w:b/>
+          <w:sz w:val="24"/>
+          <w:szCs w:val="24"/>
+        </w:rPr>
+        <w:t>4)</w:t>
+      </w:r>
+      <w:r>
+        <w:rPr>
+          <w:rFonts w:ascii="Times New Roman" w:hAnsi="Times New Roman" w:cs="Times New Roman"/>
+          <w:sz w:val="24"/>
+          <w:szCs w:val="24"/>
+        </w:rPr>
+        <w:t xml:space="preserve"> From a business standpoint, the program could also keep a record of each customer and their information [the name and number of the customer, why they came in that day/party size, </w:t>
+      </w:r>
+      <w:r>
+        <w:rPr>
+          <w:rFonts w:ascii="Times New Roman" w:hAnsi="Times New Roman" w:cs="Times New Roman"/>
+          <w:sz w:val="24"/>
+          <w:szCs w:val="24"/>
+        </w:rPr>
+        <w:t>and</w:t>
+      </w:r>
+      <w:r>
+        <w:rPr>
+          <w:rFonts w:ascii="Times New Roman" w:hAnsi="Times New Roman" w:cs="Times New Roman"/>
+          <w:sz w:val="24"/>
+          <w:szCs w:val="24"/>
+        </w:rPr>
+        <w:t xml:space="preserve"> a timestamp as to when they came in and left]. That last point would be extremely critical and invaluable to the business because it would be able let management of that </w:t>
+      </w:r>
+      <w:r>
+        <w:rPr>
+          <w:rFonts w:ascii="Times New Roman" w:hAnsi="Times New Roman" w:cs="Times New Roman"/>
+          <w:sz w:val="24"/>
+          <w:szCs w:val="24"/>
+        </w:rPr>
+        <w:t>business know</w:t>
+      </w:r>
+      <w:r>
+        <w:rPr>
+          <w:rFonts w:ascii="Times New Roman" w:hAnsi="Times New Roman" w:cs="Times New Roman"/>
+          <w:sz w:val="24"/>
+          <w:szCs w:val="24"/>
+        </w:rPr>
+        <w:t xml:space="preserve"> how long each customer is waiting in the queue so that they could act upon it and figure out how they could cut down the wait time to service more customers per work-day.</w:t>
+      </w:r>
+    </w:p>
+    <w:p>
+      <w:pPr>
+        <w:pStyle w:val="ListParagraph"/>
+        <w:shd w:val="clear" w:color="auto" w:fill="FFFFFF"/>
+        <w:spacing w:after="0" w:line="360" w:lineRule="auto"/>
+        <w:rPr>
+          <w:rFonts w:ascii="Times New Roman" w:eastAsia="Times New Roman" w:hAnsi="Times New Roman" w:cs="Times New Roman"/>
+          <w:color w:val="000000"/>
+          <w:sz w:val="24"/>
+          <w:szCs w:val="24"/>
+        </w:rPr>
+      </w:pPr>
+    </w:p>
+    <w:p>
+      <w:pPr>
+        <w:shd w:val="clear" w:color="auto" w:fill="FFFFFF"/>
+        <w:spacing w:after="0" w:line="360" w:lineRule="auto"/>
+        <w:jc w:val="center"/>
+        <w:rPr>
+          <w:rFonts w:ascii="Times New Roman" w:hAnsi="Times New Roman" w:cs="Times New Roman"/>
           <w:bCs/>
-        </w:rPr>
-        <w:t>fit their employees &amp; customers</w:t>
+          <w:sz w:val="24"/>
+          <w:szCs w:val="24"/>
+        </w:rPr>
+      </w:pPr>
+      <w:r>
+        <w:rPr>
+          <w:rFonts w:ascii="Times New Roman" w:hAnsi="Times New Roman" w:cs="Times New Roman"/>
+          <w:b/>
+          <w:bCs/>
+          <w:sz w:val="24"/>
+          <w:szCs w:val="24"/>
+        </w:rPr>
+        <w:t>Users:</w:t>
       </w:r>
     </w:p>
     <w:p>
@@ -337,15 +1766,2069 @@
           <w:szCs w:val="24"/>
         </w:rPr>
       </w:pPr>
+      <w:r>
+        <w:rPr>
+          <w:rFonts w:ascii="Times New Roman" w:hAnsi="Times New Roman" w:cs="Times New Roman"/>
+          <w:bCs/>
+          <w:sz w:val="24"/>
+          <w:szCs w:val="24"/>
+        </w:rPr>
+        <w:t>Users will consist of the establishment Employees/Management, the customers of that establishment, and Developers (Development purposes)</w:t>
+      </w:r>
     </w:p>
     <w:p>
       <w:pPr>
         <w:shd w:val="clear" w:color="auto" w:fill="FFFFFF"/>
-        <w:spacing w:after="0" w:line="240" w:lineRule="auto"/>
-        <w:ind w:left="-360"/>
-        <w:rPr>
-          <w:rFonts w:ascii="Times New Roman" w:eastAsia="Times New Roman" w:hAnsi="Times New Roman" w:cs="Times New Roman"/>
+        <w:spacing w:after="0" w:line="360" w:lineRule="auto"/>
+        <w:ind w:left="360"/>
+        <w:rPr>
+          <w:rFonts w:ascii="Times New Roman" w:eastAsia="Times New Roman" w:hAnsi="Times New Roman" w:cs="Times New Roman"/>
+          <w:color w:val="000000"/>
+          <w:sz w:val="24"/>
+          <w:szCs w:val="24"/>
+        </w:rPr>
+      </w:pPr>
+    </w:p>
+    <w:p>
+      <w:pPr>
+        <w:pStyle w:val="ListParagraph"/>
+        <w:shd w:val="clear" w:color="auto" w:fill="FFFFFF"/>
+        <w:spacing w:after="0" w:line="360" w:lineRule="auto"/>
+        <w:rPr>
+          <w:rFonts w:ascii="Times New Roman" w:eastAsia="Times New Roman" w:hAnsi="Times New Roman" w:cs="Times New Roman"/>
+          <w:color w:val="000000"/>
+          <w:sz w:val="24"/>
+          <w:szCs w:val="24"/>
+        </w:rPr>
+      </w:pPr>
+    </w:p>
+    <w:p>
+      <w:pPr>
+        <w:pStyle w:val="ListParagraph"/>
+        <w:shd w:val="clear" w:color="auto" w:fill="FFFFFF"/>
+        <w:spacing w:after="0" w:line="360" w:lineRule="auto"/>
+        <w:jc w:val="center"/>
+        <w:rPr>
+          <w:rFonts w:ascii="Times New Roman" w:hAnsi="Times New Roman" w:cs="Times New Roman"/>
           <w:b/>
+          <w:bCs/>
+          <w:sz w:val="24"/>
+          <w:szCs w:val="24"/>
+        </w:rPr>
+      </w:pPr>
+      <w:r>
+        <w:rPr>
+          <w:rFonts w:ascii="Times New Roman" w:hAnsi="Times New Roman" w:cs="Times New Roman"/>
+          <w:b/>
+          <w:bCs/>
+          <w:sz w:val="24"/>
+          <w:szCs w:val="24"/>
+        </w:rPr>
+        <w:t>Plan of Action:</w:t>
+      </w:r>
+    </w:p>
+    <w:p>
+      <w:pPr>
+        <w:shd w:val="clear" w:color="auto" w:fill="FFFFFF"/>
+        <w:spacing w:after="0" w:line="360" w:lineRule="auto"/>
+        <w:jc w:val="both"/>
+        <w:rPr>
+          <w:rFonts w:ascii="Times New Roman" w:eastAsia="Times New Roman" w:hAnsi="Times New Roman" w:cs="Times New Roman"/>
+          <w:color w:val="000000"/>
+          <w:sz w:val="24"/>
+          <w:szCs w:val="24"/>
+        </w:rPr>
+      </w:pPr>
+      <w:r>
+        <w:rPr>
+          <w:rFonts w:ascii="Times New Roman" w:hAnsi="Times New Roman" w:cs="Times New Roman"/>
+          <w:bCs/>
+          <w:sz w:val="24"/>
+          <w:szCs w:val="24"/>
+        </w:rPr>
+        <w:t>Plan of action can be seen below with Use Case Diagrams, User Stories, and High-Level Diagrams</w:t>
+      </w:r>
+    </w:p>
+    <w:tbl>
+      <w:tblPr>
+        <w:tblStyle w:val="TableGrid"/>
+        <w:tblW w:w="0" w:type="auto"/>
+        <w:jc w:val="center"/>
+        <w:tblLook w:val="04A0" w:firstRow="1" w:lastRow="0" w:firstColumn="1" w:lastColumn="0" w:noHBand="0" w:noVBand="1"/>
+      </w:tblPr>
+      <w:tblGrid>
+        <w:gridCol w:w="1870"/>
+        <w:gridCol w:w="2175"/>
+        <w:gridCol w:w="1620"/>
+        <w:gridCol w:w="1710"/>
+        <w:gridCol w:w="1890"/>
+      </w:tblGrid>
+      <w:tr>
+        <w:trPr>
+          <w:jc w:val="center"/>
+        </w:trPr>
+        <w:tc>
+          <w:tcPr>
+            <w:tcW w:w="1870" w:type="dxa"/>
+            <w:shd w:val="clear" w:color="auto" w:fill="2E74B5" w:themeFill="accent1" w:themeFillShade="BF"/>
+          </w:tcPr>
+          <w:p>
+            <w:pPr>
+              <w:pStyle w:val="ListParagraph"/>
+              <w:spacing w:line="360" w:lineRule="auto"/>
+              <w:ind w:left="0"/>
+              <w:jc w:val="center"/>
+              <w:rPr>
+                <w:rFonts w:ascii="Times New Roman" w:eastAsia="Times New Roman" w:hAnsi="Times New Roman" w:cs="Times New Roman"/>
+                <w:b/>
+                <w:color w:val="000000"/>
+                <w:sz w:val="24"/>
+                <w:szCs w:val="24"/>
+              </w:rPr>
+            </w:pPr>
+            <w:r>
+              <w:rPr>
+                <w:rFonts w:ascii="Times New Roman" w:eastAsia="Times New Roman" w:hAnsi="Times New Roman" w:cs="Times New Roman"/>
+                <w:b/>
+                <w:color w:val="000000"/>
+                <w:sz w:val="24"/>
+                <w:szCs w:val="24"/>
+              </w:rPr>
+              <w:t>Topics</w:t>
+            </w:r>
+          </w:p>
+        </w:tc>
+        <w:tc>
+          <w:tcPr>
+            <w:tcW w:w="2175" w:type="dxa"/>
+            <w:shd w:val="clear" w:color="auto" w:fill="2E74B5" w:themeFill="accent1" w:themeFillShade="BF"/>
+          </w:tcPr>
+          <w:p>
+            <w:pPr>
+              <w:pStyle w:val="ListParagraph"/>
+              <w:spacing w:line="360" w:lineRule="auto"/>
+              <w:ind w:left="0"/>
+              <w:jc w:val="center"/>
+              <w:rPr>
+                <w:rFonts w:ascii="Times New Roman" w:eastAsia="Times New Roman" w:hAnsi="Times New Roman" w:cs="Times New Roman"/>
+                <w:b/>
+                <w:color w:val="000000"/>
+                <w:sz w:val="24"/>
+                <w:szCs w:val="24"/>
+              </w:rPr>
+            </w:pPr>
+            <w:r>
+              <w:rPr>
+                <w:rFonts w:ascii="Times New Roman" w:eastAsia="Times New Roman" w:hAnsi="Times New Roman" w:cs="Times New Roman"/>
+                <w:b/>
+                <w:color w:val="000000"/>
+                <w:sz w:val="24"/>
+                <w:szCs w:val="24"/>
+              </w:rPr>
+              <w:t>Yuri</w:t>
+            </w:r>
+          </w:p>
+        </w:tc>
+        <w:tc>
+          <w:tcPr>
+            <w:tcW w:w="1620" w:type="dxa"/>
+            <w:shd w:val="clear" w:color="auto" w:fill="2E74B5" w:themeFill="accent1" w:themeFillShade="BF"/>
+          </w:tcPr>
+          <w:p>
+            <w:pPr>
+              <w:pStyle w:val="ListParagraph"/>
+              <w:spacing w:line="360" w:lineRule="auto"/>
+              <w:ind w:left="0"/>
+              <w:jc w:val="center"/>
+              <w:rPr>
+                <w:rFonts w:ascii="Times New Roman" w:eastAsia="Times New Roman" w:hAnsi="Times New Roman" w:cs="Times New Roman"/>
+                <w:b/>
+                <w:color w:val="000000"/>
+                <w:sz w:val="24"/>
+                <w:szCs w:val="24"/>
+              </w:rPr>
+            </w:pPr>
+            <w:r>
+              <w:rPr>
+                <w:rFonts w:ascii="Times New Roman" w:eastAsia="Times New Roman" w:hAnsi="Times New Roman" w:cs="Times New Roman"/>
+                <w:b/>
+                <w:color w:val="000000"/>
+                <w:sz w:val="24"/>
+                <w:szCs w:val="24"/>
+              </w:rPr>
+              <w:t>Steven</w:t>
+            </w:r>
+          </w:p>
+        </w:tc>
+        <w:tc>
+          <w:tcPr>
+            <w:tcW w:w="1710" w:type="dxa"/>
+            <w:shd w:val="clear" w:color="auto" w:fill="2E74B5" w:themeFill="accent1" w:themeFillShade="BF"/>
+          </w:tcPr>
+          <w:p>
+            <w:pPr>
+              <w:pStyle w:val="ListParagraph"/>
+              <w:spacing w:line="360" w:lineRule="auto"/>
+              <w:ind w:left="0"/>
+              <w:jc w:val="center"/>
+              <w:rPr>
+                <w:rFonts w:ascii="Times New Roman" w:eastAsia="Times New Roman" w:hAnsi="Times New Roman" w:cs="Times New Roman"/>
+                <w:b/>
+                <w:color w:val="000000"/>
+                <w:sz w:val="24"/>
+                <w:szCs w:val="24"/>
+              </w:rPr>
+            </w:pPr>
+            <w:r>
+              <w:rPr>
+                <w:rFonts w:ascii="Times New Roman" w:eastAsia="Times New Roman" w:hAnsi="Times New Roman" w:cs="Times New Roman"/>
+                <w:b/>
+                <w:color w:val="000000"/>
+                <w:sz w:val="24"/>
+                <w:szCs w:val="24"/>
+              </w:rPr>
+              <w:t>Jessie</w:t>
+            </w:r>
+          </w:p>
+        </w:tc>
+        <w:tc>
+          <w:tcPr>
+            <w:tcW w:w="1890" w:type="dxa"/>
+            <w:shd w:val="clear" w:color="auto" w:fill="2E74B5" w:themeFill="accent1" w:themeFillShade="BF"/>
+          </w:tcPr>
+          <w:p>
+            <w:pPr>
+              <w:pStyle w:val="ListParagraph"/>
+              <w:spacing w:line="360" w:lineRule="auto"/>
+              <w:ind w:left="0"/>
+              <w:jc w:val="center"/>
+              <w:rPr>
+                <w:rFonts w:ascii="Times New Roman" w:eastAsia="Times New Roman" w:hAnsi="Times New Roman" w:cs="Times New Roman"/>
+                <w:b/>
+                <w:color w:val="000000"/>
+                <w:sz w:val="24"/>
+                <w:szCs w:val="24"/>
+              </w:rPr>
+            </w:pPr>
+            <w:r>
+              <w:rPr>
+                <w:rFonts w:ascii="Times New Roman" w:eastAsia="Times New Roman" w:hAnsi="Times New Roman" w:cs="Times New Roman"/>
+                <w:b/>
+                <w:color w:val="000000"/>
+                <w:sz w:val="24"/>
+                <w:szCs w:val="24"/>
+              </w:rPr>
+              <w:t>John</w:t>
+            </w:r>
+          </w:p>
+        </w:tc>
+      </w:tr>
+      <w:tr>
+        <w:trPr>
+          <w:jc w:val="center"/>
+        </w:trPr>
+        <w:tc>
+          <w:tcPr>
+            <w:tcW w:w="1870" w:type="dxa"/>
+          </w:tcPr>
+          <w:p>
+            <w:pPr>
+              <w:pStyle w:val="ListParagraph"/>
+              <w:spacing w:line="360" w:lineRule="auto"/>
+              <w:ind w:left="0"/>
+              <w:jc w:val="center"/>
+              <w:rPr>
+                <w:rFonts w:ascii="Times New Roman" w:eastAsia="Times New Roman" w:hAnsi="Times New Roman" w:cs="Times New Roman"/>
+                <w:color w:val="000000"/>
+                <w:sz w:val="24"/>
+                <w:szCs w:val="24"/>
+              </w:rPr>
+            </w:pPr>
+            <w:r>
+              <w:rPr>
+                <w:rFonts w:ascii="Times New Roman" w:eastAsia="Times New Roman" w:hAnsi="Times New Roman" w:cs="Times New Roman"/>
+                <w:b/>
+                <w:color w:val="000000"/>
+                <w:sz w:val="24"/>
+                <w:szCs w:val="24"/>
+              </w:rPr>
+              <w:t>Meetings</w:t>
+            </w:r>
+            <w:r>
+              <w:rPr>
+                <w:rFonts w:ascii="Times New Roman" w:eastAsia="Times New Roman" w:hAnsi="Times New Roman" w:cs="Times New Roman"/>
+                <w:color w:val="000000"/>
+                <w:sz w:val="24"/>
+                <w:szCs w:val="24"/>
+              </w:rPr>
+              <w:t xml:space="preserve"> </w:t>
+            </w:r>
+            <w:r>
+              <w:rPr>
+                <w:rFonts w:ascii="Times New Roman" w:eastAsia="Times New Roman" w:hAnsi="Times New Roman" w:cs="Times New Roman"/>
+                <w:b/>
+                <w:color w:val="000000"/>
+                <w:sz w:val="24"/>
+                <w:szCs w:val="24"/>
+              </w:rPr>
+              <w:t>(Virtual or In Person)</w:t>
+            </w:r>
+          </w:p>
+        </w:tc>
+        <w:tc>
+          <w:tcPr>
+            <w:tcW w:w="2175" w:type="dxa"/>
+          </w:tcPr>
+          <w:p>
+            <w:pPr>
+              <w:pStyle w:val="ListParagraph"/>
+              <w:spacing w:line="360" w:lineRule="auto"/>
+              <w:ind w:left="0"/>
+              <w:jc w:val="center"/>
+              <w:rPr>
+                <w:rFonts w:ascii="Times New Roman" w:eastAsia="Times New Roman" w:hAnsi="Times New Roman" w:cs="Times New Roman"/>
+                <w:color w:val="000000"/>
+                <w:sz w:val="24"/>
+                <w:szCs w:val="24"/>
+              </w:rPr>
+            </w:pPr>
+            <w:r>
+              <w:rPr>
+                <w:rFonts w:ascii="Times New Roman" w:eastAsia="Times New Roman" w:hAnsi="Times New Roman" w:cs="Times New Roman"/>
+                <w:color w:val="000000"/>
+                <w:sz w:val="24"/>
+                <w:szCs w:val="24"/>
+              </w:rPr>
+              <w:t>Weekly</w:t>
+            </w:r>
+          </w:p>
+        </w:tc>
+        <w:tc>
+          <w:tcPr>
+            <w:tcW w:w="1620" w:type="dxa"/>
+          </w:tcPr>
+          <w:p>
+            <w:pPr>
+              <w:pStyle w:val="ListParagraph"/>
+              <w:spacing w:line="360" w:lineRule="auto"/>
+              <w:ind w:left="0"/>
+              <w:jc w:val="center"/>
+              <w:rPr>
+                <w:rFonts w:ascii="Times New Roman" w:eastAsia="Times New Roman" w:hAnsi="Times New Roman" w:cs="Times New Roman"/>
+                <w:color w:val="000000"/>
+                <w:sz w:val="24"/>
+                <w:szCs w:val="24"/>
+              </w:rPr>
+            </w:pPr>
+            <w:r>
+              <w:rPr>
+                <w:rFonts w:ascii="Times New Roman" w:eastAsia="Times New Roman" w:hAnsi="Times New Roman" w:cs="Times New Roman"/>
+                <w:color w:val="000000"/>
+                <w:sz w:val="24"/>
+                <w:szCs w:val="24"/>
+              </w:rPr>
+              <w:t>Weekly</w:t>
+            </w:r>
+          </w:p>
+        </w:tc>
+        <w:tc>
+          <w:tcPr>
+            <w:tcW w:w="1710" w:type="dxa"/>
+          </w:tcPr>
+          <w:p>
+            <w:pPr>
+              <w:pStyle w:val="ListParagraph"/>
+              <w:spacing w:line="360" w:lineRule="auto"/>
+              <w:ind w:left="0"/>
+              <w:jc w:val="center"/>
+              <w:rPr>
+                <w:rFonts w:ascii="Times New Roman" w:eastAsia="Times New Roman" w:hAnsi="Times New Roman" w:cs="Times New Roman"/>
+                <w:color w:val="000000"/>
+                <w:sz w:val="24"/>
+                <w:szCs w:val="24"/>
+              </w:rPr>
+            </w:pPr>
+            <w:r>
+              <w:rPr>
+                <w:rFonts w:ascii="Times New Roman" w:eastAsia="Times New Roman" w:hAnsi="Times New Roman" w:cs="Times New Roman"/>
+                <w:color w:val="000000"/>
+                <w:sz w:val="24"/>
+                <w:szCs w:val="24"/>
+              </w:rPr>
+              <w:t>Weekly</w:t>
+            </w:r>
+          </w:p>
+        </w:tc>
+        <w:tc>
+          <w:tcPr>
+            <w:tcW w:w="1890" w:type="dxa"/>
+          </w:tcPr>
+          <w:p>
+            <w:pPr>
+              <w:pStyle w:val="ListParagraph"/>
+              <w:spacing w:line="360" w:lineRule="auto"/>
+              <w:ind w:left="0"/>
+              <w:jc w:val="center"/>
+              <w:rPr>
+                <w:rFonts w:ascii="Times New Roman" w:eastAsia="Times New Roman" w:hAnsi="Times New Roman" w:cs="Times New Roman"/>
+                <w:color w:val="000000"/>
+                <w:sz w:val="24"/>
+                <w:szCs w:val="24"/>
+              </w:rPr>
+            </w:pPr>
+            <w:r>
+              <w:rPr>
+                <w:rFonts w:ascii="Times New Roman" w:eastAsia="Times New Roman" w:hAnsi="Times New Roman" w:cs="Times New Roman"/>
+                <w:color w:val="000000"/>
+                <w:sz w:val="24"/>
+                <w:szCs w:val="24"/>
+              </w:rPr>
+              <w:t>Weekly</w:t>
+            </w:r>
+          </w:p>
+        </w:tc>
+      </w:tr>
+      <w:tr>
+        <w:trPr>
+          <w:jc w:val="center"/>
+        </w:trPr>
+        <w:tc>
+          <w:tcPr>
+            <w:tcW w:w="1870" w:type="dxa"/>
+          </w:tcPr>
+          <w:p>
+            <w:pPr>
+              <w:pStyle w:val="ListParagraph"/>
+              <w:spacing w:line="360" w:lineRule="auto"/>
+              <w:ind w:left="0"/>
+              <w:jc w:val="center"/>
+              <w:rPr>
+                <w:rFonts w:ascii="Times New Roman" w:eastAsia="Times New Roman" w:hAnsi="Times New Roman" w:cs="Times New Roman"/>
+                <w:b/>
+                <w:color w:val="000000"/>
+                <w:sz w:val="24"/>
+                <w:szCs w:val="24"/>
+              </w:rPr>
+            </w:pPr>
+            <w:r>
+              <w:rPr>
+                <w:rFonts w:ascii="Times New Roman" w:eastAsia="Times New Roman" w:hAnsi="Times New Roman" w:cs="Times New Roman"/>
+                <w:b/>
+                <w:color w:val="000000"/>
+                <w:sz w:val="24"/>
+                <w:szCs w:val="24"/>
+              </w:rPr>
+              <w:t>Main Method of Communication</w:t>
+            </w:r>
+          </w:p>
+        </w:tc>
+        <w:tc>
+          <w:tcPr>
+            <w:tcW w:w="2175" w:type="dxa"/>
+          </w:tcPr>
+          <w:p>
+            <w:pPr>
+              <w:pStyle w:val="ListParagraph"/>
+              <w:spacing w:line="360" w:lineRule="auto"/>
+              <w:ind w:left="0"/>
+              <w:jc w:val="center"/>
+              <w:rPr>
+                <w:rFonts w:ascii="Times New Roman" w:eastAsia="Times New Roman" w:hAnsi="Times New Roman" w:cs="Times New Roman"/>
+                <w:color w:val="000000"/>
+                <w:sz w:val="24"/>
+                <w:szCs w:val="24"/>
+              </w:rPr>
+            </w:pPr>
+            <w:r>
+              <w:rPr>
+                <w:rFonts w:ascii="Times New Roman" w:eastAsia="Times New Roman" w:hAnsi="Times New Roman" w:cs="Times New Roman"/>
+                <w:color w:val="000000"/>
+                <w:sz w:val="24"/>
+                <w:szCs w:val="24"/>
+              </w:rPr>
+              <w:t>Slack</w:t>
+            </w:r>
+          </w:p>
+        </w:tc>
+        <w:tc>
+          <w:tcPr>
+            <w:tcW w:w="1620" w:type="dxa"/>
+          </w:tcPr>
+          <w:p>
+            <w:pPr>
+              <w:pStyle w:val="ListParagraph"/>
+              <w:spacing w:line="360" w:lineRule="auto"/>
+              <w:ind w:left="0"/>
+              <w:jc w:val="center"/>
+              <w:rPr>
+                <w:rFonts w:ascii="Times New Roman" w:eastAsia="Times New Roman" w:hAnsi="Times New Roman" w:cs="Times New Roman"/>
+                <w:color w:val="000000"/>
+                <w:sz w:val="24"/>
+                <w:szCs w:val="24"/>
+              </w:rPr>
+            </w:pPr>
+            <w:r>
+              <w:rPr>
+                <w:rFonts w:ascii="Times New Roman" w:eastAsia="Times New Roman" w:hAnsi="Times New Roman" w:cs="Times New Roman"/>
+                <w:color w:val="000000"/>
+                <w:sz w:val="24"/>
+                <w:szCs w:val="24"/>
+              </w:rPr>
+              <w:t>Slack</w:t>
+            </w:r>
+          </w:p>
+        </w:tc>
+        <w:tc>
+          <w:tcPr>
+            <w:tcW w:w="1710" w:type="dxa"/>
+          </w:tcPr>
+          <w:p>
+            <w:pPr>
+              <w:pStyle w:val="ListParagraph"/>
+              <w:spacing w:line="360" w:lineRule="auto"/>
+              <w:ind w:left="0"/>
+              <w:jc w:val="center"/>
+              <w:rPr>
+                <w:rFonts w:ascii="Times New Roman" w:eastAsia="Times New Roman" w:hAnsi="Times New Roman" w:cs="Times New Roman"/>
+                <w:color w:val="000000"/>
+                <w:sz w:val="24"/>
+                <w:szCs w:val="24"/>
+              </w:rPr>
+            </w:pPr>
+            <w:r>
+              <w:rPr>
+                <w:rFonts w:ascii="Times New Roman" w:eastAsia="Times New Roman" w:hAnsi="Times New Roman" w:cs="Times New Roman"/>
+                <w:color w:val="000000"/>
+                <w:sz w:val="24"/>
+                <w:szCs w:val="24"/>
+              </w:rPr>
+              <w:t>Slack</w:t>
+            </w:r>
+          </w:p>
+        </w:tc>
+        <w:tc>
+          <w:tcPr>
+            <w:tcW w:w="1890" w:type="dxa"/>
+          </w:tcPr>
+          <w:p>
+            <w:pPr>
+              <w:pStyle w:val="ListParagraph"/>
+              <w:spacing w:line="360" w:lineRule="auto"/>
+              <w:ind w:left="0"/>
+              <w:jc w:val="center"/>
+              <w:rPr>
+                <w:rFonts w:ascii="Times New Roman" w:eastAsia="Times New Roman" w:hAnsi="Times New Roman" w:cs="Times New Roman"/>
+                <w:color w:val="000000"/>
+                <w:sz w:val="24"/>
+                <w:szCs w:val="24"/>
+              </w:rPr>
+            </w:pPr>
+            <w:r>
+              <w:rPr>
+                <w:rFonts w:ascii="Times New Roman" w:eastAsia="Times New Roman" w:hAnsi="Times New Roman" w:cs="Times New Roman"/>
+                <w:color w:val="000000"/>
+                <w:sz w:val="24"/>
+                <w:szCs w:val="24"/>
+              </w:rPr>
+              <w:t>Slack</w:t>
+            </w:r>
+          </w:p>
+        </w:tc>
+      </w:tr>
+      <w:tr>
+        <w:trPr>
+          <w:jc w:val="center"/>
+        </w:trPr>
+        <w:tc>
+          <w:tcPr>
+            <w:tcW w:w="1870" w:type="dxa"/>
+          </w:tcPr>
+          <w:p>
+            <w:pPr>
+              <w:pStyle w:val="ListParagraph"/>
+              <w:spacing w:line="360" w:lineRule="auto"/>
+              <w:ind w:left="0"/>
+              <w:jc w:val="center"/>
+              <w:rPr>
+                <w:rFonts w:ascii="Times New Roman" w:eastAsia="Times New Roman" w:hAnsi="Times New Roman" w:cs="Times New Roman"/>
+                <w:b/>
+                <w:color w:val="000000"/>
+                <w:sz w:val="24"/>
+                <w:szCs w:val="24"/>
+              </w:rPr>
+            </w:pPr>
+            <w:r>
+              <w:rPr>
+                <w:rFonts w:ascii="Times New Roman" w:eastAsia="Times New Roman" w:hAnsi="Times New Roman" w:cs="Times New Roman"/>
+                <w:b/>
+                <w:color w:val="000000"/>
+                <w:sz w:val="24"/>
+                <w:szCs w:val="24"/>
+              </w:rPr>
+              <w:t>Repository of Choice</w:t>
+            </w:r>
+          </w:p>
+        </w:tc>
+        <w:tc>
+          <w:tcPr>
+            <w:tcW w:w="2175" w:type="dxa"/>
+          </w:tcPr>
+          <w:p>
+            <w:pPr>
+              <w:pStyle w:val="ListParagraph"/>
+              <w:spacing w:line="360" w:lineRule="auto"/>
+              <w:ind w:left="0"/>
+              <w:jc w:val="center"/>
+              <w:rPr>
+                <w:rFonts w:ascii="Times New Roman" w:eastAsia="Times New Roman" w:hAnsi="Times New Roman" w:cs="Times New Roman"/>
+                <w:color w:val="000000"/>
+                <w:sz w:val="24"/>
+                <w:szCs w:val="24"/>
+              </w:rPr>
+            </w:pPr>
+            <w:r>
+              <w:rPr>
+                <w:rFonts w:ascii="Times New Roman" w:eastAsia="Times New Roman" w:hAnsi="Times New Roman" w:cs="Times New Roman"/>
+                <w:color w:val="000000"/>
+                <w:sz w:val="24"/>
+                <w:szCs w:val="24"/>
+              </w:rPr>
+              <w:t>GitHub</w:t>
+            </w:r>
+          </w:p>
+        </w:tc>
+        <w:tc>
+          <w:tcPr>
+            <w:tcW w:w="1620" w:type="dxa"/>
+          </w:tcPr>
+          <w:p>
+            <w:pPr>
+              <w:pStyle w:val="ListParagraph"/>
+              <w:spacing w:line="360" w:lineRule="auto"/>
+              <w:ind w:left="0"/>
+              <w:jc w:val="center"/>
+              <w:rPr>
+                <w:rFonts w:ascii="Times New Roman" w:eastAsia="Times New Roman" w:hAnsi="Times New Roman" w:cs="Times New Roman"/>
+                <w:color w:val="000000"/>
+                <w:sz w:val="24"/>
+                <w:szCs w:val="24"/>
+              </w:rPr>
+            </w:pPr>
+            <w:r>
+              <w:rPr>
+                <w:rFonts w:ascii="Times New Roman" w:eastAsia="Times New Roman" w:hAnsi="Times New Roman" w:cs="Times New Roman"/>
+                <w:color w:val="000000"/>
+                <w:sz w:val="24"/>
+                <w:szCs w:val="24"/>
+              </w:rPr>
+              <w:t>GitHub</w:t>
+            </w:r>
+          </w:p>
+        </w:tc>
+        <w:tc>
+          <w:tcPr>
+            <w:tcW w:w="1710" w:type="dxa"/>
+          </w:tcPr>
+          <w:p>
+            <w:pPr>
+              <w:pStyle w:val="ListParagraph"/>
+              <w:spacing w:line="360" w:lineRule="auto"/>
+              <w:ind w:left="0"/>
+              <w:jc w:val="center"/>
+              <w:rPr>
+                <w:rFonts w:ascii="Times New Roman" w:eastAsia="Times New Roman" w:hAnsi="Times New Roman" w:cs="Times New Roman"/>
+                <w:color w:val="000000"/>
+                <w:sz w:val="24"/>
+                <w:szCs w:val="24"/>
+              </w:rPr>
+            </w:pPr>
+            <w:r>
+              <w:rPr>
+                <w:rFonts w:ascii="Times New Roman" w:eastAsia="Times New Roman" w:hAnsi="Times New Roman" w:cs="Times New Roman"/>
+                <w:color w:val="000000"/>
+                <w:sz w:val="24"/>
+                <w:szCs w:val="24"/>
+              </w:rPr>
+              <w:t>GitHub</w:t>
+            </w:r>
+          </w:p>
+        </w:tc>
+        <w:tc>
+          <w:tcPr>
+            <w:tcW w:w="1890" w:type="dxa"/>
+          </w:tcPr>
+          <w:p>
+            <w:pPr>
+              <w:pStyle w:val="ListParagraph"/>
+              <w:spacing w:line="360" w:lineRule="auto"/>
+              <w:ind w:left="0"/>
+              <w:jc w:val="center"/>
+              <w:rPr>
+                <w:rFonts w:ascii="Times New Roman" w:eastAsia="Times New Roman" w:hAnsi="Times New Roman" w:cs="Times New Roman"/>
+                <w:color w:val="000000"/>
+                <w:sz w:val="24"/>
+                <w:szCs w:val="24"/>
+              </w:rPr>
+            </w:pPr>
+            <w:r>
+              <w:rPr>
+                <w:rFonts w:ascii="Times New Roman" w:eastAsia="Times New Roman" w:hAnsi="Times New Roman" w:cs="Times New Roman"/>
+                <w:color w:val="000000"/>
+                <w:sz w:val="24"/>
+                <w:szCs w:val="24"/>
+              </w:rPr>
+              <w:t>GitHub</w:t>
+            </w:r>
+          </w:p>
+        </w:tc>
+      </w:tr>
+      <w:tr>
+        <w:trPr>
+          <w:jc w:val="center"/>
+        </w:trPr>
+        <w:tc>
+          <w:tcPr>
+            <w:tcW w:w="1870" w:type="dxa"/>
+          </w:tcPr>
+          <w:p>
+            <w:pPr>
+              <w:pStyle w:val="ListParagraph"/>
+              <w:spacing w:line="360" w:lineRule="auto"/>
+              <w:ind w:left="0"/>
+              <w:jc w:val="center"/>
+              <w:rPr>
+                <w:rFonts w:ascii="Times New Roman" w:eastAsia="Times New Roman" w:hAnsi="Times New Roman" w:cs="Times New Roman"/>
+                <w:b/>
+                <w:color w:val="000000"/>
+                <w:sz w:val="24"/>
+                <w:szCs w:val="24"/>
+              </w:rPr>
+            </w:pPr>
+            <w:r>
+              <w:rPr>
+                <w:rFonts w:ascii="Times New Roman" w:eastAsia="Times New Roman" w:hAnsi="Times New Roman" w:cs="Times New Roman"/>
+                <w:b/>
+                <w:color w:val="000000"/>
+                <w:sz w:val="24"/>
+                <w:szCs w:val="24"/>
+              </w:rPr>
+              <w:t>Strengths</w:t>
+            </w:r>
+          </w:p>
+        </w:tc>
+        <w:tc>
+          <w:tcPr>
+            <w:tcW w:w="2175" w:type="dxa"/>
+          </w:tcPr>
+          <w:p>
+            <w:pPr>
+              <w:pStyle w:val="ListParagraph"/>
+              <w:spacing w:line="360" w:lineRule="auto"/>
+              <w:ind w:left="0"/>
+              <w:rPr>
+                <w:rFonts w:ascii="Times New Roman" w:eastAsia="Times New Roman" w:hAnsi="Times New Roman" w:cs="Times New Roman"/>
+                <w:color w:val="000000"/>
+                <w:sz w:val="24"/>
+                <w:szCs w:val="24"/>
+              </w:rPr>
+            </w:pPr>
+            <w:r>
+              <w:rPr>
+                <w:rFonts w:ascii="Times New Roman" w:eastAsia="Times New Roman" w:hAnsi="Times New Roman" w:cs="Times New Roman"/>
+                <w:color w:val="000000"/>
+                <w:sz w:val="24"/>
+                <w:szCs w:val="24"/>
+              </w:rPr>
+              <w:t>Leadership</w:t>
+            </w:r>
+          </w:p>
+          <w:p>
+            <w:pPr>
+              <w:pStyle w:val="ListParagraph"/>
+              <w:spacing w:line="360" w:lineRule="auto"/>
+              <w:ind w:left="0"/>
+              <w:rPr>
+                <w:rFonts w:ascii="Times New Roman" w:eastAsia="Times New Roman" w:hAnsi="Times New Roman" w:cs="Times New Roman"/>
+                <w:color w:val="000000"/>
+                <w:sz w:val="24"/>
+                <w:szCs w:val="24"/>
+              </w:rPr>
+            </w:pPr>
+            <w:r>
+              <w:rPr>
+                <w:rFonts w:ascii="Times New Roman" w:eastAsia="Times New Roman" w:hAnsi="Times New Roman" w:cs="Times New Roman"/>
+                <w:color w:val="000000"/>
+                <w:sz w:val="24"/>
+                <w:szCs w:val="24"/>
+              </w:rPr>
+              <w:t>Organization</w:t>
+            </w:r>
+          </w:p>
+          <w:p>
+            <w:pPr>
+              <w:pStyle w:val="ListParagraph"/>
+              <w:spacing w:line="360" w:lineRule="auto"/>
+              <w:ind w:left="0"/>
+              <w:rPr>
+                <w:rFonts w:ascii="Times New Roman" w:eastAsia="Times New Roman" w:hAnsi="Times New Roman" w:cs="Times New Roman"/>
+                <w:color w:val="000000"/>
+                <w:sz w:val="24"/>
+                <w:szCs w:val="24"/>
+              </w:rPr>
+            </w:pPr>
+            <w:r>
+              <w:rPr>
+                <w:rFonts w:ascii="Times New Roman" w:eastAsia="Times New Roman" w:hAnsi="Times New Roman" w:cs="Times New Roman"/>
+                <w:color w:val="000000"/>
+                <w:sz w:val="24"/>
+                <w:szCs w:val="24"/>
+              </w:rPr>
+              <w:t>Time Mgmt.</w:t>
+            </w:r>
+          </w:p>
+          <w:p>
+            <w:pPr>
+              <w:pStyle w:val="ListParagraph"/>
+              <w:spacing w:line="360" w:lineRule="auto"/>
+              <w:ind w:left="0"/>
+              <w:rPr>
+                <w:rFonts w:ascii="Times New Roman" w:eastAsia="Times New Roman" w:hAnsi="Times New Roman" w:cs="Times New Roman"/>
+                <w:color w:val="000000"/>
+                <w:sz w:val="24"/>
+                <w:szCs w:val="24"/>
+              </w:rPr>
+            </w:pPr>
+            <w:r>
+              <w:rPr>
+                <w:rFonts w:ascii="Times New Roman" w:eastAsia="Times New Roman" w:hAnsi="Times New Roman" w:cs="Times New Roman"/>
+                <w:color w:val="000000"/>
+                <w:sz w:val="24"/>
+                <w:szCs w:val="24"/>
+              </w:rPr>
+              <w:t>UI/UX Design Development</w:t>
+            </w:r>
+          </w:p>
+        </w:tc>
+        <w:tc>
+          <w:tcPr>
+            <w:tcW w:w="1620" w:type="dxa"/>
+          </w:tcPr>
+          <w:p>
+            <w:pPr>
+              <w:pStyle w:val="ListParagraph"/>
+              <w:spacing w:line="360" w:lineRule="auto"/>
+              <w:ind w:left="0"/>
+              <w:rPr>
+                <w:rFonts w:ascii="Times New Roman" w:eastAsia="Times New Roman" w:hAnsi="Times New Roman" w:cs="Times New Roman"/>
+                <w:color w:val="000000"/>
+                <w:sz w:val="24"/>
+                <w:szCs w:val="24"/>
+              </w:rPr>
+            </w:pPr>
+          </w:p>
+        </w:tc>
+        <w:tc>
+          <w:tcPr>
+            <w:tcW w:w="1710" w:type="dxa"/>
+          </w:tcPr>
+          <w:p>
+            <w:pPr>
+              <w:pStyle w:val="ListParagraph"/>
+              <w:spacing w:line="360" w:lineRule="auto"/>
+              <w:ind w:left="0"/>
+              <w:rPr>
+                <w:rFonts w:ascii="Times New Roman" w:eastAsia="Times New Roman" w:hAnsi="Times New Roman" w:cs="Times New Roman"/>
+                <w:color w:val="000000"/>
+                <w:sz w:val="24"/>
+                <w:szCs w:val="24"/>
+              </w:rPr>
+            </w:pPr>
+          </w:p>
+        </w:tc>
+        <w:tc>
+          <w:tcPr>
+            <w:tcW w:w="1890" w:type="dxa"/>
+          </w:tcPr>
+          <w:p>
+            <w:pPr>
+              <w:pStyle w:val="ListParagraph"/>
+              <w:spacing w:line="360" w:lineRule="auto"/>
+              <w:ind w:left="0"/>
+              <w:rPr>
+                <w:rFonts w:ascii="Times New Roman" w:eastAsia="Times New Roman" w:hAnsi="Times New Roman" w:cs="Times New Roman"/>
+                <w:color w:val="000000"/>
+                <w:sz w:val="24"/>
+                <w:szCs w:val="24"/>
+              </w:rPr>
+            </w:pPr>
+          </w:p>
+        </w:tc>
+      </w:tr>
+      <w:tr>
+        <w:trPr>
+          <w:jc w:val="center"/>
+        </w:trPr>
+        <w:tc>
+          <w:tcPr>
+            <w:tcW w:w="1870" w:type="dxa"/>
+          </w:tcPr>
+          <w:p>
+            <w:pPr>
+              <w:pStyle w:val="ListParagraph"/>
+              <w:spacing w:line="360" w:lineRule="auto"/>
+              <w:ind w:left="0"/>
+              <w:jc w:val="center"/>
+              <w:rPr>
+                <w:rFonts w:ascii="Times New Roman" w:eastAsia="Times New Roman" w:hAnsi="Times New Roman" w:cs="Times New Roman"/>
+                <w:b/>
+                <w:color w:val="000000"/>
+                <w:sz w:val="24"/>
+                <w:szCs w:val="24"/>
+              </w:rPr>
+            </w:pPr>
+            <w:r>
+              <w:rPr>
+                <w:rFonts w:ascii="Times New Roman" w:eastAsia="Times New Roman" w:hAnsi="Times New Roman" w:cs="Times New Roman"/>
+                <w:b/>
+                <w:color w:val="000000"/>
+                <w:sz w:val="24"/>
+                <w:szCs w:val="24"/>
+              </w:rPr>
+              <w:t>Roles</w:t>
+            </w:r>
+          </w:p>
+        </w:tc>
+        <w:tc>
+          <w:tcPr>
+            <w:tcW w:w="2175" w:type="dxa"/>
+          </w:tcPr>
+          <w:p>
+            <w:pPr>
+              <w:pStyle w:val="ListParagraph"/>
+              <w:spacing w:line="360" w:lineRule="auto"/>
+              <w:ind w:left="0"/>
+              <w:rPr>
+                <w:rFonts w:ascii="Times New Roman" w:eastAsia="Times New Roman" w:hAnsi="Times New Roman" w:cs="Times New Roman"/>
+                <w:color w:val="000000"/>
+                <w:sz w:val="24"/>
+                <w:szCs w:val="24"/>
+              </w:rPr>
+            </w:pPr>
+            <w:r>
+              <w:rPr>
+                <w:rFonts w:ascii="Times New Roman" w:eastAsia="Times New Roman" w:hAnsi="Times New Roman" w:cs="Times New Roman"/>
+                <w:color w:val="000000"/>
+                <w:sz w:val="24"/>
+                <w:szCs w:val="24"/>
+              </w:rPr>
+              <w:t>Project Lead</w:t>
+            </w:r>
+          </w:p>
+          <w:p>
+            <w:pPr>
+              <w:pStyle w:val="ListParagraph"/>
+              <w:spacing w:line="360" w:lineRule="auto"/>
+              <w:ind w:left="0"/>
+              <w:rPr>
+                <w:rFonts w:ascii="Times New Roman" w:eastAsia="Times New Roman" w:hAnsi="Times New Roman" w:cs="Times New Roman"/>
+                <w:color w:val="000000"/>
+                <w:sz w:val="24"/>
+                <w:szCs w:val="24"/>
+              </w:rPr>
+            </w:pPr>
+            <w:r>
+              <w:rPr>
+                <w:rFonts w:ascii="Times New Roman" w:eastAsia="Times New Roman" w:hAnsi="Times New Roman" w:cs="Times New Roman"/>
+                <w:color w:val="000000"/>
+                <w:sz w:val="24"/>
+                <w:szCs w:val="24"/>
+              </w:rPr>
+              <w:t>Project Manager SW Engineer</w:t>
+            </w:r>
+          </w:p>
+          <w:p>
+            <w:pPr>
+              <w:pStyle w:val="ListParagraph"/>
+              <w:spacing w:line="360" w:lineRule="auto"/>
+              <w:ind w:left="0"/>
+              <w:rPr>
+                <w:rFonts w:ascii="Times New Roman" w:eastAsia="Times New Roman" w:hAnsi="Times New Roman" w:cs="Times New Roman"/>
+                <w:color w:val="000000"/>
+                <w:sz w:val="24"/>
+                <w:szCs w:val="24"/>
+              </w:rPr>
+            </w:pPr>
+            <w:r>
+              <w:rPr>
+                <w:rFonts w:ascii="Times New Roman" w:eastAsia="Times New Roman" w:hAnsi="Times New Roman" w:cs="Times New Roman"/>
+                <w:color w:val="000000"/>
+                <w:sz w:val="24"/>
+                <w:szCs w:val="24"/>
+              </w:rPr>
+              <w:t>Systems Admin UI/UX Developer</w:t>
+            </w:r>
+          </w:p>
+        </w:tc>
+        <w:tc>
+          <w:tcPr>
+            <w:tcW w:w="1620" w:type="dxa"/>
+          </w:tcPr>
+          <w:p>
+            <w:pPr>
+              <w:pStyle w:val="ListParagraph"/>
+              <w:spacing w:line="360" w:lineRule="auto"/>
+              <w:ind w:left="0"/>
+              <w:rPr>
+                <w:rFonts w:ascii="Times New Roman" w:eastAsia="Times New Roman" w:hAnsi="Times New Roman" w:cs="Times New Roman"/>
+                <w:color w:val="000000"/>
+                <w:sz w:val="24"/>
+                <w:szCs w:val="24"/>
+              </w:rPr>
+            </w:pPr>
+          </w:p>
+        </w:tc>
+        <w:tc>
+          <w:tcPr>
+            <w:tcW w:w="1710" w:type="dxa"/>
+          </w:tcPr>
+          <w:p>
+            <w:pPr>
+              <w:pStyle w:val="ListParagraph"/>
+              <w:spacing w:line="360" w:lineRule="auto"/>
+              <w:ind w:left="0"/>
+              <w:rPr>
+                <w:rFonts w:ascii="Times New Roman" w:eastAsia="Times New Roman" w:hAnsi="Times New Roman" w:cs="Times New Roman"/>
+                <w:color w:val="000000"/>
+                <w:sz w:val="24"/>
+                <w:szCs w:val="24"/>
+              </w:rPr>
+            </w:pPr>
+          </w:p>
+        </w:tc>
+        <w:tc>
+          <w:tcPr>
+            <w:tcW w:w="1890" w:type="dxa"/>
+          </w:tcPr>
+          <w:p>
+            <w:pPr>
+              <w:pStyle w:val="ListParagraph"/>
+              <w:spacing w:line="360" w:lineRule="auto"/>
+              <w:ind w:left="0"/>
+              <w:rPr>
+                <w:rFonts w:ascii="Times New Roman" w:eastAsia="Times New Roman" w:hAnsi="Times New Roman" w:cs="Times New Roman"/>
+                <w:color w:val="000000"/>
+                <w:sz w:val="24"/>
+                <w:szCs w:val="24"/>
+              </w:rPr>
+            </w:pPr>
+          </w:p>
+        </w:tc>
+      </w:tr>
+    </w:tbl>
+    <w:p>
+      <w:pPr>
+        <w:shd w:val="clear" w:color="auto" w:fill="FFFFFF"/>
+        <w:spacing w:after="0" w:line="360" w:lineRule="auto"/>
+        <w:jc w:val="center"/>
+        <w:rPr>
+          <w:rFonts w:ascii="Times New Roman" w:hAnsi="Times New Roman" w:cs="Times New Roman"/>
+          <w:b/>
+          <w:bCs/>
+          <w:sz w:val="24"/>
+          <w:szCs w:val="24"/>
+        </w:rPr>
+      </w:pPr>
+    </w:p>
+    <w:p>
+      <w:pPr>
+        <w:shd w:val="clear" w:color="auto" w:fill="FFFFFF"/>
+        <w:spacing w:after="0" w:line="360" w:lineRule="auto"/>
+        <w:jc w:val="center"/>
+        <w:rPr>
+          <w:rFonts w:ascii="Times New Roman" w:hAnsi="Times New Roman" w:cs="Times New Roman"/>
+          <w:b/>
+          <w:bCs/>
+          <w:sz w:val="24"/>
+          <w:szCs w:val="24"/>
+        </w:rPr>
+      </w:pPr>
+    </w:p>
+    <w:p>
+      <w:pPr>
+        <w:shd w:val="clear" w:color="auto" w:fill="FFFFFF"/>
+        <w:spacing w:after="0" w:line="360" w:lineRule="auto"/>
+        <w:jc w:val="center"/>
+        <w:rPr>
+          <w:rFonts w:ascii="Times New Roman" w:hAnsi="Times New Roman" w:cs="Times New Roman"/>
+          <w:b/>
+          <w:bCs/>
+          <w:sz w:val="24"/>
+          <w:szCs w:val="24"/>
+        </w:rPr>
+      </w:pPr>
+    </w:p>
+    <w:p>
+      <w:pPr>
+        <w:shd w:val="clear" w:color="auto" w:fill="FFFFFF"/>
+        <w:spacing w:after="0" w:line="360" w:lineRule="auto"/>
+        <w:jc w:val="center"/>
+        <w:rPr>
+          <w:rFonts w:ascii="Times New Roman" w:hAnsi="Times New Roman" w:cs="Times New Roman"/>
+          <w:b/>
+          <w:bCs/>
+          <w:sz w:val="24"/>
+          <w:szCs w:val="24"/>
+        </w:rPr>
+      </w:pPr>
+    </w:p>
+    <w:p>
+      <w:pPr>
+        <w:shd w:val="clear" w:color="auto" w:fill="FFFFFF"/>
+        <w:spacing w:after="0" w:line="360" w:lineRule="auto"/>
+        <w:jc w:val="center"/>
+        <w:rPr>
+          <w:rFonts w:ascii="Times New Roman" w:hAnsi="Times New Roman" w:cs="Times New Roman"/>
+          <w:b/>
+          <w:bCs/>
+          <w:sz w:val="24"/>
+          <w:szCs w:val="24"/>
+        </w:rPr>
+      </w:pPr>
+    </w:p>
+    <w:p>
+      <w:pPr>
+        <w:shd w:val="clear" w:color="auto" w:fill="FFFFFF"/>
+        <w:spacing w:after="0" w:line="360" w:lineRule="auto"/>
+        <w:jc w:val="center"/>
+        <w:rPr>
+          <w:rFonts w:ascii="Times New Roman" w:eastAsia="Times New Roman" w:hAnsi="Times New Roman" w:cs="Times New Roman"/>
+          <w:color w:val="000000"/>
+          <w:sz w:val="24"/>
+          <w:szCs w:val="24"/>
+        </w:rPr>
+      </w:pPr>
+      <w:r>
+        <w:rPr>
+          <w:rFonts w:ascii="Times New Roman" w:hAnsi="Times New Roman" w:cs="Times New Roman"/>
+          <w:b/>
+          <w:bCs/>
+          <w:sz w:val="24"/>
+          <w:szCs w:val="24"/>
+        </w:rPr>
+        <w:t>Feasibility Analysis</w:t>
+      </w:r>
+      <w:r>
+        <w:rPr>
+          <w:rFonts w:ascii="Times New Roman" w:hAnsi="Times New Roman" w:cs="Times New Roman"/>
+          <w:b/>
+          <w:bCs/>
+          <w:sz w:val="24"/>
+          <w:szCs w:val="24"/>
+        </w:rPr>
+        <w:t>:</w:t>
+      </w:r>
+    </w:p>
+    <w:p>
+      <w:pPr>
+        <w:pStyle w:val="ListParagraph"/>
+        <w:shd w:val="clear" w:color="auto" w:fill="FFFFFF"/>
+        <w:spacing w:after="0" w:line="360" w:lineRule="auto"/>
+        <w:jc w:val="both"/>
+        <w:rPr>
+          <w:rFonts w:ascii="Times New Roman" w:eastAsia="Times New Roman" w:hAnsi="Times New Roman" w:cs="Times New Roman"/>
+          <w:color w:val="000000"/>
+          <w:sz w:val="24"/>
+          <w:szCs w:val="24"/>
+        </w:rPr>
+      </w:pPr>
+      <w:r>
+        <w:rPr>
+          <w:rFonts w:ascii="Times New Roman" w:eastAsia="Times New Roman" w:hAnsi="Times New Roman" w:cs="Times New Roman"/>
+          <w:b/>
+          <w:color w:val="000000"/>
+          <w:sz w:val="24"/>
+          <w:szCs w:val="24"/>
+        </w:rPr>
+        <w:t>Technical:</w:t>
+      </w:r>
+      <w:r>
+        <w:rPr>
+          <w:rFonts w:ascii="Times New Roman" w:eastAsia="Times New Roman" w:hAnsi="Times New Roman" w:cs="Times New Roman"/>
+          <w:color w:val="000000"/>
+          <w:sz w:val="24"/>
+          <w:szCs w:val="24"/>
+        </w:rPr>
+        <w:t xml:space="preserve"> From a technical standpoint, this is do-able within the given semester timeframe</w:t>
+      </w:r>
+    </w:p>
+    <w:p>
+      <w:pPr>
+        <w:pStyle w:val="ListParagraph"/>
+        <w:shd w:val="clear" w:color="auto" w:fill="FFFFFF"/>
+        <w:spacing w:after="0" w:line="360" w:lineRule="auto"/>
+        <w:jc w:val="both"/>
+        <w:rPr>
+          <w:rFonts w:ascii="Times New Roman" w:eastAsia="Times New Roman" w:hAnsi="Times New Roman" w:cs="Times New Roman"/>
+          <w:color w:val="000000"/>
+          <w:sz w:val="24"/>
+          <w:szCs w:val="24"/>
+        </w:rPr>
+      </w:pPr>
+      <w:r>
+        <w:rPr>
+          <w:rFonts w:ascii="Times New Roman" w:eastAsia="Times New Roman" w:hAnsi="Times New Roman" w:cs="Times New Roman"/>
+          <w:b/>
+          <w:color w:val="000000"/>
+          <w:sz w:val="24"/>
+          <w:szCs w:val="24"/>
+        </w:rPr>
+        <w:t>Financial:</w:t>
+      </w:r>
+      <w:r>
+        <w:rPr>
+          <w:rFonts w:ascii="Times New Roman" w:eastAsia="Times New Roman" w:hAnsi="Times New Roman" w:cs="Times New Roman"/>
+          <w:color w:val="000000"/>
+          <w:sz w:val="24"/>
+          <w:szCs w:val="24"/>
+        </w:rPr>
+        <w:t xml:space="preserve"> Not Applicable. Will not meet with clientele to gather functional/non-functional requirements at this time</w:t>
+      </w:r>
+    </w:p>
+    <w:p>
+      <w:pPr>
+        <w:pStyle w:val="ListParagraph"/>
+        <w:shd w:val="clear" w:color="auto" w:fill="FFFFFF"/>
+        <w:spacing w:after="0" w:line="360" w:lineRule="auto"/>
+        <w:jc w:val="both"/>
+        <w:rPr>
+          <w:rFonts w:ascii="Times New Roman" w:eastAsia="Times New Roman" w:hAnsi="Times New Roman" w:cs="Times New Roman"/>
+          <w:color w:val="000000"/>
+          <w:sz w:val="24"/>
+          <w:szCs w:val="24"/>
+        </w:rPr>
+      </w:pPr>
+      <w:r>
+        <w:rPr>
+          <w:rFonts w:ascii="Times New Roman" w:eastAsia="Times New Roman" w:hAnsi="Times New Roman" w:cs="Times New Roman"/>
+          <w:b/>
+          <w:color w:val="000000"/>
+          <w:sz w:val="24"/>
+          <w:szCs w:val="24"/>
+        </w:rPr>
+        <w:t>External Entities</w:t>
+      </w:r>
+      <w:r>
+        <w:rPr>
+          <w:rFonts w:ascii="Times New Roman" w:eastAsia="Times New Roman" w:hAnsi="Times New Roman" w:cs="Times New Roman"/>
+          <w:color w:val="000000"/>
+          <w:sz w:val="24"/>
+          <w:szCs w:val="24"/>
+        </w:rPr>
+        <w:t>: Twilio for sending the SMS messages to update customers, Stripe or Braintree to handle all of the transactions that will be made to Developers</w:t>
+      </w:r>
+    </w:p>
+    <w:p>
+      <w:pPr>
+        <w:pStyle w:val="ListParagraph"/>
+        <w:shd w:val="clear" w:color="auto" w:fill="FFFFFF"/>
+        <w:spacing w:after="0" w:line="360" w:lineRule="auto"/>
+        <w:jc w:val="both"/>
+        <w:rPr>
+          <w:rFonts w:ascii="Times New Roman" w:eastAsia="Times New Roman" w:hAnsi="Times New Roman" w:cs="Times New Roman"/>
+          <w:color w:val="000000"/>
+          <w:sz w:val="24"/>
+          <w:szCs w:val="24"/>
+        </w:rPr>
+      </w:pPr>
+      <w:r>
+        <w:rPr>
+          <w:rFonts w:ascii="Times New Roman" w:eastAsia="Times New Roman" w:hAnsi="Times New Roman" w:cs="Times New Roman"/>
+          <w:b/>
+          <w:color w:val="000000"/>
+          <w:sz w:val="24"/>
+          <w:szCs w:val="24"/>
+        </w:rPr>
+        <w:t>Legal</w:t>
+      </w:r>
+      <w:r>
+        <w:rPr>
+          <w:rFonts w:ascii="Times New Roman" w:eastAsia="Times New Roman" w:hAnsi="Times New Roman" w:cs="Times New Roman"/>
+          <w:color w:val="000000"/>
+          <w:sz w:val="24"/>
+          <w:szCs w:val="24"/>
+        </w:rPr>
+        <w:t>:</w:t>
+      </w:r>
+      <w:r>
+        <w:rPr>
+          <w:rFonts w:ascii="Times New Roman" w:eastAsia="Times New Roman" w:hAnsi="Times New Roman" w:cs="Times New Roman"/>
+          <w:color w:val="000000"/>
+          <w:sz w:val="24"/>
+          <w:szCs w:val="24"/>
+        </w:rPr>
+        <w:t xml:space="preserve"> Any and all propriety software will need to be submitted to, filed with and Granted by the US Patent and Trademark Office (USPTO)</w:t>
+      </w:r>
+    </w:p>
+    <w:p>
+      <w:pPr>
+        <w:pStyle w:val="ListParagraph"/>
+        <w:shd w:val="clear" w:color="auto" w:fill="FFFFFF"/>
+        <w:spacing w:after="0" w:line="360" w:lineRule="auto"/>
+        <w:jc w:val="both"/>
+        <w:rPr>
+          <w:rFonts w:ascii="Times New Roman" w:eastAsia="Times New Roman" w:hAnsi="Times New Roman" w:cs="Times New Roman"/>
+          <w:color w:val="000000"/>
+          <w:sz w:val="24"/>
+          <w:szCs w:val="24"/>
+        </w:rPr>
+      </w:pPr>
+      <w:r>
+        <w:rPr>
+          <w:rFonts w:ascii="Times New Roman" w:eastAsia="Times New Roman" w:hAnsi="Times New Roman" w:cs="Times New Roman"/>
+          <w:b/>
+          <w:color w:val="000000"/>
+          <w:sz w:val="24"/>
+          <w:szCs w:val="24"/>
+        </w:rPr>
+        <w:t>Schedule</w:t>
+      </w:r>
+      <w:r>
+        <w:rPr>
+          <w:rFonts w:ascii="Times New Roman" w:eastAsia="Times New Roman" w:hAnsi="Times New Roman" w:cs="Times New Roman"/>
+          <w:color w:val="000000"/>
+          <w:sz w:val="24"/>
+          <w:szCs w:val="24"/>
+        </w:rPr>
+        <w:t>:</w:t>
+      </w:r>
+      <w:r>
+        <w:rPr>
+          <w:rFonts w:ascii="Times New Roman" w:eastAsia="Times New Roman" w:hAnsi="Times New Roman" w:cs="Times New Roman"/>
+          <w:color w:val="000000"/>
+          <w:sz w:val="24"/>
+          <w:szCs w:val="24"/>
+        </w:rPr>
+        <w:t xml:space="preserve"> We will only be able to develop this system within the allotted timeframe of one (1) semester.</w:t>
+      </w:r>
+    </w:p>
+    <w:p>
+      <w:pPr>
+        <w:pStyle w:val="ListParagraph"/>
+        <w:shd w:val="clear" w:color="auto" w:fill="FFFFFF"/>
+        <w:spacing w:after="0" w:line="360" w:lineRule="auto"/>
+        <w:jc w:val="both"/>
+        <w:rPr>
+          <w:rFonts w:ascii="Times New Roman" w:eastAsia="Times New Roman" w:hAnsi="Times New Roman" w:cs="Times New Roman"/>
+          <w:color w:val="000000"/>
+          <w:sz w:val="24"/>
+          <w:szCs w:val="24"/>
+        </w:rPr>
+      </w:pPr>
+      <w:r>
+        <w:rPr>
+          <w:rFonts w:ascii="Times New Roman" w:eastAsia="Times New Roman" w:hAnsi="Times New Roman" w:cs="Times New Roman"/>
+          <w:b/>
+          <w:color w:val="000000"/>
+          <w:sz w:val="24"/>
+          <w:szCs w:val="24"/>
+        </w:rPr>
+        <w:t>Resources</w:t>
+      </w:r>
+      <w:r>
+        <w:rPr>
+          <w:rFonts w:ascii="Times New Roman" w:eastAsia="Times New Roman" w:hAnsi="Times New Roman" w:cs="Times New Roman"/>
+          <w:color w:val="000000"/>
+          <w:sz w:val="24"/>
+          <w:szCs w:val="24"/>
+        </w:rPr>
+        <w:t>:</w:t>
+      </w:r>
+      <w:r>
+        <w:rPr>
+          <w:rFonts w:ascii="Times New Roman" w:eastAsia="Times New Roman" w:hAnsi="Times New Roman" w:cs="Times New Roman"/>
+          <w:color w:val="000000"/>
+          <w:sz w:val="24"/>
+          <w:szCs w:val="24"/>
+        </w:rPr>
+        <w:t xml:space="preserve"> Resources that will be needed in order to complete this project are: Computers with an IDE, XAMPP, Twilio API with Dependencies, Apache POI API to export information to an Excel sheet (usage may vary), and Photoshop</w:t>
+      </w:r>
+    </w:p>
+    <w:p>
+      <w:pPr>
+        <w:pStyle w:val="ListParagraph"/>
+        <w:shd w:val="clear" w:color="auto" w:fill="FFFFFF"/>
+        <w:spacing w:after="0" w:line="360" w:lineRule="auto"/>
+        <w:jc w:val="both"/>
+        <w:rPr>
+          <w:rFonts w:ascii="Times New Roman" w:eastAsia="Times New Roman" w:hAnsi="Times New Roman" w:cs="Times New Roman"/>
+          <w:color w:val="000000"/>
+          <w:sz w:val="24"/>
+          <w:szCs w:val="24"/>
+        </w:rPr>
+      </w:pPr>
+      <w:r>
+        <w:rPr>
+          <w:rFonts w:ascii="Times New Roman" w:eastAsia="Times New Roman" w:hAnsi="Times New Roman" w:cs="Times New Roman"/>
+          <w:b/>
+          <w:color w:val="000000"/>
+          <w:sz w:val="24"/>
+          <w:szCs w:val="24"/>
+        </w:rPr>
+        <w:t>Market Research</w:t>
+      </w:r>
+      <w:r>
+        <w:rPr>
+          <w:rFonts w:ascii="Times New Roman" w:eastAsia="Times New Roman" w:hAnsi="Times New Roman" w:cs="Times New Roman"/>
+          <w:color w:val="000000"/>
+          <w:sz w:val="24"/>
+          <w:szCs w:val="24"/>
+        </w:rPr>
+        <w:t>:</w:t>
+      </w:r>
+      <w:r>
+        <w:rPr>
+          <w:rFonts w:ascii="Times New Roman" w:eastAsia="Times New Roman" w:hAnsi="Times New Roman" w:cs="Times New Roman"/>
+          <w:color w:val="000000"/>
+          <w:sz w:val="24"/>
+          <w:szCs w:val="24"/>
+        </w:rPr>
+        <w:t xml:space="preserve"> The largest company that provide</w:t>
+      </w:r>
+      <w:r>
+        <w:rPr>
+          <w:rFonts w:ascii="Times New Roman" w:eastAsia="Times New Roman" w:hAnsi="Times New Roman" w:cs="Times New Roman"/>
+          <w:color w:val="000000"/>
+          <w:sz w:val="24"/>
+          <w:szCs w:val="24"/>
+        </w:rPr>
+        <w:t>s q</w:t>
+      </w:r>
+      <w:r>
+        <w:rPr>
+          <w:rFonts w:ascii="Times New Roman" w:eastAsia="Times New Roman" w:hAnsi="Times New Roman" w:cs="Times New Roman"/>
+          <w:color w:val="000000"/>
+          <w:sz w:val="24"/>
+          <w:szCs w:val="24"/>
+        </w:rPr>
+        <w:t>ueue based systems is Long Range Systems (LRS). Businesses that use this system must buy, maintain</w:t>
+      </w:r>
+      <w:r>
+        <w:rPr>
+          <w:rFonts w:ascii="Times New Roman" w:eastAsia="Times New Roman" w:hAnsi="Times New Roman" w:cs="Times New Roman"/>
+          <w:color w:val="000000"/>
+          <w:sz w:val="24"/>
+          <w:szCs w:val="24"/>
+        </w:rPr>
+        <w:t>, and pay for any repairs done on LRS’s equipment. And depending on the scale of the business, the cost to buy and repair these systems can get expensive.</w:t>
+      </w:r>
+    </w:p>
+    <w:p>
+      <w:pPr>
+        <w:pStyle w:val="ListParagraph"/>
+        <w:shd w:val="clear" w:color="auto" w:fill="FFFFFF"/>
+        <w:spacing w:after="0" w:line="360" w:lineRule="auto"/>
+        <w:jc w:val="both"/>
+        <w:rPr>
+          <w:rFonts w:ascii="Times New Roman" w:eastAsia="Times New Roman" w:hAnsi="Times New Roman" w:cs="Times New Roman"/>
+          <w:color w:val="000000"/>
+          <w:sz w:val="24"/>
+          <w:szCs w:val="24"/>
+        </w:rPr>
+      </w:pPr>
+    </w:p>
+    <w:p>
+      <w:pPr>
+        <w:pStyle w:val="ListParagraph"/>
+        <w:shd w:val="clear" w:color="auto" w:fill="FFFFFF"/>
+        <w:spacing w:after="0" w:line="360" w:lineRule="auto"/>
+        <w:jc w:val="both"/>
+        <w:rPr>
+          <w:rFonts w:ascii="Times New Roman" w:eastAsia="Times New Roman" w:hAnsi="Times New Roman" w:cs="Times New Roman"/>
+          <w:color w:val="000000"/>
+          <w:sz w:val="24"/>
+          <w:szCs w:val="24"/>
+        </w:rPr>
+      </w:pPr>
+    </w:p>
+    <w:p>
+      <w:pPr>
+        <w:pStyle w:val="ListParagraph"/>
+        <w:shd w:val="clear" w:color="auto" w:fill="FFFFFF"/>
+        <w:spacing w:after="0" w:line="360" w:lineRule="auto"/>
+        <w:jc w:val="both"/>
+        <w:rPr>
+          <w:rFonts w:ascii="Times New Roman" w:eastAsia="Times New Roman" w:hAnsi="Times New Roman" w:cs="Times New Roman"/>
+          <w:color w:val="000000"/>
+          <w:sz w:val="24"/>
+          <w:szCs w:val="24"/>
+        </w:rPr>
+      </w:pPr>
+    </w:p>
+    <w:p>
+      <w:pPr>
+        <w:pStyle w:val="ListParagraph"/>
+        <w:shd w:val="clear" w:color="auto" w:fill="FFFFFF"/>
+        <w:spacing w:after="0" w:line="360" w:lineRule="auto"/>
+        <w:jc w:val="both"/>
+        <w:rPr>
+          <w:rFonts w:ascii="Times New Roman" w:eastAsia="Times New Roman" w:hAnsi="Times New Roman" w:cs="Times New Roman"/>
+          <w:color w:val="000000"/>
+          <w:sz w:val="24"/>
+          <w:szCs w:val="24"/>
+        </w:rPr>
+      </w:pPr>
+    </w:p>
+    <w:p>
+      <w:pPr>
+        <w:pStyle w:val="ListParagraph"/>
+        <w:shd w:val="clear" w:color="auto" w:fill="FFFFFF"/>
+        <w:spacing w:after="0" w:line="360" w:lineRule="auto"/>
+        <w:jc w:val="both"/>
+        <w:rPr>
+          <w:rFonts w:ascii="Times New Roman" w:eastAsia="Times New Roman" w:hAnsi="Times New Roman" w:cs="Times New Roman"/>
+          <w:color w:val="000000"/>
+          <w:sz w:val="24"/>
+          <w:szCs w:val="24"/>
+        </w:rPr>
+      </w:pPr>
+    </w:p>
+    <w:p>
+      <w:pPr>
+        <w:pStyle w:val="ListParagraph"/>
+        <w:shd w:val="clear" w:color="auto" w:fill="FFFFFF"/>
+        <w:spacing w:after="0" w:line="360" w:lineRule="auto"/>
+        <w:jc w:val="both"/>
+        <w:rPr>
+          <w:rFonts w:ascii="Times New Roman" w:eastAsia="Times New Roman" w:hAnsi="Times New Roman" w:cs="Times New Roman"/>
+          <w:color w:val="000000"/>
+          <w:sz w:val="24"/>
+          <w:szCs w:val="24"/>
+        </w:rPr>
+      </w:pPr>
+    </w:p>
+    <w:p>
+      <w:pPr>
+        <w:pStyle w:val="ListParagraph"/>
+        <w:shd w:val="clear" w:color="auto" w:fill="FFFFFF"/>
+        <w:spacing w:after="0" w:line="360" w:lineRule="auto"/>
+        <w:jc w:val="both"/>
+        <w:rPr>
+          <w:rFonts w:ascii="Times New Roman" w:eastAsia="Times New Roman" w:hAnsi="Times New Roman" w:cs="Times New Roman"/>
+          <w:color w:val="000000"/>
+          <w:sz w:val="24"/>
+          <w:szCs w:val="24"/>
+        </w:rPr>
+      </w:pPr>
+    </w:p>
+    <w:p>
+      <w:pPr>
+        <w:pStyle w:val="ListParagraph"/>
+        <w:shd w:val="clear" w:color="auto" w:fill="FFFFFF"/>
+        <w:spacing w:after="0" w:line="360" w:lineRule="auto"/>
+        <w:jc w:val="both"/>
+        <w:rPr>
+          <w:rFonts w:ascii="Times New Roman" w:eastAsia="Times New Roman" w:hAnsi="Times New Roman" w:cs="Times New Roman"/>
+          <w:color w:val="000000"/>
+          <w:sz w:val="24"/>
+          <w:szCs w:val="24"/>
+        </w:rPr>
+      </w:pPr>
+    </w:p>
+    <w:p>
+      <w:pPr>
+        <w:pStyle w:val="ListParagraph"/>
+        <w:shd w:val="clear" w:color="auto" w:fill="FFFFFF"/>
+        <w:spacing w:after="0" w:line="360" w:lineRule="auto"/>
+        <w:jc w:val="both"/>
+        <w:rPr>
+          <w:rFonts w:ascii="Times New Roman" w:eastAsia="Times New Roman" w:hAnsi="Times New Roman" w:cs="Times New Roman"/>
+          <w:color w:val="000000"/>
+          <w:sz w:val="24"/>
+          <w:szCs w:val="24"/>
+        </w:rPr>
+      </w:pPr>
+    </w:p>
+    <w:p>
+      <w:pPr>
+        <w:pStyle w:val="ListParagraph"/>
+        <w:shd w:val="clear" w:color="auto" w:fill="FFFFFF"/>
+        <w:spacing w:after="0" w:line="360" w:lineRule="auto"/>
+        <w:jc w:val="both"/>
+        <w:rPr>
+          <w:rFonts w:ascii="Times New Roman" w:eastAsia="Times New Roman" w:hAnsi="Times New Roman" w:cs="Times New Roman"/>
+          <w:color w:val="000000"/>
+          <w:sz w:val="24"/>
+          <w:szCs w:val="24"/>
+        </w:rPr>
+      </w:pPr>
+    </w:p>
+    <w:p>
+      <w:pPr>
+        <w:pStyle w:val="ListParagraph"/>
+        <w:shd w:val="clear" w:color="auto" w:fill="FFFFFF"/>
+        <w:spacing w:after="0" w:line="360" w:lineRule="auto"/>
+        <w:jc w:val="both"/>
+        <w:rPr>
+          <w:rFonts w:ascii="Times New Roman" w:eastAsia="Times New Roman" w:hAnsi="Times New Roman" w:cs="Times New Roman"/>
+          <w:color w:val="000000"/>
+          <w:sz w:val="24"/>
+          <w:szCs w:val="24"/>
+        </w:rPr>
+      </w:pPr>
+    </w:p>
+    <w:p>
+      <w:pPr>
+        <w:pStyle w:val="ListParagraph"/>
+        <w:shd w:val="clear" w:color="auto" w:fill="FFFFFF"/>
+        <w:spacing w:after="0" w:line="360" w:lineRule="auto"/>
+        <w:jc w:val="both"/>
+        <w:rPr>
+          <w:rFonts w:ascii="Times New Roman" w:eastAsia="Times New Roman" w:hAnsi="Times New Roman" w:cs="Times New Roman"/>
+          <w:color w:val="000000"/>
+          <w:sz w:val="24"/>
+          <w:szCs w:val="24"/>
+        </w:rPr>
+      </w:pPr>
+    </w:p>
+    <w:p>
+      <w:pPr>
+        <w:shd w:val="clear" w:color="auto" w:fill="FFFFFF"/>
+        <w:spacing w:after="0" w:line="360" w:lineRule="auto"/>
+        <w:rPr>
+          <w:rFonts w:ascii="Times New Roman" w:eastAsia="Times New Roman" w:hAnsi="Times New Roman" w:cs="Times New Roman"/>
+          <w:color w:val="000000"/>
+          <w:sz w:val="24"/>
+          <w:szCs w:val="24"/>
+        </w:rPr>
+      </w:pPr>
+      <w:bookmarkStart w:id="0" w:name="_GoBack"/>
+      <w:bookmarkEnd w:id="0"/>
+    </w:p>
+    <w:p>
+      <w:pPr>
+        <w:pStyle w:val="ListParagraph"/>
+        <w:shd w:val="clear" w:color="auto" w:fill="FFFFFF"/>
+        <w:spacing w:after="0" w:line="360" w:lineRule="auto"/>
+        <w:jc w:val="center"/>
+        <w:rPr>
+          <w:rFonts w:ascii="Times New Roman" w:eastAsia="Times New Roman" w:hAnsi="Times New Roman" w:cs="Times New Roman"/>
+          <w:b/>
+          <w:color w:val="000000"/>
+          <w:sz w:val="24"/>
+          <w:szCs w:val="24"/>
+        </w:rPr>
+      </w:pPr>
+      <w:r>
+        <w:rPr>
+          <w:rFonts w:ascii="Times New Roman" w:eastAsia="Times New Roman" w:hAnsi="Times New Roman" w:cs="Times New Roman"/>
+          <w:b/>
+          <w:color w:val="000000"/>
+          <w:sz w:val="24"/>
+          <w:szCs w:val="24"/>
+        </w:rPr>
+        <w:t>SWOT Analysis:</w:t>
+      </w:r>
+    </w:p>
+    <w:p>
+      <w:pPr>
+        <w:shd w:val="clear" w:color="auto" w:fill="FFFFFF"/>
+        <w:spacing w:after="0" w:line="360" w:lineRule="auto"/>
+        <w:rPr>
+          <w:rFonts w:ascii="Times New Roman" w:eastAsia="Times New Roman" w:hAnsi="Times New Roman" w:cs="Times New Roman"/>
+          <w:color w:val="000000"/>
+          <w:sz w:val="24"/>
+          <w:szCs w:val="24"/>
+        </w:rPr>
+      </w:pPr>
+      <w:r>
+        <w:rPr>
+          <w:rFonts w:ascii="Times New Roman" w:eastAsia="Times New Roman" w:hAnsi="Times New Roman" w:cs="Times New Roman"/>
+          <w:noProof/>
+          <w:color w:val="000000"/>
+          <w:sz w:val="24"/>
+          <w:szCs w:val="24"/>
+        </w:rPr>
+        <w:drawing>
+          <wp:inline distT="0" distB="0" distL="0" distR="0">
+            <wp:extent cx="6453963" cy="3362818"/>
+            <wp:effectExtent l="0" t="0" r="4445" b="9525"/>
+            <wp:docPr id="3" name="Picture 3"/>
+            <wp:cNvGraphicFramePr>
+              <a:graphicFrameLocks xmlns:a="http://schemas.openxmlformats.org/drawingml/2006/main" noChangeAspect="1"/>
+            </wp:cNvGraphicFramePr>
+            <a:graphic xmlns:a="http://schemas.openxmlformats.org/drawingml/2006/main">
+              <a:graphicData uri="http://schemas.openxmlformats.org/drawingml/2006/picture">
+                <pic:pic xmlns:pic="http://schemas.openxmlformats.org/drawingml/2006/picture">
+                  <pic:nvPicPr>
+                    <pic:cNvPr id="3" name="SWOT Analysis.JPG"/>
+                    <pic:cNvPicPr/>
+                  </pic:nvPicPr>
+                  <pic:blipFill>
+                    <a:blip r:embed="rId7">
+                      <a:extLst>
+                        <a:ext uri="{28A0092B-C50C-407E-A947-70E740481C1C}">
+                          <a14:useLocalDpi xmlns:a14="http://schemas.microsoft.com/office/drawing/2010/main" val="0"/>
+                        </a:ext>
+                      </a:extLst>
+                    </a:blip>
+                    <a:stretch>
+                      <a:fillRect/>
+                    </a:stretch>
+                  </pic:blipFill>
+                  <pic:spPr>
+                    <a:xfrm>
+                      <a:off x="0" y="0"/>
+                      <a:ext cx="6471716" cy="3372068"/>
+                    </a:xfrm>
+                    <a:prstGeom prst="rect">
+                      <a:avLst/>
+                    </a:prstGeom>
+                  </pic:spPr>
+                </pic:pic>
+              </a:graphicData>
+            </a:graphic>
+          </wp:inline>
+        </w:drawing>
+      </w:r>
+    </w:p>
+    <w:p>
+      <w:pPr>
+        <w:shd w:val="clear" w:color="auto" w:fill="FFFFFF"/>
+        <w:spacing w:after="0" w:line="360" w:lineRule="auto"/>
+        <w:rPr>
+          <w:rFonts w:ascii="Times New Roman" w:eastAsia="Times New Roman" w:hAnsi="Times New Roman" w:cs="Times New Roman"/>
+          <w:color w:val="000000"/>
+          <w:sz w:val="24"/>
+          <w:szCs w:val="24"/>
+        </w:rPr>
+      </w:pPr>
+    </w:p>
+    <w:p>
+      <w:pPr>
+        <w:shd w:val="clear" w:color="auto" w:fill="FFFFFF"/>
+        <w:spacing w:after="0" w:line="360" w:lineRule="auto"/>
+        <w:jc w:val="center"/>
+        <w:rPr>
+          <w:rFonts w:ascii="Times New Roman" w:eastAsia="Times New Roman" w:hAnsi="Times New Roman" w:cs="Times New Roman"/>
+          <w:b/>
+          <w:color w:val="000000"/>
+          <w:sz w:val="24"/>
+          <w:szCs w:val="24"/>
+        </w:rPr>
+      </w:pPr>
+      <w:r>
+        <w:rPr>
+          <w:rFonts w:ascii="Times New Roman" w:eastAsia="Times New Roman" w:hAnsi="Times New Roman" w:cs="Times New Roman"/>
+          <w:b/>
+          <w:color w:val="000000"/>
+          <w:sz w:val="24"/>
+          <w:szCs w:val="24"/>
+        </w:rPr>
+        <w:t>Payment Model:</w:t>
+      </w:r>
+    </w:p>
+    <w:p>
+      <w:pPr>
+        <w:numPr>
+          <w:ilvl w:val="0"/>
+          <w:numId w:val="3"/>
+        </w:numPr>
+        <w:shd w:val="clear" w:color="auto" w:fill="FFFFFF"/>
+        <w:spacing w:after="0" w:line="360" w:lineRule="auto"/>
+        <w:rPr>
+          <w:rFonts w:ascii="Times New Roman" w:eastAsia="Times New Roman" w:hAnsi="Times New Roman" w:cs="Times New Roman"/>
+          <w:color w:val="000000"/>
+          <w:sz w:val="24"/>
+          <w:szCs w:val="24"/>
+        </w:rPr>
+      </w:pPr>
+      <w:r>
+        <w:rPr>
+          <w:rFonts w:ascii="Times New Roman" w:eastAsia="Times New Roman" w:hAnsi="Times New Roman" w:cs="Times New Roman"/>
+          <w:bCs/>
+          <w:color w:val="000000"/>
+          <w:sz w:val="24"/>
+          <w:szCs w:val="24"/>
+        </w:rPr>
+        <w:t>Implementing Payment System for every customer registered through system</w:t>
+      </w:r>
+    </w:p>
+    <w:p>
+      <w:pPr>
+        <w:numPr>
+          <w:ilvl w:val="1"/>
+          <w:numId w:val="3"/>
+        </w:numPr>
+        <w:shd w:val="clear" w:color="auto" w:fill="FFFFFF"/>
+        <w:spacing w:after="0" w:line="360" w:lineRule="auto"/>
+        <w:rPr>
+          <w:rFonts w:ascii="Times New Roman" w:eastAsia="Times New Roman" w:hAnsi="Times New Roman" w:cs="Times New Roman"/>
+          <w:color w:val="000000"/>
+          <w:sz w:val="24"/>
+          <w:szCs w:val="24"/>
+        </w:rPr>
+      </w:pPr>
+      <w:r>
+        <w:rPr>
+          <w:rFonts w:ascii="Times New Roman" w:eastAsia="Times New Roman" w:hAnsi="Times New Roman" w:cs="Times New Roman"/>
+          <w:bCs/>
+          <w:color w:val="000000"/>
+          <w:sz w:val="24"/>
+          <w:szCs w:val="24"/>
+        </w:rPr>
+        <w:t>Establishment will pay Developers or Company ~ $2-$</w:t>
+      </w:r>
+      <w:r>
+        <w:rPr>
+          <w:rFonts w:ascii="Times New Roman" w:eastAsia="Times New Roman" w:hAnsi="Times New Roman" w:cs="Times New Roman"/>
+          <w:bCs/>
+          <w:color w:val="000000"/>
+          <w:sz w:val="24"/>
+          <w:szCs w:val="24"/>
+        </w:rPr>
+        <w:t>50</w:t>
+      </w:r>
+      <w:r>
+        <w:rPr>
+          <w:rFonts w:ascii="Times New Roman" w:eastAsia="Times New Roman" w:hAnsi="Times New Roman" w:cs="Times New Roman"/>
+          <w:bCs/>
+          <w:color w:val="000000"/>
+          <w:sz w:val="24"/>
+          <w:szCs w:val="24"/>
+        </w:rPr>
+        <w:t xml:space="preserve"> for every customer registered</w:t>
+      </w:r>
+      <w:r>
+        <w:rPr>
+          <w:rFonts w:ascii="Times New Roman" w:eastAsia="Times New Roman" w:hAnsi="Times New Roman" w:cs="Times New Roman"/>
+          <w:bCs/>
+          <w:color w:val="000000"/>
+          <w:sz w:val="24"/>
+          <w:szCs w:val="24"/>
+        </w:rPr>
+        <w:t xml:space="preserve"> (Price will be set by developer based on average daily customer volume)</w:t>
+      </w:r>
+    </w:p>
+    <w:p>
+      <w:pPr>
+        <w:numPr>
+          <w:ilvl w:val="2"/>
+          <w:numId w:val="3"/>
+        </w:numPr>
+        <w:shd w:val="clear" w:color="auto" w:fill="FFFFFF"/>
+        <w:spacing w:after="0" w:line="360" w:lineRule="auto"/>
+        <w:rPr>
+          <w:rFonts w:ascii="Times New Roman" w:eastAsia="Times New Roman" w:hAnsi="Times New Roman" w:cs="Times New Roman"/>
+          <w:color w:val="000000"/>
+          <w:sz w:val="24"/>
+          <w:szCs w:val="24"/>
+        </w:rPr>
+      </w:pPr>
+      <w:r>
+        <w:rPr>
+          <w:rFonts w:ascii="Times New Roman" w:eastAsia="Times New Roman" w:hAnsi="Times New Roman" w:cs="Times New Roman"/>
+          <w:bCs/>
+          <w:color w:val="000000"/>
+          <w:sz w:val="24"/>
+          <w:szCs w:val="24"/>
+        </w:rPr>
+        <w:t>Ex. 1: 300 visitors/customers @ $2 = $600/day from 1 establishment</w:t>
+      </w:r>
+    </w:p>
+    <w:p>
+      <w:pPr>
+        <w:numPr>
+          <w:ilvl w:val="2"/>
+          <w:numId w:val="3"/>
+        </w:numPr>
+        <w:shd w:val="clear" w:color="auto" w:fill="FFFFFF"/>
+        <w:spacing w:after="0" w:line="360" w:lineRule="auto"/>
+        <w:rPr>
+          <w:rFonts w:ascii="Times New Roman" w:eastAsia="Times New Roman" w:hAnsi="Times New Roman" w:cs="Times New Roman"/>
+          <w:color w:val="000000"/>
+          <w:sz w:val="24"/>
+          <w:szCs w:val="24"/>
+        </w:rPr>
+      </w:pPr>
+      <w:r>
+        <w:rPr>
+          <w:rFonts w:ascii="Times New Roman" w:eastAsia="Times New Roman" w:hAnsi="Times New Roman" w:cs="Times New Roman"/>
+          <w:bCs/>
+          <w:color w:val="000000"/>
+          <w:sz w:val="24"/>
+          <w:szCs w:val="24"/>
+        </w:rPr>
+        <w:t>Ex. 2: 300 visitors/customers @ $</w:t>
+      </w:r>
+      <w:r>
+        <w:rPr>
+          <w:rFonts w:ascii="Times New Roman" w:eastAsia="Times New Roman" w:hAnsi="Times New Roman" w:cs="Times New Roman"/>
+          <w:bCs/>
+          <w:color w:val="000000"/>
+          <w:sz w:val="24"/>
+          <w:szCs w:val="24"/>
+        </w:rPr>
+        <w:t>50</w:t>
+      </w:r>
+      <w:r>
+        <w:rPr>
+          <w:rFonts w:ascii="Times New Roman" w:eastAsia="Times New Roman" w:hAnsi="Times New Roman" w:cs="Times New Roman"/>
+          <w:bCs/>
+          <w:color w:val="000000"/>
+          <w:sz w:val="24"/>
+          <w:szCs w:val="24"/>
+        </w:rPr>
+        <w:t xml:space="preserve"> = $</w:t>
+      </w:r>
+      <w:r>
+        <w:rPr>
+          <w:rFonts w:ascii="Times New Roman" w:eastAsia="Times New Roman" w:hAnsi="Times New Roman" w:cs="Times New Roman"/>
+          <w:bCs/>
+          <w:color w:val="000000"/>
+          <w:sz w:val="24"/>
+          <w:szCs w:val="24"/>
+        </w:rPr>
+        <w:t>15,000</w:t>
+      </w:r>
+      <w:r>
+        <w:rPr>
+          <w:rFonts w:ascii="Times New Roman" w:eastAsia="Times New Roman" w:hAnsi="Times New Roman" w:cs="Times New Roman"/>
+          <w:bCs/>
+          <w:color w:val="000000"/>
+          <w:sz w:val="24"/>
+          <w:szCs w:val="24"/>
+        </w:rPr>
+        <w:t>/day fr</w:t>
+      </w:r>
+      <w:r>
+        <w:rPr>
+          <w:rFonts w:ascii="Times New Roman" w:eastAsia="Times New Roman" w:hAnsi="Times New Roman" w:cs="Times New Roman"/>
+          <w:bCs/>
+          <w:color w:val="000000"/>
+          <w:sz w:val="24"/>
+          <w:szCs w:val="24"/>
+        </w:rPr>
+        <w:t>om 1 establishment</w:t>
+      </w:r>
+    </w:p>
+    <w:p>
+      <w:pPr>
+        <w:numPr>
+          <w:ilvl w:val="2"/>
+          <w:numId w:val="3"/>
+        </w:numPr>
+        <w:shd w:val="clear" w:color="auto" w:fill="FFFFFF"/>
+        <w:spacing w:after="0" w:line="360" w:lineRule="auto"/>
+        <w:rPr>
+          <w:rFonts w:ascii="Times New Roman" w:eastAsia="Times New Roman" w:hAnsi="Times New Roman" w:cs="Times New Roman"/>
+          <w:color w:val="000000"/>
+          <w:sz w:val="24"/>
+          <w:szCs w:val="24"/>
+        </w:rPr>
+      </w:pPr>
+      <w:r>
+        <w:rPr>
+          <w:rFonts w:ascii="Times New Roman" w:eastAsia="Times New Roman" w:hAnsi="Times New Roman" w:cs="Times New Roman"/>
+          <w:bCs/>
+          <w:color w:val="000000"/>
+          <w:sz w:val="24"/>
+          <w:szCs w:val="24"/>
+        </w:rPr>
+        <w:t>Payments would be made through 3</w:t>
+      </w:r>
+      <w:r>
+        <w:rPr>
+          <w:rFonts w:ascii="Times New Roman" w:eastAsia="Times New Roman" w:hAnsi="Times New Roman" w:cs="Times New Roman"/>
+          <w:bCs/>
+          <w:color w:val="000000"/>
+          <w:sz w:val="24"/>
+          <w:szCs w:val="24"/>
+          <w:vertAlign w:val="superscript"/>
+        </w:rPr>
+        <w:t>rd</w:t>
+      </w:r>
+      <w:r>
+        <w:rPr>
+          <w:rFonts w:ascii="Times New Roman" w:eastAsia="Times New Roman" w:hAnsi="Times New Roman" w:cs="Times New Roman"/>
+          <w:bCs/>
+          <w:color w:val="000000"/>
+          <w:sz w:val="24"/>
+          <w:szCs w:val="24"/>
+        </w:rPr>
+        <w:t xml:space="preserve"> Party API</w:t>
+      </w:r>
+    </w:p>
+    <w:p>
+      <w:pPr>
+        <w:shd w:val="clear" w:color="auto" w:fill="FFFFFF"/>
+        <w:spacing w:after="0" w:line="360" w:lineRule="auto"/>
+        <w:jc w:val="center"/>
+        <w:rPr>
+          <w:rFonts w:ascii="Times New Roman" w:eastAsia="Times New Roman" w:hAnsi="Times New Roman" w:cs="Times New Roman"/>
+          <w:color w:val="000000"/>
+          <w:sz w:val="24"/>
+          <w:szCs w:val="24"/>
+        </w:rPr>
+      </w:pPr>
+      <w:r>
+        <w:rPr>
+          <w:rFonts w:ascii="Times New Roman" w:eastAsia="Times New Roman" w:hAnsi="Times New Roman" w:cs="Times New Roman"/>
+          <w:color w:val="000000"/>
+          <w:sz w:val="24"/>
+          <w:szCs w:val="24"/>
+        </w:rPr>
+        <w:drawing>
+          <wp:inline distT="0" distB="0" distL="0" distR="0" wp14:anchorId="3F65E0DA" wp14:editId="426FE961">
+            <wp:extent cx="1984021" cy="1984021"/>
+            <wp:effectExtent l="0" t="0" r="0" b="0"/>
+            <wp:docPr id="6" name="Picture 5"/>
+            <wp:cNvGraphicFramePr>
+              <a:graphicFrameLocks xmlns:a="http://schemas.openxmlformats.org/drawingml/2006/main" noChangeAspect="1"/>
+            </wp:cNvGraphicFramePr>
+            <a:graphic xmlns:a="http://schemas.openxmlformats.org/drawingml/2006/main">
+              <a:graphicData uri="http://schemas.openxmlformats.org/drawingml/2006/picture">
+                <pic:pic xmlns:pic="http://schemas.openxmlformats.org/drawingml/2006/picture">
+                  <pic:nvPicPr>
+                    <pic:cNvPr id="6" name="Picture 5"/>
+                    <pic:cNvPicPr>
+                      <a:picLocks noChangeAspect="1"/>
+                    </pic:cNvPicPr>
+                  </pic:nvPicPr>
+                  <pic:blipFill>
+                    <a:blip r:embed="rId8" cstate="print">
+                      <a:extLst>
+                        <a:ext uri="{28A0092B-C50C-407E-A947-70E740481C1C}">
+                          <a14:useLocalDpi xmlns:a14="http://schemas.microsoft.com/office/drawing/2010/main" val="0"/>
+                        </a:ext>
+                      </a:extLst>
+                    </a:blip>
+                    <a:stretch>
+                      <a:fillRect/>
+                    </a:stretch>
+                  </pic:blipFill>
+                  <pic:spPr>
+                    <a:xfrm>
+                      <a:off x="0" y="0"/>
+                      <a:ext cx="1986975" cy="1986975"/>
+                    </a:xfrm>
+                    <a:prstGeom prst="rect">
+                      <a:avLst/>
+                    </a:prstGeom>
+                  </pic:spPr>
+                </pic:pic>
+              </a:graphicData>
+            </a:graphic>
+          </wp:inline>
+        </w:drawing>
+      </w:r>
+    </w:p>
+    <w:p>
+      <w:pPr>
+        <w:shd w:val="clear" w:color="auto" w:fill="FFFFFF"/>
+        <w:spacing w:after="0" w:line="360" w:lineRule="auto"/>
+        <w:jc w:val="center"/>
+        <w:rPr>
+          <w:rFonts w:ascii="Times New Roman" w:eastAsia="Times New Roman" w:hAnsi="Times New Roman" w:cs="Times New Roman"/>
           <w:color w:val="000000"/>
           <w:sz w:val="24"/>
           <w:szCs w:val="24"/>
@@ -502,7 +3985,7 @@
                     <pic:cNvPicPr/>
                   </pic:nvPicPr>
                   <pic:blipFill>
-                    <a:blip r:embed="rId5">
+                    <a:blip r:embed="rId9">
                       <a:extLst>
                         <a:ext uri="{28A0092B-C50C-407E-A947-70E740481C1C}">
                           <a14:useLocalDpi xmlns:a14="http://schemas.microsoft.com/office/drawing/2010/main" val="0"/>
@@ -2664,8 +6147,6 @@
               </w:rPr>
               <w:t xml:space="preserve">or uses mechanical </w:t>
             </w:r>
-            <w:bookmarkStart w:id="0" w:name="_GoBack"/>
-            <w:bookmarkEnd w:id="0"/>
             <w:r>
               <w:rPr>
                 <w:rFonts w:ascii="inherit" w:eastAsia="Times New Roman" w:hAnsi="inherit" w:cs="Times New Roman"/>
@@ -3819,7 +7300,6 @@
                 <w:sz w:val="24"/>
                 <w:szCs w:val="24"/>
               </w:rPr>
-              <w:lastRenderedPageBreak/>
               <w:t xml:space="preserve">1. Customer: taps on the Mobile Number text field. </w:t>
             </w:r>
           </w:p>
@@ -6550,9 +10030,7 @@
           <w:szCs w:val="24"/>
         </w:rPr>
       </w:pPr>
-    </w:p>
-    <w:p>
-      <w:pPr>
+      <w:r>
         <w:rPr>
           <w:rFonts w:ascii="Times New Roman" w:eastAsia="Times New Roman" w:hAnsi="Times New Roman" w:cs="Times New Roman"/>
           <w:b/>
@@ -6560,49 +10038,6 @@
           <w:sz w:val="24"/>
           <w:szCs w:val="24"/>
         </w:rPr>
-      </w:pPr>
-    </w:p>
-    <w:p>
-      <w:pPr>
-        <w:rPr>
-          <w:rFonts w:ascii="Times New Roman" w:eastAsia="Times New Roman" w:hAnsi="Times New Roman" w:cs="Times New Roman"/>
-          <w:b/>
-          <w:color w:val="000000"/>
-          <w:sz w:val="24"/>
-          <w:szCs w:val="24"/>
-        </w:rPr>
-      </w:pPr>
-    </w:p>
-    <w:p>
-      <w:pPr>
-        <w:rPr>
-          <w:rFonts w:ascii="Times New Roman" w:eastAsia="Times New Roman" w:hAnsi="Times New Roman" w:cs="Times New Roman"/>
-          <w:b/>
-          <w:color w:val="000000"/>
-          <w:sz w:val="24"/>
-          <w:szCs w:val="24"/>
-        </w:rPr>
-      </w:pPr>
-    </w:p>
-    <w:p>
-      <w:pPr>
-        <w:rPr>
-          <w:rFonts w:ascii="Times New Roman" w:eastAsia="Times New Roman" w:hAnsi="Times New Roman" w:cs="Times New Roman"/>
-          <w:b/>
-          <w:color w:val="000000"/>
-          <w:sz w:val="24"/>
-          <w:szCs w:val="24"/>
-        </w:rPr>
-      </w:pPr>
-      <w:r>
-        <w:rPr>
-          <w:rFonts w:ascii="Times New Roman" w:eastAsia="Times New Roman" w:hAnsi="Times New Roman" w:cs="Times New Roman"/>
-          <w:b/>
-          <w:color w:val="000000"/>
-          <w:sz w:val="24"/>
-          <w:szCs w:val="24"/>
-        </w:rPr>
-        <w:lastRenderedPageBreak/>
         <w:t>High Level Design:</w:t>
       </w:r>
     </w:p>
@@ -6636,7 +10071,7 @@
                     <pic:cNvPicPr/>
                   </pic:nvPicPr>
                   <pic:blipFill>
-                    <a:blip r:embed="rId6">
+                    <a:blip r:embed="rId10">
                       <a:extLst>
                         <a:ext uri="{28A0092B-C50C-407E-A947-70E740481C1C}">
                           <a14:useLocalDpi xmlns:a14="http://schemas.microsoft.com/office/drawing/2010/main" val="0"/>
@@ -6666,7 +10101,9 @@
     <w:sectPr>
       <w:pgSz w:w="12240" w:h="15840"/>
       <w:pgMar w:top="1440" w:right="1440" w:bottom="1440" w:left="1440" w:header="720" w:footer="720" w:gutter="0"/>
+      <w:pgNumType w:start="0"/>
       <w:cols w:space="720"/>
+      <w:titlePg/>
       <w:docGrid w:linePitch="360"/>
     </w:sectPr>
   </w:body>
@@ -6676,6 +10113,144 @@
 <file path=word/numbering.xml><?xml version="1.0" encoding="utf-8"?>
 <w:numbering xmlns:wpc="http://schemas.microsoft.com/office/word/2010/wordprocessingCanvas" xmlns:cx="http://schemas.microsoft.com/office/drawing/2014/chartex" xmlns:cx1="http://schemas.microsoft.com/office/drawing/2015/9/8/chartex" xmlns:cx2="http://schemas.microsoft.com/office/drawing/2015/10/21/chartex" xmlns:cx3="http://schemas.microsoft.com/office/drawing/2016/5/9/chartex" xmlns:cx4="http://schemas.microsoft.com/office/drawing/2016/5/10/chartex" xmlns:cx5="http://schemas.microsoft.com/office/drawing/2016/5/11/chartex" xmlns:cx6="http://schemas.microsoft.com/office/drawing/2016/5/12/chartex" xmlns:cx7="http://schemas.microsoft.com/office/drawing/2016/5/13/chartex" xmlns:cx8="http://schemas.microsoft.com/office/drawing/2016/5/14/chartex" xmlns:mc="http://schemas.openxmlformats.org/markup-compatibility/2006" xmlns:aink="http://schemas.microsoft.com/office/drawing/2016/ink" xmlns:am3d="http://schemas.microsoft.com/office/drawing/2017/model3d" xmlns:o="urn:schemas-microsoft-com:office:office" xmlns:r="http://schemas.openxmlformats.org/officeDocument/2006/relationships" xmlns:m="http://schemas.openxmlformats.org/officeDocument/2006/math" xmlns:v="urn:schemas-microsoft-com:vml" xmlns:wp14="http://schemas.microsoft.com/office/word/2010/wordprocessingDrawing" xmlns:wp="http://schemas.openxmlformats.org/drawingml/2006/wordprocessingDrawing" xmlns:w10="urn:schemas-microsoft-com:office:word" xmlns:w="http://schemas.openxmlformats.org/wordprocessingml/2006/main" xmlns:w14="http://schemas.microsoft.com/office/word/2010/wordml" xmlns:w15="http://schemas.microsoft.com/office/word/2012/wordml" xmlns:w16cid="http://schemas.microsoft.com/office/word/2016/wordml/cid" xmlns:w16se="http://schemas.microsoft.com/office/word/2015/wordml/symex" xmlns:wpg="http://schemas.microsoft.com/office/word/2010/wordprocessingGroup" xmlns:wpi="http://schemas.microsoft.com/office/word/2010/wordprocessingInk" xmlns:wne="http://schemas.microsoft.com/office/word/2006/wordml" xmlns:wps="http://schemas.microsoft.com/office/word/2010/wordprocessingShape" mc:Ignorable="w14 w15 w16se w16cid wp14">
   <w:abstractNum w:abstractNumId="0" w15:restartNumberingAfterBreak="0">
+    <w:nsid w:val="339D3F35"/>
+    <w:multiLevelType w:val="hybridMultilevel"/>
+    <w:tmpl w:val="42840F5E"/>
+    <w:lvl w:ilvl="0" w:tplc="0700F154">
+      <w:start w:val="1"/>
+      <w:numFmt w:val="bullet"/>
+      <w:lvlText w:val=""/>
+      <w:lvlJc w:val="left"/>
+      <w:pPr>
+        <w:tabs>
+          <w:tab w:val="num" w:pos="720"/>
+        </w:tabs>
+        <w:ind w:left="720" w:hanging="360"/>
+      </w:pPr>
+      <w:rPr>
+        <w:rFonts w:ascii="Wingdings 3" w:hAnsi="Wingdings 3" w:hint="default"/>
+      </w:rPr>
+    </w:lvl>
+    <w:lvl w:ilvl="1" w:tplc="D546622A">
+      <w:numFmt w:val="bullet"/>
+      <w:lvlText w:val=""/>
+      <w:lvlJc w:val="left"/>
+      <w:pPr>
+        <w:tabs>
+          <w:tab w:val="num" w:pos="1440"/>
+        </w:tabs>
+        <w:ind w:left="1440" w:hanging="360"/>
+      </w:pPr>
+      <w:rPr>
+        <w:rFonts w:ascii="Wingdings 3" w:hAnsi="Wingdings 3" w:hint="default"/>
+      </w:rPr>
+    </w:lvl>
+    <w:lvl w:ilvl="2" w:tplc="76760406">
+      <w:numFmt w:val="bullet"/>
+      <w:lvlText w:val=""/>
+      <w:lvlJc w:val="left"/>
+      <w:pPr>
+        <w:tabs>
+          <w:tab w:val="num" w:pos="2160"/>
+        </w:tabs>
+        <w:ind w:left="2160" w:hanging="360"/>
+      </w:pPr>
+      <w:rPr>
+        <w:rFonts w:ascii="Wingdings 3" w:hAnsi="Wingdings 3" w:hint="default"/>
+      </w:rPr>
+    </w:lvl>
+    <w:lvl w:ilvl="3" w:tplc="B2444936" w:tentative="1">
+      <w:start w:val="1"/>
+      <w:numFmt w:val="bullet"/>
+      <w:lvlText w:val=""/>
+      <w:lvlJc w:val="left"/>
+      <w:pPr>
+        <w:tabs>
+          <w:tab w:val="num" w:pos="2880"/>
+        </w:tabs>
+        <w:ind w:left="2880" w:hanging="360"/>
+      </w:pPr>
+      <w:rPr>
+        <w:rFonts w:ascii="Wingdings 3" w:hAnsi="Wingdings 3" w:hint="default"/>
+      </w:rPr>
+    </w:lvl>
+    <w:lvl w:ilvl="4" w:tplc="2A1E4796" w:tentative="1">
+      <w:start w:val="1"/>
+      <w:numFmt w:val="bullet"/>
+      <w:lvlText w:val=""/>
+      <w:lvlJc w:val="left"/>
+      <w:pPr>
+        <w:tabs>
+          <w:tab w:val="num" w:pos="3600"/>
+        </w:tabs>
+        <w:ind w:left="3600" w:hanging="360"/>
+      </w:pPr>
+      <w:rPr>
+        <w:rFonts w:ascii="Wingdings 3" w:hAnsi="Wingdings 3" w:hint="default"/>
+      </w:rPr>
+    </w:lvl>
+    <w:lvl w:ilvl="5" w:tplc="95B4B10E" w:tentative="1">
+      <w:start w:val="1"/>
+      <w:numFmt w:val="bullet"/>
+      <w:lvlText w:val=""/>
+      <w:lvlJc w:val="left"/>
+      <w:pPr>
+        <w:tabs>
+          <w:tab w:val="num" w:pos="4320"/>
+        </w:tabs>
+        <w:ind w:left="4320" w:hanging="360"/>
+      </w:pPr>
+      <w:rPr>
+        <w:rFonts w:ascii="Wingdings 3" w:hAnsi="Wingdings 3" w:hint="default"/>
+      </w:rPr>
+    </w:lvl>
+    <w:lvl w:ilvl="6" w:tplc="F57EACAE" w:tentative="1">
+      <w:start w:val="1"/>
+      <w:numFmt w:val="bullet"/>
+      <w:lvlText w:val=""/>
+      <w:lvlJc w:val="left"/>
+      <w:pPr>
+        <w:tabs>
+          <w:tab w:val="num" w:pos="5040"/>
+        </w:tabs>
+        <w:ind w:left="5040" w:hanging="360"/>
+      </w:pPr>
+      <w:rPr>
+        <w:rFonts w:ascii="Wingdings 3" w:hAnsi="Wingdings 3" w:hint="default"/>
+      </w:rPr>
+    </w:lvl>
+    <w:lvl w:ilvl="7" w:tplc="2040AD8A" w:tentative="1">
+      <w:start w:val="1"/>
+      <w:numFmt w:val="bullet"/>
+      <w:lvlText w:val=""/>
+      <w:lvlJc w:val="left"/>
+      <w:pPr>
+        <w:tabs>
+          <w:tab w:val="num" w:pos="5760"/>
+        </w:tabs>
+        <w:ind w:left="5760" w:hanging="360"/>
+      </w:pPr>
+      <w:rPr>
+        <w:rFonts w:ascii="Wingdings 3" w:hAnsi="Wingdings 3" w:hint="default"/>
+      </w:rPr>
+    </w:lvl>
+    <w:lvl w:ilvl="8" w:tplc="105A89BE" w:tentative="1">
+      <w:start w:val="1"/>
+      <w:numFmt w:val="bullet"/>
+      <w:lvlText w:val=""/>
+      <w:lvlJc w:val="left"/>
+      <w:pPr>
+        <w:tabs>
+          <w:tab w:val="num" w:pos="6480"/>
+        </w:tabs>
+        <w:ind w:left="6480" w:hanging="360"/>
+      </w:pPr>
+      <w:rPr>
+        <w:rFonts w:ascii="Wingdings 3" w:hAnsi="Wingdings 3" w:hint="default"/>
+      </w:rPr>
+    </w:lvl>
+  </w:abstractNum>
+  <w:abstractNum w:abstractNumId="1" w15:restartNumberingAfterBreak="0">
     <w:nsid w:val="60376DC2"/>
     <w:multiLevelType w:val="multilevel"/>
     <w:tmpl w:val="DC404700"/>
@@ -6824,7 +10399,7 @@
       </w:rPr>
     </w:lvl>
   </w:abstractNum>
-  <w:abstractNum w:abstractNumId="1" w15:restartNumberingAfterBreak="0">
+  <w:abstractNum w:abstractNumId="2" w15:restartNumberingAfterBreak="0">
     <w:nsid w:val="7EDD3D42"/>
     <w:multiLevelType w:val="multilevel"/>
     <w:tmpl w:val="81ECC832"/>
@@ -6974,10 +10549,13 @@
     </w:lvl>
   </w:abstractNum>
   <w:num w:numId="1">
-    <w:abstractNumId w:val="0"/>
+    <w:abstractNumId w:val="1"/>
   </w:num>
   <w:num w:numId="2">
-    <w:abstractNumId w:val="1"/>
+    <w:abstractNumId w:val="2"/>
+  </w:num>
+  <w:num w:numId="3">
+    <w:abstractNumId w:val="0"/>
   </w:num>
 </w:numbering>
 </file>
@@ -7105,6 +10683,7 @@
     <w:lsdException w:name="HTML Sample" w:semiHidden="1" w:unhideWhenUsed="1"/>
     <w:lsdException w:name="HTML Typewriter" w:semiHidden="1" w:unhideWhenUsed="1"/>
     <w:lsdException w:name="HTML Variable" w:semiHidden="1" w:unhideWhenUsed="1"/>
+    <w:lsdException w:name="Normal Table" w:semiHidden="1" w:unhideWhenUsed="1"/>
     <w:lsdException w:name="annotation subject" w:semiHidden="1" w:unhideWhenUsed="1"/>
     <w:lsdException w:name="No List" w:semiHidden="1" w:unhideWhenUsed="1"/>
     <w:lsdException w:name="Outline List 1" w:semiHidden="1" w:unhideWhenUsed="1"/>
@@ -7151,8 +10730,10 @@
     <w:lsdException w:name="Table Subtle 2" w:semiHidden="1" w:unhideWhenUsed="1"/>
     <w:lsdException w:name="Table Web 1" w:semiHidden="1" w:unhideWhenUsed="1"/>
     <w:lsdException w:name="Table Web 2" w:semiHidden="1" w:unhideWhenUsed="1"/>
+    <w:lsdException w:name="Table Web 3" w:semiHidden="1" w:unhideWhenUsed="1"/>
     <w:lsdException w:name="Balloon Text" w:semiHidden="1" w:unhideWhenUsed="1"/>
     <w:lsdException w:name="Table Grid" w:uiPriority="39"/>
+    <w:lsdException w:name="Table Theme" w:semiHidden="1" w:unhideWhenUsed="1"/>
     <w:lsdException w:name="Placeholder Text" w:semiHidden="1"/>
     <w:lsdException w:name="No Spacing" w:uiPriority="1" w:qFormat="1"/>
     <w:lsdException w:name="Light Shading" w:uiPriority="60"/>
@@ -7380,7 +10961,6 @@
   <w:style w:type="character" w:default="1" w:styleId="DefaultParagraphFont">
     <w:name w:val="Default Paragraph Font"/>
     <w:uiPriority w:val="1"/>
-    <w:semiHidden/>
     <w:unhideWhenUsed/>
   </w:style>
   <w:style w:type="table" w:default="1" w:styleId="TableNormal">
@@ -7414,6 +10994,48 @@
       <w:ind w:left="720"/>
       <w:contextualSpacing/>
     </w:pPr>
+  </w:style>
+  <w:style w:type="table" w:styleId="TableGrid">
+    <w:name w:val="Table Grid"/>
+    <w:basedOn w:val="TableNormal"/>
+    <w:uiPriority w:val="39"/>
+    <w:rsid w:val="0090627F"/>
+    <w:pPr>
+      <w:spacing w:after="0" w:line="240" w:lineRule="auto"/>
+    </w:pPr>
+    <w:tblPr>
+      <w:tblBorders>
+        <w:top w:val="single" w:sz="4" w:space="0" w:color="auto"/>
+        <w:left w:val="single" w:sz="4" w:space="0" w:color="auto"/>
+        <w:bottom w:val="single" w:sz="4" w:space="0" w:color="auto"/>
+        <w:right w:val="single" w:sz="4" w:space="0" w:color="auto"/>
+        <w:insideH w:val="single" w:sz="4" w:space="0" w:color="auto"/>
+        <w:insideV w:val="single" w:sz="4" w:space="0" w:color="auto"/>
+      </w:tblBorders>
+    </w:tblPr>
+  </w:style>
+  <w:style w:type="paragraph" w:styleId="NoSpacing">
+    <w:name w:val="No Spacing"/>
+    <w:link w:val="NoSpacingChar"/>
+    <w:uiPriority w:val="1"/>
+    <w:qFormat/>
+    <w:rsid w:val="00275031"/>
+    <w:pPr>
+      <w:spacing w:after="0" w:line="240" w:lineRule="auto"/>
+    </w:pPr>
+    <w:rPr>
+      <w:rFonts w:eastAsiaTheme="minorEastAsia"/>
+    </w:rPr>
+  </w:style>
+  <w:style w:type="character" w:customStyle="1" w:styleId="NoSpacingChar">
+    <w:name w:val="No Spacing Char"/>
+    <w:basedOn w:val="DefaultParagraphFont"/>
+    <w:link w:val="NoSpacing"/>
+    <w:uiPriority w:val="1"/>
+    <w:rsid w:val="00275031"/>
+    <w:rPr>
+      <w:rFonts w:eastAsiaTheme="minorEastAsia"/>
+    </w:rPr>
   </w:style>
 </w:styles>
 </file>

</xml_diff>

<commit_message>
Added Strengths and Role
</commit_message>
<xml_diff>
--- a/DB Mgmt Final Project Proposal.docx
+++ b/DB Mgmt Final Project Proposal.docx
@@ -1,6 +1,6 @@
 
 <file path=word/document.xml><?xml version="1.0" encoding="utf-8"?>
-<w:document xmlns:wpc="http://schemas.microsoft.com/office/word/2010/wordprocessingCanvas" xmlns:cx="http://schemas.microsoft.com/office/drawing/2014/chartex" xmlns:cx1="http://schemas.microsoft.com/office/drawing/2015/9/8/chartex" xmlns:cx2="http://schemas.microsoft.com/office/drawing/2015/10/21/chartex" xmlns:cx3="http://schemas.microsoft.com/office/drawing/2016/5/9/chartex" xmlns:cx4="http://schemas.microsoft.com/office/drawing/2016/5/10/chartex" xmlns:cx5="http://schemas.microsoft.com/office/drawing/2016/5/11/chartex" xmlns:cx6="http://schemas.microsoft.com/office/drawing/2016/5/12/chartex" xmlns:cx7="http://schemas.microsoft.com/office/drawing/2016/5/13/chartex" xmlns:cx8="http://schemas.microsoft.com/office/drawing/2016/5/14/chartex" xmlns:mc="http://schemas.openxmlformats.org/markup-compatibility/2006" xmlns:aink="http://schemas.microsoft.com/office/drawing/2016/ink" xmlns:am3d="http://schemas.microsoft.com/office/drawing/2017/model3d" xmlns:o="urn:schemas-microsoft-com:office:office" xmlns:r="http://schemas.openxmlformats.org/officeDocument/2006/relationships" xmlns:m="http://schemas.openxmlformats.org/officeDocument/2006/math" xmlns:v="urn:schemas-microsoft-com:vml" xmlns:wp14="http://schemas.microsoft.com/office/word/2010/wordprocessingDrawing" xmlns:wp="http://schemas.openxmlformats.org/drawingml/2006/wordprocessingDrawing" xmlns:w10="urn:schemas-microsoft-com:office:word" xmlns:w="http://schemas.openxmlformats.org/wordprocessingml/2006/main" xmlns:w14="http://schemas.microsoft.com/office/word/2010/wordml" xmlns:w15="http://schemas.microsoft.com/office/word/2012/wordml" xmlns:w16cid="http://schemas.microsoft.com/office/word/2016/wordml/cid" xmlns:w16se="http://schemas.microsoft.com/office/word/2015/wordml/symex" xmlns:wpg="http://schemas.microsoft.com/office/word/2010/wordprocessingGroup" xmlns:wpi="http://schemas.microsoft.com/office/word/2010/wordprocessingInk" xmlns:wne="http://schemas.microsoft.com/office/word/2006/wordml" xmlns:wps="http://schemas.microsoft.com/office/word/2010/wordprocessingShape" mc:Ignorable="w14 w15 w16se w16cid wp14">
+<w:document xmlns:ve="http://schemas.openxmlformats.org/markup-compatibility/2006" xmlns:o="urn:schemas-microsoft-com:office:office" xmlns:r="http://schemas.openxmlformats.org/officeDocument/2006/relationships" xmlns:m="http://schemas.openxmlformats.org/officeDocument/2006/math" xmlns:v="urn:schemas-microsoft-com:vml" xmlns:wp="http://schemas.openxmlformats.org/drawingml/2006/wordprocessingDrawing" xmlns:w10="urn:schemas-microsoft-com:office:word" xmlns:w="http://schemas.openxmlformats.org/wordprocessingml/2006/main" xmlns:wne="http://schemas.microsoft.com/office/word/2006/wordml">
   <w:body>
     <w:sdt>
       <w:sdtPr>
@@ -24,947 +24,256 @@
             <w:rPr>
               <w:noProof/>
             </w:rPr>
-            <mc:AlternateContent>
-              <mc:Choice Requires="wpg">
-                <w:drawing>
-                  <wp:anchor distT="0" distB="0" distL="114300" distR="114300" simplePos="0" relativeHeight="251664384" behindDoc="0" locked="0" layoutInCell="1" allowOverlap="1">
-                    <wp:simplePos x="0" y="0"/>
-                    <wp:positionH relativeFrom="page">
-                      <wp:align>center</wp:align>
-                    </wp:positionH>
-                    <mc:AlternateContent>
-                      <mc:Choice Requires="wp14">
-                        <wp:positionV relativeFrom="page">
-                          <wp14:pctPosVOffset>2300</wp14:pctPosVOffset>
-                        </wp:positionV>
-                      </mc:Choice>
-                      <mc:Fallback>
-                        <wp:positionV relativeFrom="page">
-                          <wp:posOffset>231140</wp:posOffset>
-                        </wp:positionV>
-                      </mc:Fallback>
-                    </mc:AlternateContent>
-                    <wp:extent cx="7315200" cy="1215391"/>
-                    <wp:effectExtent l="0" t="0" r="1270" b="1905"/>
-                    <wp:wrapNone/>
-                    <wp:docPr id="149" name="Group 149"/>
-                    <wp:cNvGraphicFramePr/>
-                    <a:graphic xmlns:a="http://schemas.openxmlformats.org/drawingml/2006/main">
-                      <a:graphicData uri="http://schemas.microsoft.com/office/word/2010/wordprocessingGroup">
-                        <wpg:wgp>
-                          <wpg:cNvGrpSpPr/>
-                          <wpg:grpSpPr>
-                            <a:xfrm>
-                              <a:off x="0" y="0"/>
-                              <a:ext cx="7315200" cy="1215391"/>
-                              <a:chOff x="0" y="-1"/>
-                              <a:chExt cx="7315200" cy="1216153"/>
-                            </a:xfrm>
-                          </wpg:grpSpPr>
-                          <wps:wsp>
-                            <wps:cNvPr id="150" name="Rectangle 51"/>
-                            <wps:cNvSpPr/>
-                            <wps:spPr>
-                              <a:xfrm>
-                                <a:off x="0" y="-1"/>
-                                <a:ext cx="7315200" cy="1130373"/>
-                              </a:xfrm>
-                              <a:custGeom>
-                                <a:avLst/>
-                                <a:gdLst>
-                                  <a:gd name="connsiteX0" fmla="*/ 0 w 7312660"/>
-                                  <a:gd name="connsiteY0" fmla="*/ 0 h 1215390"/>
-                                  <a:gd name="connsiteX1" fmla="*/ 7312660 w 7312660"/>
-                                  <a:gd name="connsiteY1" fmla="*/ 0 h 1215390"/>
-                                  <a:gd name="connsiteX2" fmla="*/ 7312660 w 7312660"/>
-                                  <a:gd name="connsiteY2" fmla="*/ 1215390 h 1215390"/>
-                                  <a:gd name="connsiteX3" fmla="*/ 0 w 7312660"/>
-                                  <a:gd name="connsiteY3" fmla="*/ 1215390 h 1215390"/>
-                                  <a:gd name="connsiteX4" fmla="*/ 0 w 7312660"/>
-                                  <a:gd name="connsiteY4" fmla="*/ 0 h 1215390"/>
-                                  <a:gd name="connsiteX0" fmla="*/ 0 w 7312660"/>
-                                  <a:gd name="connsiteY0" fmla="*/ 0 h 1215390"/>
-                                  <a:gd name="connsiteX1" fmla="*/ 7312660 w 7312660"/>
-                                  <a:gd name="connsiteY1" fmla="*/ 0 h 1215390"/>
-                                  <a:gd name="connsiteX2" fmla="*/ 7312660 w 7312660"/>
-                                  <a:gd name="connsiteY2" fmla="*/ 1215390 h 1215390"/>
-                                  <a:gd name="connsiteX3" fmla="*/ 3667125 w 7312660"/>
-                                  <a:gd name="connsiteY3" fmla="*/ 1209675 h 1215390"/>
-                                  <a:gd name="connsiteX4" fmla="*/ 0 w 7312660"/>
-                                  <a:gd name="connsiteY4" fmla="*/ 1215390 h 1215390"/>
-                                  <a:gd name="connsiteX5" fmla="*/ 0 w 7312660"/>
-                                  <a:gd name="connsiteY5" fmla="*/ 0 h 1215390"/>
-                                  <a:gd name="connsiteX0" fmla="*/ 0 w 7312660"/>
-                                  <a:gd name="connsiteY0" fmla="*/ 0 h 1215390"/>
-                                  <a:gd name="connsiteX1" fmla="*/ 7312660 w 7312660"/>
-                                  <a:gd name="connsiteY1" fmla="*/ 0 h 1215390"/>
-                                  <a:gd name="connsiteX2" fmla="*/ 7312660 w 7312660"/>
-                                  <a:gd name="connsiteY2" fmla="*/ 1215390 h 1215390"/>
-                                  <a:gd name="connsiteX3" fmla="*/ 3619500 w 7312660"/>
-                                  <a:gd name="connsiteY3" fmla="*/ 733425 h 1215390"/>
-                                  <a:gd name="connsiteX4" fmla="*/ 0 w 7312660"/>
-                                  <a:gd name="connsiteY4" fmla="*/ 1215390 h 1215390"/>
-                                  <a:gd name="connsiteX5" fmla="*/ 0 w 7312660"/>
-                                  <a:gd name="connsiteY5" fmla="*/ 0 h 1215390"/>
-                                  <a:gd name="connsiteX0" fmla="*/ 0 w 7312660"/>
-                                  <a:gd name="connsiteY0" fmla="*/ 0 h 1215390"/>
-                                  <a:gd name="connsiteX1" fmla="*/ 7312660 w 7312660"/>
-                                  <a:gd name="connsiteY1" fmla="*/ 0 h 1215390"/>
-                                  <a:gd name="connsiteX2" fmla="*/ 7312660 w 7312660"/>
-                                  <a:gd name="connsiteY2" fmla="*/ 1129665 h 1215390"/>
-                                  <a:gd name="connsiteX3" fmla="*/ 3619500 w 7312660"/>
-                                  <a:gd name="connsiteY3" fmla="*/ 733425 h 1215390"/>
-                                  <a:gd name="connsiteX4" fmla="*/ 0 w 7312660"/>
-                                  <a:gd name="connsiteY4" fmla="*/ 1215390 h 1215390"/>
-                                  <a:gd name="connsiteX5" fmla="*/ 0 w 7312660"/>
-                                  <a:gd name="connsiteY5" fmla="*/ 0 h 1215390"/>
-                                  <a:gd name="connsiteX0" fmla="*/ 9525 w 7322185"/>
-                                  <a:gd name="connsiteY0" fmla="*/ 0 h 1129665"/>
-                                  <a:gd name="connsiteX1" fmla="*/ 7322185 w 7322185"/>
-                                  <a:gd name="connsiteY1" fmla="*/ 0 h 1129665"/>
-                                  <a:gd name="connsiteX2" fmla="*/ 7322185 w 7322185"/>
-                                  <a:gd name="connsiteY2" fmla="*/ 1129665 h 1129665"/>
-                                  <a:gd name="connsiteX3" fmla="*/ 3629025 w 7322185"/>
-                                  <a:gd name="connsiteY3" fmla="*/ 733425 h 1129665"/>
-                                  <a:gd name="connsiteX4" fmla="*/ 0 w 7322185"/>
-                                  <a:gd name="connsiteY4" fmla="*/ 1091565 h 1129665"/>
-                                  <a:gd name="connsiteX5" fmla="*/ 9525 w 7322185"/>
-                                  <a:gd name="connsiteY5" fmla="*/ 0 h 1129665"/>
-                                  <a:gd name="connsiteX0" fmla="*/ 0 w 7312660"/>
-                                  <a:gd name="connsiteY0" fmla="*/ 0 h 1129665"/>
-                                  <a:gd name="connsiteX1" fmla="*/ 7312660 w 7312660"/>
-                                  <a:gd name="connsiteY1" fmla="*/ 0 h 1129665"/>
-                                  <a:gd name="connsiteX2" fmla="*/ 7312660 w 7312660"/>
-                                  <a:gd name="connsiteY2" fmla="*/ 1129665 h 1129665"/>
-                                  <a:gd name="connsiteX3" fmla="*/ 3619500 w 7312660"/>
-                                  <a:gd name="connsiteY3" fmla="*/ 733425 h 1129665"/>
-                                  <a:gd name="connsiteX4" fmla="*/ 0 w 7312660"/>
-                                  <a:gd name="connsiteY4" fmla="*/ 1091565 h 1129665"/>
-                                  <a:gd name="connsiteX5" fmla="*/ 0 w 7312660"/>
-                                  <a:gd name="connsiteY5" fmla="*/ 0 h 1129665"/>
-                                </a:gdLst>
-                                <a:ahLst/>
-                                <a:cxnLst>
-                                  <a:cxn ang="0">
-                                    <a:pos x="connsiteX0" y="connsiteY0"/>
-                                  </a:cxn>
-                                  <a:cxn ang="0">
-                                    <a:pos x="connsiteX1" y="connsiteY1"/>
-                                  </a:cxn>
-                                  <a:cxn ang="0">
-                                    <a:pos x="connsiteX2" y="connsiteY2"/>
-                                  </a:cxn>
-                                  <a:cxn ang="0">
-                                    <a:pos x="connsiteX3" y="connsiteY3"/>
-                                  </a:cxn>
-                                  <a:cxn ang="0">
-                                    <a:pos x="connsiteX4" y="connsiteY4"/>
-                                  </a:cxn>
-                                  <a:cxn ang="0">
-                                    <a:pos x="connsiteX5" y="connsiteY5"/>
-                                  </a:cxn>
-                                </a:cxnLst>
-                                <a:rect l="l" t="t" r="r" b="b"/>
-                                <a:pathLst>
-                                  <a:path w="7312660" h="1129665">
-                                    <a:moveTo>
-                                      <a:pt x="0" y="0"/>
-                                    </a:moveTo>
-                                    <a:lnTo>
-                                      <a:pt x="7312660" y="0"/>
-                                    </a:lnTo>
-                                    <a:lnTo>
-                                      <a:pt x="7312660" y="1129665"/>
-                                    </a:lnTo>
-                                    <a:lnTo>
-                                      <a:pt x="3619500" y="733425"/>
-                                    </a:lnTo>
-                                    <a:lnTo>
-                                      <a:pt x="0" y="1091565"/>
-                                    </a:lnTo>
-                                    <a:lnTo>
-                                      <a:pt x="0" y="0"/>
-                                    </a:lnTo>
-                                    <a:close/>
-                                  </a:path>
-                                </a:pathLst>
-                              </a:custGeom>
-                              <a:ln>
-                                <a:noFill/>
-                              </a:ln>
-                            </wps:spPr>
-                            <wps:style>
-                              <a:lnRef idx="2">
-                                <a:schemeClr val="accent1">
-                                  <a:shade val="50000"/>
-                                </a:schemeClr>
-                              </a:lnRef>
-                              <a:fillRef idx="1">
-                                <a:schemeClr val="accent1"/>
-                              </a:fillRef>
-                              <a:effectRef idx="0">
-                                <a:schemeClr val="accent1"/>
-                              </a:effectRef>
-                              <a:fontRef idx="minor">
-                                <a:schemeClr val="lt1"/>
-                              </a:fontRef>
-                            </wps:style>
-                            <wps:bodyPr rot="0" spcFirstLastPara="0" vertOverflow="overflow" horzOverflow="overflow" vert="horz" wrap="square" lIns="91440" tIns="45720" rIns="91440" bIns="45720" numCol="1" spcCol="0" rtlCol="0" fromWordArt="0" anchor="ctr" anchorCtr="0" forceAA="0" compatLnSpc="1">
-                              <a:prstTxWarp prst="textNoShape">
-                                <a:avLst/>
-                              </a:prstTxWarp>
-                              <a:noAutofit/>
-                            </wps:bodyPr>
-                          </wps:wsp>
-                          <wps:wsp>
-                            <wps:cNvPr id="151" name="Rectangle 151"/>
-                            <wps:cNvSpPr/>
-                            <wps:spPr>
-                              <a:xfrm>
-                                <a:off x="0" y="0"/>
-                                <a:ext cx="7315200" cy="1216152"/>
-                              </a:xfrm>
-                              <a:prstGeom prst="rect">
-                                <a:avLst/>
-                              </a:prstGeom>
-                              <a:blipFill>
-                                <a:blip r:embed="rId5"/>
-                                <a:stretch>
-                                  <a:fillRect r="-7574"/>
-                                </a:stretch>
-                              </a:blipFill>
-                              <a:ln>
-                                <a:noFill/>
-                              </a:ln>
-                            </wps:spPr>
-                            <wps:style>
-                              <a:lnRef idx="2">
-                                <a:schemeClr val="accent1">
-                                  <a:shade val="50000"/>
-                                </a:schemeClr>
-                              </a:lnRef>
-                              <a:fillRef idx="1">
-                                <a:schemeClr val="accent1"/>
-                              </a:fillRef>
-                              <a:effectRef idx="0">
-                                <a:schemeClr val="accent1"/>
-                              </a:effectRef>
-                              <a:fontRef idx="minor">
-                                <a:schemeClr val="lt1"/>
-                              </a:fontRef>
-                            </wps:style>
-                            <wps:bodyPr rot="0" spcFirstLastPara="0" vertOverflow="overflow" horzOverflow="overflow" vert="horz" wrap="square" lIns="91440" tIns="45720" rIns="91440" bIns="45720" numCol="1" spcCol="0" rtlCol="0" fromWordArt="0" anchor="ctr" anchorCtr="0" forceAA="0" compatLnSpc="1">
-                              <a:prstTxWarp prst="textNoShape">
-                                <a:avLst/>
-                              </a:prstTxWarp>
-                              <a:noAutofit/>
-                            </wps:bodyPr>
-                          </wps:wsp>
-                        </wpg:wgp>
-                      </a:graphicData>
-                    </a:graphic>
-                    <wp14:sizeRelH relativeFrom="page">
-                      <wp14:pctWidth>94100</wp14:pctWidth>
-                    </wp14:sizeRelH>
-                    <wp14:sizeRelV relativeFrom="page">
-                      <wp14:pctHeight>12100</wp14:pctHeight>
-                    </wp14:sizeRelV>
-                  </wp:anchor>
-                </w:drawing>
-              </mc:Choice>
-              <mc:Fallback>
-                <w:pict>
-                  <v:group w14:anchorId="3A69FB6D" id="Group 149" o:spid="_x0000_s1026" style="position:absolute;margin-left:0;margin-top:0;width:8in;height:95.7pt;z-index:251664384;mso-width-percent:941;mso-height-percent:121;mso-top-percent:23;mso-position-horizontal:center;mso-position-horizontal-relative:page;mso-position-vertical-relative:page;mso-width-percent:941;mso-height-percent:121;mso-top-percent:23" coordorigin="" coordsize="73152,12161" o:gfxdata="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">
-                    <v:shape id="Rectangle 51" o:spid="_x0000_s1027" style="position:absolute;width:73152;height:11303;visibility:visible;mso-wrap-style:square;v-text-anchor:middle" coordsize="7312660,1129665" o:gfxdata="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" path="m,l7312660,r,1129665l3619500,733425,,1091565,,xe" fillcolor="#5b9bd5 [3204]" stroked="f" strokeweight="1pt">
-                      <v:stroke joinstyle="miter"/>
-                      <v:path arrowok="t" o:connecttype="custom" o:connectlocs="0,0;7315200,0;7315200,1130373;3620757,733885;0,1092249;0,0" o:connectangles="0,0,0,0,0,0"/>
-                    </v:shape>
-                    <v:rect id="Rectangle 151" o:spid="_x0000_s1028" style="position:absolute;width:73152;height:12161;visibility:visible;mso-wrap-style:square;v-text-anchor:middle" o:gfxdata="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" stroked="f" strokeweight="1pt">
-                      <v:fill r:id="rId6" o:title="" recolor="t" rotate="t" type="frame"/>
-                    </v:rect>
-                    <w10:wrap anchorx="page" anchory="page"/>
-                  </v:group>
-                </w:pict>
-              </mc:Fallback>
-            </mc:AlternateContent>
+            <w:pict>
+              <v:group id="Group 149" o:spid="_x0000_s1026" style="position:absolute;margin-left:0;margin-top:0;width:8in;height:95.7pt;z-index:251664384;mso-width-percent:941;mso-height-percent:121;mso-top-percent:23;mso-position-horizontal:center;mso-position-horizontal-relative:page;mso-position-vertical-relative:page;mso-width-percent:941;mso-height-percent:121;mso-top-percent:23" coordsize="73152,12161" o:gfxdata="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">
+                <v:shape id="Rectangle 51" o:spid="_x0000_s1027" style="position:absolute;width:73152;height:11303;visibility:visible;mso-wrap-style:square;v-text-anchor:middle" coordsize="7312660,1129665" o:gfxdata="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" path="m,l7312660,r,1129665l3619500,733425,,1091565,,xe" fillcolor="#5b9bd5 [3204]" stroked="f" strokeweight="1pt">
+                  <v:stroke joinstyle="miter"/>
+                  <v:path arrowok="t" o:connecttype="custom" o:connectlocs="0,0;7315200,0;7315200,1130373;3620757,733885;0,1092249;0,0" o:connectangles="0,0,0,0,0,0"/>
+                </v:shape>
+                <v:rect id="Rectangle 151" o:spid="_x0000_s1028" style="position:absolute;width:73152;height:12161;visibility:visible;v-text-anchor:middle" o:gfxdata="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" stroked="f" strokeweight="1pt">
+                  <v:fill r:id="rId5" o:title="" recolor="t" rotate="t" type="frame"/>
+                </v:rect>
+                <w10:wrap anchorx="page" anchory="page"/>
+              </v:group>
+            </w:pict>
           </w:r>
           <w:r>
             <w:rPr>
               <w:noProof/>
             </w:rPr>
-            <mc:AlternateContent>
-              <mc:Choice Requires="wps">
-                <w:drawing>
-                  <wp:anchor distT="0" distB="0" distL="114300" distR="114300" simplePos="0" relativeHeight="251662336" behindDoc="0" locked="0" layoutInCell="1" allowOverlap="1">
-                    <wp:simplePos x="0" y="0"/>
-                    <wp:positionH relativeFrom="page">
-                      <wp:align>center</wp:align>
-                    </wp:positionH>
-                    <mc:AlternateContent>
-                      <mc:Choice Requires="wp14">
-                        <wp:positionV relativeFrom="page">
-                          <wp14:pctPosVOffset>81800</wp14:pctPosVOffset>
-                        </wp:positionV>
-                      </mc:Choice>
-                      <mc:Fallback>
-                        <wp:positionV relativeFrom="page">
-                          <wp:posOffset>8227695</wp:posOffset>
-                        </wp:positionV>
-                      </mc:Fallback>
-                    </mc:AlternateContent>
-                    <wp:extent cx="7315200" cy="914400"/>
-                    <wp:effectExtent l="0" t="0" r="0" b="8255"/>
-                    <wp:wrapSquare wrapText="bothSides"/>
-                    <wp:docPr id="152" name="Text Box 152"/>
-                    <wp:cNvGraphicFramePr/>
-                    <a:graphic xmlns:a="http://schemas.openxmlformats.org/drawingml/2006/main">
-                      <a:graphicData uri="http://schemas.microsoft.com/office/word/2010/wordprocessingShape">
-                        <wps:wsp>
-                          <wps:cNvSpPr txBox="1"/>
-                          <wps:spPr>
-                            <a:xfrm>
-                              <a:off x="0" y="0"/>
-                              <a:ext cx="7315200" cy="914400"/>
-                            </a:xfrm>
-                            <a:prstGeom prst="rect">
-                              <a:avLst/>
-                            </a:prstGeom>
-                            <a:noFill/>
-                            <a:ln w="6350">
-                              <a:noFill/>
-                            </a:ln>
-                            <a:effectLst/>
-                          </wps:spPr>
-                          <wps:style>
-                            <a:lnRef idx="0">
-                              <a:schemeClr val="accent1"/>
-                            </a:lnRef>
-                            <a:fillRef idx="0">
-                              <a:schemeClr val="accent1"/>
-                            </a:fillRef>
-                            <a:effectRef idx="0">
-                              <a:schemeClr val="accent1"/>
-                            </a:effectRef>
-                            <a:fontRef idx="minor">
-                              <a:schemeClr val="dk1"/>
-                            </a:fontRef>
-                          </wps:style>
-                          <wps:txbx>
-                            <w:txbxContent>
-                              <w:sdt>
-                                <w:sdtPr>
-                                  <w:rPr>
-                                    <w:color w:val="595959" w:themeColor="text1" w:themeTint="A6"/>
-                                    <w:sz w:val="28"/>
-                                    <w:szCs w:val="28"/>
-                                  </w:rPr>
-                                  <w:alias w:val="Author"/>
-                                  <w:tag w:val=""/>
-                                  <w:id w:val="789243997"/>
-                                  <w:dataBinding w:prefixMappings="xmlns:ns0='http://purl.org/dc/elements/1.1/' xmlns:ns1='http://schemas.openxmlformats.org/package/2006/metadata/core-properties' " w:xpath="/ns1:coreProperties[1]/ns0:creator[1]" w:storeItemID="{6C3C8BC8-F283-45AE-878A-BAB7291924A1}"/>
-                                  <w:text/>
-                                </w:sdtPr>
-                                <w:sdtContent>
-                                  <w:p>
-                                    <w:pPr>
-                                      <w:pStyle w:val="NoSpacing"/>
-                                      <w:jc w:val="right"/>
-                                      <w:rPr>
-                                        <w:color w:val="595959" w:themeColor="text1" w:themeTint="A6"/>
-                                        <w:sz w:val="28"/>
-                                        <w:szCs w:val="28"/>
-                                      </w:rPr>
-                                    </w:pPr>
-                                    <w:r>
-                                      <w:rPr>
-                                        <w:color w:val="595959" w:themeColor="text1" w:themeTint="A6"/>
-                                        <w:sz w:val="28"/>
-                                        <w:szCs w:val="28"/>
-                                      </w:rPr>
-                                      <w:t>Yuri Khechoyan, Steven Olsen, Jessie Wilkins, John McQuaide</w:t>
-                                    </w:r>
-                                  </w:p>
-                                </w:sdtContent>
-                              </w:sdt>
-                              <w:p>
-                                <w:pPr>
-                                  <w:pStyle w:val="NoSpacing"/>
-                                  <w:jc w:val="center"/>
-                                  <w:rPr>
-                                    <w:color w:val="595959" w:themeColor="text1" w:themeTint="A6"/>
-                                    <w:sz w:val="18"/>
-                                    <w:szCs w:val="18"/>
-                                  </w:rPr>
-                                </w:pPr>
-                                <w:sdt>
-                                  <w:sdtPr>
-                                    <w:rPr>
-                                      <w:color w:val="595959" w:themeColor="text1" w:themeTint="A6"/>
-                                      <w:sz w:val="18"/>
-                                      <w:szCs w:val="18"/>
-                                    </w:rPr>
-                                    <w:alias w:val="Email"/>
-                                    <w:tag w:val="Email"/>
-                                    <w:id w:val="942260680"/>
-                                    <w:showingPlcHdr/>
-                                    <w:dataBinding w:prefixMappings="xmlns:ns0='http://schemas.microsoft.com/office/2006/coverPageProps' " w:xpath="/ns0:CoverPageProperties[1]/ns0:CompanyEmail[1]" w:storeItemID="{55AF091B-3C7A-41E3-B477-F2FDAA23CFDA}"/>
-                                    <w:text/>
-                                  </w:sdtPr>
-                                  <w:sdtContent>
-                                    <w:r>
-                                      <w:rPr>
-                                        <w:color w:val="595959" w:themeColor="text1" w:themeTint="A6"/>
-                                        <w:sz w:val="18"/>
-                                        <w:szCs w:val="18"/>
-                                      </w:rPr>
-                                      <w:t xml:space="preserve">     </w:t>
-                                    </w:r>
-                                  </w:sdtContent>
-                                </w:sdt>
-                              </w:p>
-                            </w:txbxContent>
-                          </wps:txbx>
-                          <wps:bodyPr rot="0" spcFirstLastPara="0" vertOverflow="overflow" horzOverflow="overflow" vert="horz" wrap="square" lIns="1600200" tIns="0" rIns="685800" bIns="0" numCol="1" spcCol="0" rtlCol="0" fromWordArt="0" anchor="b" anchorCtr="0" forceAA="0" compatLnSpc="1">
-                            <a:prstTxWarp prst="textNoShape">
-                              <a:avLst/>
-                            </a:prstTxWarp>
-                            <a:noAutofit/>
-                          </wps:bodyPr>
-                        </wps:wsp>
-                      </a:graphicData>
-                    </a:graphic>
-                    <wp14:sizeRelH relativeFrom="page">
-                      <wp14:pctWidth>94100</wp14:pctWidth>
-                    </wp14:sizeRelH>
-                    <wp14:sizeRelV relativeFrom="page">
-                      <wp14:pctHeight>9200</wp14:pctHeight>
-                    </wp14:sizeRelV>
-                  </wp:anchor>
-                </w:drawing>
-              </mc:Choice>
-              <mc:Fallback>
-                <w:pict>
-                  <v:shapetype id="_x0000_t202" coordsize="21600,21600" o:spt="202" path="m,l,21600r21600,l21600,xe">
-                    <v:stroke joinstyle="miter"/>
-                    <v:path gradientshapeok="t" o:connecttype="rect"/>
-                  </v:shapetype>
-                  <v:shape id="Text Box 152" o:spid="_x0000_s1026" type="#_x0000_t202" style="position:absolute;margin-left:0;margin-top:0;width:8in;height:1in;z-index:251662336;visibility:visible;mso-wrap-style:square;mso-width-percent:941;mso-height-percent:92;mso-top-percent:818;mso-wrap-distance-left:9pt;mso-wrap-distance-top:0;mso-wrap-distance-right:9pt;mso-wrap-distance-bottom:0;mso-position-horizontal:center;mso-position-horizontal-relative:page;mso-position-vertical-relative:page;mso-width-percent:941;mso-height-percent:92;mso-top-percent:818;mso-width-relative:page;mso-height-relative:page;v-text-anchor:bottom" o:gfxdata="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" filled="f" stroked="f" strokeweight=".5pt">
-                    <v:textbox inset="126pt,0,54pt,0">
-                      <w:txbxContent>
-                        <w:sdt>
-                          <w:sdtPr>
-                            <w:rPr>
-                              <w:color w:val="595959" w:themeColor="text1" w:themeTint="A6"/>
-                              <w:sz w:val="28"/>
-                              <w:szCs w:val="28"/>
-                            </w:rPr>
-                            <w:alias w:val="Author"/>
-                            <w:tag w:val=""/>
-                            <w:id w:val="789243997"/>
-                            <w:dataBinding w:prefixMappings="xmlns:ns0='http://purl.org/dc/elements/1.1/' xmlns:ns1='http://schemas.openxmlformats.org/package/2006/metadata/core-properties' " w:xpath="/ns1:coreProperties[1]/ns0:creator[1]" w:storeItemID="{6C3C8BC8-F283-45AE-878A-BAB7291924A1}"/>
-                            <w:text/>
-                          </w:sdtPr>
-                          <w:sdtContent>
-                            <w:p>
-                              <w:pPr>
-                                <w:pStyle w:val="NoSpacing"/>
-                                <w:jc w:val="right"/>
-                                <w:rPr>
-                                  <w:color w:val="595959" w:themeColor="text1" w:themeTint="A6"/>
-                                  <w:sz w:val="28"/>
-                                  <w:szCs w:val="28"/>
-                                </w:rPr>
-                              </w:pPr>
-                              <w:r>
-                                <w:rPr>
-                                  <w:color w:val="595959" w:themeColor="text1" w:themeTint="A6"/>
-                                  <w:sz w:val="28"/>
-                                  <w:szCs w:val="28"/>
-                                </w:rPr>
-                                <w:t>Yuri Khechoyan, Steven Olsen, Jessie Wilkins, John McQuaide</w:t>
-                              </w:r>
-                            </w:p>
-                          </w:sdtContent>
-                        </w:sdt>
-                        <w:p>
-                          <w:pPr>
-                            <w:pStyle w:val="NoSpacing"/>
-                            <w:jc w:val="center"/>
-                            <w:rPr>
-                              <w:color w:val="595959" w:themeColor="text1" w:themeTint="A6"/>
-                              <w:sz w:val="18"/>
-                              <w:szCs w:val="18"/>
-                            </w:rPr>
-                          </w:pPr>
-                          <w:sdt>
-                            <w:sdtPr>
-                              <w:rPr>
-                                <w:color w:val="595959" w:themeColor="text1" w:themeTint="A6"/>
-                                <w:sz w:val="18"/>
-                                <w:szCs w:val="18"/>
-                              </w:rPr>
-                              <w:alias w:val="Email"/>
-                              <w:tag w:val="Email"/>
-                              <w:id w:val="942260680"/>
-                              <w:showingPlcHdr/>
-                              <w:dataBinding w:prefixMappings="xmlns:ns0='http://schemas.microsoft.com/office/2006/coverPageProps' " w:xpath="/ns0:CoverPageProperties[1]/ns0:CompanyEmail[1]" w:storeItemID="{55AF091B-3C7A-41E3-B477-F2FDAA23CFDA}"/>
-                              <w:text/>
-                            </w:sdtPr>
-                            <w:sdtContent>
-                              <w:r>
-                                <w:rPr>
-                                  <w:color w:val="595959" w:themeColor="text1" w:themeTint="A6"/>
-                                  <w:sz w:val="18"/>
-                                  <w:szCs w:val="18"/>
-                                </w:rPr>
-                                <w:t xml:space="preserve">     </w:t>
-                              </w:r>
-                            </w:sdtContent>
-                          </w:sdt>
-                        </w:p>
-                      </w:txbxContent>
-                    </v:textbox>
-                    <w10:wrap type="square" anchorx="page" anchory="page"/>
-                  </v:shape>
-                </w:pict>
-              </mc:Fallback>
-            </mc:AlternateContent>
-          </w:r>
-          <w:r>
-            <w:rPr>
-              <w:noProof/>
-            </w:rPr>
-            <mc:AlternateContent>
-              <mc:Choice Requires="wps">
-                <w:drawing>
-                  <wp:anchor distT="0" distB="0" distL="114300" distR="114300" simplePos="0" relativeHeight="251663360" behindDoc="0" locked="0" layoutInCell="1" allowOverlap="1">
-                    <wp:simplePos x="0" y="0"/>
-                    <wp:positionH relativeFrom="page">
-                      <wp:align>center</wp:align>
-                    </wp:positionH>
-                    <mc:AlternateContent>
-                      <mc:Choice Requires="wp14">
-                        <wp:positionV relativeFrom="page">
-                          <wp14:pctPosVOffset>70000</wp14:pctPosVOffset>
-                        </wp:positionV>
-                      </mc:Choice>
-                      <mc:Fallback>
-                        <wp:positionV relativeFrom="page">
-                          <wp:posOffset>7040880</wp:posOffset>
-                        </wp:positionV>
-                      </mc:Fallback>
-                    </mc:AlternateContent>
-                    <wp:extent cx="7315200" cy="1009650"/>
-                    <wp:effectExtent l="0" t="0" r="0" b="0"/>
-                    <wp:wrapSquare wrapText="bothSides"/>
-                    <wp:docPr id="153" name="Text Box 153"/>
-                    <wp:cNvGraphicFramePr/>
-                    <a:graphic xmlns:a="http://schemas.openxmlformats.org/drawingml/2006/main">
-                      <a:graphicData uri="http://schemas.microsoft.com/office/word/2010/wordprocessingShape">
-                        <wps:wsp>
-                          <wps:cNvSpPr txBox="1"/>
-                          <wps:spPr>
-                            <a:xfrm>
-                              <a:off x="0" y="0"/>
-                              <a:ext cx="7315200" cy="1009650"/>
-                            </a:xfrm>
-                            <a:prstGeom prst="rect">
-                              <a:avLst/>
-                            </a:prstGeom>
-                            <a:noFill/>
-                            <a:ln w="6350">
-                              <a:noFill/>
-                            </a:ln>
-                            <a:effectLst/>
-                          </wps:spPr>
-                          <wps:style>
-                            <a:lnRef idx="0">
-                              <a:schemeClr val="accent1"/>
-                            </a:lnRef>
-                            <a:fillRef idx="0">
-                              <a:schemeClr val="accent1"/>
-                            </a:fillRef>
-                            <a:effectRef idx="0">
-                              <a:schemeClr val="accent1"/>
-                            </a:effectRef>
-                            <a:fontRef idx="minor">
-                              <a:schemeClr val="dk1"/>
-                            </a:fontRef>
-                          </wps:style>
-                          <wps:txbx>
-                            <w:txbxContent>
-                              <w:p>
-                                <w:pPr>
-                                  <w:pStyle w:val="NoSpacing"/>
-                                  <w:jc w:val="right"/>
-                                  <w:rPr>
-                                    <w:color w:val="595959" w:themeColor="text1" w:themeTint="A6"/>
-                                    <w:sz w:val="20"/>
-                                    <w:szCs w:val="20"/>
-                                  </w:rPr>
-                                </w:pPr>
-                                <w:r>
-                                  <w:rPr>
-                                    <w:color w:val="5B9BD5" w:themeColor="accent1"/>
-                                    <w:sz w:val="28"/>
-                                    <w:szCs w:val="28"/>
-                                  </w:rPr>
-                                  <w:t>FALL 2017</w:t>
-                                </w:r>
-                                <w:sdt>
-                                  <w:sdtPr>
-                                    <w:rPr>
-                                      <w:color w:val="595959" w:themeColor="text1" w:themeTint="A6"/>
-                                      <w:sz w:val="20"/>
-                                      <w:szCs w:val="20"/>
-                                    </w:rPr>
-                                    <w:alias w:val="Abstract"/>
-                                    <w:tag w:val=""/>
-                                    <w:id w:val="1375273687"/>
-                                    <w:showingPlcHdr/>
-                                    <w:dataBinding w:prefixMappings="xmlns:ns0='http://schemas.microsoft.com/office/2006/coverPageProps' " w:xpath="/ns0:CoverPageProperties[1]/ns0:Abstract[1]" w:storeItemID="{55AF091B-3C7A-41E3-B477-F2FDAA23CFDA}"/>
-                                    <w:text w:multiLine="1"/>
-                                  </w:sdtPr>
-                                  <w:sdtEndPr/>
-                                  <w:sdtContent>
-                                    <w:r>
-                                      <w:rPr>
-                                        <w:color w:val="595959" w:themeColor="text1" w:themeTint="A6"/>
-                                        <w:sz w:val="20"/>
-                                        <w:szCs w:val="20"/>
-                                      </w:rPr>
-                                      <w:t xml:space="preserve">     </w:t>
-                                    </w:r>
-                                  </w:sdtContent>
-                                </w:sdt>
-                              </w:p>
-                            </w:txbxContent>
-                          </wps:txbx>
-                          <wps:bodyPr rot="0" spcFirstLastPara="0" vertOverflow="overflow" horzOverflow="overflow" vert="horz" wrap="square" lIns="1600200" tIns="0" rIns="685800" bIns="0" numCol="1" spcCol="0" rtlCol="0" fromWordArt="0" anchor="t" anchorCtr="0" forceAA="0" compatLnSpc="1">
-                            <a:prstTxWarp prst="textNoShape">
-                              <a:avLst/>
-                            </a:prstTxWarp>
-                            <a:spAutoFit/>
-                          </wps:bodyPr>
-                        </wps:wsp>
-                      </a:graphicData>
-                    </a:graphic>
-                    <wp14:sizeRelH relativeFrom="page">
-                      <wp14:pctWidth>94100</wp14:pctWidth>
-                    </wp14:sizeRelH>
-                    <wp14:sizeRelV relativeFrom="page">
-                      <wp14:pctHeight>10000</wp14:pctHeight>
-                    </wp14:sizeRelV>
-                  </wp:anchor>
-                </w:drawing>
-              </mc:Choice>
-              <mc:Fallback>
-                <w:pict>
-                  <v:shape id="Text Box 153" o:spid="_x0000_s1027" type="#_x0000_t202" style="position:absolute;margin-left:0;margin-top:0;width:8in;height:79.5pt;z-index:251663360;visibility:visible;mso-wrap-style:square;mso-width-percent:941;mso-height-percent:100;mso-top-percent:700;mso-wrap-distance-left:9pt;mso-wrap-distance-top:0;mso-wrap-distance-right:9pt;mso-wrap-distance-bottom:0;mso-position-horizontal:center;mso-position-horizontal-relative:page;mso-position-vertical-relative:page;mso-width-percent:941;mso-height-percent:100;mso-top-percent:700;mso-width-relative:page;mso-height-relative:page;v-text-anchor:top" o:gfxdata="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" filled="f" stroked="f" strokeweight=".5pt">
-                    <v:textbox style="mso-fit-shape-to-text:t" inset="126pt,0,54pt,0">
-                      <w:txbxContent>
+            <w:pict>
+              <v:shapetype id="_x0000_t202" coordsize="21600,21600" o:spt="202" path="m,l,21600r21600,l21600,xe">
+                <v:stroke joinstyle="miter"/>
+                <v:path gradientshapeok="t" o:connecttype="rect"/>
+              </v:shapetype>
+              <v:shape id="Text Box 152" o:spid="_x0000_s1032" type="#_x0000_t202" style="position:absolute;margin-left:0;margin-top:0;width:8in;height:1in;z-index:251662336;visibility:visible;mso-width-percent:941;mso-height-percent:92;mso-top-percent:818;mso-position-horizontal:center;mso-position-horizontal-relative:page;mso-position-vertical-relative:page;mso-width-percent:941;mso-height-percent:92;mso-top-percent:818;v-text-anchor:bottom" o:gfxdata="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" filled="f" stroked="f" strokeweight=".5pt">
+                <v:textbox inset="126pt,0,54pt,0">
+                  <w:txbxContent>
+                    <w:sdt>
+                      <w:sdtPr>
+                        <w:rPr>
+                          <w:color w:val="595959" w:themeColor="text1" w:themeTint="A6"/>
+                          <w:sz w:val="28"/>
+                          <w:szCs w:val="28"/>
+                        </w:rPr>
+                        <w:alias w:val="Author"/>
+                        <w:tag w:val=""/>
+                        <w:id w:val="789243997"/>
+                        <w:dataBinding w:prefixMappings="xmlns:ns0='http://purl.org/dc/elements/1.1/' xmlns:ns1='http://schemas.openxmlformats.org/package/2006/metadata/core-properties' " w:xpath="/ns1:coreProperties[1]/ns0:creator[1]" w:storeItemID="{6C3C8BC8-F283-45AE-878A-BAB7291924A1}"/>
+                        <w:text/>
+                      </w:sdtPr>
+                      <w:sdtContent>
                         <w:p>
                           <w:pPr>
                             <w:pStyle w:val="NoSpacing"/>
                             <w:jc w:val="right"/>
                             <w:rPr>
                               <w:color w:val="595959" w:themeColor="text1" w:themeTint="A6"/>
-                              <w:sz w:val="20"/>
-                              <w:szCs w:val="20"/>
+                              <w:sz w:val="28"/>
+                              <w:szCs w:val="28"/>
                             </w:rPr>
                           </w:pPr>
                           <w:r>
                             <w:rPr>
-                              <w:color w:val="5B9BD5" w:themeColor="accent1"/>
+                              <w:color w:val="595959" w:themeColor="text1" w:themeTint="A6"/>
                               <w:sz w:val="28"/>
                               <w:szCs w:val="28"/>
                             </w:rPr>
-                            <w:t>FALL 2017</w:t>
+                            <w:t>Yuri Khechoyan, Steven Olsen, Jessie Wilkins, John McQuaide</w:t>
                           </w:r>
-                          <w:sdt>
-                            <w:sdtPr>
-                              <w:rPr>
-                                <w:color w:val="595959" w:themeColor="text1" w:themeTint="A6"/>
-                                <w:sz w:val="20"/>
-                                <w:szCs w:val="20"/>
-                              </w:rPr>
-                              <w:alias w:val="Abstract"/>
-                              <w:tag w:val=""/>
-                              <w:id w:val="1375273687"/>
-                              <w:showingPlcHdr/>
-                              <w:dataBinding w:prefixMappings="xmlns:ns0='http://schemas.microsoft.com/office/2006/coverPageProps' " w:xpath="/ns0:CoverPageProperties[1]/ns0:Abstract[1]" w:storeItemID="{55AF091B-3C7A-41E3-B477-F2FDAA23CFDA}"/>
-                              <w:text w:multiLine="1"/>
-                            </w:sdtPr>
-                            <w:sdtEndPr/>
-                            <w:sdtContent>
-                              <w:r>
-                                <w:rPr>
-                                  <w:color w:val="595959" w:themeColor="text1" w:themeTint="A6"/>
-                                  <w:sz w:val="20"/>
-                                  <w:szCs w:val="20"/>
-                                </w:rPr>
-                                <w:t xml:space="preserve">     </w:t>
-                              </w:r>
-                            </w:sdtContent>
-                          </w:sdt>
                         </w:p>
-                      </w:txbxContent>
-                    </v:textbox>
-                    <w10:wrap type="square" anchorx="page" anchory="page"/>
-                  </v:shape>
-                </w:pict>
-              </mc:Fallback>
-            </mc:AlternateContent>
+                      </w:sdtContent>
+                    </w:sdt>
+                    <w:p>
+                      <w:pPr>
+                        <w:pStyle w:val="NoSpacing"/>
+                        <w:jc w:val="center"/>
+                        <w:rPr>
+                          <w:color w:val="595959" w:themeColor="text1" w:themeTint="A6"/>
+                          <w:sz w:val="18"/>
+                          <w:szCs w:val="18"/>
+                        </w:rPr>
+                      </w:pPr>
+                      <w:sdt>
+                        <w:sdtPr>
+                          <w:rPr>
+                            <w:color w:val="595959" w:themeColor="text1" w:themeTint="A6"/>
+                            <w:sz w:val="18"/>
+                            <w:szCs w:val="18"/>
+                          </w:rPr>
+                          <w:alias w:val="Email"/>
+                          <w:tag w:val="Email"/>
+                          <w:id w:val="942260680"/>
+                          <w:showingPlcHdr/>
+                          <w:dataBinding w:prefixMappings="xmlns:ns0='http://schemas.microsoft.com/office/2006/coverPageProps' " w:xpath="/ns0:CoverPageProperties[1]/ns0:CompanyEmail[1]" w:storeItemID="{55AF091B-3C7A-41E3-B477-F2FDAA23CFDA}"/>
+                          <w:text/>
+                        </w:sdtPr>
+                        <w:sdtContent>
+                          <w:r>
+                            <w:rPr>
+                              <w:color w:val="595959" w:themeColor="text1" w:themeTint="A6"/>
+                              <w:sz w:val="18"/>
+                              <w:szCs w:val="18"/>
+                            </w:rPr>
+                            <w:t xml:space="preserve">     </w:t>
+                          </w:r>
+                        </w:sdtContent>
+                      </w:sdt>
+                    </w:p>
+                  </w:txbxContent>
+                </v:textbox>
+                <w10:wrap type="square" anchorx="page" anchory="page"/>
+              </v:shape>
+            </w:pict>
           </w:r>
           <w:r>
             <w:rPr>
               <w:noProof/>
             </w:rPr>
-            <mc:AlternateContent>
-              <mc:Choice Requires="wps">
-                <w:drawing>
-                  <wp:anchor distT="0" distB="0" distL="114300" distR="114300" simplePos="0" relativeHeight="251661312" behindDoc="0" locked="0" layoutInCell="1" allowOverlap="1">
-                    <wp:simplePos x="0" y="0"/>
-                    <wp:positionH relativeFrom="page">
-                      <wp:align>center</wp:align>
-                    </wp:positionH>
-                    <mc:AlternateContent>
-                      <mc:Choice Requires="wp14">
-                        <wp:positionV relativeFrom="page">
-                          <wp14:pctPosVOffset>30000</wp14:pctPosVOffset>
-                        </wp:positionV>
-                      </mc:Choice>
-                      <mc:Fallback>
-                        <wp:positionV relativeFrom="page">
-                          <wp:posOffset>3017520</wp:posOffset>
-                        </wp:positionV>
-                      </mc:Fallback>
-                    </mc:AlternateContent>
-                    <wp:extent cx="7315200" cy="3638550"/>
-                    <wp:effectExtent l="0" t="0" r="0" b="6350"/>
-                    <wp:wrapSquare wrapText="bothSides"/>
-                    <wp:docPr id="154" name="Text Box 154"/>
-                    <wp:cNvGraphicFramePr/>
-                    <a:graphic xmlns:a="http://schemas.openxmlformats.org/drawingml/2006/main">
-                      <a:graphicData uri="http://schemas.microsoft.com/office/word/2010/wordprocessingShape">
-                        <wps:wsp>
-                          <wps:cNvSpPr txBox="1"/>
-                          <wps:spPr>
-                            <a:xfrm>
-                              <a:off x="0" y="0"/>
-                              <a:ext cx="7315200" cy="3638550"/>
-                            </a:xfrm>
-                            <a:prstGeom prst="rect">
-                              <a:avLst/>
-                            </a:prstGeom>
-                            <a:noFill/>
-                            <a:ln w="6350">
-                              <a:noFill/>
-                            </a:ln>
-                            <a:effectLst/>
-                          </wps:spPr>
-                          <wps:style>
-                            <a:lnRef idx="0">
-                              <a:schemeClr val="accent1"/>
-                            </a:lnRef>
-                            <a:fillRef idx="0">
-                              <a:schemeClr val="accent1"/>
-                            </a:fillRef>
-                            <a:effectRef idx="0">
-                              <a:schemeClr val="accent1"/>
-                            </a:effectRef>
-                            <a:fontRef idx="minor">
-                              <a:schemeClr val="dk1"/>
-                            </a:fontRef>
-                          </wps:style>
-                          <wps:txbx>
-                            <w:txbxContent>
-                              <w:p>
-                                <w:pPr>
-                                  <w:jc w:val="right"/>
-                                  <w:rPr>
-                                    <w:color w:val="5B9BD5" w:themeColor="accent1"/>
-                                    <w:sz w:val="64"/>
-                                    <w:szCs w:val="64"/>
-                                  </w:rPr>
-                                </w:pPr>
-                                <w:sdt>
-                                  <w:sdtPr>
-                                    <w:rPr>
-                                      <w:caps/>
-                                      <w:color w:val="5B9BD5" w:themeColor="accent1"/>
-                                      <w:sz w:val="64"/>
-                                      <w:szCs w:val="64"/>
-                                    </w:rPr>
-                                    <w:alias w:val="Title"/>
-                                    <w:tag w:val=""/>
-                                    <w:id w:val="-1949687389"/>
-                                    <w:dataBinding w:prefixMappings="xmlns:ns0='http://purl.org/dc/elements/1.1/' xmlns:ns1='http://schemas.openxmlformats.org/package/2006/metadata/core-properties' " w:xpath="/ns1:coreProperties[1]/ns0:title[1]" w:storeItemID="{6C3C8BC8-F283-45AE-878A-BAB7291924A1}"/>
-                                    <w:text w:multiLine="1"/>
-                                  </w:sdtPr>
-                                  <w:sdtEndPr>
-                                    <w:rPr>
-                                      <w:caps w:val="0"/>
-                                    </w:rPr>
-                                  </w:sdtEndPr>
-                                  <w:sdtContent>
-                                    <w:r>
-                                      <w:rPr>
-                                        <w:caps/>
-                                        <w:color w:val="5B9BD5" w:themeColor="accent1"/>
-                                        <w:sz w:val="64"/>
-                                        <w:szCs w:val="64"/>
-                                      </w:rPr>
-                                      <w:t>CIS 330 Project Proposal:</w:t>
-                                    </w:r>
-                                  </w:sdtContent>
-                                </w:sdt>
-                              </w:p>
-                              <w:sdt>
-                                <w:sdtPr>
-                                  <w:rPr>
-                                    <w:color w:val="404040" w:themeColor="text1" w:themeTint="BF"/>
-                                    <w:sz w:val="36"/>
-                                    <w:szCs w:val="36"/>
-                                  </w:rPr>
-                                  <w:alias w:val="Subtitle"/>
-                                  <w:tag w:val=""/>
-                                  <w:id w:val="-1289588383"/>
-                                  <w:showingPlcHdr/>
-                                  <w:dataBinding w:prefixMappings="xmlns:ns0='http://purl.org/dc/elements/1.1/' xmlns:ns1='http://schemas.openxmlformats.org/package/2006/metadata/core-properties' " w:xpath="/ns1:coreProperties[1]/ns0:subject[1]" w:storeItemID="{6C3C8BC8-F283-45AE-878A-BAB7291924A1}"/>
-                                  <w:text/>
-                                </w:sdtPr>
-                                <w:sdtContent>
-                                  <w:p>
-                                    <w:pPr>
-                                      <w:jc w:val="right"/>
-                                      <w:rPr>
-                                        <w:smallCaps/>
-                                        <w:color w:val="404040" w:themeColor="text1" w:themeTint="BF"/>
-                                        <w:sz w:val="36"/>
-                                        <w:szCs w:val="36"/>
-                                      </w:rPr>
-                                    </w:pPr>
-                                    <w:r>
-                                      <w:rPr>
-                                        <w:color w:val="404040" w:themeColor="text1" w:themeTint="BF"/>
-                                        <w:sz w:val="36"/>
-                                        <w:szCs w:val="36"/>
-                                      </w:rPr>
-                                      <w:t xml:space="preserve">     </w:t>
-                                    </w:r>
-                                  </w:p>
-                                </w:sdtContent>
-                              </w:sdt>
-                            </w:txbxContent>
-                          </wps:txbx>
-                          <wps:bodyPr rot="0" spcFirstLastPara="0" vertOverflow="overflow" horzOverflow="overflow" vert="horz" wrap="square" lIns="1600200" tIns="0" rIns="685800" bIns="0" numCol="1" spcCol="0" rtlCol="0" fromWordArt="0" anchor="b" anchorCtr="0" forceAA="0" compatLnSpc="1">
-                            <a:prstTxWarp prst="textNoShape">
-                              <a:avLst/>
-                            </a:prstTxWarp>
-                            <a:noAutofit/>
-                          </wps:bodyPr>
-                        </wps:wsp>
-                      </a:graphicData>
-                    </a:graphic>
-                    <wp14:sizeRelH relativeFrom="page">
-                      <wp14:pctWidth>94100</wp14:pctWidth>
-                    </wp14:sizeRelH>
-                    <wp14:sizeRelV relativeFrom="page">
-                      <wp14:pctHeight>36300</wp14:pctHeight>
-                    </wp14:sizeRelV>
-                  </wp:anchor>
-                </w:drawing>
-              </mc:Choice>
-              <mc:Fallback>
-                <w:pict>
-                  <v:shape id="Text Box 154" o:spid="_x0000_s1028" type="#_x0000_t202" style="position:absolute;margin-left:0;margin-top:0;width:8in;height:286.5pt;z-index:251661312;visibility:visible;mso-wrap-style:square;mso-width-percent:941;mso-height-percent:363;mso-top-percent:300;mso-wrap-distance-left:9pt;mso-wrap-distance-top:0;mso-wrap-distance-right:9pt;mso-wrap-distance-bottom:0;mso-position-horizontal:center;mso-position-horizontal-relative:page;mso-position-vertical-relative:page;mso-width-percent:941;mso-height-percent:363;mso-top-percent:300;mso-width-relative:page;mso-height-relative:page;v-text-anchor:bottom" o:gfxdata="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" filled="f" stroked="f" strokeweight=".5pt">
-                    <v:textbox inset="126pt,0,54pt,0">
-                      <w:txbxContent>
+            <w:pict>
+              <v:shape id="Text Box 153" o:spid="_x0000_s1031" type="#_x0000_t202" style="position:absolute;margin-left:0;margin-top:0;width:8in;height:79.5pt;z-index:251663360;visibility:visible;mso-width-percent:941;mso-height-percent:100;mso-top-percent:700;mso-position-horizontal:center;mso-position-horizontal-relative:page;mso-position-vertical-relative:page;mso-width-percent:941;mso-height-percent:100;mso-top-percent:700" o:gfxdata="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" filled="f" stroked="f" strokeweight=".5pt">
+                <v:textbox style="mso-fit-shape-to-text:t" inset="126pt,0,54pt,0">
+                  <w:txbxContent>
+                    <w:p>
+                      <w:pPr>
+                        <w:pStyle w:val="NoSpacing"/>
+                        <w:jc w:val="right"/>
+                        <w:rPr>
+                          <w:color w:val="595959" w:themeColor="text1" w:themeTint="A6"/>
+                          <w:sz w:val="20"/>
+                          <w:szCs w:val="20"/>
+                        </w:rPr>
+                      </w:pPr>
+                      <w:r>
+                        <w:rPr>
+                          <w:color w:val="5B9BD5" w:themeColor="accent1"/>
+                          <w:sz w:val="28"/>
+                          <w:szCs w:val="28"/>
+                        </w:rPr>
+                        <w:t>FALL 2017</w:t>
+                      </w:r>
+                      <w:sdt>
+                        <w:sdtPr>
+                          <w:rPr>
+                            <w:color w:val="595959" w:themeColor="text1" w:themeTint="A6"/>
+                            <w:sz w:val="20"/>
+                            <w:szCs w:val="20"/>
+                          </w:rPr>
+                          <w:alias w:val="Abstract"/>
+                          <w:tag w:val=""/>
+                          <w:id w:val="1375273687"/>
+                          <w:showingPlcHdr/>
+                          <w:dataBinding w:prefixMappings="xmlns:ns0='http://schemas.microsoft.com/office/2006/coverPageProps' " w:xpath="/ns0:CoverPageProperties[1]/ns0:Abstract[1]" w:storeItemID="{55AF091B-3C7A-41E3-B477-F2FDAA23CFDA}"/>
+                          <w:text w:multiLine="1"/>
+                        </w:sdtPr>
+                        <w:sdtContent>
+                          <w:r>
+                            <w:rPr>
+                              <w:color w:val="595959" w:themeColor="text1" w:themeTint="A6"/>
+                              <w:sz w:val="20"/>
+                              <w:szCs w:val="20"/>
+                            </w:rPr>
+                            <w:t xml:space="preserve">     </w:t>
+                          </w:r>
+                        </w:sdtContent>
+                      </w:sdt>
+                    </w:p>
+                  </w:txbxContent>
+                </v:textbox>
+                <w10:wrap type="square" anchorx="page" anchory="page"/>
+              </v:shape>
+            </w:pict>
+          </w:r>
+          <w:r>
+            <w:rPr>
+              <w:noProof/>
+            </w:rPr>
+            <w:pict>
+              <v:shape id="Text Box 154" o:spid="_x0000_s1030" type="#_x0000_t202" style="position:absolute;margin-left:0;margin-top:0;width:8in;height:286.5pt;z-index:251661312;visibility:visible;mso-width-percent:941;mso-height-percent:363;mso-top-percent:300;mso-position-horizontal:center;mso-position-horizontal-relative:page;mso-position-vertical-relative:page;mso-width-percent:941;mso-height-percent:363;mso-top-percent:300;v-text-anchor:bottom" o:gfxdata="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" filled="f" stroked="f" strokeweight=".5pt">
+                <v:textbox inset="126pt,0,54pt,0">
+                  <w:txbxContent>
+                    <w:p>
+                      <w:pPr>
+                        <w:jc w:val="right"/>
+                        <w:rPr>
+                          <w:color w:val="5B9BD5" w:themeColor="accent1"/>
+                          <w:sz w:val="64"/>
+                          <w:szCs w:val="64"/>
+                        </w:rPr>
+                      </w:pPr>
+                      <w:sdt>
+                        <w:sdtPr>
+                          <w:rPr>
+                            <w:caps/>
+                            <w:color w:val="5B9BD5" w:themeColor="accent1"/>
+                            <w:sz w:val="64"/>
+                            <w:szCs w:val="64"/>
+                          </w:rPr>
+                          <w:alias w:val="Title"/>
+                          <w:tag w:val=""/>
+                          <w:id w:val="-1949687389"/>
+                          <w:dataBinding w:prefixMappings="xmlns:ns0='http://purl.org/dc/elements/1.1/' xmlns:ns1='http://schemas.openxmlformats.org/package/2006/metadata/core-properties' " w:xpath="/ns1:coreProperties[1]/ns0:title[1]" w:storeItemID="{6C3C8BC8-F283-45AE-878A-BAB7291924A1}"/>
+                          <w:text w:multiLine="1"/>
+                        </w:sdtPr>
+                        <w:sdtEndPr>
+                          <w:rPr>
+                            <w:caps w:val="0"/>
+                          </w:rPr>
+                        </w:sdtEndPr>
+                        <w:sdtContent>
+                          <w:r>
+                            <w:rPr>
+                              <w:caps/>
+                              <w:color w:val="5B9BD5" w:themeColor="accent1"/>
+                              <w:sz w:val="64"/>
+                              <w:szCs w:val="64"/>
+                            </w:rPr>
+                            <w:t>CIS 330 Project Proposal:</w:t>
+                          </w:r>
+                        </w:sdtContent>
+                      </w:sdt>
+                    </w:p>
+                    <w:sdt>
+                      <w:sdtPr>
+                        <w:rPr>
+                          <w:color w:val="404040" w:themeColor="text1" w:themeTint="BF"/>
+                          <w:sz w:val="36"/>
+                          <w:szCs w:val="36"/>
+                        </w:rPr>
+                        <w:alias w:val="Subtitle"/>
+                        <w:tag w:val=""/>
+                        <w:id w:val="-1289588383"/>
+                        <w:showingPlcHdr/>
+                        <w:dataBinding w:prefixMappings="xmlns:ns0='http://purl.org/dc/elements/1.1/' xmlns:ns1='http://schemas.openxmlformats.org/package/2006/metadata/core-properties' " w:xpath="/ns1:coreProperties[1]/ns0:subject[1]" w:storeItemID="{6C3C8BC8-F283-45AE-878A-BAB7291924A1}"/>
+                        <w:text/>
+                      </w:sdtPr>
+                      <w:sdtContent>
                         <w:p>
                           <w:pPr>
                             <w:jc w:val="right"/>
                             <w:rPr>
-                              <w:color w:val="5B9BD5" w:themeColor="accent1"/>
-                              <w:sz w:val="64"/>
-                              <w:szCs w:val="64"/>
+                              <w:smallCaps/>
+                              <w:color w:val="404040" w:themeColor="text1" w:themeTint="BF"/>
+                              <w:sz w:val="36"/>
+                              <w:szCs w:val="36"/>
                             </w:rPr>
                           </w:pPr>
-                          <w:sdt>
-                            <w:sdtPr>
-                              <w:rPr>
-                                <w:caps/>
-                                <w:color w:val="5B9BD5" w:themeColor="accent1"/>
-                                <w:sz w:val="64"/>
-                                <w:szCs w:val="64"/>
-                              </w:rPr>
-                              <w:alias w:val="Title"/>
-                              <w:tag w:val=""/>
-                              <w:id w:val="-1949687389"/>
-                              <w:dataBinding w:prefixMappings="xmlns:ns0='http://purl.org/dc/elements/1.1/' xmlns:ns1='http://schemas.openxmlformats.org/package/2006/metadata/core-properties' " w:xpath="/ns1:coreProperties[1]/ns0:title[1]" w:storeItemID="{6C3C8BC8-F283-45AE-878A-BAB7291924A1}"/>
-                              <w:text w:multiLine="1"/>
-                            </w:sdtPr>
-                            <w:sdtEndPr>
-                              <w:rPr>
-                                <w:caps w:val="0"/>
-                              </w:rPr>
-                            </w:sdtEndPr>
-                            <w:sdtContent>
-                              <w:r>
-                                <w:rPr>
-                                  <w:caps/>
-                                  <w:color w:val="5B9BD5" w:themeColor="accent1"/>
-                                  <w:sz w:val="64"/>
-                                  <w:szCs w:val="64"/>
-                                </w:rPr>
-                                <w:t>CIS 330 Project Proposal:</w:t>
-                              </w:r>
-                            </w:sdtContent>
-                          </w:sdt>
-                        </w:p>
-                        <w:sdt>
-                          <w:sdtPr>
+                          <w:r>
                             <w:rPr>
                               <w:color w:val="404040" w:themeColor="text1" w:themeTint="BF"/>
                               <w:sz w:val="36"/>
                               <w:szCs w:val="36"/>
                             </w:rPr>
-                            <w:alias w:val="Subtitle"/>
-                            <w:tag w:val=""/>
-                            <w:id w:val="-1289588383"/>
-                            <w:showingPlcHdr/>
-                            <w:dataBinding w:prefixMappings="xmlns:ns0='http://purl.org/dc/elements/1.1/' xmlns:ns1='http://schemas.openxmlformats.org/package/2006/metadata/core-properties' " w:xpath="/ns1:coreProperties[1]/ns0:subject[1]" w:storeItemID="{6C3C8BC8-F283-45AE-878A-BAB7291924A1}"/>
-                            <w:text/>
-                          </w:sdtPr>
-                          <w:sdtContent>
-                            <w:p>
-                              <w:pPr>
-                                <w:jc w:val="right"/>
-                                <w:rPr>
-                                  <w:smallCaps/>
-                                  <w:color w:val="404040" w:themeColor="text1" w:themeTint="BF"/>
-                                  <w:sz w:val="36"/>
-                                  <w:szCs w:val="36"/>
-                                </w:rPr>
-                              </w:pPr>
-                              <w:r>
-                                <w:rPr>
-                                  <w:color w:val="404040" w:themeColor="text1" w:themeTint="BF"/>
-                                  <w:sz w:val="36"/>
-                                  <w:szCs w:val="36"/>
-                                </w:rPr>
-                                <w:t xml:space="preserve">     </w:t>
-                              </w:r>
-                            </w:p>
-                          </w:sdtContent>
-                        </w:sdt>
-                      </w:txbxContent>
-                    </v:textbox>
-                    <w10:wrap type="square" anchorx="page" anchory="page"/>
-                  </v:shape>
-                </w:pict>
-              </mc:Fallback>
-            </mc:AlternateContent>
+                            <w:t xml:space="preserve">     </w:t>
+                          </w:r>
+                        </w:p>
+                      </w:sdtContent>
+                    </w:sdt>
+                  </w:txbxContent>
+                </v:textbox>
+                <w10:wrap type="square" anchorx="page" anchory="page"/>
+              </v:shape>
+            </w:pict>
           </w:r>
         </w:p>
         <w:p>
@@ -1235,27 +544,7 @@
           <w:szCs w:val="24"/>
           <w:shd w:val="clear" w:color="auto" w:fill="FFFFFF"/>
         </w:rPr>
-        <w:t>qu</w:t>
-      </w:r>
-      <w:r>
-        <w:rPr>
-          <w:rFonts w:ascii="Times New Roman" w:hAnsi="Times New Roman" w:cs="Times New Roman"/>
-          <w:color w:val="222222"/>
-          <w:sz w:val="24"/>
-          <w:szCs w:val="24"/>
-          <w:shd w:val="clear" w:color="auto" w:fill="FFFFFF"/>
-        </w:rPr>
-        <w:t>·</w:t>
-      </w:r>
-      <w:r>
-        <w:rPr>
-          <w:rFonts w:ascii="Times New Roman" w:hAnsi="Times New Roman" w:cs="Times New Roman"/>
-          <w:color w:val="222222"/>
-          <w:sz w:val="24"/>
-          <w:szCs w:val="24"/>
-          <w:shd w:val="clear" w:color="auto" w:fill="FFFFFF"/>
-        </w:rPr>
-        <w:t>eu·ed</w:t>
+        <w:t>qu·eu·ed</w:t>
       </w:r>
       <w:r>
         <w:rPr>
@@ -1700,23 +989,7 @@
           <w:sz w:val="24"/>
           <w:szCs w:val="24"/>
         </w:rPr>
-        <w:t xml:space="preserve"> a timestamp as to when they came in and left]. That last point would be extremely critical and invaluable to the business because it would be able let management of that </w:t>
-      </w:r>
-      <w:r>
-        <w:rPr>
-          <w:rFonts w:ascii="Times New Roman" w:hAnsi="Times New Roman" w:cs="Times New Roman"/>
-          <w:sz w:val="24"/>
-          <w:szCs w:val="24"/>
-        </w:rPr>
-        <w:t>business know</w:t>
-      </w:r>
-      <w:r>
-        <w:rPr>
-          <w:rFonts w:ascii="Times New Roman" w:hAnsi="Times New Roman" w:cs="Times New Roman"/>
-          <w:sz w:val="24"/>
-          <w:szCs w:val="24"/>
-        </w:rPr>
-        <w:t xml:space="preserve"> how long each customer is waiting in the queue so that they could act upon it and figure out how they could cut down the wait time to service more customers per work-day.</w:t>
+        <w:t xml:space="preserve"> a timestamp as to when they came in and left]. That last point would be extremely critical and invaluable to the business because it would be able let management of that business know how long each customer is waiting in the queue so that they could act upon it and figure out how they could cut down the wait time to service more customers per work-day.</w:t>
       </w:r>
     </w:p>
     <w:p>
@@ -1854,13 +1127,13 @@
         <w:tblStyle w:val="TableGrid"/>
         <w:tblW w:w="0" w:type="auto"/>
         <w:jc w:val="center"/>
-        <w:tblLook w:val="04A0" w:firstRow="1" w:lastRow="0" w:firstColumn="1" w:lastColumn="0" w:noHBand="0" w:noVBand="1"/>
+        <w:tblLook w:val="04A0"/>
       </w:tblPr>
       <w:tblGrid>
         <w:gridCol w:w="1870"/>
         <w:gridCol w:w="2175"/>
         <w:gridCol w:w="1620"/>
-        <w:gridCol w:w="1710"/>
+        <w:gridCol w:w="1763"/>
         <w:gridCol w:w="1890"/>
       </w:tblGrid>
       <w:tr>
@@ -2643,6 +1916,72 @@
                 <w:szCs w:val="24"/>
               </w:rPr>
             </w:pPr>
+            <w:r>
+              <w:rPr>
+                <w:rFonts w:ascii="Times New Roman" w:eastAsia="Times New Roman" w:hAnsi="Times New Roman" w:cs="Times New Roman"/>
+                <w:color w:val="000000"/>
+                <w:sz w:val="24"/>
+                <w:szCs w:val="24"/>
+              </w:rPr>
+              <w:t>Development</w:t>
+            </w:r>
+          </w:p>
+          <w:p>
+            <w:pPr>
+              <w:pStyle w:val="ListParagraph"/>
+              <w:spacing w:line="360" w:lineRule="auto"/>
+              <w:ind w:left="0"/>
+              <w:rPr>
+                <w:rFonts w:ascii="Times New Roman" w:eastAsia="Times New Roman" w:hAnsi="Times New Roman" w:cs="Times New Roman"/>
+                <w:color w:val="000000"/>
+                <w:sz w:val="24"/>
+                <w:szCs w:val="24"/>
+              </w:rPr>
+            </w:pPr>
+            <w:r>
+              <w:rPr>
+                <w:rFonts w:ascii="Times New Roman" w:eastAsia="Times New Roman" w:hAnsi="Times New Roman" w:cs="Times New Roman"/>
+                <w:color w:val="000000"/>
+                <w:sz w:val="24"/>
+                <w:szCs w:val="24"/>
+              </w:rPr>
+              <w:t>Db. Mgmt.</w:t>
+            </w:r>
+          </w:p>
+          <w:p>
+            <w:pPr>
+              <w:pStyle w:val="ListParagraph"/>
+              <w:spacing w:line="360" w:lineRule="auto"/>
+              <w:ind w:left="0"/>
+              <w:rPr>
+                <w:rFonts w:ascii="Times New Roman" w:eastAsia="Times New Roman" w:hAnsi="Times New Roman" w:cs="Times New Roman"/>
+                <w:color w:val="000000"/>
+                <w:sz w:val="24"/>
+                <w:szCs w:val="24"/>
+              </w:rPr>
+            </w:pPr>
+            <w:r>
+              <w:rPr>
+                <w:rFonts w:ascii="Times New Roman" w:eastAsia="Times New Roman" w:hAnsi="Times New Roman" w:cs="Times New Roman"/>
+                <w:color w:val="000000"/>
+                <w:sz w:val="24"/>
+                <w:szCs w:val="24"/>
+              </w:rPr>
+              <w:t>Communication</w:t>
+            </w:r>
+          </w:p>
+          <w:p>
+            <w:pPr>
+              <w:pStyle w:val="ListParagraph"/>
+              <w:spacing w:line="360" w:lineRule="auto"/>
+              <w:ind w:left="0"/>
+              <w:rPr>
+                <w:rFonts w:ascii="Times New Roman" w:eastAsia="Times New Roman" w:hAnsi="Times New Roman" w:cs="Times New Roman"/>
+                <w:color w:val="000000"/>
+                <w:sz w:val="24"/>
+                <w:szCs w:val="24"/>
+              </w:rPr>
+            </w:pPr>
           </w:p>
         </w:tc>
         <w:tc>
@@ -2803,12 +2142,16 @@
                 <w:szCs w:val="24"/>
               </w:rPr>
             </w:pPr>
-          </w:p>
-        </w:tc>
-        <w:tc>
-          <w:tcPr>
-            <w:tcW w:w="1890" w:type="dxa"/>
-          </w:tcPr>
+            <w:r>
+              <w:rPr>
+                <w:rFonts w:ascii="Times New Roman" w:eastAsia="Times New Roman" w:hAnsi="Times New Roman" w:cs="Times New Roman"/>
+                <w:color w:val="000000"/>
+                <w:sz w:val="24"/>
+                <w:szCs w:val="24"/>
+              </w:rPr>
+              <w:t>Db. Manager</w:t>
+            </w:r>
+          </w:p>
           <w:p>
             <w:pPr>
               <w:pStyle w:val="ListParagraph"/>
@@ -2823,6 +2166,24 @@
             </w:pPr>
           </w:p>
         </w:tc>
+        <w:tc>
+          <w:tcPr>
+            <w:tcW w:w="1890" w:type="dxa"/>
+          </w:tcPr>
+          <w:p>
+            <w:pPr>
+              <w:pStyle w:val="ListParagraph"/>
+              <w:spacing w:line="360" w:lineRule="auto"/>
+              <w:ind w:left="0"/>
+              <w:rPr>
+                <w:rFonts w:ascii="Times New Roman" w:eastAsia="Times New Roman" w:hAnsi="Times New Roman" w:cs="Times New Roman"/>
+                <w:color w:val="000000"/>
+                <w:sz w:val="24"/>
+                <w:szCs w:val="24"/>
+              </w:rPr>
+            </w:pPr>
+          </w:p>
+        </w:tc>
       </w:tr>
     </w:tbl>
     <w:p>
@@ -2915,17 +2276,7 @@
           <w:sz w:val="24"/>
           <w:szCs w:val="24"/>
         </w:rPr>
-        <w:t>Feasibility Analysis</w:t>
-      </w:r>
-      <w:r>
-        <w:rPr>
-          <w:rFonts w:ascii="Times New Roman" w:hAnsi="Times New Roman" w:cs="Times New Roman"/>
-          <w:b/>
-          <w:bCs/>
-          <w:sz w:val="24"/>
-          <w:szCs w:val="24"/>
-        </w:rPr>
-        <w:t>:</w:t>
+        <w:t>Feasibility Analysis:</w:t>
       </w:r>
     </w:p>
     <w:p>
@@ -3464,10 +2815,10 @@
                     <pic:cNvPicPr/>
                   </pic:nvPicPr>
                   <pic:blipFill>
-                    <a:blip r:embed="rId7">
+                    <a:blip r:embed="rId6" cstate="print">
                       <a:extLst>
                         <a:ext uri="{28A0092B-C50C-407E-A947-70E740481C1C}">
-                          <a14:useLocalDpi xmlns:a14="http://schemas.microsoft.com/office/drawing/2010/main" val="0"/>
+                          <a14:useLocalDpi xmlns:a14="http://schemas.microsoft.com/office/drawing/2010/main" xmlns:wps="http://schemas.microsoft.com/office/word/2010/wordprocessingShape" xmlns:wpi="http://schemas.microsoft.com/office/word/2010/wordprocessingInk" xmlns:wpg="http://schemas.microsoft.com/office/word/2010/wordprocessingGroup" xmlns:w16se="http://schemas.microsoft.com/office/word/2015/wordml/symex" xmlns:w16cid="http://schemas.microsoft.com/office/word/2016/wordml/cid" xmlns:w15="http://schemas.microsoft.com/office/word/2012/wordml" xmlns:w14="http://schemas.microsoft.com/office/word/2010/wordml" xmlns:w="http://schemas.openxmlformats.org/wordprocessingml/2006/main" xmlns:w10="urn:schemas-microsoft-com:office:word" xmlns:wp14="http://schemas.microsoft.com/office/word/2010/wordprocessingDrawing" xmlns:v="urn:schemas-microsoft-com:vml" xmlns:o="urn:schemas-microsoft-com:office:office" xmlns:am3d="http://schemas.microsoft.com/office/drawing/2017/model3d" xmlns:aink="http://schemas.microsoft.com/office/drawing/2016/ink" xmlns:mc="http://schemas.openxmlformats.org/markup-compatibility/2006" xmlns:cx8="http://schemas.microsoft.com/office/drawing/2016/5/14/chartex" xmlns:cx7="http://schemas.microsoft.com/office/drawing/2016/5/13/chartex" xmlns:cx6="http://schemas.microsoft.com/office/drawing/2016/5/12/chartex" xmlns:cx5="http://schemas.microsoft.com/office/drawing/2016/5/11/chartex" xmlns:cx4="http://schemas.microsoft.com/office/drawing/2016/5/10/chartex" xmlns:cx3="http://schemas.microsoft.com/office/drawing/2016/5/9/chartex" xmlns:cx2="http://schemas.microsoft.com/office/drawing/2015/10/21/chartex" xmlns:cx1="http://schemas.microsoft.com/office/drawing/2015/9/8/chartex" xmlns:cx="http://schemas.microsoft.com/office/drawing/2014/chartex" xmlns:wpc="http://schemas.microsoft.com/office/word/2010/wordprocessingCanvas" xmlns="" val="0"/>
                         </a:ext>
                       </a:extLst>
                     </a:blip>
@@ -3698,17 +3049,7 @@
           <w:sz w:val="24"/>
           <w:szCs w:val="24"/>
         </w:rPr>
-        <w:t>/day fr</w:t>
-      </w:r>
-      <w:r>
-        <w:rPr>
-          <w:rFonts w:ascii="Times New Roman" w:eastAsia="Times New Roman" w:hAnsi="Times New Roman" w:cs="Times New Roman"/>
-          <w:bCs/>
-          <w:color w:val="000000"/>
-          <w:sz w:val="24"/>
-          <w:szCs w:val="24"/>
-        </w:rPr>
-        <w:t>om 1 establishment</w:t>
+        <w:t>/day from 1 establishment</w:t>
       </w:r>
     </w:p>
     <w:p>
@@ -3773,12 +3114,14 @@
       <w:r>
         <w:rPr>
           <w:rFonts w:ascii="Times New Roman" w:eastAsia="Times New Roman" w:hAnsi="Times New Roman" w:cs="Times New Roman"/>
-          <w:color w:val="000000"/>
-          <w:sz w:val="24"/>
-          <w:szCs w:val="24"/>
-        </w:rPr>
+          <w:noProof/>
+          <w:color w:val="000000"/>
+          <w:sz w:val="24"/>
+          <w:szCs w:val="24"/>
+        </w:rPr>
+        <w:lastRenderedPageBreak/>
         <w:drawing>
-          <wp:inline distT="0" distB="0" distL="0" distR="0" wp14:anchorId="3F65E0DA" wp14:editId="426FE961">
+          <wp:inline distT="0" distB="0" distL="0" distR="0">
             <wp:extent cx="1984021" cy="1984021"/>
             <wp:effectExtent l="0" t="0" r="0" b="0"/>
             <wp:docPr id="6" name="Picture 5"/>
@@ -3795,10 +3138,10 @@
                     </pic:cNvPicPr>
                   </pic:nvPicPr>
                   <pic:blipFill>
-                    <a:blip r:embed="rId8" cstate="print">
+                    <a:blip r:embed="rId7" cstate="print">
                       <a:extLst>
                         <a:ext uri="{28A0092B-C50C-407E-A947-70E740481C1C}">
-                          <a14:useLocalDpi xmlns:a14="http://schemas.microsoft.com/office/drawing/2010/main" val="0"/>
+                          <a14:useLocalDpi xmlns:a14="http://schemas.microsoft.com/office/drawing/2010/main" xmlns:wps="http://schemas.microsoft.com/office/word/2010/wordprocessingShape" xmlns:wpi="http://schemas.microsoft.com/office/word/2010/wordprocessingInk" xmlns:wpg="http://schemas.microsoft.com/office/word/2010/wordprocessingGroup" xmlns:w16se="http://schemas.microsoft.com/office/word/2015/wordml/symex" xmlns:w16cid="http://schemas.microsoft.com/office/word/2016/wordml/cid" xmlns:w15="http://schemas.microsoft.com/office/word/2012/wordml" xmlns:w14="http://schemas.microsoft.com/office/word/2010/wordml" xmlns:w="http://schemas.openxmlformats.org/wordprocessingml/2006/main" xmlns:w10="urn:schemas-microsoft-com:office:word" xmlns:wp14="http://schemas.microsoft.com/office/word/2010/wordprocessingDrawing" xmlns:v="urn:schemas-microsoft-com:vml" xmlns:o="urn:schemas-microsoft-com:office:office" xmlns:am3d="http://schemas.microsoft.com/office/drawing/2017/model3d" xmlns:aink="http://schemas.microsoft.com/office/drawing/2016/ink" xmlns:mc="http://schemas.openxmlformats.org/markup-compatibility/2006" xmlns:cx8="http://schemas.microsoft.com/office/drawing/2016/5/14/chartex" xmlns:cx7="http://schemas.microsoft.com/office/drawing/2016/5/13/chartex" xmlns:cx6="http://schemas.microsoft.com/office/drawing/2016/5/12/chartex" xmlns:cx5="http://schemas.microsoft.com/office/drawing/2016/5/11/chartex" xmlns:cx4="http://schemas.microsoft.com/office/drawing/2016/5/10/chartex" xmlns:cx3="http://schemas.microsoft.com/office/drawing/2016/5/9/chartex" xmlns:cx2="http://schemas.microsoft.com/office/drawing/2015/10/21/chartex" xmlns:cx1="http://schemas.microsoft.com/office/drawing/2015/9/8/chartex" xmlns:cx="http://schemas.microsoft.com/office/drawing/2014/chartex" xmlns:wpc="http://schemas.microsoft.com/office/word/2010/wordprocessingCanvas" xmlns="" val="0"/>
                         </a:ext>
                       </a:extLst>
                     </a:blip>
@@ -3891,75 +3234,9 @@
           <w:sz w:val="21"/>
           <w:szCs w:val="21"/>
         </w:rPr>
-        <mc:AlternateContent>
-          <mc:Choice Requires="wps">
-            <w:drawing>
-              <wp:anchor distT="0" distB="0" distL="114300" distR="114300" simplePos="0" relativeHeight="251659264" behindDoc="0" locked="0" layoutInCell="1" allowOverlap="1">
-                <wp:simplePos x="0" y="0"/>
-                <wp:positionH relativeFrom="column">
-                  <wp:posOffset>371475</wp:posOffset>
-                </wp:positionH>
-                <wp:positionV relativeFrom="paragraph">
-                  <wp:posOffset>2851785</wp:posOffset>
-                </wp:positionV>
-                <wp:extent cx="990600" cy="1143000"/>
-                <wp:effectExtent l="0" t="0" r="0" b="0"/>
-                <wp:wrapNone/>
-                <wp:docPr id="1" name="Rectangle 1"/>
-                <wp:cNvGraphicFramePr/>
-                <a:graphic xmlns:a="http://schemas.openxmlformats.org/drawingml/2006/main">
-                  <a:graphicData uri="http://schemas.microsoft.com/office/word/2010/wordprocessingShape">
-                    <wps:wsp>
-                      <wps:cNvSpPr/>
-                      <wps:spPr>
-                        <a:xfrm>
-                          <a:off x="0" y="0"/>
-                          <a:ext cx="990600" cy="1143000"/>
-                        </a:xfrm>
-                        <a:prstGeom prst="rect">
-                          <a:avLst/>
-                        </a:prstGeom>
-                        <a:solidFill>
-                          <a:schemeClr val="bg1"/>
-                        </a:solidFill>
-                        <a:ln>
-                          <a:noFill/>
-                        </a:ln>
-                      </wps:spPr>
-                      <wps:style>
-                        <a:lnRef idx="2">
-                          <a:schemeClr val="accent1">
-                            <a:shade val="50000"/>
-                          </a:schemeClr>
-                        </a:lnRef>
-                        <a:fillRef idx="1">
-                          <a:schemeClr val="accent1"/>
-                        </a:fillRef>
-                        <a:effectRef idx="0">
-                          <a:schemeClr val="accent1"/>
-                        </a:effectRef>
-                        <a:fontRef idx="minor">
-                          <a:schemeClr val="lt1"/>
-                        </a:fontRef>
-                      </wps:style>
-                      <wps:bodyPr rot="0" spcFirstLastPara="0" vertOverflow="overflow" horzOverflow="overflow" vert="horz" wrap="square" lIns="91440" tIns="45720" rIns="91440" bIns="45720" numCol="1" spcCol="0" rtlCol="0" fromWordArt="0" anchor="ctr" anchorCtr="0" forceAA="0" compatLnSpc="1">
-                        <a:prstTxWarp prst="textNoShape">
-                          <a:avLst/>
-                        </a:prstTxWarp>
-                        <a:noAutofit/>
-                      </wps:bodyPr>
-                    </wps:wsp>
-                  </a:graphicData>
-                </a:graphic>
-              </wp:anchor>
-            </w:drawing>
-          </mc:Choice>
-          <mc:Fallback>
-            <w:pict>
-              <v:rect w14:anchorId="28CDC43A" id="Rectangle 1" o:spid="_x0000_s1026" style="position:absolute;margin-left:29.25pt;margin-top:224.55pt;width:78pt;height:90pt;z-index:251659264;visibility:visible;mso-wrap-style:square;mso-wrap-distance-left:9pt;mso-wrap-distance-top:0;mso-wrap-distance-right:9pt;mso-wrap-distance-bottom:0;mso-position-horizontal:absolute;mso-position-horizontal-relative:text;mso-position-vertical:absolute;mso-position-vertical-relative:text;v-text-anchor:middle" o:gfxdata="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" fillcolor="white [3212]" stroked="f" strokeweight="1pt"/>
-            </w:pict>
-          </mc:Fallback>
-        </mc:AlternateContent>
+        <w:pict>
+          <v:rect id="Rectangle 1" o:spid="_x0000_s1029" style="position:absolute;margin-left:29.25pt;margin-top:224.55pt;width:78pt;height:90pt;z-index:251659264;visibility:visible;v-text-anchor:middle" o:gfxdata="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" fillcolor="white [3212]" stroked="f" strokeweight="1pt"/>
+        </w:pict>
       </w:r>
       <w:r>
         <w:rPr>
@@ -3970,7 +3247,7 @@
           <w:szCs w:val="21"/>
         </w:rPr>
         <w:drawing>
-          <wp:inline distT="0" distB="0" distL="0" distR="0" wp14:anchorId="483ECE2A" wp14:editId="2C77EE5C">
+          <wp:inline distT="0" distB="0" distL="0" distR="0">
             <wp:extent cx="6353752" cy="4505325"/>
             <wp:effectExtent l="0" t="0" r="9525" b="0"/>
             <wp:docPr id="2" name="Picture 2"/>
@@ -3985,10 +3262,10 @@
                     <pic:cNvPicPr/>
                   </pic:nvPicPr>
                   <pic:blipFill>
-                    <a:blip r:embed="rId9">
+                    <a:blip r:embed="rId8" cstate="print">
                       <a:extLst>
                         <a:ext uri="{28A0092B-C50C-407E-A947-70E740481C1C}">
-                          <a14:useLocalDpi xmlns:a14="http://schemas.microsoft.com/office/drawing/2010/main" val="0"/>
+                          <a14:useLocalDpi xmlns:a14="http://schemas.microsoft.com/office/drawing/2010/main" xmlns:wps="http://schemas.microsoft.com/office/word/2010/wordprocessingShape" xmlns:wpi="http://schemas.microsoft.com/office/word/2010/wordprocessingInk" xmlns:wpg="http://schemas.microsoft.com/office/word/2010/wordprocessingGroup" xmlns:w16se="http://schemas.microsoft.com/office/word/2015/wordml/symex" xmlns:w16cid="http://schemas.microsoft.com/office/word/2016/wordml/cid" xmlns:w15="http://schemas.microsoft.com/office/word/2012/wordml" xmlns:w14="http://schemas.microsoft.com/office/word/2010/wordml" xmlns:w="http://schemas.openxmlformats.org/wordprocessingml/2006/main" xmlns:w10="urn:schemas-microsoft-com:office:word" xmlns:wp14="http://schemas.microsoft.com/office/word/2010/wordprocessingDrawing" xmlns:v="urn:schemas-microsoft-com:vml" xmlns:o="urn:schemas-microsoft-com:office:office" xmlns:am3d="http://schemas.microsoft.com/office/drawing/2017/model3d" xmlns:aink="http://schemas.microsoft.com/office/drawing/2016/ink" xmlns:mc="http://schemas.openxmlformats.org/markup-compatibility/2006" xmlns:cx8="http://schemas.microsoft.com/office/drawing/2016/5/14/chartex" xmlns:cx7="http://schemas.microsoft.com/office/drawing/2016/5/13/chartex" xmlns:cx6="http://schemas.microsoft.com/office/drawing/2016/5/12/chartex" xmlns:cx5="http://schemas.microsoft.com/office/drawing/2016/5/11/chartex" xmlns:cx4="http://schemas.microsoft.com/office/drawing/2016/5/10/chartex" xmlns:cx3="http://schemas.microsoft.com/office/drawing/2016/5/9/chartex" xmlns:cx2="http://schemas.microsoft.com/office/drawing/2015/10/21/chartex" xmlns:cx1="http://schemas.microsoft.com/office/drawing/2015/9/8/chartex" xmlns:cx="http://schemas.microsoft.com/office/drawing/2014/chartex" xmlns:wpc="http://schemas.microsoft.com/office/word/2010/wordprocessingCanvas" xmlns="" val="0"/>
                         </a:ext>
                       </a:extLst>
                     </a:blip>
@@ -4064,11 +3341,11 @@
           <w:bottom w:w="30" w:type="dxa"/>
           <w:right w:w="30" w:type="dxa"/>
         </w:tblCellMar>
-        <w:tblLook w:val="04A0" w:firstRow="1" w:lastRow="0" w:firstColumn="1" w:lastColumn="0" w:noHBand="0" w:noVBand="1"/>
+        <w:tblLook w:val="04A0"/>
       </w:tblPr>
       <w:tblGrid>
-        <w:gridCol w:w="2086"/>
-        <w:gridCol w:w="7268"/>
+        <w:gridCol w:w="2104"/>
+        <w:gridCol w:w="7496"/>
       </w:tblGrid>
       <w:tr>
         <w:tc>
@@ -4110,6 +3387,7 @@
                 <w:sz w:val="27"/>
                 <w:szCs w:val="27"/>
               </w:rPr>
+              <w:lastRenderedPageBreak/>
               <w:t>UC1 Manage Customer Service Queue</w:t>
             </w:r>
           </w:p>
@@ -5129,11 +4407,11 @@
           <w:bottom w:w="30" w:type="dxa"/>
           <w:right w:w="30" w:type="dxa"/>
         </w:tblCellMar>
-        <w:tblLook w:val="04A0" w:firstRow="1" w:lastRow="0" w:firstColumn="1" w:lastColumn="0" w:noHBand="0" w:noVBand="1"/>
+        <w:tblLook w:val="04A0"/>
       </w:tblPr>
       <w:tblGrid>
-        <w:gridCol w:w="2073"/>
-        <w:gridCol w:w="7281"/>
+        <w:gridCol w:w="2090"/>
+        <w:gridCol w:w="7510"/>
       </w:tblGrid>
       <w:tr>
         <w:tc>
@@ -5591,7 +4869,6 @@
                 <w:sz w:val="24"/>
                 <w:szCs w:val="24"/>
               </w:rPr>
-              <w:lastRenderedPageBreak/>
               <w:t>Stakeholders</w:t>
             </w:r>
             <w:r>
@@ -5876,7 +5153,17 @@
                 <w:sz w:val="24"/>
                 <w:szCs w:val="24"/>
               </w:rPr>
-              <w:t xml:space="preserve"> to enter their name. Virtual k</w:t>
+              <w:t xml:space="preserve"> to enter their name. Virtual </w:t>
+            </w:r>
+            <w:r>
+              <w:rPr>
+                <w:rFonts w:ascii="inherit" w:eastAsia="Times New Roman" w:hAnsi="inherit" w:cs="Times New Roman"/>
+                <w:color w:val="000000"/>
+                <w:sz w:val="24"/>
+                <w:szCs w:val="24"/>
+              </w:rPr>
+              <w:lastRenderedPageBreak/>
+              <w:t>k</w:t>
             </w:r>
             <w:r>
               <w:rPr>
@@ -5937,6 +5224,7 @@
                 <w:sz w:val="24"/>
                 <w:szCs w:val="24"/>
               </w:rPr>
+              <w:lastRenderedPageBreak/>
               <w:t>Success Guarantee</w:t>
             </w:r>
             <w:r>
@@ -6368,11 +5656,11 @@
           <w:bottom w:w="30" w:type="dxa"/>
           <w:right w:w="30" w:type="dxa"/>
         </w:tblCellMar>
-        <w:tblLook w:val="04A0" w:firstRow="1" w:lastRow="0" w:firstColumn="1" w:lastColumn="0" w:noHBand="0" w:noVBand="1"/>
+        <w:tblLook w:val="04A0"/>
       </w:tblPr>
       <w:tblGrid>
-        <w:gridCol w:w="2625"/>
-        <w:gridCol w:w="6729"/>
+        <w:gridCol w:w="2662"/>
+        <w:gridCol w:w="6938"/>
       </w:tblGrid>
       <w:tr>
         <w:tc>
@@ -7420,6 +6708,7 @@
                 <w:sz w:val="24"/>
                 <w:szCs w:val="24"/>
               </w:rPr>
+              <w:lastRenderedPageBreak/>
               <w:t>Extensions:</w:t>
             </w:r>
             <w:r>
@@ -7516,11 +6805,11 @@
           <w:bottom w:w="30" w:type="dxa"/>
           <w:right w:w="30" w:type="dxa"/>
         </w:tblCellMar>
-        <w:tblLook w:val="04A0" w:firstRow="1" w:lastRow="0" w:firstColumn="1" w:lastColumn="0" w:noHBand="0" w:noVBand="1"/>
+        <w:tblLook w:val="04A0"/>
       </w:tblPr>
       <w:tblGrid>
-        <w:gridCol w:w="1801"/>
-        <w:gridCol w:w="7553"/>
+        <w:gridCol w:w="1807"/>
+        <w:gridCol w:w="7793"/>
       </w:tblGrid>
       <w:tr>
         <w:tc>
@@ -8681,11 +7970,11 @@
           <w:bottom w:w="30" w:type="dxa"/>
           <w:right w:w="30" w:type="dxa"/>
         </w:tblCellMar>
-        <w:tblLook w:val="04A0" w:firstRow="1" w:lastRow="0" w:firstColumn="1" w:lastColumn="0" w:noHBand="0" w:noVBand="1"/>
+        <w:tblLook w:val="04A0"/>
       </w:tblPr>
       <w:tblGrid>
-        <w:gridCol w:w="1755"/>
-        <w:gridCol w:w="7599"/>
+        <w:gridCol w:w="1759"/>
+        <w:gridCol w:w="7841"/>
       </w:tblGrid>
       <w:tr>
         <w:tc>
@@ -8961,6 +8250,7 @@
                 <w:sz w:val="24"/>
                 <w:szCs w:val="24"/>
               </w:rPr>
+              <w:lastRenderedPageBreak/>
               <w:t>Goal in Context</w:t>
             </w:r>
             <w:r>
@@ -10055,8 +9345,9 @@
           <w:sz w:val="21"/>
           <w:szCs w:val="21"/>
         </w:rPr>
+        <w:lastRenderedPageBreak/>
         <w:drawing>
-          <wp:inline distT="0" distB="0" distL="0" distR="0" wp14:anchorId="5D5B689A" wp14:editId="16C8D615">
+          <wp:inline distT="0" distB="0" distL="0" distR="0">
             <wp:extent cx="6205817" cy="2705100"/>
             <wp:effectExtent l="0" t="0" r="5080" b="0"/>
             <wp:docPr id="4" name="Picture 4"/>
@@ -10071,10 +9362,10 @@
                     <pic:cNvPicPr/>
                   </pic:nvPicPr>
                   <pic:blipFill>
-                    <a:blip r:embed="rId10">
+                    <a:blip r:embed="rId9" cstate="print">
                       <a:extLst>
                         <a:ext uri="{28A0092B-C50C-407E-A947-70E740481C1C}">
-                          <a14:useLocalDpi xmlns:a14="http://schemas.microsoft.com/office/drawing/2010/main" val="0"/>
+                          <a14:useLocalDpi xmlns:a14="http://schemas.microsoft.com/office/drawing/2010/main" xmlns:wps="http://schemas.microsoft.com/office/word/2010/wordprocessingShape" xmlns:wpi="http://schemas.microsoft.com/office/word/2010/wordprocessingInk" xmlns:wpg="http://schemas.microsoft.com/office/word/2010/wordprocessingGroup" xmlns:w16se="http://schemas.microsoft.com/office/word/2015/wordml/symex" xmlns:w16cid="http://schemas.microsoft.com/office/word/2016/wordml/cid" xmlns:w15="http://schemas.microsoft.com/office/word/2012/wordml" xmlns:w14="http://schemas.microsoft.com/office/word/2010/wordml" xmlns:w="http://schemas.openxmlformats.org/wordprocessingml/2006/main" xmlns:w10="urn:schemas-microsoft-com:office:word" xmlns:wp14="http://schemas.microsoft.com/office/word/2010/wordprocessingDrawing" xmlns:v="urn:schemas-microsoft-com:vml" xmlns:o="urn:schemas-microsoft-com:office:office" xmlns:am3d="http://schemas.microsoft.com/office/drawing/2017/model3d" xmlns:aink="http://schemas.microsoft.com/office/drawing/2016/ink" xmlns:mc="http://schemas.openxmlformats.org/markup-compatibility/2006" xmlns:cx8="http://schemas.microsoft.com/office/drawing/2016/5/14/chartex" xmlns:cx7="http://schemas.microsoft.com/office/drawing/2016/5/13/chartex" xmlns:cx6="http://schemas.microsoft.com/office/drawing/2016/5/12/chartex" xmlns:cx5="http://schemas.microsoft.com/office/drawing/2016/5/11/chartex" xmlns:cx4="http://schemas.microsoft.com/office/drawing/2016/5/10/chartex" xmlns:cx3="http://schemas.microsoft.com/office/drawing/2016/5/9/chartex" xmlns:cx2="http://schemas.microsoft.com/office/drawing/2015/10/21/chartex" xmlns:cx1="http://schemas.microsoft.com/office/drawing/2015/9/8/chartex" xmlns:cx="http://schemas.microsoft.com/office/drawing/2014/chartex" xmlns:wpc="http://schemas.microsoft.com/office/word/2010/wordprocessingCanvas" xmlns="" val="0"/>
                         </a:ext>
                       </a:extLst>
                     </a:blip>
@@ -10111,8 +9402,8 @@
 </file>
 
 <file path=word/numbering.xml><?xml version="1.0" encoding="utf-8"?>
-<w:numbering xmlns:wpc="http://schemas.microsoft.com/office/word/2010/wordprocessingCanvas" xmlns:cx="http://schemas.microsoft.com/office/drawing/2014/chartex" xmlns:cx1="http://schemas.microsoft.com/office/drawing/2015/9/8/chartex" xmlns:cx2="http://schemas.microsoft.com/office/drawing/2015/10/21/chartex" xmlns:cx3="http://schemas.microsoft.com/office/drawing/2016/5/9/chartex" xmlns:cx4="http://schemas.microsoft.com/office/drawing/2016/5/10/chartex" xmlns:cx5="http://schemas.microsoft.com/office/drawing/2016/5/11/chartex" xmlns:cx6="http://schemas.microsoft.com/office/drawing/2016/5/12/chartex" xmlns:cx7="http://schemas.microsoft.com/office/drawing/2016/5/13/chartex" xmlns:cx8="http://schemas.microsoft.com/office/drawing/2016/5/14/chartex" xmlns:mc="http://schemas.openxmlformats.org/markup-compatibility/2006" xmlns:aink="http://schemas.microsoft.com/office/drawing/2016/ink" xmlns:am3d="http://schemas.microsoft.com/office/drawing/2017/model3d" xmlns:o="urn:schemas-microsoft-com:office:office" xmlns:r="http://schemas.openxmlformats.org/officeDocument/2006/relationships" xmlns:m="http://schemas.openxmlformats.org/officeDocument/2006/math" xmlns:v="urn:schemas-microsoft-com:vml" xmlns:wp14="http://schemas.microsoft.com/office/word/2010/wordprocessingDrawing" xmlns:wp="http://schemas.openxmlformats.org/drawingml/2006/wordprocessingDrawing" xmlns:w10="urn:schemas-microsoft-com:office:word" xmlns:w="http://schemas.openxmlformats.org/wordprocessingml/2006/main" xmlns:w14="http://schemas.microsoft.com/office/word/2010/wordml" xmlns:w15="http://schemas.microsoft.com/office/word/2012/wordml" xmlns:w16cid="http://schemas.microsoft.com/office/word/2016/wordml/cid" xmlns:w16se="http://schemas.microsoft.com/office/word/2015/wordml/symex" xmlns:wpg="http://schemas.microsoft.com/office/word/2010/wordprocessingGroup" xmlns:wpi="http://schemas.microsoft.com/office/word/2010/wordprocessingInk" xmlns:wne="http://schemas.microsoft.com/office/word/2006/wordml" xmlns:wps="http://schemas.microsoft.com/office/word/2010/wordprocessingShape" mc:Ignorable="w14 w15 w16se w16cid wp14">
-  <w:abstractNum w:abstractNumId="0" w15:restartNumberingAfterBreak="0">
+<w:numbering xmlns:ve="http://schemas.openxmlformats.org/markup-compatibility/2006" xmlns:o="urn:schemas-microsoft-com:office:office" xmlns:r="http://schemas.openxmlformats.org/officeDocument/2006/relationships" xmlns:m="http://schemas.openxmlformats.org/officeDocument/2006/math" xmlns:v="urn:schemas-microsoft-com:vml" xmlns:wp="http://schemas.openxmlformats.org/drawingml/2006/wordprocessingDrawing" xmlns:w10="urn:schemas-microsoft-com:office:word" xmlns:w="http://schemas.openxmlformats.org/wordprocessingml/2006/main" xmlns:wne="http://schemas.microsoft.com/office/word/2006/wordml">
+  <w:abstractNum w:abstractNumId="0">
     <w:nsid w:val="339D3F35"/>
     <w:multiLevelType w:val="hybridMultilevel"/>
     <w:tmpl w:val="42840F5E"/>
@@ -10250,7 +9541,7 @@
       </w:rPr>
     </w:lvl>
   </w:abstractNum>
-  <w:abstractNum w:abstractNumId="1" w15:restartNumberingAfterBreak="0">
+  <w:abstractNum w:abstractNumId="1">
     <w:nsid w:val="60376DC2"/>
     <w:multiLevelType w:val="multilevel"/>
     <w:tmpl w:val="DC404700"/>
@@ -10399,7 +9690,7 @@
       </w:rPr>
     </w:lvl>
   </w:abstractNum>
-  <w:abstractNum w:abstractNumId="2" w15:restartNumberingAfterBreak="0">
+  <w:abstractNum w:abstractNumId="2">
     <w:nsid w:val="7EDD3D42"/>
     <w:multiLevelType w:val="multilevel"/>
     <w:tmpl w:val="81ECC832"/>
@@ -10561,7 +9852,7 @@
 </file>
 
 <file path=word/styles.xml><?xml version="1.0" encoding="utf-8"?>
-<w:styles xmlns:mc="http://schemas.openxmlformats.org/markup-compatibility/2006" xmlns:r="http://schemas.openxmlformats.org/officeDocument/2006/relationships" xmlns:w="http://schemas.openxmlformats.org/wordprocessingml/2006/main" xmlns:w14="http://schemas.microsoft.com/office/word/2010/wordml" xmlns:w15="http://schemas.microsoft.com/office/word/2012/wordml" xmlns:w16cid="http://schemas.microsoft.com/office/word/2016/wordml/cid" xmlns:w16se="http://schemas.microsoft.com/office/word/2015/wordml/symex" mc:Ignorable="w14 w15 w16se w16cid">
+<w:styles xmlns:r="http://schemas.openxmlformats.org/officeDocument/2006/relationships" xmlns:w="http://schemas.openxmlformats.org/wordprocessingml/2006/main">
   <w:docDefaults>
     <w:rPrDefault>
       <w:rPr>
@@ -10577,390 +9868,154 @@
       </w:pPr>
     </w:pPrDefault>
   </w:docDefaults>
-  <w:latentStyles w:defLockedState="0" w:defUIPriority="99" w:defSemiHidden="0" w:defUnhideWhenUsed="0" w:defQFormat="0" w:count="375">
-    <w:lsdException w:name="Normal" w:uiPriority="0" w:qFormat="1"/>
-    <w:lsdException w:name="heading 1" w:uiPriority="9" w:qFormat="1"/>
-    <w:lsdException w:name="heading 2" w:semiHidden="1" w:uiPriority="9" w:unhideWhenUsed="1" w:qFormat="1"/>
-    <w:lsdException w:name="heading 3" w:semiHidden="1" w:uiPriority="9" w:unhideWhenUsed="1" w:qFormat="1"/>
-    <w:lsdException w:name="heading 4" w:semiHidden="1" w:uiPriority="9" w:unhideWhenUsed="1" w:qFormat="1"/>
-    <w:lsdException w:name="heading 5" w:semiHidden="1" w:uiPriority="9" w:unhideWhenUsed="1" w:qFormat="1"/>
-    <w:lsdException w:name="heading 6" w:semiHidden="1" w:uiPriority="9" w:unhideWhenUsed="1" w:qFormat="1"/>
-    <w:lsdException w:name="heading 7" w:semiHidden="1" w:uiPriority="9" w:unhideWhenUsed="1" w:qFormat="1"/>
-    <w:lsdException w:name="heading 8" w:semiHidden="1" w:uiPriority="9" w:unhideWhenUsed="1" w:qFormat="1"/>
-    <w:lsdException w:name="heading 9" w:semiHidden="1" w:uiPriority="9" w:unhideWhenUsed="1" w:qFormat="1"/>
-    <w:lsdException w:name="index 1" w:semiHidden="1" w:unhideWhenUsed="1"/>
-    <w:lsdException w:name="index 2" w:semiHidden="1" w:unhideWhenUsed="1"/>
-    <w:lsdException w:name="index 3" w:semiHidden="1" w:unhideWhenUsed="1"/>
-    <w:lsdException w:name="index 4" w:semiHidden="1" w:unhideWhenUsed="1"/>
-    <w:lsdException w:name="index 5" w:semiHidden="1" w:unhideWhenUsed="1"/>
-    <w:lsdException w:name="index 6" w:semiHidden="1" w:unhideWhenUsed="1"/>
-    <w:lsdException w:name="index 7" w:semiHidden="1" w:unhideWhenUsed="1"/>
-    <w:lsdException w:name="index 8" w:semiHidden="1" w:unhideWhenUsed="1"/>
-    <w:lsdException w:name="index 9" w:semiHidden="1" w:unhideWhenUsed="1"/>
-    <w:lsdException w:name="toc 1" w:semiHidden="1" w:uiPriority="39" w:unhideWhenUsed="1"/>
-    <w:lsdException w:name="toc 2" w:semiHidden="1" w:uiPriority="39" w:unhideWhenUsed="1"/>
-    <w:lsdException w:name="toc 3" w:semiHidden="1" w:uiPriority="39" w:unhideWhenUsed="1"/>
-    <w:lsdException w:name="toc 4" w:semiHidden="1" w:uiPriority="39" w:unhideWhenUsed="1"/>
-    <w:lsdException w:name="toc 5" w:semiHidden="1" w:uiPriority="39" w:unhideWhenUsed="1"/>
-    <w:lsdException w:name="toc 6" w:semiHidden="1" w:uiPriority="39" w:unhideWhenUsed="1"/>
-    <w:lsdException w:name="toc 7" w:semiHidden="1" w:uiPriority="39" w:unhideWhenUsed="1"/>
-    <w:lsdException w:name="toc 8" w:semiHidden="1" w:uiPriority="39" w:unhideWhenUsed="1"/>
-    <w:lsdException w:name="toc 9" w:semiHidden="1" w:uiPriority="39" w:unhideWhenUsed="1"/>
-    <w:lsdException w:name="Normal Indent" w:semiHidden="1" w:unhideWhenUsed="1"/>
-    <w:lsdException w:name="footnote text" w:semiHidden="1" w:unhideWhenUsed="1"/>
-    <w:lsdException w:name="annotation text" w:semiHidden="1" w:unhideWhenUsed="1"/>
-    <w:lsdException w:name="header" w:semiHidden="1" w:unhideWhenUsed="1"/>
-    <w:lsdException w:name="footer" w:semiHidden="1" w:unhideWhenUsed="1"/>
-    <w:lsdException w:name="index heading" w:semiHidden="1" w:unhideWhenUsed="1"/>
-    <w:lsdException w:name="caption" w:semiHidden="1" w:uiPriority="35" w:unhideWhenUsed="1" w:qFormat="1"/>
-    <w:lsdException w:name="table of figures" w:semiHidden="1" w:unhideWhenUsed="1"/>
-    <w:lsdException w:name="envelope address" w:semiHidden="1" w:unhideWhenUsed="1"/>
-    <w:lsdException w:name="envelope return" w:semiHidden="1" w:unhideWhenUsed="1"/>
-    <w:lsdException w:name="footnote reference" w:semiHidden="1" w:unhideWhenUsed="1"/>
-    <w:lsdException w:name="annotation reference" w:semiHidden="1" w:unhideWhenUsed="1"/>
-    <w:lsdException w:name="line number" w:semiHidden="1" w:unhideWhenUsed="1"/>
-    <w:lsdException w:name="page number" w:semiHidden="1" w:unhideWhenUsed="1"/>
-    <w:lsdException w:name="endnote reference" w:semiHidden="1" w:unhideWhenUsed="1"/>
-    <w:lsdException w:name="endnote text" w:semiHidden="1" w:unhideWhenUsed="1"/>
-    <w:lsdException w:name="table of authorities" w:semiHidden="1" w:unhideWhenUsed="1"/>
-    <w:lsdException w:name="macro" w:semiHidden="1" w:unhideWhenUsed="1"/>
-    <w:lsdException w:name="toa heading" w:semiHidden="1" w:unhideWhenUsed="1"/>
-    <w:lsdException w:name="List" w:semiHidden="1" w:unhideWhenUsed="1"/>
-    <w:lsdException w:name="List Bullet" w:semiHidden="1" w:unhideWhenUsed="1"/>
-    <w:lsdException w:name="List Number" w:semiHidden="1" w:unhideWhenUsed="1"/>
-    <w:lsdException w:name="List 2" w:semiHidden="1" w:unhideWhenUsed="1"/>
-    <w:lsdException w:name="List 3" w:semiHidden="1" w:unhideWhenUsed="1"/>
-    <w:lsdException w:name="List 4" w:semiHidden="1" w:unhideWhenUsed="1"/>
-    <w:lsdException w:name="List 5" w:semiHidden="1" w:unhideWhenUsed="1"/>
-    <w:lsdException w:name="List Bullet 2" w:semiHidden="1" w:unhideWhenUsed="1"/>
-    <w:lsdException w:name="List Bullet 3" w:semiHidden="1" w:unhideWhenUsed="1"/>
-    <w:lsdException w:name="List Bullet 4" w:semiHidden="1" w:unhideWhenUsed="1"/>
-    <w:lsdException w:name="List Bullet 5" w:semiHidden="1" w:unhideWhenUsed="1"/>
-    <w:lsdException w:name="List Number 2" w:semiHidden="1" w:unhideWhenUsed="1"/>
-    <w:lsdException w:name="List Number 3" w:semiHidden="1" w:unhideWhenUsed="1"/>
-    <w:lsdException w:name="List Number 4" w:semiHidden="1" w:unhideWhenUsed="1"/>
-    <w:lsdException w:name="List Number 5" w:semiHidden="1" w:unhideWhenUsed="1"/>
-    <w:lsdException w:name="Title" w:uiPriority="10" w:qFormat="1"/>
-    <w:lsdException w:name="Closing" w:semiHidden="1" w:unhideWhenUsed="1"/>
-    <w:lsdException w:name="Signature" w:semiHidden="1" w:unhideWhenUsed="1"/>
-    <w:lsdException w:name="Default Paragraph Font" w:semiHidden="1" w:uiPriority="1" w:unhideWhenUsed="1"/>
-    <w:lsdException w:name="Body Text" w:semiHidden="1" w:unhideWhenUsed="1"/>
-    <w:lsdException w:name="Body Text Indent" w:semiHidden="1" w:unhideWhenUsed="1"/>
-    <w:lsdException w:name="List Continue" w:semiHidden="1" w:unhideWhenUsed="1"/>
-    <w:lsdException w:name="List Continue 2" w:semiHidden="1" w:unhideWhenUsed="1"/>
-    <w:lsdException w:name="List Continue 3" w:semiHidden="1" w:unhideWhenUsed="1"/>
-    <w:lsdException w:name="List Continue 4" w:semiHidden="1" w:unhideWhenUsed="1"/>
-    <w:lsdException w:name="List Continue 5" w:semiHidden="1" w:unhideWhenUsed="1"/>
-    <w:lsdException w:name="Message Header" w:semiHidden="1" w:unhideWhenUsed="1"/>
-    <w:lsdException w:name="Subtitle" w:uiPriority="11" w:qFormat="1"/>
-    <w:lsdException w:name="Salutation" w:semiHidden="1" w:unhideWhenUsed="1"/>
-    <w:lsdException w:name="Date" w:semiHidden="1" w:unhideWhenUsed="1"/>
-    <w:lsdException w:name="Body Text First Indent" w:semiHidden="1" w:unhideWhenUsed="1"/>
-    <w:lsdException w:name="Body Text First Indent 2" w:semiHidden="1" w:unhideWhenUsed="1"/>
-    <w:lsdException w:name="Note Heading" w:semiHidden="1" w:unhideWhenUsed="1"/>
-    <w:lsdException w:name="Body Text 2" w:semiHidden="1" w:unhideWhenUsed="1"/>
-    <w:lsdException w:name="Body Text 3" w:semiHidden="1" w:unhideWhenUsed="1"/>
-    <w:lsdException w:name="Body Text Indent 2" w:semiHidden="1" w:unhideWhenUsed="1"/>
-    <w:lsdException w:name="Body Text Indent 3" w:semiHidden="1" w:unhideWhenUsed="1"/>
-    <w:lsdException w:name="Block Text" w:semiHidden="1" w:unhideWhenUsed="1"/>
-    <w:lsdException w:name="Hyperlink" w:semiHidden="1" w:unhideWhenUsed="1"/>
-    <w:lsdException w:name="FollowedHyperlink" w:semiHidden="1" w:unhideWhenUsed="1"/>
-    <w:lsdException w:name="Strong" w:uiPriority="22" w:qFormat="1"/>
-    <w:lsdException w:name="Emphasis" w:uiPriority="20" w:qFormat="1"/>
-    <w:lsdException w:name="Document Map" w:semiHidden="1" w:unhideWhenUsed="1"/>
-    <w:lsdException w:name="Plain Text" w:semiHidden="1" w:unhideWhenUsed="1"/>
-    <w:lsdException w:name="E-mail Signature" w:semiHidden="1" w:unhideWhenUsed="1"/>
-    <w:lsdException w:name="HTML Top of Form" w:semiHidden="1" w:unhideWhenUsed="1"/>
-    <w:lsdException w:name="HTML Bottom of Form" w:semiHidden="1" w:unhideWhenUsed="1"/>
-    <w:lsdException w:name="Normal (Web)" w:semiHidden="1" w:unhideWhenUsed="1"/>
-    <w:lsdException w:name="HTML Acronym" w:semiHidden="1" w:unhideWhenUsed="1"/>
-    <w:lsdException w:name="HTML Address" w:semiHidden="1" w:unhideWhenUsed="1"/>
-    <w:lsdException w:name="HTML Cite" w:semiHidden="1" w:unhideWhenUsed="1"/>
-    <w:lsdException w:name="HTML Code" w:semiHidden="1" w:unhideWhenUsed="1"/>
-    <w:lsdException w:name="HTML Definition" w:semiHidden="1" w:unhideWhenUsed="1"/>
-    <w:lsdException w:name="HTML Keyboard" w:semiHidden="1" w:unhideWhenUsed="1"/>
-    <w:lsdException w:name="HTML Preformatted" w:semiHidden="1" w:unhideWhenUsed="1"/>
-    <w:lsdException w:name="HTML Sample" w:semiHidden="1" w:unhideWhenUsed="1"/>
-    <w:lsdException w:name="HTML Typewriter" w:semiHidden="1" w:unhideWhenUsed="1"/>
-    <w:lsdException w:name="HTML Variable" w:semiHidden="1" w:unhideWhenUsed="1"/>
-    <w:lsdException w:name="Normal Table" w:semiHidden="1" w:unhideWhenUsed="1"/>
-    <w:lsdException w:name="annotation subject" w:semiHidden="1" w:unhideWhenUsed="1"/>
-    <w:lsdException w:name="No List" w:semiHidden="1" w:unhideWhenUsed="1"/>
-    <w:lsdException w:name="Outline List 1" w:semiHidden="1" w:unhideWhenUsed="1"/>
-    <w:lsdException w:name="Outline List 2" w:semiHidden="1" w:unhideWhenUsed="1"/>
-    <w:lsdException w:name="Outline List 3" w:semiHidden="1" w:unhideWhenUsed="1"/>
-    <w:lsdException w:name="Table Simple 1" w:semiHidden="1" w:unhideWhenUsed="1"/>
-    <w:lsdException w:name="Table Simple 2" w:semiHidden="1" w:unhideWhenUsed="1"/>
-    <w:lsdException w:name="Table Simple 3" w:semiHidden="1" w:unhideWhenUsed="1"/>
-    <w:lsdException w:name="Table Classic 1" w:semiHidden="1" w:unhideWhenUsed="1"/>
-    <w:lsdException w:name="Table Classic 2" w:semiHidden="1" w:unhideWhenUsed="1"/>
-    <w:lsdException w:name="Table Classic 3" w:semiHidden="1" w:unhideWhenUsed="1"/>
-    <w:lsdException w:name="Table Classic 4" w:semiHidden="1" w:unhideWhenUsed="1"/>
-    <w:lsdException w:name="Table Colorful 1" w:semiHidden="1" w:unhideWhenUsed="1"/>
-    <w:lsdException w:name="Table Colorful 2" w:semiHidden="1" w:unhideWhenUsed="1"/>
-    <w:lsdException w:name="Table Colorful 3" w:semiHidden="1" w:unhideWhenUsed="1"/>
-    <w:lsdException w:name="Table Columns 1" w:semiHidden="1" w:unhideWhenUsed="1"/>
-    <w:lsdException w:name="Table Columns 2" w:semiHidden="1" w:unhideWhenUsed="1"/>
-    <w:lsdException w:name="Table Columns 3" w:semiHidden="1" w:unhideWhenUsed="1"/>
-    <w:lsdException w:name="Table Columns 4" w:semiHidden="1" w:unhideWhenUsed="1"/>
-    <w:lsdException w:name="Table Columns 5" w:semiHidden="1" w:unhideWhenUsed="1"/>
-    <w:lsdException w:name="Table Grid 1" w:semiHidden="1" w:unhideWhenUsed="1"/>
-    <w:lsdException w:name="Table Grid 2" w:semiHidden="1" w:unhideWhenUsed="1"/>
-    <w:lsdException w:name="Table Grid 3" w:semiHidden="1" w:unhideWhenUsed="1"/>
-    <w:lsdException w:name="Table Grid 4" w:semiHidden="1" w:unhideWhenUsed="1"/>
-    <w:lsdException w:name="Table Grid 5" w:semiHidden="1" w:unhideWhenUsed="1"/>
-    <w:lsdException w:name="Table Grid 6" w:semiHidden="1" w:unhideWhenUsed="1"/>
-    <w:lsdException w:name="Table Grid 7" w:semiHidden="1" w:unhideWhenUsed="1"/>
-    <w:lsdException w:name="Table Grid 8" w:semiHidden="1" w:unhideWhenUsed="1"/>
-    <w:lsdException w:name="Table List 1" w:semiHidden="1" w:unhideWhenUsed="1"/>
-    <w:lsdException w:name="Table List 2" w:semiHidden="1" w:unhideWhenUsed="1"/>
-    <w:lsdException w:name="Table List 3" w:semiHidden="1" w:unhideWhenUsed="1"/>
-    <w:lsdException w:name="Table List 4" w:semiHidden="1" w:unhideWhenUsed="1"/>
-    <w:lsdException w:name="Table List 5" w:semiHidden="1" w:unhideWhenUsed="1"/>
-    <w:lsdException w:name="Table List 6" w:semiHidden="1" w:unhideWhenUsed="1"/>
-    <w:lsdException w:name="Table List 7" w:semiHidden="1" w:unhideWhenUsed="1"/>
-    <w:lsdException w:name="Table List 8" w:semiHidden="1" w:unhideWhenUsed="1"/>
-    <w:lsdException w:name="Table 3D effects 1" w:semiHidden="1" w:unhideWhenUsed="1"/>
-    <w:lsdException w:name="Table 3D effects 2" w:semiHidden="1" w:unhideWhenUsed="1"/>
-    <w:lsdException w:name="Table 3D effects 3" w:semiHidden="1" w:unhideWhenUsed="1"/>
-    <w:lsdException w:name="Table Contemporary" w:semiHidden="1" w:unhideWhenUsed="1"/>
-    <w:lsdException w:name="Table Elegant" w:semiHidden="1" w:unhideWhenUsed="1"/>
-    <w:lsdException w:name="Table Professional" w:semiHidden="1" w:unhideWhenUsed="1"/>
-    <w:lsdException w:name="Table Subtle 1" w:semiHidden="1" w:unhideWhenUsed="1"/>
-    <w:lsdException w:name="Table Subtle 2" w:semiHidden="1" w:unhideWhenUsed="1"/>
-    <w:lsdException w:name="Table Web 1" w:semiHidden="1" w:unhideWhenUsed="1"/>
-    <w:lsdException w:name="Table Web 2" w:semiHidden="1" w:unhideWhenUsed="1"/>
-    <w:lsdException w:name="Table Web 3" w:semiHidden="1" w:unhideWhenUsed="1"/>
-    <w:lsdException w:name="Balloon Text" w:semiHidden="1" w:unhideWhenUsed="1"/>
-    <w:lsdException w:name="Table Grid" w:uiPriority="39"/>
-    <w:lsdException w:name="Table Theme" w:semiHidden="1" w:unhideWhenUsed="1"/>
-    <w:lsdException w:name="Placeholder Text" w:semiHidden="1"/>
-    <w:lsdException w:name="No Spacing" w:uiPriority="1" w:qFormat="1"/>
-    <w:lsdException w:name="Light Shading" w:uiPriority="60"/>
-    <w:lsdException w:name="Light List" w:uiPriority="61"/>
-    <w:lsdException w:name="Light Grid" w:uiPriority="62"/>
-    <w:lsdException w:name="Medium Shading 1" w:uiPriority="63"/>
-    <w:lsdException w:name="Medium Shading 2" w:uiPriority="64"/>
-    <w:lsdException w:name="Medium List 1" w:uiPriority="65"/>
-    <w:lsdException w:name="Medium List 2" w:uiPriority="66"/>
-    <w:lsdException w:name="Medium Grid 1" w:uiPriority="67"/>
-    <w:lsdException w:name="Medium Grid 2" w:uiPriority="68"/>
-    <w:lsdException w:name="Medium Grid 3" w:uiPriority="69"/>
-    <w:lsdException w:name="Dark List" w:uiPriority="70"/>
-    <w:lsdException w:name="Colorful Shading" w:uiPriority="71"/>
-    <w:lsdException w:name="Colorful List" w:uiPriority="72"/>
-    <w:lsdException w:name="Colorful Grid" w:uiPriority="73"/>
-    <w:lsdException w:name="Light Shading Accent 1" w:uiPriority="60"/>
-    <w:lsdException w:name="Light List Accent 1" w:uiPriority="61"/>
-    <w:lsdException w:name="Light Grid Accent 1" w:uiPriority="62"/>
-    <w:lsdException w:name="Medium Shading 1 Accent 1" w:uiPriority="63"/>
-    <w:lsdException w:name="Medium Shading 2 Accent 1" w:uiPriority="64"/>
-    <w:lsdException w:name="Medium List 1 Accent 1" w:uiPriority="65"/>
-    <w:lsdException w:name="Revision" w:semiHidden="1"/>
-    <w:lsdException w:name="List Paragraph" w:uiPriority="34" w:qFormat="1"/>
-    <w:lsdException w:name="Quote" w:uiPriority="29" w:qFormat="1"/>
-    <w:lsdException w:name="Intense Quote" w:uiPriority="30" w:qFormat="1"/>
-    <w:lsdException w:name="Medium List 2 Accent 1" w:uiPriority="66"/>
-    <w:lsdException w:name="Medium Grid 1 Accent 1" w:uiPriority="67"/>
-    <w:lsdException w:name="Medium Grid 2 Accent 1" w:uiPriority="68"/>
-    <w:lsdException w:name="Medium Grid 3 Accent 1" w:uiPriority="69"/>
-    <w:lsdException w:name="Dark List Accent 1" w:uiPriority="70"/>
-    <w:lsdException w:name="Colorful Shading Accent 1" w:uiPriority="71"/>
-    <w:lsdException w:name="Colorful List Accent 1" w:uiPriority="72"/>
-    <w:lsdException w:name="Colorful Grid Accent 1" w:uiPriority="73"/>
-    <w:lsdException w:name="Light Shading Accent 2" w:uiPriority="60"/>
-    <w:lsdException w:name="Light List Accent 2" w:uiPriority="61"/>
-    <w:lsdException w:name="Light Grid Accent 2" w:uiPriority="62"/>
-    <w:lsdException w:name="Medium Shading 1 Accent 2" w:uiPriority="63"/>
-    <w:lsdException w:name="Medium Shading 2 Accent 2" w:uiPriority="64"/>
-    <w:lsdException w:name="Medium List 1 Accent 2" w:uiPriority="65"/>
-    <w:lsdException w:name="Medium List 2 Accent 2" w:uiPriority="66"/>
-    <w:lsdException w:name="Medium Grid 1 Accent 2" w:uiPriority="67"/>
-    <w:lsdException w:name="Medium Grid 2 Accent 2" w:uiPriority="68"/>
-    <w:lsdException w:name="Medium Grid 3 Accent 2" w:uiPriority="69"/>
-    <w:lsdException w:name="Dark List Accent 2" w:uiPriority="70"/>
-    <w:lsdException w:name="Colorful Shading Accent 2" w:uiPriority="71"/>
-    <w:lsdException w:name="Colorful List Accent 2" w:uiPriority="72"/>
-    <w:lsdException w:name="Colorful Grid Accent 2" w:uiPriority="73"/>
-    <w:lsdException w:name="Light Shading Accent 3" w:uiPriority="60"/>
-    <w:lsdException w:name="Light List Accent 3" w:uiPriority="61"/>
-    <w:lsdException w:name="Light Grid Accent 3" w:uiPriority="62"/>
-    <w:lsdException w:name="Medium Shading 1 Accent 3" w:uiPriority="63"/>
-    <w:lsdException w:name="Medium Shading 2 Accent 3" w:uiPriority="64"/>
-    <w:lsdException w:name="Medium List 1 Accent 3" w:uiPriority="65"/>
-    <w:lsdException w:name="Medium List 2 Accent 3" w:uiPriority="66"/>
-    <w:lsdException w:name="Medium Grid 1 Accent 3" w:uiPriority="67"/>
-    <w:lsdException w:name="Medium Grid 2 Accent 3" w:uiPriority="68"/>
-    <w:lsdException w:name="Medium Grid 3 Accent 3" w:uiPriority="69"/>
-    <w:lsdException w:name="Dark List Accent 3" w:uiPriority="70"/>
-    <w:lsdException w:name="Colorful Shading Accent 3" w:uiPriority="71"/>
-    <w:lsdException w:name="Colorful List Accent 3" w:uiPriority="72"/>
-    <w:lsdException w:name="Colorful Grid Accent 3" w:uiPriority="73"/>
-    <w:lsdException w:name="Light Shading Accent 4" w:uiPriority="60"/>
-    <w:lsdException w:name="Light List Accent 4" w:uiPriority="61"/>
-    <w:lsdException w:name="Light Grid Accent 4" w:uiPriority="62"/>
-    <w:lsdException w:name="Medium Shading 1 Accent 4" w:uiPriority="63"/>
-    <w:lsdException w:name="Medium Shading 2 Accent 4" w:uiPriority="64"/>
-    <w:lsdException w:name="Medium List 1 Accent 4" w:uiPriority="65"/>
-    <w:lsdException w:name="Medium List 2 Accent 4" w:uiPriority="66"/>
-    <w:lsdException w:name="Medium Grid 1 Accent 4" w:uiPriority="67"/>
-    <w:lsdException w:name="Medium Grid 2 Accent 4" w:uiPriority="68"/>
-    <w:lsdException w:name="Medium Grid 3 Accent 4" w:uiPriority="69"/>
-    <w:lsdException w:name="Dark List Accent 4" w:uiPriority="70"/>
-    <w:lsdException w:name="Colorful Shading Accent 4" w:uiPriority="71"/>
-    <w:lsdException w:name="Colorful List Accent 4" w:uiPriority="72"/>
-    <w:lsdException w:name="Colorful Grid Accent 4" w:uiPriority="73"/>
-    <w:lsdException w:name="Light Shading Accent 5" w:uiPriority="60"/>
-    <w:lsdException w:name="Light List Accent 5" w:uiPriority="61"/>
-    <w:lsdException w:name="Light Grid Accent 5" w:uiPriority="62"/>
-    <w:lsdException w:name="Medium Shading 1 Accent 5" w:uiPriority="63"/>
-    <w:lsdException w:name="Medium Shading 2 Accent 5" w:uiPriority="64"/>
-    <w:lsdException w:name="Medium List 1 Accent 5" w:uiPriority="65"/>
-    <w:lsdException w:name="Medium List 2 Accent 5" w:uiPriority="66"/>
-    <w:lsdException w:name="Medium Grid 1 Accent 5" w:uiPriority="67"/>
-    <w:lsdException w:name="Medium Grid 2 Accent 5" w:uiPriority="68"/>
-    <w:lsdException w:name="Medium Grid 3 Accent 5" w:uiPriority="69"/>
-    <w:lsdException w:name="Dark List Accent 5" w:uiPriority="70"/>
-    <w:lsdException w:name="Colorful Shading Accent 5" w:uiPriority="71"/>
-    <w:lsdException w:name="Colorful List Accent 5" w:uiPriority="72"/>
-    <w:lsdException w:name="Colorful Grid Accent 5" w:uiPriority="73"/>
-    <w:lsdException w:name="Light Shading Accent 6" w:uiPriority="60"/>
-    <w:lsdException w:name="Light List Accent 6" w:uiPriority="61"/>
-    <w:lsdException w:name="Light Grid Accent 6" w:uiPriority="62"/>
-    <w:lsdException w:name="Medium Shading 1 Accent 6" w:uiPriority="63"/>
-    <w:lsdException w:name="Medium Shading 2 Accent 6" w:uiPriority="64"/>
-    <w:lsdException w:name="Medium List 1 Accent 6" w:uiPriority="65"/>
-    <w:lsdException w:name="Medium List 2 Accent 6" w:uiPriority="66"/>
-    <w:lsdException w:name="Medium Grid 1 Accent 6" w:uiPriority="67"/>
-    <w:lsdException w:name="Medium Grid 2 Accent 6" w:uiPriority="68"/>
-    <w:lsdException w:name="Medium Grid 3 Accent 6" w:uiPriority="69"/>
-    <w:lsdException w:name="Dark List Accent 6" w:uiPriority="70"/>
-    <w:lsdException w:name="Colorful Shading Accent 6" w:uiPriority="71"/>
-    <w:lsdException w:name="Colorful List Accent 6" w:uiPriority="72"/>
-    <w:lsdException w:name="Colorful Grid Accent 6" w:uiPriority="73"/>
-    <w:lsdException w:name="Subtle Emphasis" w:uiPriority="19" w:qFormat="1"/>
-    <w:lsdException w:name="Intense Emphasis" w:uiPriority="21" w:qFormat="1"/>
-    <w:lsdException w:name="Subtle Reference" w:uiPriority="31" w:qFormat="1"/>
-    <w:lsdException w:name="Intense Reference" w:uiPriority="32" w:qFormat="1"/>
-    <w:lsdException w:name="Book Title" w:uiPriority="33" w:qFormat="1"/>
-    <w:lsdException w:name="Bibliography" w:semiHidden="1" w:uiPriority="37" w:unhideWhenUsed="1"/>
-    <w:lsdException w:name="TOC Heading" w:semiHidden="1" w:uiPriority="39" w:unhideWhenUsed="1" w:qFormat="1"/>
-    <w:lsdException w:name="Plain Table 1" w:uiPriority="41"/>
-    <w:lsdException w:name="Plain Table 2" w:uiPriority="42"/>
-    <w:lsdException w:name="Plain Table 3" w:uiPriority="43"/>
-    <w:lsdException w:name="Plain Table 4" w:uiPriority="44"/>
-    <w:lsdException w:name="Plain Table 5" w:uiPriority="45"/>
-    <w:lsdException w:name="Grid Table Light" w:uiPriority="40"/>
-    <w:lsdException w:name="Grid Table 1 Light" w:uiPriority="46"/>
-    <w:lsdException w:name="Grid Table 2" w:uiPriority="47"/>
-    <w:lsdException w:name="Grid Table 3" w:uiPriority="48"/>
-    <w:lsdException w:name="Grid Table 4" w:uiPriority="49"/>
-    <w:lsdException w:name="Grid Table 5 Dark" w:uiPriority="50"/>
-    <w:lsdException w:name="Grid Table 6 Colorful" w:uiPriority="51"/>
-    <w:lsdException w:name="Grid Table 7 Colorful" w:uiPriority="52"/>
-    <w:lsdException w:name="Grid Table 1 Light Accent 1" w:uiPriority="46"/>
-    <w:lsdException w:name="Grid Table 2 Accent 1" w:uiPriority="47"/>
-    <w:lsdException w:name="Grid Table 3 Accent 1" w:uiPriority="48"/>
-    <w:lsdException w:name="Grid Table 4 Accent 1" w:uiPriority="49"/>
-    <w:lsdException w:name="Grid Table 5 Dark Accent 1" w:uiPriority="50"/>
-    <w:lsdException w:name="Grid Table 6 Colorful Accent 1" w:uiPriority="51"/>
-    <w:lsdException w:name="Grid Table 7 Colorful Accent 1" w:uiPriority="52"/>
-    <w:lsdException w:name="Grid Table 1 Light Accent 2" w:uiPriority="46"/>
-    <w:lsdException w:name="Grid Table 2 Accent 2" w:uiPriority="47"/>
-    <w:lsdException w:name="Grid Table 3 Accent 2" w:uiPriority="48"/>
-    <w:lsdException w:name="Grid Table 4 Accent 2" w:uiPriority="49"/>
-    <w:lsdException w:name="Grid Table 5 Dark Accent 2" w:uiPriority="50"/>
-    <w:lsdException w:name="Grid Table 6 Colorful Accent 2" w:uiPriority="51"/>
-    <w:lsdException w:name="Grid Table 7 Colorful Accent 2" w:uiPriority="52"/>
-    <w:lsdException w:name="Grid Table 1 Light Accent 3" w:uiPriority="46"/>
-    <w:lsdException w:name="Grid Table 2 Accent 3" w:uiPriority="47"/>
-    <w:lsdException w:name="Grid Table 3 Accent 3" w:uiPriority="48"/>
-    <w:lsdException w:name="Grid Table 4 Accent 3" w:uiPriority="49"/>
-    <w:lsdException w:name="Grid Table 5 Dark Accent 3" w:uiPriority="50"/>
-    <w:lsdException w:name="Grid Table 6 Colorful Accent 3" w:uiPriority="51"/>
-    <w:lsdException w:name="Grid Table 7 Colorful Accent 3" w:uiPriority="52"/>
-    <w:lsdException w:name="Grid Table 1 Light Accent 4" w:uiPriority="46"/>
-    <w:lsdException w:name="Grid Table 2 Accent 4" w:uiPriority="47"/>
-    <w:lsdException w:name="Grid Table 3 Accent 4" w:uiPriority="48"/>
-    <w:lsdException w:name="Grid Table 4 Accent 4" w:uiPriority="49"/>
-    <w:lsdException w:name="Grid Table 5 Dark Accent 4" w:uiPriority="50"/>
-    <w:lsdException w:name="Grid Table 6 Colorful Accent 4" w:uiPriority="51"/>
-    <w:lsdException w:name="Grid Table 7 Colorful Accent 4" w:uiPriority="52"/>
-    <w:lsdException w:name="Grid Table 1 Light Accent 5" w:uiPriority="46"/>
-    <w:lsdException w:name="Grid Table 2 Accent 5" w:uiPriority="47"/>
-    <w:lsdException w:name="Grid Table 3 Accent 5" w:uiPriority="48"/>
-    <w:lsdException w:name="Grid Table 4 Accent 5" w:uiPriority="49"/>
-    <w:lsdException w:name="Grid Table 5 Dark Accent 5" w:uiPriority="50"/>
-    <w:lsdException w:name="Grid Table 6 Colorful Accent 5" w:uiPriority="51"/>
-    <w:lsdException w:name="Grid Table 7 Colorful Accent 5" w:uiPriority="52"/>
-    <w:lsdException w:name="Grid Table 1 Light Accent 6" w:uiPriority="46"/>
-    <w:lsdException w:name="Grid Table 2 Accent 6" w:uiPriority="47"/>
-    <w:lsdException w:name="Grid Table 3 Accent 6" w:uiPriority="48"/>
-    <w:lsdException w:name="Grid Table 4 Accent 6" w:uiPriority="49"/>
-    <w:lsdException w:name="Grid Table 5 Dark Accent 6" w:uiPriority="50"/>
-    <w:lsdException w:name="Grid Table 6 Colorful Accent 6" w:uiPriority="51"/>
-    <w:lsdException w:name="Grid Table 7 Colorful Accent 6" w:uiPriority="52"/>
-    <w:lsdException w:name="List Table 1 Light" w:uiPriority="46"/>
-    <w:lsdException w:name="List Table 2" w:uiPriority="47"/>
-    <w:lsdException w:name="List Table 3" w:uiPriority="48"/>
-    <w:lsdException w:name="List Table 4" w:uiPriority="49"/>
-    <w:lsdException w:name="List Table 5 Dark" w:uiPriority="50"/>
-    <w:lsdException w:name="List Table 6 Colorful" w:uiPriority="51"/>
-    <w:lsdException w:name="List Table 7 Colorful" w:uiPriority="52"/>
-    <w:lsdException w:name="List Table 1 Light Accent 1" w:uiPriority="46"/>
-    <w:lsdException w:name="List Table 2 Accent 1" w:uiPriority="47"/>
-    <w:lsdException w:name="List Table 3 Accent 1" w:uiPriority="48"/>
-    <w:lsdException w:name="List Table 4 Accent 1" w:uiPriority="49"/>
-    <w:lsdException w:name="List Table 5 Dark Accent 1" w:uiPriority="50"/>
-    <w:lsdException w:name="List Table 6 Colorful Accent 1" w:uiPriority="51"/>
-    <w:lsdException w:name="List Table 7 Colorful Accent 1" w:uiPriority="52"/>
-    <w:lsdException w:name="List Table 1 Light Accent 2" w:uiPriority="46"/>
-    <w:lsdException w:name="List Table 2 Accent 2" w:uiPriority="47"/>
-    <w:lsdException w:name="List Table 3 Accent 2" w:uiPriority="48"/>
-    <w:lsdException w:name="List Table 4 Accent 2" w:uiPriority="49"/>
-    <w:lsdException w:name="List Table 5 Dark Accent 2" w:uiPriority="50"/>
-    <w:lsdException w:name="List Table 6 Colorful Accent 2" w:uiPriority="51"/>
-    <w:lsdException w:name="List Table 7 Colorful Accent 2" w:uiPriority="52"/>
-    <w:lsdException w:name="List Table 1 Light Accent 3" w:uiPriority="46"/>
-    <w:lsdException w:name="List Table 2 Accent 3" w:uiPriority="47"/>
-    <w:lsdException w:name="List Table 3 Accent 3" w:uiPriority="48"/>
-    <w:lsdException w:name="List Table 4 Accent 3" w:uiPriority="49"/>
-    <w:lsdException w:name="List Table 5 Dark Accent 3" w:uiPriority="50"/>
-    <w:lsdException w:name="List Table 6 Colorful Accent 3" w:uiPriority="51"/>
-    <w:lsdException w:name="List Table 7 Colorful Accent 3" w:uiPriority="52"/>
-    <w:lsdException w:name="List Table 1 Light Accent 4" w:uiPriority="46"/>
-    <w:lsdException w:name="List Table 2 Accent 4" w:uiPriority="47"/>
-    <w:lsdException w:name="List Table 3 Accent 4" w:uiPriority="48"/>
-    <w:lsdException w:name="List Table 4 Accent 4" w:uiPriority="49"/>
-    <w:lsdException w:name="List Table 5 Dark Accent 4" w:uiPriority="50"/>
-    <w:lsdException w:name="List Table 6 Colorful Accent 4" w:uiPriority="51"/>
-    <w:lsdException w:name="List Table 7 Colorful Accent 4" w:uiPriority="52"/>
-    <w:lsdException w:name="List Table 1 Light Accent 5" w:uiPriority="46"/>
-    <w:lsdException w:name="List Table 2 Accent 5" w:uiPriority="47"/>
-    <w:lsdException w:name="List Table 3 Accent 5" w:uiPriority="48"/>
-    <w:lsdException w:name="List Table 4 Accent 5" w:uiPriority="49"/>
-    <w:lsdException w:name="List Table 5 Dark Accent 5" w:uiPriority="50"/>
-    <w:lsdException w:name="List Table 6 Colorful Accent 5" w:uiPriority="51"/>
-    <w:lsdException w:name="List Table 7 Colorful Accent 5" w:uiPriority="52"/>
-    <w:lsdException w:name="List Table 1 Light Accent 6" w:uiPriority="46"/>
-    <w:lsdException w:name="List Table 2 Accent 6" w:uiPriority="47"/>
-    <w:lsdException w:name="List Table 3 Accent 6" w:uiPriority="48"/>
-    <w:lsdException w:name="List Table 4 Accent 6" w:uiPriority="49"/>
-    <w:lsdException w:name="List Table 5 Dark Accent 6" w:uiPriority="50"/>
-    <w:lsdException w:name="List Table 6 Colorful Accent 6" w:uiPriority="51"/>
-    <w:lsdException w:name="List Table 7 Colorful Accent 6" w:uiPriority="52"/>
-    <w:lsdException w:name="Mention" w:semiHidden="1" w:unhideWhenUsed="1"/>
-    <w:lsdException w:name="Smart Hyperlink" w:semiHidden="1" w:unhideWhenUsed="1"/>
-    <w:lsdException w:name="Hashtag" w:semiHidden="1" w:unhideWhenUsed="1"/>
-    <w:lsdException w:name="Unresolved Mention" w:semiHidden="1" w:unhideWhenUsed="1"/>
+  <w:latentStyles w:defLockedState="0" w:defUIPriority="99" w:defSemiHidden="1" w:defUnhideWhenUsed="1" w:defQFormat="0" w:count="267">
+    <w:lsdException w:name="Normal" w:semiHidden="0" w:uiPriority="0" w:unhideWhenUsed="0" w:qFormat="1"/>
+    <w:lsdException w:name="heading 1" w:semiHidden="0" w:uiPriority="9" w:unhideWhenUsed="0" w:qFormat="1"/>
+    <w:lsdException w:name="heading 2" w:uiPriority="9" w:qFormat="1"/>
+    <w:lsdException w:name="heading 3" w:uiPriority="9" w:qFormat="1"/>
+    <w:lsdException w:name="heading 4" w:uiPriority="9" w:qFormat="1"/>
+    <w:lsdException w:name="heading 5" w:uiPriority="9" w:qFormat="1"/>
+    <w:lsdException w:name="heading 6" w:uiPriority="9" w:qFormat="1"/>
+    <w:lsdException w:name="heading 7" w:uiPriority="9" w:qFormat="1"/>
+    <w:lsdException w:name="heading 8" w:uiPriority="9" w:qFormat="1"/>
+    <w:lsdException w:name="heading 9" w:uiPriority="9" w:qFormat="1"/>
+    <w:lsdException w:name="toc 1" w:uiPriority="39"/>
+    <w:lsdException w:name="toc 2" w:uiPriority="39"/>
+    <w:lsdException w:name="toc 3" w:uiPriority="39"/>
+    <w:lsdException w:name="toc 4" w:uiPriority="39"/>
+    <w:lsdException w:name="toc 5" w:uiPriority="39"/>
+    <w:lsdException w:name="toc 6" w:uiPriority="39"/>
+    <w:lsdException w:name="toc 7" w:uiPriority="39"/>
+    <w:lsdException w:name="toc 8" w:uiPriority="39"/>
+    <w:lsdException w:name="toc 9" w:uiPriority="39"/>
+    <w:lsdException w:name="caption" w:uiPriority="35" w:qFormat="1"/>
+    <w:lsdException w:name="Title" w:semiHidden="0" w:uiPriority="10" w:unhideWhenUsed="0" w:qFormat="1"/>
+    <w:lsdException w:name="Default Paragraph Font" w:uiPriority="1"/>
+    <w:lsdException w:name="Subtitle" w:semiHidden="0" w:uiPriority="11" w:unhideWhenUsed="0" w:qFormat="1"/>
+    <w:lsdException w:name="Strong" w:semiHidden="0" w:uiPriority="22" w:unhideWhenUsed="0" w:qFormat="1"/>
+    <w:lsdException w:name="Emphasis" w:semiHidden="0" w:uiPriority="20" w:unhideWhenUsed="0" w:qFormat="1"/>
+    <w:lsdException w:name="Table Grid" w:semiHidden="0" w:uiPriority="39" w:unhideWhenUsed="0"/>
+    <w:lsdException w:name="Placeholder Text" w:unhideWhenUsed="0"/>
+    <w:lsdException w:name="No Spacing" w:semiHidden="0" w:uiPriority="1" w:unhideWhenUsed="0" w:qFormat="1"/>
+    <w:lsdException w:name="Light Shading" w:semiHidden="0" w:uiPriority="60" w:unhideWhenUsed="0"/>
+    <w:lsdException w:name="Light List" w:semiHidden="0" w:uiPriority="61" w:unhideWhenUsed="0"/>
+    <w:lsdException w:name="Light Grid" w:semiHidden="0" w:uiPriority="62" w:unhideWhenUsed="0"/>
+    <w:lsdException w:name="Medium Shading 1" w:semiHidden="0" w:uiPriority="63" w:unhideWhenUsed="0"/>
+    <w:lsdException w:name="Medium Shading 2" w:semiHidden="0" w:uiPriority="64" w:unhideWhenUsed="0"/>
+    <w:lsdException w:name="Medium List 1" w:semiHidden="0" w:uiPriority="65" w:unhideWhenUsed="0"/>
+    <w:lsdException w:name="Medium List 2" w:semiHidden="0" w:uiPriority="66" w:unhideWhenUsed="0"/>
+    <w:lsdException w:name="Medium Grid 1" w:semiHidden="0" w:uiPriority="67" w:unhideWhenUsed="0"/>
+    <w:lsdException w:name="Medium Grid 2" w:semiHidden="0" w:uiPriority="68" w:unhideWhenUsed="0"/>
+    <w:lsdException w:name="Medium Grid 3" w:semiHidden="0" w:uiPriority="69" w:unhideWhenUsed="0"/>
+    <w:lsdException w:name="Dark List" w:semiHidden="0" w:uiPriority="70" w:unhideWhenUsed="0"/>
+    <w:lsdException w:name="Colorful Shading" w:semiHidden="0" w:uiPriority="71" w:unhideWhenUsed="0"/>
+    <w:lsdException w:name="Colorful List" w:semiHidden="0" w:uiPriority="72" w:unhideWhenUsed="0"/>
+    <w:lsdException w:name="Colorful Grid" w:semiHidden="0" w:uiPriority="73" w:unhideWhenUsed="0"/>
+    <w:lsdException w:name="Light Shading Accent 1" w:semiHidden="0" w:uiPriority="60" w:unhideWhenUsed="0"/>
+    <w:lsdException w:name="Light List Accent 1" w:semiHidden="0" w:uiPriority="61" w:unhideWhenUsed="0"/>
+    <w:lsdException w:name="Light Grid Accent 1" w:semiHidden="0" w:uiPriority="62" w:unhideWhenUsed="0"/>
+    <w:lsdException w:name="Medium Shading 1 Accent 1" w:semiHidden="0" w:uiPriority="63" w:unhideWhenUsed="0"/>
+    <w:lsdException w:name="Medium Shading 2 Accent 1" w:semiHidden="0" w:uiPriority="64" w:unhideWhenUsed="0"/>
+    <w:lsdException w:name="Medium List 1 Accent 1" w:semiHidden="0" w:uiPriority="65" w:unhideWhenUsed="0"/>
+    <w:lsdException w:name="Revision" w:unhideWhenUsed="0"/>
+    <w:lsdException w:name="List Paragraph" w:semiHidden="0" w:uiPriority="34" w:unhideWhenUsed="0" w:qFormat="1"/>
+    <w:lsdException w:name="Quote" w:semiHidden="0" w:uiPriority="29" w:unhideWhenUsed="0" w:qFormat="1"/>
+    <w:lsdException w:name="Intense Quote" w:semiHidden="0" w:uiPriority="30" w:unhideWhenUsed="0" w:qFormat="1"/>
+    <w:lsdException w:name="Medium List 2 Accent 1" w:semiHidden="0" w:uiPriority="66" w:unhideWhenUsed="0"/>
+    <w:lsdException w:name="Medium Grid 1 Accent 1" w:semiHidden="0" w:uiPriority="67" w:unhideWhenUsed="0"/>
+    <w:lsdException w:name="Medium Grid 2 Accent 1" w:semiHidden="0" w:uiPriority="68" w:unhideWhenUsed="0"/>
+    <w:lsdException w:name="Medium Grid 3 Accent 1" w:semiHidden="0" w:uiPriority="69" w:unhideWhenUsed="0"/>
+    <w:lsdException w:name="Dark List Accent 1" w:semiHidden="0" w:uiPriority="70" w:unhideWhenUsed="0"/>
+    <w:lsdException w:name="Colorful Shading Accent 1" w:semiHidden="0" w:uiPriority="71" w:unhideWhenUsed="0"/>
+    <w:lsdException w:name="Colorful List Accent 1" w:semiHidden="0" w:uiPriority="72" w:unhideWhenUsed="0"/>
+    <w:lsdException w:name="Colorful Grid Accent 1" w:semiHidden="0" w:uiPriority="73" w:unhideWhenUsed="0"/>
+    <w:lsdException w:name="Light Shading Accent 2" w:semiHidden="0" w:uiPriority="60" w:unhideWhenUsed="0"/>
+    <w:lsdException w:name="Light List Accent 2" w:semiHidden="0" w:uiPriority="61" w:unhideWhenUsed="0"/>
+    <w:lsdException w:name="Light Grid Accent 2" w:semiHidden="0" w:uiPriority="62" w:unhideWhenUsed="0"/>
+    <w:lsdException w:name="Medium Shading 1 Accent 2" w:semiHidden="0" w:uiPriority="63" w:unhideWhenUsed="0"/>
+    <w:lsdException w:name="Medium Shading 2 Accent 2" w:semiHidden="0" w:uiPriority="64" w:unhideWhenUsed="0"/>
+    <w:lsdException w:name="Medium List 1 Accent 2" w:semiHidden="0" w:uiPriority="65" w:unhideWhenUsed="0"/>
+    <w:lsdException w:name="Medium List 2 Accent 2" w:semiHidden="0" w:uiPriority="66" w:unhideWhenUsed="0"/>
+    <w:lsdException w:name="Medium Grid 1 Accent 2" w:semiHidden="0" w:uiPriority="67" w:unhideWhenUsed="0"/>
+    <w:lsdException w:name="Medium Grid 2 Accent 2" w:semiHidden="0" w:uiPriority="68" w:unhideWhenUsed="0"/>
+    <w:lsdException w:name="Medium Grid 3 Accent 2" w:semiHidden="0" w:uiPriority="69" w:unhideWhenUsed="0"/>
+    <w:lsdException w:name="Dark List Accent 2" w:semiHidden="0" w:uiPriority="70" w:unhideWhenUsed="0"/>
+    <w:lsdException w:name="Colorful Shading Accent 2" w:semiHidden="0" w:uiPriority="71" w:unhideWhenUsed="0"/>
+    <w:lsdException w:name="Colorful List Accent 2" w:semiHidden="0" w:uiPriority="72" w:unhideWhenUsed="0"/>
+    <w:lsdException w:name="Colorful Grid Accent 2" w:semiHidden="0" w:uiPriority="73" w:unhideWhenUsed="0"/>
+    <w:lsdException w:name="Light Shading Accent 3" w:semiHidden="0" w:uiPriority="60" w:unhideWhenUsed="0"/>
+    <w:lsdException w:name="Light List Accent 3" w:semiHidden="0" w:uiPriority="61" w:unhideWhenUsed="0"/>
+    <w:lsdException w:name="Light Grid Accent 3" w:semiHidden="0" w:uiPriority="62" w:unhideWhenUsed="0"/>
+    <w:lsdException w:name="Medium Shading 1 Accent 3" w:semiHidden="0" w:uiPriority="63" w:unhideWhenUsed="0"/>
+    <w:lsdException w:name="Medium Shading 2 Accent 3" w:semiHidden="0" w:uiPriority="64" w:unhideWhenUsed="0"/>
+    <w:lsdException w:name="Medium List 1 Accent 3" w:semiHidden="0" w:uiPriority="65" w:unhideWhenUsed="0"/>
+    <w:lsdException w:name="Medium List 2 Accent 3" w:semiHidden="0" w:uiPriority="66" w:unhideWhenUsed="0"/>
+    <w:lsdException w:name="Medium Grid 1 Accent 3" w:semiHidden="0" w:uiPriority="67" w:unhideWhenUsed="0"/>
+    <w:lsdException w:name="Medium Grid 2 Accent 3" w:semiHidden="0" w:uiPriority="68" w:unhideWhenUsed="0"/>
+    <w:lsdException w:name="Medium Grid 3 Accent 3" w:semiHidden="0" w:uiPriority="69" w:unhideWhenUsed="0"/>
+    <w:lsdException w:name="Dark List Accent 3" w:semiHidden="0" w:uiPriority="70" w:unhideWhenUsed="0"/>
+    <w:lsdException w:name="Colorful Shading Accent 3" w:semiHidden="0" w:uiPriority="71" w:unhideWhenUsed="0"/>
+    <w:lsdException w:name="Colorful List Accent 3" w:semiHidden="0" w:uiPriority="72" w:unhideWhenUsed="0"/>
+    <w:lsdException w:name="Colorful Grid Accent 3" w:semiHidden="0" w:uiPriority="73" w:unhideWhenUsed="0"/>
+    <w:lsdException w:name="Light Shading Accent 4" w:semiHidden="0" w:uiPriority="60" w:unhideWhenUsed="0"/>
+    <w:lsdException w:name="Light List Accent 4" w:semiHidden="0" w:uiPriority="61" w:unhideWhenUsed="0"/>
+    <w:lsdException w:name="Light Grid Accent 4" w:semiHidden="0" w:uiPriority="62" w:unhideWhenUsed="0"/>
+    <w:lsdException w:name="Medium Shading 1 Accent 4" w:semiHidden="0" w:uiPriority="63" w:unhideWhenUsed="0"/>
+    <w:lsdException w:name="Medium Shading 2 Accent 4" w:semiHidden="0" w:uiPriority="64" w:unhideWhenUsed="0"/>
+    <w:lsdException w:name="Medium List 1 Accent 4" w:semiHidden="0" w:uiPriority="65" w:unhideWhenUsed="0"/>
+    <w:lsdException w:name="Medium List 2 Accent 4" w:semiHidden="0" w:uiPriority="66" w:unhideWhenUsed="0"/>
+    <w:lsdException w:name="Medium Grid 1 Accent 4" w:semiHidden="0" w:uiPriority="67" w:unhideWhenUsed="0"/>
+    <w:lsdException w:name="Medium Grid 2 Accent 4" w:semiHidden="0" w:uiPriority="68" w:unhideWhenUsed="0"/>
+    <w:lsdException w:name="Medium Grid 3 Accent 4" w:semiHidden="0" w:uiPriority="69" w:unhideWhenUsed="0"/>
+    <w:lsdException w:name="Dark List Accent 4" w:semiHidden="0" w:uiPriority="70" w:unhideWhenUsed="0"/>
+    <w:lsdException w:name="Colorful Shading Accent 4" w:semiHidden="0" w:uiPriority="71" w:unhideWhenUsed="0"/>
+    <w:lsdException w:name="Colorful List Accent 4" w:semiHidden="0" w:uiPriority="72" w:unhideWhenUsed="0"/>
+    <w:lsdException w:name="Colorful Grid Accent 4" w:semiHidden="0" w:uiPriority="73" w:unhideWhenUsed="0"/>
+    <w:lsdException w:name="Light Shading Accent 5" w:semiHidden="0" w:uiPriority="60" w:unhideWhenUsed="0"/>
+    <w:lsdException w:name="Light List Accent 5" w:semiHidden="0" w:uiPriority="61" w:unhideWhenUsed="0"/>
+    <w:lsdException w:name="Light Grid Accent 5" w:semiHidden="0" w:uiPriority="62" w:unhideWhenUsed="0"/>
+    <w:lsdException w:name="Medium Shading 1 Accent 5" w:semiHidden="0" w:uiPriority="63" w:unhideWhenUsed="0"/>
+    <w:lsdException w:name="Medium Shading 2 Accent 5" w:semiHidden="0" w:uiPriority="64" w:unhideWhenUsed="0"/>
+    <w:lsdException w:name="Medium List 1 Accent 5" w:semiHidden="0" w:uiPriority="65" w:unhideWhenUsed="0"/>
+    <w:lsdException w:name="Medium List 2 Accent 5" w:semiHidden="0" w:uiPriority="66" w:unhideWhenUsed="0"/>
+    <w:lsdException w:name="Medium Grid 1 Accent 5" w:semiHidden="0" w:uiPriority="67" w:unhideWhenUsed="0"/>
+    <w:lsdException w:name="Medium Grid 2 Accent 5" w:semiHidden="0" w:uiPriority="68" w:unhideWhenUsed="0"/>
+    <w:lsdException w:name="Medium Grid 3 Accent 5" w:semiHidden="0" w:uiPriority="69" w:unhideWhenUsed="0"/>
+    <w:lsdException w:name="Dark List Accent 5" w:semiHidden="0" w:uiPriority="70" w:unhideWhenUsed="0"/>
+    <w:lsdException w:name="Colorful Shading Accent 5" w:semiHidden="0" w:uiPriority="71" w:unhideWhenUsed="0"/>
+    <w:lsdException w:name="Colorful List Accent 5" w:semiHidden="0" w:uiPriority="72" w:unhideWhenUsed="0"/>
+    <w:lsdException w:name="Colorful Grid Accent 5" w:semiHidden="0" w:uiPriority="73" w:unhideWhenUsed="0"/>
+    <w:lsdException w:name="Light Shading Accent 6" w:semiHidden="0" w:uiPriority="60" w:unhideWhenUsed="0"/>
+    <w:lsdException w:name="Light List Accent 6" w:semiHidden="0" w:uiPriority="61" w:unhideWhenUsed="0"/>
+    <w:lsdException w:name="Light Grid Accent 6" w:semiHidden="0" w:uiPriority="62" w:unhideWhenUsed="0"/>
+    <w:lsdException w:name="Medium Shading 1 Accent 6" w:semiHidden="0" w:uiPriority="63" w:unhideWhenUsed="0"/>
+    <w:lsdException w:name="Medium Shading 2 Accent 6" w:semiHidden="0" w:uiPriority="64" w:unhideWhenUsed="0"/>
+    <w:lsdException w:name="Medium List 1 Accent 6" w:semiHidden="0" w:uiPriority="65" w:unhideWhenUsed="0"/>
+    <w:lsdException w:name="Medium List 2 Accent 6" w:semiHidden="0" w:uiPriority="66" w:unhideWhenUsed="0"/>
+    <w:lsdException w:name="Medium Grid 1 Accent 6" w:semiHidden="0" w:uiPriority="67" w:unhideWhenUsed="0"/>
+    <w:lsdException w:name="Medium Grid 2 Accent 6" w:semiHidden="0" w:uiPriority="68" w:unhideWhenUsed="0"/>
+    <w:lsdException w:name="Medium Grid 3 Accent 6" w:semiHidden="0" w:uiPriority="69" w:unhideWhenUsed="0"/>
+    <w:lsdException w:name="Dark List Accent 6" w:semiHidden="0" w:uiPriority="70" w:unhideWhenUsed="0"/>
+    <w:lsdException w:name="Colorful Shading Accent 6" w:semiHidden="0" w:uiPriority="71" w:unhideWhenUsed="0"/>
+    <w:lsdException w:name="Colorful List Accent 6" w:semiHidden="0" w:uiPriority="72" w:unhideWhenUsed="0"/>
+    <w:lsdException w:name="Colorful Grid Accent 6" w:semiHidden="0" w:uiPriority="73" w:unhideWhenUsed="0"/>
+    <w:lsdException w:name="Subtle Emphasis" w:semiHidden="0" w:uiPriority="19" w:unhideWhenUsed="0" w:qFormat="1"/>
+    <w:lsdException w:name="Intense Emphasis" w:semiHidden="0" w:uiPriority="21" w:unhideWhenUsed="0" w:qFormat="1"/>
+    <w:lsdException w:name="Subtle Reference" w:semiHidden="0" w:uiPriority="31" w:unhideWhenUsed="0" w:qFormat="1"/>
+    <w:lsdException w:name="Intense Reference" w:semiHidden="0" w:uiPriority="32" w:unhideWhenUsed="0" w:qFormat="1"/>
+    <w:lsdException w:name="Book Title" w:semiHidden="0" w:uiPriority="33" w:unhideWhenUsed="0" w:qFormat="1"/>
+    <w:lsdException w:name="Bibliography" w:uiPriority="37"/>
+    <w:lsdException w:name="TOC Heading" w:uiPriority="39" w:qFormat="1"/>
   </w:latentStyles>
   <w:style w:type="paragraph" w:default="1" w:styleId="Normal">
     <w:name w:val="Normal"/>
     <w:qFormat/>
+    <w:rsid w:val="005A0983"/>
   </w:style>
   <w:style w:type="character" w:default="1" w:styleId="DefaultParagraphFont">
     <w:name w:val="Default Paragraph Font"/>
     <w:uiPriority w:val="1"/>
+    <w:semiHidden/>
     <w:unhideWhenUsed/>
   </w:style>
   <w:style w:type="table" w:default="1" w:styleId="TableNormal">
@@ -10968,6 +10023,7 @@
     <w:uiPriority w:val="99"/>
     <w:semiHidden/>
     <w:unhideWhenUsed/>
+    <w:qFormat/>
     <w:tblPr>
       <w:tblInd w:w="0" w:type="dxa"/>
       <w:tblCellMar>
@@ -11004,6 +10060,7 @@
       <w:spacing w:after="0" w:line="240" w:lineRule="auto"/>
     </w:pPr>
     <w:tblPr>
+      <w:tblInd w:w="0" w:type="dxa"/>
       <w:tblBorders>
         <w:top w:val="single" w:sz="4" w:space="0" w:color="auto"/>
         <w:left w:val="single" w:sz="4" w:space="0" w:color="auto"/>
@@ -11012,6 +10069,12 @@
         <w:insideH w:val="single" w:sz="4" w:space="0" w:color="auto"/>
         <w:insideV w:val="single" w:sz="4" w:space="0" w:color="auto"/>
       </w:tblBorders>
+      <w:tblCellMar>
+        <w:top w:w="0" w:type="dxa"/>
+        <w:left w:w="108" w:type="dxa"/>
+        <w:bottom w:w="0" w:type="dxa"/>
+        <w:right w:w="108" w:type="dxa"/>
+      </w:tblCellMar>
     </w:tblPr>
   </w:style>
   <w:style w:type="paragraph" w:styleId="NoSpacing">
@@ -11035,6 +10098,36 @@
     <w:rsid w:val="00275031"/>
     <w:rPr>
       <w:rFonts w:eastAsiaTheme="minorEastAsia"/>
+    </w:rPr>
+  </w:style>
+  <w:style w:type="paragraph" w:styleId="BalloonText">
+    <w:name w:val="Balloon Text"/>
+    <w:basedOn w:val="Normal"/>
+    <w:link w:val="BalloonTextChar"/>
+    <w:uiPriority w:val="99"/>
+    <w:semiHidden/>
+    <w:unhideWhenUsed/>
+    <w:rsid w:val="00DE69F0"/>
+    <w:pPr>
+      <w:spacing w:after="0" w:line="240" w:lineRule="auto"/>
+    </w:pPr>
+    <w:rPr>
+      <w:rFonts w:ascii="Tahoma" w:hAnsi="Tahoma" w:cs="Tahoma"/>
+      <w:sz w:val="16"/>
+      <w:szCs w:val="16"/>
+    </w:rPr>
+  </w:style>
+  <w:style w:type="character" w:customStyle="1" w:styleId="BalloonTextChar">
+    <w:name w:val="Balloon Text Char"/>
+    <w:basedOn w:val="DefaultParagraphFont"/>
+    <w:link w:val="BalloonText"/>
+    <w:uiPriority w:val="99"/>
+    <w:semiHidden/>
+    <w:rsid w:val="00DE69F0"/>
+    <w:rPr>
+      <w:rFonts w:ascii="Tahoma" w:hAnsi="Tahoma" w:cs="Tahoma"/>
+      <w:sz w:val="16"/>
+      <w:szCs w:val="16"/>
     </w:rPr>
   </w:style>
 </w:styles>
@@ -11083,7 +10176,7 @@
     </a:clrScheme>
     <a:fontScheme name="Office">
       <a:majorFont>
-        <a:latin typeface="Calibri Light" panose="020F0302020204030204"/>
+        <a:latin typeface="Calibri Light"/>
         <a:ea typeface=""/>
         <a:cs typeface=""/>
         <a:font script="Jpan" typeface="ＭＳ ゴシック"/>
@@ -11118,7 +10211,7 @@
         <a:font script="Geor" typeface="Sylfaen"/>
       </a:majorFont>
       <a:minorFont>
-        <a:latin typeface="Calibri" panose="020F0502020204030204"/>
+        <a:latin typeface="Calibri"/>
         <a:ea typeface=""/>
         <a:cs typeface=""/>
         <a:font script="Jpan" typeface="ＭＳ 明朝"/>
@@ -11295,7 +10388,7 @@
   <a:extraClrSchemeLst/>
   <a:extLst>
     <a:ext uri="{05A4C25C-085E-4340-85A3-A5531E510DB2}">
-      <thm15:themeFamily xmlns:thm15="http://schemas.microsoft.com/office/thememl/2012/main" name="Office Theme" id="{62F939B6-93AF-4DB8-9C6B-D6C7DFDC589F}" vid="{4A3C46E8-61CC-4603-A589-7422A47A8E4A}"/>
+      <thm15:themeFamily xmlns:thm15="http://schemas.microsoft.com/office/thememl/2012/main" xmlns="" name="Office Theme" id="{62F939B6-93AF-4DB8-9C6B-D6C7DFDC589F}" vid="{4A3C46E8-61CC-4603-A589-7422A47A8E4A}"/>
     </a:ext>
   </a:extLst>
 </a:theme>

</xml_diff>

<commit_message>
John's strengths and roles have been added.
</commit_message>
<xml_diff>
--- a/DB Mgmt Final Project Proposal.docx
+++ b/DB Mgmt Final Project Proposal.docx
@@ -1,6 +1,6 @@
 
 <file path=word/document.xml><?xml version="1.0" encoding="utf-8"?>
-<w:document xmlns:wpc="http://schemas.microsoft.com/office/word/2010/wordprocessingCanvas" xmlns:mc="http://schemas.openxmlformats.org/markup-compatibility/2006" xmlns:o="urn:schemas-microsoft-com:office:office" xmlns:r="http://schemas.openxmlformats.org/officeDocument/2006/relationships" xmlns:m="http://schemas.openxmlformats.org/officeDocument/2006/math" xmlns:v="urn:schemas-microsoft-com:vml" xmlns:wp14="http://schemas.microsoft.com/office/word/2010/wordprocessingDrawing" xmlns:wp="http://schemas.openxmlformats.org/drawingml/2006/wordprocessingDrawing" xmlns:w10="urn:schemas-microsoft-com:office:word" xmlns:w="http://schemas.openxmlformats.org/wordprocessingml/2006/main" xmlns:w14="http://schemas.microsoft.com/office/word/2010/wordml" xmlns:w15="http://schemas.microsoft.com/office/word/2012/wordml" xmlns:wpg="http://schemas.microsoft.com/office/word/2010/wordprocessingGroup" xmlns:wpi="http://schemas.microsoft.com/office/word/2010/wordprocessingInk" xmlns:wne="http://schemas.microsoft.com/office/word/2006/wordml" xmlns:wps="http://schemas.microsoft.com/office/word/2010/wordprocessingShape" mc:Ignorable="w14 w15 wp14">
+<w:document xmlns:ve="http://schemas.openxmlformats.org/markup-compatibility/2006" xmlns:o="urn:schemas-microsoft-com:office:office" xmlns:r="http://schemas.openxmlformats.org/officeDocument/2006/relationships" xmlns:m="http://schemas.openxmlformats.org/officeDocument/2006/math" xmlns:v="urn:schemas-microsoft-com:vml" xmlns:wp="http://schemas.openxmlformats.org/drawingml/2006/wordprocessingDrawing" xmlns:w10="urn:schemas-microsoft-com:office:word" xmlns:w="http://schemas.openxmlformats.org/wordprocessingml/2006/main" xmlns:wne="http://schemas.microsoft.com/office/word/2006/wordml">
   <w:body>
     <w:sdt>
       <w:sdtPr>
@@ -31,7 +31,7 @@
                   <v:path arrowok="t" o:connecttype="custom" o:connectlocs="0,0;7315200,0;7315200,1130373;3620757,733885;0,1092249;0,0" o:connectangles="0,0,0,0,0,0"/>
                 </v:shape>
                 <v:rect id="Rectangle 151" o:spid="_x0000_s1028" style="position:absolute;width:73152;height:12161;visibility:visible;v-text-anchor:middle" o:gfxdata="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" stroked="f" strokeweight="1pt">
-                  <v:fill r:id="rId5" o:title="" recolor="t" rotate="t" type="frame"/>
+                  <v:fill r:id="rId6" o:title="" recolor="t" rotate="t" type="frame"/>
                 </v:rect>
                 <w10:wrap anchorx="page" anchory="page"/>
               </v:group>
@@ -62,7 +62,6 @@
                         <w:dataBinding w:prefixMappings="xmlns:ns0='http://purl.org/dc/elements/1.1/' xmlns:ns1='http://schemas.openxmlformats.org/package/2006/metadata/core-properties' " w:xpath="/ns1:coreProperties[1]/ns0:creator[1]" w:storeItemID="{6C3C8BC8-F283-45AE-878A-BAB7291924A1}"/>
                         <w:text/>
                       </w:sdtPr>
-                      <w:sdtEndPr/>
                       <w:sdtContent>
                         <w:p>
                           <w:pPr>
@@ -109,7 +108,6 @@
                           <w:dataBinding w:prefixMappings="xmlns:ns0='http://schemas.microsoft.com/office/2006/coverPageProps' " w:xpath="/ns0:CoverPageProperties[1]/ns0:CompanyEmail[1]" w:storeItemID="{55AF091B-3C7A-41E3-B477-F2FDAA23CFDA}"/>
                           <w:text/>
                         </w:sdtPr>
-                        <w:sdtEndPr/>
                         <w:sdtContent>
                           <w:r>
                             <w:rPr>
@@ -168,7 +166,6 @@
                           <w:dataBinding w:prefixMappings="xmlns:ns0='http://schemas.microsoft.com/office/2006/coverPageProps' " w:xpath="/ns0:CoverPageProperties[1]/ns0:Abstract[1]" w:storeItemID="{55AF091B-3C7A-41E3-B477-F2FDAA23CFDA}"/>
                           <w:text w:multiLine="1"/>
                         </w:sdtPr>
-                        <w:sdtEndPr/>
                         <w:sdtContent>
                           <w:r>
                             <w:rPr>
@@ -250,7 +247,6 @@
                         <w:dataBinding w:prefixMappings="xmlns:ns0='http://purl.org/dc/elements/1.1/' xmlns:ns1='http://schemas.openxmlformats.org/package/2006/metadata/core-properties' " w:xpath="/ns1:coreProperties[1]/ns0:subject[1]" w:storeItemID="{6C3C8BC8-F283-45AE-878A-BAB7291924A1}"/>
                         <w:text/>
                       </w:sdtPr>
-                      <w:sdtEndPr/>
                       <w:sdtContent>
                         <w:p>
                           <w:pPr>
@@ -1131,14 +1127,14 @@
         <w:tblStyle w:val="TableGrid"/>
         <w:tblW w:w="0" w:type="auto"/>
         <w:jc w:val="center"/>
-        <w:tblLook w:val="04A0" w:firstRow="1" w:lastRow="0" w:firstColumn="1" w:lastColumn="0" w:noHBand="0" w:noVBand="1"/>
+        <w:tblLook w:val="04A0"/>
       </w:tblPr>
       <w:tblGrid>
         <w:gridCol w:w="1870"/>
-        <w:gridCol w:w="2034"/>
+        <w:gridCol w:w="1970"/>
         <w:gridCol w:w="2216"/>
         <w:gridCol w:w="1763"/>
-        <w:gridCol w:w="1693"/>
+        <w:gridCol w:w="1757"/>
       </w:tblGrid>
       <w:tr>
         <w:trPr>
@@ -2057,6 +2053,59 @@
                 <w:szCs w:val="24"/>
               </w:rPr>
             </w:pPr>
+            <w:r>
+              <w:rPr>
+                <w:rFonts w:ascii="Times New Roman" w:eastAsia="Times New Roman" w:hAnsi="Times New Roman" w:cs="Times New Roman"/>
+                <w:color w:val="000000"/>
+                <w:sz w:val="24"/>
+                <w:szCs w:val="24"/>
+              </w:rPr>
+              <w:t>Web Dev</w:t>
+            </w:r>
+          </w:p>
+          <w:p>
+            <w:pPr>
+              <w:pStyle w:val="ListParagraph"/>
+              <w:spacing w:line="360" w:lineRule="auto"/>
+              <w:ind w:left="0"/>
+              <w:rPr>
+                <w:rFonts w:ascii="Times New Roman" w:eastAsia="Times New Roman" w:hAnsi="Times New Roman" w:cs="Times New Roman"/>
+                <w:color w:val="000000"/>
+                <w:sz w:val="24"/>
+                <w:szCs w:val="24"/>
+              </w:rPr>
+            </w:pPr>
+            <w:r>
+              <w:rPr>
+                <w:rFonts w:ascii="Times New Roman" w:eastAsia="Times New Roman" w:hAnsi="Times New Roman" w:cs="Times New Roman"/>
+                <w:color w:val="000000"/>
+                <w:sz w:val="24"/>
+                <w:szCs w:val="24"/>
+              </w:rPr>
+              <w:t>Time Mgmt.</w:t>
+            </w:r>
+          </w:p>
+          <w:p>
+            <w:pPr>
+              <w:pStyle w:val="ListParagraph"/>
+              <w:spacing w:line="360" w:lineRule="auto"/>
+              <w:ind w:left="0"/>
+              <w:rPr>
+                <w:rFonts w:ascii="Times New Roman" w:eastAsia="Times New Roman" w:hAnsi="Times New Roman" w:cs="Times New Roman"/>
+                <w:color w:val="000000"/>
+                <w:sz w:val="24"/>
+                <w:szCs w:val="24"/>
+              </w:rPr>
+            </w:pPr>
+            <w:r>
+              <w:rPr>
+                <w:rFonts w:ascii="Times New Roman" w:eastAsia="Times New Roman" w:hAnsi="Times New Roman" w:cs="Times New Roman"/>
+                <w:color w:val="000000"/>
+                <w:sz w:val="24"/>
+                <w:szCs w:val="24"/>
+              </w:rPr>
+              <w:t>Mathematics</w:t>
+            </w:r>
           </w:p>
         </w:tc>
       </w:tr>
@@ -2250,6 +2299,15 @@
                 <w:szCs w:val="24"/>
               </w:rPr>
             </w:pPr>
+            <w:r>
+              <w:rPr>
+                <w:rFonts w:ascii="Times New Roman" w:eastAsia="Times New Roman" w:hAnsi="Times New Roman" w:cs="Times New Roman"/>
+                <w:color w:val="000000"/>
+                <w:sz w:val="24"/>
+                <w:szCs w:val="24"/>
+              </w:rPr>
+              <w:t>Data  Analysis</w:t>
+            </w:r>
           </w:p>
         </w:tc>
       </w:tr>
@@ -2881,10 +2939,10 @@
                     <pic:cNvPicPr/>
                   </pic:nvPicPr>
                   <pic:blipFill>
-                    <a:blip r:embed="rId6" cstate="print">
+                    <a:blip r:embed="rId7" cstate="print">
                       <a:extLst>
                         <a:ext uri="{28A0092B-C50C-407E-A947-70E740481C1C}">
-                          <a14:useLocalDpi xmlns:a14="http://schemas.microsoft.com/office/drawing/2010/main" val="0"/>
+                          <a14:useLocalDpi xmlns:a14="http://schemas.microsoft.com/office/drawing/2010/main" xmlns:wps="http://schemas.microsoft.com/office/word/2010/wordprocessingShape" xmlns:wpi="http://schemas.microsoft.com/office/word/2010/wordprocessingInk" xmlns:wpg="http://schemas.microsoft.com/office/word/2010/wordprocessingGroup" xmlns:w15="http://schemas.microsoft.com/office/word/2012/wordml" xmlns:w14="http://schemas.microsoft.com/office/word/2010/wordml" xmlns:w="http://schemas.openxmlformats.org/wordprocessingml/2006/main" xmlns:w10="urn:schemas-microsoft-com:office:word" xmlns:wp14="http://schemas.microsoft.com/office/word/2010/wordprocessingDrawing" xmlns:v="urn:schemas-microsoft-com:vml" xmlns:o="urn:schemas-microsoft-com:office:office" xmlns:mc="http://schemas.openxmlformats.org/markup-compatibility/2006" xmlns:wpc="http://schemas.microsoft.com/office/word/2010/wordprocessingCanvas" xmlns="" val="0"/>
                         </a:ext>
                       </a:extLst>
                     </a:blip>
@@ -3204,10 +3262,10 @@
                     </pic:cNvPicPr>
                   </pic:nvPicPr>
                   <pic:blipFill>
-                    <a:blip r:embed="rId7" cstate="print">
+                    <a:blip r:embed="rId8" cstate="print">
                       <a:extLst>
                         <a:ext uri="{28A0092B-C50C-407E-A947-70E740481C1C}">
-                          <a14:useLocalDpi xmlns:a14="http://schemas.microsoft.com/office/drawing/2010/main" val="0"/>
+                          <a14:useLocalDpi xmlns:a14="http://schemas.microsoft.com/office/drawing/2010/main" xmlns:wps="http://schemas.microsoft.com/office/word/2010/wordprocessingShape" xmlns:wpi="http://schemas.microsoft.com/office/word/2010/wordprocessingInk" xmlns:wpg="http://schemas.microsoft.com/office/word/2010/wordprocessingGroup" xmlns:w15="http://schemas.microsoft.com/office/word/2012/wordml" xmlns:w14="http://schemas.microsoft.com/office/word/2010/wordml" xmlns:w="http://schemas.openxmlformats.org/wordprocessingml/2006/main" xmlns:w10="urn:schemas-microsoft-com:office:word" xmlns:wp14="http://schemas.microsoft.com/office/word/2010/wordprocessingDrawing" xmlns:v="urn:schemas-microsoft-com:vml" xmlns:o="urn:schemas-microsoft-com:office:office" xmlns:mc="http://schemas.openxmlformats.org/markup-compatibility/2006" xmlns:wpc="http://schemas.microsoft.com/office/word/2010/wordprocessingCanvas" xmlns="" val="0"/>
                         </a:ext>
                       </a:extLst>
                     </a:blip>
@@ -3328,10 +3386,10 @@
                     <pic:cNvPicPr/>
                   </pic:nvPicPr>
                   <pic:blipFill>
-                    <a:blip r:embed="rId8" cstate="print">
+                    <a:blip r:embed="rId9" cstate="print">
                       <a:extLst>
                         <a:ext uri="{28A0092B-C50C-407E-A947-70E740481C1C}">
-                          <a14:useLocalDpi xmlns:a14="http://schemas.microsoft.com/office/drawing/2010/main" val="0"/>
+                          <a14:useLocalDpi xmlns:a14="http://schemas.microsoft.com/office/drawing/2010/main" xmlns:wps="http://schemas.microsoft.com/office/word/2010/wordprocessingShape" xmlns:wpi="http://schemas.microsoft.com/office/word/2010/wordprocessingInk" xmlns:wpg="http://schemas.microsoft.com/office/word/2010/wordprocessingGroup" xmlns:w15="http://schemas.microsoft.com/office/word/2012/wordml" xmlns:w14="http://schemas.microsoft.com/office/word/2010/wordml" xmlns:w="http://schemas.openxmlformats.org/wordprocessingml/2006/main" xmlns:w10="urn:schemas-microsoft-com:office:word" xmlns:wp14="http://schemas.microsoft.com/office/word/2010/wordprocessingDrawing" xmlns:v="urn:schemas-microsoft-com:vml" xmlns:o="urn:schemas-microsoft-com:office:office" xmlns:mc="http://schemas.openxmlformats.org/markup-compatibility/2006" xmlns:wpc="http://schemas.microsoft.com/office/word/2010/wordprocessingCanvas" xmlns="" val="0"/>
                         </a:ext>
                       </a:extLst>
                     </a:blip>
@@ -3407,7 +3465,7 @@
           <w:bottom w:w="30" w:type="dxa"/>
           <w:right w:w="30" w:type="dxa"/>
         </w:tblCellMar>
-        <w:tblLook w:val="04A0" w:firstRow="1" w:lastRow="0" w:firstColumn="1" w:lastColumn="0" w:noHBand="0" w:noVBand="1"/>
+        <w:tblLook w:val="04A0"/>
       </w:tblPr>
       <w:tblGrid>
         <w:gridCol w:w="2104"/>
@@ -4473,7 +4531,7 @@
           <w:bottom w:w="30" w:type="dxa"/>
           <w:right w:w="30" w:type="dxa"/>
         </w:tblCellMar>
-        <w:tblLook w:val="04A0" w:firstRow="1" w:lastRow="0" w:firstColumn="1" w:lastColumn="0" w:noHBand="0" w:noVBand="1"/>
+        <w:tblLook w:val="04A0"/>
       </w:tblPr>
       <w:tblGrid>
         <w:gridCol w:w="2090"/>
@@ -5722,7 +5780,7 @@
           <w:bottom w:w="30" w:type="dxa"/>
           <w:right w:w="30" w:type="dxa"/>
         </w:tblCellMar>
-        <w:tblLook w:val="04A0" w:firstRow="1" w:lastRow="0" w:firstColumn="1" w:lastColumn="0" w:noHBand="0" w:noVBand="1"/>
+        <w:tblLook w:val="04A0"/>
       </w:tblPr>
       <w:tblGrid>
         <w:gridCol w:w="2662"/>
@@ -6871,7 +6929,7 @@
           <w:bottom w:w="30" w:type="dxa"/>
           <w:right w:w="30" w:type="dxa"/>
         </w:tblCellMar>
-        <w:tblLook w:val="04A0" w:firstRow="1" w:lastRow="0" w:firstColumn="1" w:lastColumn="0" w:noHBand="0" w:noVBand="1"/>
+        <w:tblLook w:val="04A0"/>
       </w:tblPr>
       <w:tblGrid>
         <w:gridCol w:w="1807"/>
@@ -8036,7 +8094,7 @@
           <w:bottom w:w="30" w:type="dxa"/>
           <w:right w:w="30" w:type="dxa"/>
         </w:tblCellMar>
-        <w:tblLook w:val="04A0" w:firstRow="1" w:lastRow="0" w:firstColumn="1" w:lastColumn="0" w:noHBand="0" w:noVBand="1"/>
+        <w:tblLook w:val="04A0"/>
       </w:tblPr>
       <w:tblGrid>
         <w:gridCol w:w="1759"/>
@@ -9428,10 +9486,10 @@
                     <pic:cNvPicPr/>
                   </pic:nvPicPr>
                   <pic:blipFill>
-                    <a:blip r:embed="rId9" cstate="print">
+                    <a:blip r:embed="rId10" cstate="print">
                       <a:extLst>
                         <a:ext uri="{28A0092B-C50C-407E-A947-70E740481C1C}">
-                          <a14:useLocalDpi xmlns:a14="http://schemas.microsoft.com/office/drawing/2010/main" val="0"/>
+                          <a14:useLocalDpi xmlns:a14="http://schemas.microsoft.com/office/drawing/2010/main" xmlns:wps="http://schemas.microsoft.com/office/word/2010/wordprocessingShape" xmlns:wpi="http://schemas.microsoft.com/office/word/2010/wordprocessingInk" xmlns:wpg="http://schemas.microsoft.com/office/word/2010/wordprocessingGroup" xmlns:w15="http://schemas.microsoft.com/office/word/2012/wordml" xmlns:w14="http://schemas.microsoft.com/office/word/2010/wordml" xmlns:w="http://schemas.openxmlformats.org/wordprocessingml/2006/main" xmlns:w10="urn:schemas-microsoft-com:office:word" xmlns:wp14="http://schemas.microsoft.com/office/word/2010/wordprocessingDrawing" xmlns:v="urn:schemas-microsoft-com:vml" xmlns:o="urn:schemas-microsoft-com:office:office" xmlns:mc="http://schemas.openxmlformats.org/markup-compatibility/2006" xmlns:wpc="http://schemas.microsoft.com/office/word/2010/wordprocessingCanvas" xmlns="" val="0"/>
                         </a:ext>
                       </a:extLst>
                     </a:blip>
@@ -9468,8 +9526,8 @@
 </file>
 
 <file path=word/numbering.xml><?xml version="1.0" encoding="utf-8"?>
-<w:numbering xmlns:wpc="http://schemas.microsoft.com/office/word/2010/wordprocessingCanvas" xmlns:mc="http://schemas.openxmlformats.org/markup-compatibility/2006" xmlns:o="urn:schemas-microsoft-com:office:office" xmlns:r="http://schemas.openxmlformats.org/officeDocument/2006/relationships" xmlns:m="http://schemas.openxmlformats.org/officeDocument/2006/math" xmlns:v="urn:schemas-microsoft-com:vml" xmlns:wp14="http://schemas.microsoft.com/office/word/2010/wordprocessingDrawing" xmlns:wp="http://schemas.openxmlformats.org/drawingml/2006/wordprocessingDrawing" xmlns:w10="urn:schemas-microsoft-com:office:word" xmlns:w="http://schemas.openxmlformats.org/wordprocessingml/2006/main" xmlns:w14="http://schemas.microsoft.com/office/word/2010/wordml" xmlns:w15="http://schemas.microsoft.com/office/word/2012/wordml" xmlns:wpg="http://schemas.microsoft.com/office/word/2010/wordprocessingGroup" xmlns:wpi="http://schemas.microsoft.com/office/word/2010/wordprocessingInk" xmlns:wne="http://schemas.microsoft.com/office/word/2006/wordml" xmlns:wps="http://schemas.microsoft.com/office/word/2010/wordprocessingShape" mc:Ignorable="w14 w15 wp14">
-  <w:abstractNum w:abstractNumId="0" w15:restartNumberingAfterBreak="0">
+<w:numbering xmlns:ve="http://schemas.openxmlformats.org/markup-compatibility/2006" xmlns:o="urn:schemas-microsoft-com:office:office" xmlns:r="http://schemas.openxmlformats.org/officeDocument/2006/relationships" xmlns:m="http://schemas.openxmlformats.org/officeDocument/2006/math" xmlns:v="urn:schemas-microsoft-com:vml" xmlns:wp="http://schemas.openxmlformats.org/drawingml/2006/wordprocessingDrawing" xmlns:w10="urn:schemas-microsoft-com:office:word" xmlns:w="http://schemas.openxmlformats.org/wordprocessingml/2006/main" xmlns:wne="http://schemas.microsoft.com/office/word/2006/wordml">
+  <w:abstractNum w:abstractNumId="0">
     <w:nsid w:val="339D3F35"/>
     <w:multiLevelType w:val="hybridMultilevel"/>
     <w:tmpl w:val="42840F5E"/>
@@ -9607,7 +9665,7 @@
       </w:rPr>
     </w:lvl>
   </w:abstractNum>
-  <w:abstractNum w:abstractNumId="1" w15:restartNumberingAfterBreak="0">
+  <w:abstractNum w:abstractNumId="1">
     <w:nsid w:val="60376DC2"/>
     <w:multiLevelType w:val="multilevel"/>
     <w:tmpl w:val="DC404700"/>
@@ -9756,7 +9814,7 @@
       </w:rPr>
     </w:lvl>
   </w:abstractNum>
-  <w:abstractNum w:abstractNumId="2" w15:restartNumberingAfterBreak="0">
+  <w:abstractNum w:abstractNumId="2">
     <w:nsid w:val="7EDD3D42"/>
     <w:multiLevelType w:val="multilevel"/>
     <w:tmpl w:val="81ECC832"/>
@@ -9918,7 +9976,7 @@
 </file>
 
 <file path=word/styles.xml><?xml version="1.0" encoding="utf-8"?>
-<w:styles xmlns:mc="http://schemas.openxmlformats.org/markup-compatibility/2006" xmlns:r="http://schemas.openxmlformats.org/officeDocument/2006/relationships" xmlns:w="http://schemas.openxmlformats.org/wordprocessingml/2006/main" xmlns:w14="http://schemas.microsoft.com/office/word/2010/wordml" xmlns:w15="http://schemas.microsoft.com/office/word/2012/wordml" mc:Ignorable="w14 w15">
+<w:styles xmlns:r="http://schemas.openxmlformats.org/officeDocument/2006/relationships" xmlns:w="http://schemas.openxmlformats.org/wordprocessingml/2006/main">
   <w:docDefaults>
     <w:rPrDefault>
       <w:rPr>
@@ -9934,378 +9992,144 @@
       </w:pPr>
     </w:pPrDefault>
   </w:docDefaults>
-  <w:latentStyles w:defLockedState="0" w:defUIPriority="99" w:defSemiHidden="0" w:defUnhideWhenUsed="0" w:defQFormat="0" w:count="371">
-    <w:lsdException w:name="Normal" w:uiPriority="0" w:qFormat="1"/>
-    <w:lsdException w:name="heading 1" w:uiPriority="9" w:qFormat="1"/>
-    <w:lsdException w:name="heading 2" w:semiHidden="1" w:uiPriority="9" w:unhideWhenUsed="1" w:qFormat="1"/>
-    <w:lsdException w:name="heading 3" w:semiHidden="1" w:uiPriority="9" w:unhideWhenUsed="1" w:qFormat="1"/>
-    <w:lsdException w:name="heading 4" w:semiHidden="1" w:uiPriority="9" w:unhideWhenUsed="1" w:qFormat="1"/>
-    <w:lsdException w:name="heading 5" w:semiHidden="1" w:uiPriority="9" w:unhideWhenUsed="1" w:qFormat="1"/>
-    <w:lsdException w:name="heading 6" w:semiHidden="1" w:uiPriority="9" w:unhideWhenUsed="1" w:qFormat="1"/>
-    <w:lsdException w:name="heading 7" w:semiHidden="1" w:uiPriority="9" w:unhideWhenUsed="1" w:qFormat="1"/>
-    <w:lsdException w:name="heading 8" w:semiHidden="1" w:uiPriority="9" w:unhideWhenUsed="1" w:qFormat="1"/>
-    <w:lsdException w:name="heading 9" w:semiHidden="1" w:uiPriority="9" w:unhideWhenUsed="1" w:qFormat="1"/>
-    <w:lsdException w:name="index 1" w:semiHidden="1" w:unhideWhenUsed="1"/>
-    <w:lsdException w:name="index 2" w:semiHidden="1" w:unhideWhenUsed="1"/>
-    <w:lsdException w:name="index 3" w:semiHidden="1" w:unhideWhenUsed="1"/>
-    <w:lsdException w:name="index 4" w:semiHidden="1" w:unhideWhenUsed="1"/>
-    <w:lsdException w:name="index 5" w:semiHidden="1" w:unhideWhenUsed="1"/>
-    <w:lsdException w:name="index 6" w:semiHidden="1" w:unhideWhenUsed="1"/>
-    <w:lsdException w:name="index 7" w:semiHidden="1" w:unhideWhenUsed="1"/>
-    <w:lsdException w:name="index 8" w:semiHidden="1" w:unhideWhenUsed="1"/>
-    <w:lsdException w:name="index 9" w:semiHidden="1" w:unhideWhenUsed="1"/>
-    <w:lsdException w:name="toc 1" w:semiHidden="1" w:uiPriority="39" w:unhideWhenUsed="1"/>
-    <w:lsdException w:name="toc 2" w:semiHidden="1" w:uiPriority="39" w:unhideWhenUsed="1"/>
-    <w:lsdException w:name="toc 3" w:semiHidden="1" w:uiPriority="39" w:unhideWhenUsed="1"/>
-    <w:lsdException w:name="toc 4" w:semiHidden="1" w:uiPriority="39" w:unhideWhenUsed="1"/>
-    <w:lsdException w:name="toc 5" w:semiHidden="1" w:uiPriority="39" w:unhideWhenUsed="1"/>
-    <w:lsdException w:name="toc 6" w:semiHidden="1" w:uiPriority="39" w:unhideWhenUsed="1"/>
-    <w:lsdException w:name="toc 7" w:semiHidden="1" w:uiPriority="39" w:unhideWhenUsed="1"/>
-    <w:lsdException w:name="toc 8" w:semiHidden="1" w:uiPriority="39" w:unhideWhenUsed="1"/>
-    <w:lsdException w:name="toc 9" w:semiHidden="1" w:uiPriority="39" w:unhideWhenUsed="1"/>
-    <w:lsdException w:name="Normal Indent" w:semiHidden="1" w:unhideWhenUsed="1"/>
-    <w:lsdException w:name="footnote text" w:semiHidden="1" w:unhideWhenUsed="1"/>
-    <w:lsdException w:name="annotation text" w:semiHidden="1" w:unhideWhenUsed="1"/>
-    <w:lsdException w:name="header" w:semiHidden="1" w:unhideWhenUsed="1"/>
-    <w:lsdException w:name="footer" w:semiHidden="1" w:unhideWhenUsed="1"/>
-    <w:lsdException w:name="index heading" w:semiHidden="1" w:unhideWhenUsed="1"/>
-    <w:lsdException w:name="caption" w:semiHidden="1" w:uiPriority="35" w:unhideWhenUsed="1" w:qFormat="1"/>
-    <w:lsdException w:name="table of figures" w:semiHidden="1" w:unhideWhenUsed="1"/>
-    <w:lsdException w:name="envelope address" w:semiHidden="1" w:unhideWhenUsed="1"/>
-    <w:lsdException w:name="envelope return" w:semiHidden="1" w:unhideWhenUsed="1"/>
-    <w:lsdException w:name="footnote reference" w:semiHidden="1" w:unhideWhenUsed="1"/>
-    <w:lsdException w:name="annotation reference" w:semiHidden="1" w:unhideWhenUsed="1"/>
-    <w:lsdException w:name="line number" w:semiHidden="1" w:unhideWhenUsed="1"/>
-    <w:lsdException w:name="page number" w:semiHidden="1" w:unhideWhenUsed="1"/>
-    <w:lsdException w:name="endnote reference" w:semiHidden="1" w:unhideWhenUsed="1"/>
-    <w:lsdException w:name="endnote text" w:semiHidden="1" w:unhideWhenUsed="1"/>
-    <w:lsdException w:name="table of authorities" w:semiHidden="1" w:unhideWhenUsed="1"/>
-    <w:lsdException w:name="macro" w:semiHidden="1" w:unhideWhenUsed="1"/>
-    <w:lsdException w:name="toa heading" w:semiHidden="1" w:unhideWhenUsed="1"/>
-    <w:lsdException w:name="List" w:semiHidden="1" w:unhideWhenUsed="1"/>
-    <w:lsdException w:name="List Bullet" w:semiHidden="1" w:unhideWhenUsed="1"/>
-    <w:lsdException w:name="List Number" w:semiHidden="1" w:unhideWhenUsed="1"/>
-    <w:lsdException w:name="List 2" w:semiHidden="1" w:unhideWhenUsed="1"/>
-    <w:lsdException w:name="List 3" w:semiHidden="1" w:unhideWhenUsed="1"/>
-    <w:lsdException w:name="List 4" w:semiHidden="1" w:unhideWhenUsed="1"/>
-    <w:lsdException w:name="List 5" w:semiHidden="1" w:unhideWhenUsed="1"/>
-    <w:lsdException w:name="List Bullet 2" w:semiHidden="1" w:unhideWhenUsed="1"/>
-    <w:lsdException w:name="List Bullet 3" w:semiHidden="1" w:unhideWhenUsed="1"/>
-    <w:lsdException w:name="List Bullet 4" w:semiHidden="1" w:unhideWhenUsed="1"/>
-    <w:lsdException w:name="List Bullet 5" w:semiHidden="1" w:unhideWhenUsed="1"/>
-    <w:lsdException w:name="List Number 2" w:semiHidden="1" w:unhideWhenUsed="1"/>
-    <w:lsdException w:name="List Number 3" w:semiHidden="1" w:unhideWhenUsed="1"/>
-    <w:lsdException w:name="List Number 4" w:semiHidden="1" w:unhideWhenUsed="1"/>
-    <w:lsdException w:name="List Number 5" w:semiHidden="1" w:unhideWhenUsed="1"/>
-    <w:lsdException w:name="Title" w:uiPriority="10" w:qFormat="1"/>
-    <w:lsdException w:name="Closing" w:semiHidden="1" w:unhideWhenUsed="1"/>
-    <w:lsdException w:name="Signature" w:semiHidden="1" w:unhideWhenUsed="1"/>
-    <w:lsdException w:name="Default Paragraph Font" w:semiHidden="1" w:uiPriority="1" w:unhideWhenUsed="1"/>
-    <w:lsdException w:name="Body Text" w:semiHidden="1" w:unhideWhenUsed="1"/>
-    <w:lsdException w:name="Body Text Indent" w:semiHidden="1" w:unhideWhenUsed="1"/>
-    <w:lsdException w:name="List Continue" w:semiHidden="1" w:unhideWhenUsed="1"/>
-    <w:lsdException w:name="List Continue 2" w:semiHidden="1" w:unhideWhenUsed="1"/>
-    <w:lsdException w:name="List Continue 3" w:semiHidden="1" w:unhideWhenUsed="1"/>
-    <w:lsdException w:name="List Continue 4" w:semiHidden="1" w:unhideWhenUsed="1"/>
-    <w:lsdException w:name="List Continue 5" w:semiHidden="1" w:unhideWhenUsed="1"/>
-    <w:lsdException w:name="Message Header" w:semiHidden="1" w:unhideWhenUsed="1"/>
-    <w:lsdException w:name="Subtitle" w:uiPriority="11" w:qFormat="1"/>
-    <w:lsdException w:name="Salutation" w:semiHidden="1" w:unhideWhenUsed="1"/>
-    <w:lsdException w:name="Date" w:semiHidden="1" w:unhideWhenUsed="1"/>
-    <w:lsdException w:name="Body Text First Indent" w:semiHidden="1" w:unhideWhenUsed="1"/>
-    <w:lsdException w:name="Body Text First Indent 2" w:semiHidden="1" w:unhideWhenUsed="1"/>
-    <w:lsdException w:name="Note Heading" w:semiHidden="1" w:unhideWhenUsed="1"/>
-    <w:lsdException w:name="Body Text 2" w:semiHidden="1" w:unhideWhenUsed="1"/>
-    <w:lsdException w:name="Body Text 3" w:semiHidden="1" w:unhideWhenUsed="1"/>
-    <w:lsdException w:name="Body Text Indent 2" w:semiHidden="1" w:unhideWhenUsed="1"/>
-    <w:lsdException w:name="Body Text Indent 3" w:semiHidden="1" w:unhideWhenUsed="1"/>
-    <w:lsdException w:name="Block Text" w:semiHidden="1" w:unhideWhenUsed="1"/>
-    <w:lsdException w:name="Hyperlink" w:semiHidden="1" w:unhideWhenUsed="1"/>
-    <w:lsdException w:name="FollowedHyperlink" w:semiHidden="1" w:unhideWhenUsed="1"/>
-    <w:lsdException w:name="Strong" w:uiPriority="22" w:qFormat="1"/>
-    <w:lsdException w:name="Emphasis" w:uiPriority="20" w:qFormat="1"/>
-    <w:lsdException w:name="Document Map" w:semiHidden="1" w:unhideWhenUsed="1"/>
-    <w:lsdException w:name="Plain Text" w:semiHidden="1" w:unhideWhenUsed="1"/>
-    <w:lsdException w:name="E-mail Signature" w:semiHidden="1" w:unhideWhenUsed="1"/>
-    <w:lsdException w:name="HTML Top of Form" w:semiHidden="1" w:unhideWhenUsed="1"/>
-    <w:lsdException w:name="HTML Bottom of Form" w:semiHidden="1" w:unhideWhenUsed="1"/>
-    <w:lsdException w:name="Normal (Web)" w:semiHidden="1" w:unhideWhenUsed="1"/>
-    <w:lsdException w:name="HTML Acronym" w:semiHidden="1" w:unhideWhenUsed="1"/>
-    <w:lsdException w:name="HTML Address" w:semiHidden="1" w:unhideWhenUsed="1"/>
-    <w:lsdException w:name="HTML Cite" w:semiHidden="1" w:unhideWhenUsed="1"/>
-    <w:lsdException w:name="HTML Code" w:semiHidden="1" w:unhideWhenUsed="1"/>
-    <w:lsdException w:name="HTML Definition" w:semiHidden="1" w:unhideWhenUsed="1"/>
-    <w:lsdException w:name="HTML Keyboard" w:semiHidden="1" w:unhideWhenUsed="1"/>
-    <w:lsdException w:name="HTML Preformatted" w:semiHidden="1" w:unhideWhenUsed="1"/>
-    <w:lsdException w:name="HTML Sample" w:semiHidden="1" w:unhideWhenUsed="1"/>
-    <w:lsdException w:name="HTML Typewriter" w:semiHidden="1" w:unhideWhenUsed="1"/>
-    <w:lsdException w:name="HTML Variable" w:semiHidden="1" w:unhideWhenUsed="1"/>
-    <w:lsdException w:name="Normal Table" w:semiHidden="1" w:unhideWhenUsed="1"/>
-    <w:lsdException w:name="annotation subject" w:semiHidden="1" w:unhideWhenUsed="1"/>
-    <w:lsdException w:name="No List" w:semiHidden="1" w:unhideWhenUsed="1"/>
-    <w:lsdException w:name="Outline List 1" w:semiHidden="1" w:unhideWhenUsed="1"/>
-    <w:lsdException w:name="Outline List 2" w:semiHidden="1" w:unhideWhenUsed="1"/>
-    <w:lsdException w:name="Outline List 3" w:semiHidden="1" w:unhideWhenUsed="1"/>
-    <w:lsdException w:name="Table Simple 1" w:semiHidden="1" w:unhideWhenUsed="1"/>
-    <w:lsdException w:name="Table Simple 2" w:semiHidden="1" w:unhideWhenUsed="1"/>
-    <w:lsdException w:name="Table Simple 3" w:semiHidden="1" w:unhideWhenUsed="1"/>
-    <w:lsdException w:name="Table Classic 1" w:semiHidden="1" w:unhideWhenUsed="1"/>
-    <w:lsdException w:name="Table Classic 2" w:semiHidden="1" w:unhideWhenUsed="1"/>
-    <w:lsdException w:name="Table Classic 3" w:semiHidden="1" w:unhideWhenUsed="1"/>
-    <w:lsdException w:name="Table Classic 4" w:semiHidden="1" w:unhideWhenUsed="1"/>
-    <w:lsdException w:name="Table Colorful 1" w:semiHidden="1" w:unhideWhenUsed="1"/>
-    <w:lsdException w:name="Table Colorful 2" w:semiHidden="1" w:unhideWhenUsed="1"/>
-    <w:lsdException w:name="Table Colorful 3" w:semiHidden="1" w:unhideWhenUsed="1"/>
-    <w:lsdException w:name="Table Columns 1" w:semiHidden="1" w:unhideWhenUsed="1"/>
-    <w:lsdException w:name="Table Columns 2" w:semiHidden="1" w:unhideWhenUsed="1"/>
-    <w:lsdException w:name="Table Columns 3" w:semiHidden="1" w:unhideWhenUsed="1"/>
-    <w:lsdException w:name="Table Columns 4" w:semiHidden="1" w:unhideWhenUsed="1"/>
-    <w:lsdException w:name="Table Columns 5" w:semiHidden="1" w:unhideWhenUsed="1"/>
-    <w:lsdException w:name="Table Grid 1" w:semiHidden="1" w:unhideWhenUsed="1"/>
-    <w:lsdException w:name="Table Grid 2" w:semiHidden="1" w:unhideWhenUsed="1"/>
-    <w:lsdException w:name="Table Grid 3" w:semiHidden="1" w:unhideWhenUsed="1"/>
-    <w:lsdException w:name="Table Grid 4" w:semiHidden="1" w:unhideWhenUsed="1"/>
-    <w:lsdException w:name="Table Grid 5" w:semiHidden="1" w:unhideWhenUsed="1"/>
-    <w:lsdException w:name="Table Grid 6" w:semiHidden="1" w:unhideWhenUsed="1"/>
-    <w:lsdException w:name="Table Grid 7" w:semiHidden="1" w:unhideWhenUsed="1"/>
-    <w:lsdException w:name="Table Grid 8" w:semiHidden="1" w:unhideWhenUsed="1"/>
-    <w:lsdException w:name="Table List 1" w:semiHidden="1" w:unhideWhenUsed="1"/>
-    <w:lsdException w:name="Table List 2" w:semiHidden="1" w:unhideWhenUsed="1"/>
-    <w:lsdException w:name="Table List 3" w:semiHidden="1" w:unhideWhenUsed="1"/>
-    <w:lsdException w:name="Table List 4" w:semiHidden="1" w:unhideWhenUsed="1"/>
-    <w:lsdException w:name="Table List 5" w:semiHidden="1" w:unhideWhenUsed="1"/>
-    <w:lsdException w:name="Table List 6" w:semiHidden="1" w:unhideWhenUsed="1"/>
-    <w:lsdException w:name="Table List 7" w:semiHidden="1" w:unhideWhenUsed="1"/>
-    <w:lsdException w:name="Table List 8" w:semiHidden="1" w:unhideWhenUsed="1"/>
-    <w:lsdException w:name="Table 3D effects 1" w:semiHidden="1" w:unhideWhenUsed="1"/>
-    <w:lsdException w:name="Table 3D effects 2" w:semiHidden="1" w:unhideWhenUsed="1"/>
-    <w:lsdException w:name="Table 3D effects 3" w:semiHidden="1" w:unhideWhenUsed="1"/>
-    <w:lsdException w:name="Table Contemporary" w:semiHidden="1" w:unhideWhenUsed="1"/>
-    <w:lsdException w:name="Table Elegant" w:semiHidden="1" w:unhideWhenUsed="1"/>
-    <w:lsdException w:name="Table Professional" w:semiHidden="1" w:unhideWhenUsed="1"/>
-    <w:lsdException w:name="Table Subtle 1" w:semiHidden="1" w:unhideWhenUsed="1"/>
-    <w:lsdException w:name="Table Subtle 2" w:semiHidden="1" w:unhideWhenUsed="1"/>
-    <w:lsdException w:name="Table Web 1" w:semiHidden="1" w:unhideWhenUsed="1"/>
-    <w:lsdException w:name="Table Web 2" w:semiHidden="1" w:unhideWhenUsed="1"/>
-    <w:lsdException w:name="Table Web 3" w:semiHidden="1" w:unhideWhenUsed="1"/>
-    <w:lsdException w:name="Balloon Text" w:semiHidden="1" w:unhideWhenUsed="1"/>
-    <w:lsdException w:name="Table Grid" w:uiPriority="39"/>
-    <w:lsdException w:name="Table Theme" w:semiHidden="1" w:unhideWhenUsed="1"/>
-    <w:lsdException w:name="Placeholder Text" w:semiHidden="1"/>
-    <w:lsdException w:name="No Spacing" w:uiPriority="1" w:qFormat="1"/>
-    <w:lsdException w:name="Light Shading" w:uiPriority="60"/>
-    <w:lsdException w:name="Light List" w:uiPriority="61"/>
-    <w:lsdException w:name="Light Grid" w:uiPriority="62"/>
-    <w:lsdException w:name="Medium Shading 1" w:uiPriority="63"/>
-    <w:lsdException w:name="Medium Shading 2" w:uiPriority="64"/>
-    <w:lsdException w:name="Medium List 1" w:uiPriority="65"/>
-    <w:lsdException w:name="Medium List 2" w:uiPriority="66"/>
-    <w:lsdException w:name="Medium Grid 1" w:uiPriority="67"/>
-    <w:lsdException w:name="Medium Grid 2" w:uiPriority="68"/>
-    <w:lsdException w:name="Medium Grid 3" w:uiPriority="69"/>
-    <w:lsdException w:name="Dark List" w:uiPriority="70"/>
-    <w:lsdException w:name="Colorful Shading" w:uiPriority="71"/>
-    <w:lsdException w:name="Colorful List" w:uiPriority="72"/>
-    <w:lsdException w:name="Colorful Grid" w:uiPriority="73"/>
-    <w:lsdException w:name="Light Shading Accent 1" w:uiPriority="60"/>
-    <w:lsdException w:name="Light List Accent 1" w:uiPriority="61"/>
-    <w:lsdException w:name="Light Grid Accent 1" w:uiPriority="62"/>
-    <w:lsdException w:name="Medium Shading 1 Accent 1" w:uiPriority="63"/>
-    <w:lsdException w:name="Medium Shading 2 Accent 1" w:uiPriority="64"/>
-    <w:lsdException w:name="Medium List 1 Accent 1" w:uiPriority="65"/>
-    <w:lsdException w:name="Revision" w:semiHidden="1"/>
-    <w:lsdException w:name="List Paragraph" w:uiPriority="34" w:qFormat="1"/>
-    <w:lsdException w:name="Quote" w:uiPriority="29" w:qFormat="1"/>
-    <w:lsdException w:name="Intense Quote" w:uiPriority="30" w:qFormat="1"/>
-    <w:lsdException w:name="Medium List 2 Accent 1" w:uiPriority="66"/>
-    <w:lsdException w:name="Medium Grid 1 Accent 1" w:uiPriority="67"/>
-    <w:lsdException w:name="Medium Grid 2 Accent 1" w:uiPriority="68"/>
-    <w:lsdException w:name="Medium Grid 3 Accent 1" w:uiPriority="69"/>
-    <w:lsdException w:name="Dark List Accent 1" w:uiPriority="70"/>
-    <w:lsdException w:name="Colorful Shading Accent 1" w:uiPriority="71"/>
-    <w:lsdException w:name="Colorful List Accent 1" w:uiPriority="72"/>
-    <w:lsdException w:name="Colorful Grid Accent 1" w:uiPriority="73"/>
-    <w:lsdException w:name="Light Shading Accent 2" w:uiPriority="60"/>
-    <w:lsdException w:name="Light List Accent 2" w:uiPriority="61"/>
-    <w:lsdException w:name="Light Grid Accent 2" w:uiPriority="62"/>
-    <w:lsdException w:name="Medium Shading 1 Accent 2" w:uiPriority="63"/>
-    <w:lsdException w:name="Medium Shading 2 Accent 2" w:uiPriority="64"/>
-    <w:lsdException w:name="Medium List 1 Accent 2" w:uiPriority="65"/>
-    <w:lsdException w:name="Medium List 2 Accent 2" w:uiPriority="66"/>
-    <w:lsdException w:name="Medium Grid 1 Accent 2" w:uiPriority="67"/>
-    <w:lsdException w:name="Medium Grid 2 Accent 2" w:uiPriority="68"/>
-    <w:lsdException w:name="Medium Grid 3 Accent 2" w:uiPriority="69"/>
-    <w:lsdException w:name="Dark List Accent 2" w:uiPriority="70"/>
-    <w:lsdException w:name="Colorful Shading Accent 2" w:uiPriority="71"/>
-    <w:lsdException w:name="Colorful List Accent 2" w:uiPriority="72"/>
-    <w:lsdException w:name="Colorful Grid Accent 2" w:uiPriority="73"/>
-    <w:lsdException w:name="Light Shading Accent 3" w:uiPriority="60"/>
-    <w:lsdException w:name="Light List Accent 3" w:uiPriority="61"/>
-    <w:lsdException w:name="Light Grid Accent 3" w:uiPriority="62"/>
-    <w:lsdException w:name="Medium Shading 1 Accent 3" w:uiPriority="63"/>
-    <w:lsdException w:name="Medium Shading 2 Accent 3" w:uiPriority="64"/>
-    <w:lsdException w:name="Medium List 1 Accent 3" w:uiPriority="65"/>
-    <w:lsdException w:name="Medium List 2 Accent 3" w:uiPriority="66"/>
-    <w:lsdException w:name="Medium Grid 1 Accent 3" w:uiPriority="67"/>
-    <w:lsdException w:name="Medium Grid 2 Accent 3" w:uiPriority="68"/>
-    <w:lsdException w:name="Medium Grid 3 Accent 3" w:uiPriority="69"/>
-    <w:lsdException w:name="Dark List Accent 3" w:uiPriority="70"/>
-    <w:lsdException w:name="Colorful Shading Accent 3" w:uiPriority="71"/>
-    <w:lsdException w:name="Colorful List Accent 3" w:uiPriority="72"/>
-    <w:lsdException w:name="Colorful Grid Accent 3" w:uiPriority="73"/>
-    <w:lsdException w:name="Light Shading Accent 4" w:uiPriority="60"/>
-    <w:lsdException w:name="Light List Accent 4" w:uiPriority="61"/>
-    <w:lsdException w:name="Light Grid Accent 4" w:uiPriority="62"/>
-    <w:lsdException w:name="Medium Shading 1 Accent 4" w:uiPriority="63"/>
-    <w:lsdException w:name="Medium Shading 2 Accent 4" w:uiPriority="64"/>
-    <w:lsdException w:name="Medium List 1 Accent 4" w:uiPriority="65"/>
-    <w:lsdException w:name="Medium List 2 Accent 4" w:uiPriority="66"/>
-    <w:lsdException w:name="Medium Grid 1 Accent 4" w:uiPriority="67"/>
-    <w:lsdException w:name="Medium Grid 2 Accent 4" w:uiPriority="68"/>
-    <w:lsdException w:name="Medium Grid 3 Accent 4" w:uiPriority="69"/>
-    <w:lsdException w:name="Dark List Accent 4" w:uiPriority="70"/>
-    <w:lsdException w:name="Colorful Shading Accent 4" w:uiPriority="71"/>
-    <w:lsdException w:name="Colorful List Accent 4" w:uiPriority="72"/>
-    <w:lsdException w:name="Colorful Grid Accent 4" w:uiPriority="73"/>
-    <w:lsdException w:name="Light Shading Accent 5" w:uiPriority="60"/>
-    <w:lsdException w:name="Light List Accent 5" w:uiPriority="61"/>
-    <w:lsdException w:name="Light Grid Accent 5" w:uiPriority="62"/>
-    <w:lsdException w:name="Medium Shading 1 Accent 5" w:uiPriority="63"/>
-    <w:lsdException w:name="Medium Shading 2 Accent 5" w:uiPriority="64"/>
-    <w:lsdException w:name="Medium List 1 Accent 5" w:uiPriority="65"/>
-    <w:lsdException w:name="Medium List 2 Accent 5" w:uiPriority="66"/>
-    <w:lsdException w:name="Medium Grid 1 Accent 5" w:uiPriority="67"/>
-    <w:lsdException w:name="Medium Grid 2 Accent 5" w:uiPriority="68"/>
-    <w:lsdException w:name="Medium Grid 3 Accent 5" w:uiPriority="69"/>
-    <w:lsdException w:name="Dark List Accent 5" w:uiPriority="70"/>
-    <w:lsdException w:name="Colorful Shading Accent 5" w:uiPriority="71"/>
-    <w:lsdException w:name="Colorful List Accent 5" w:uiPriority="72"/>
-    <w:lsdException w:name="Colorful Grid Accent 5" w:uiPriority="73"/>
-    <w:lsdException w:name="Light Shading Accent 6" w:uiPriority="60"/>
-    <w:lsdException w:name="Light List Accent 6" w:uiPriority="61"/>
-    <w:lsdException w:name="Light Grid Accent 6" w:uiPriority="62"/>
-    <w:lsdException w:name="Medium Shading 1 Accent 6" w:uiPriority="63"/>
-    <w:lsdException w:name="Medium Shading 2 Accent 6" w:uiPriority="64"/>
-    <w:lsdException w:name="Medium List 1 Accent 6" w:uiPriority="65"/>
-    <w:lsdException w:name="Medium List 2 Accent 6" w:uiPriority="66"/>
-    <w:lsdException w:name="Medium Grid 1 Accent 6" w:uiPriority="67"/>
-    <w:lsdException w:name="Medium Grid 2 Accent 6" w:uiPriority="68"/>
-    <w:lsdException w:name="Medium Grid 3 Accent 6" w:uiPriority="69"/>
-    <w:lsdException w:name="Dark List Accent 6" w:uiPriority="70"/>
-    <w:lsdException w:name="Colorful Shading Accent 6" w:uiPriority="71"/>
-    <w:lsdException w:name="Colorful List Accent 6" w:uiPriority="72"/>
-    <w:lsdException w:name="Colorful Grid Accent 6" w:uiPriority="73"/>
-    <w:lsdException w:name="Subtle Emphasis" w:uiPriority="19" w:qFormat="1"/>
-    <w:lsdException w:name="Intense Emphasis" w:uiPriority="21" w:qFormat="1"/>
-    <w:lsdException w:name="Subtle Reference" w:uiPriority="31" w:qFormat="1"/>
-    <w:lsdException w:name="Intense Reference" w:uiPriority="32" w:qFormat="1"/>
-    <w:lsdException w:name="Book Title" w:uiPriority="33" w:qFormat="1"/>
-    <w:lsdException w:name="Bibliography" w:semiHidden="1" w:uiPriority="37" w:unhideWhenUsed="1"/>
-    <w:lsdException w:name="TOC Heading" w:semiHidden="1" w:uiPriority="39" w:unhideWhenUsed="1" w:qFormat="1"/>
-    <w:lsdException w:name="Plain Table 1" w:uiPriority="41"/>
-    <w:lsdException w:name="Plain Table 2" w:uiPriority="42"/>
-    <w:lsdException w:name="Plain Table 3" w:uiPriority="43"/>
-    <w:lsdException w:name="Plain Table 4" w:uiPriority="44"/>
-    <w:lsdException w:name="Plain Table 5" w:uiPriority="45"/>
-    <w:lsdException w:name="Grid Table Light" w:uiPriority="40"/>
-    <w:lsdException w:name="Grid Table 1 Light" w:uiPriority="46"/>
-    <w:lsdException w:name="Grid Table 2" w:uiPriority="47"/>
-    <w:lsdException w:name="Grid Table 3" w:uiPriority="48"/>
-    <w:lsdException w:name="Grid Table 4" w:uiPriority="49"/>
-    <w:lsdException w:name="Grid Table 5 Dark" w:uiPriority="50"/>
-    <w:lsdException w:name="Grid Table 6 Colorful" w:uiPriority="51"/>
-    <w:lsdException w:name="Grid Table 7 Colorful" w:uiPriority="52"/>
-    <w:lsdException w:name="Grid Table 1 Light Accent 1" w:uiPriority="46"/>
-    <w:lsdException w:name="Grid Table 2 Accent 1" w:uiPriority="47"/>
-    <w:lsdException w:name="Grid Table 3 Accent 1" w:uiPriority="48"/>
-    <w:lsdException w:name="Grid Table 4 Accent 1" w:uiPriority="49"/>
-    <w:lsdException w:name="Grid Table 5 Dark Accent 1" w:uiPriority="50"/>
-    <w:lsdException w:name="Grid Table 6 Colorful Accent 1" w:uiPriority="51"/>
-    <w:lsdException w:name="Grid Table 7 Colorful Accent 1" w:uiPriority="52"/>
-    <w:lsdException w:name="Grid Table 1 Light Accent 2" w:uiPriority="46"/>
-    <w:lsdException w:name="Grid Table 2 Accent 2" w:uiPriority="47"/>
-    <w:lsdException w:name="Grid Table 3 Accent 2" w:uiPriority="48"/>
-    <w:lsdException w:name="Grid Table 4 Accent 2" w:uiPriority="49"/>
-    <w:lsdException w:name="Grid Table 5 Dark Accent 2" w:uiPriority="50"/>
-    <w:lsdException w:name="Grid Table 6 Colorful Accent 2" w:uiPriority="51"/>
-    <w:lsdException w:name="Grid Table 7 Colorful Accent 2" w:uiPriority="52"/>
-    <w:lsdException w:name="Grid Table 1 Light Accent 3" w:uiPriority="46"/>
-    <w:lsdException w:name="Grid Table 2 Accent 3" w:uiPriority="47"/>
-    <w:lsdException w:name="Grid Table 3 Accent 3" w:uiPriority="48"/>
-    <w:lsdException w:name="Grid Table 4 Accent 3" w:uiPriority="49"/>
-    <w:lsdException w:name="Grid Table 5 Dark Accent 3" w:uiPriority="50"/>
-    <w:lsdException w:name="Grid Table 6 Colorful Accent 3" w:uiPriority="51"/>
-    <w:lsdException w:name="Grid Table 7 Colorful Accent 3" w:uiPriority="52"/>
-    <w:lsdException w:name="Grid Table 1 Light Accent 4" w:uiPriority="46"/>
-    <w:lsdException w:name="Grid Table 2 Accent 4" w:uiPriority="47"/>
-    <w:lsdException w:name="Grid Table 3 Accent 4" w:uiPriority="48"/>
-    <w:lsdException w:name="Grid Table 4 Accent 4" w:uiPriority="49"/>
-    <w:lsdException w:name="Grid Table 5 Dark Accent 4" w:uiPriority="50"/>
-    <w:lsdException w:name="Grid Table 6 Colorful Accent 4" w:uiPriority="51"/>
-    <w:lsdException w:name="Grid Table 7 Colorful Accent 4" w:uiPriority="52"/>
-    <w:lsdException w:name="Grid Table 1 Light Accent 5" w:uiPriority="46"/>
-    <w:lsdException w:name="Grid Table 2 Accent 5" w:uiPriority="47"/>
-    <w:lsdException w:name="Grid Table 3 Accent 5" w:uiPriority="48"/>
-    <w:lsdException w:name="Grid Table 4 Accent 5" w:uiPriority="49"/>
-    <w:lsdException w:name="Grid Table 5 Dark Accent 5" w:uiPriority="50"/>
-    <w:lsdException w:name="Grid Table 6 Colorful Accent 5" w:uiPriority="51"/>
-    <w:lsdException w:name="Grid Table 7 Colorful Accent 5" w:uiPriority="52"/>
-    <w:lsdException w:name="Grid Table 1 Light Accent 6" w:uiPriority="46"/>
-    <w:lsdException w:name="Grid Table 2 Accent 6" w:uiPriority="47"/>
-    <w:lsdException w:name="Grid Table 3 Accent 6" w:uiPriority="48"/>
-    <w:lsdException w:name="Grid Table 4 Accent 6" w:uiPriority="49"/>
-    <w:lsdException w:name="Grid Table 5 Dark Accent 6" w:uiPriority="50"/>
-    <w:lsdException w:name="Grid Table 6 Colorful Accent 6" w:uiPriority="51"/>
-    <w:lsdException w:name="Grid Table 7 Colorful Accent 6" w:uiPriority="52"/>
-    <w:lsdException w:name="List Table 1 Light" w:uiPriority="46"/>
-    <w:lsdException w:name="List Table 2" w:uiPriority="47"/>
-    <w:lsdException w:name="List Table 3" w:uiPriority="48"/>
-    <w:lsdException w:name="List Table 4" w:uiPriority="49"/>
-    <w:lsdException w:name="List Table 5 Dark" w:uiPriority="50"/>
-    <w:lsdException w:name="List Table 6 Colorful" w:uiPriority="51"/>
-    <w:lsdException w:name="List Table 7 Colorful" w:uiPriority="52"/>
-    <w:lsdException w:name="List Table 1 Light Accent 1" w:uiPriority="46"/>
-    <w:lsdException w:name="List Table 2 Accent 1" w:uiPriority="47"/>
-    <w:lsdException w:name="List Table 3 Accent 1" w:uiPriority="48"/>
-    <w:lsdException w:name="List Table 4 Accent 1" w:uiPriority="49"/>
-    <w:lsdException w:name="List Table 5 Dark Accent 1" w:uiPriority="50"/>
-    <w:lsdException w:name="List Table 6 Colorful Accent 1" w:uiPriority="51"/>
-    <w:lsdException w:name="List Table 7 Colorful Accent 1" w:uiPriority="52"/>
-    <w:lsdException w:name="List Table 1 Light Accent 2" w:uiPriority="46"/>
-    <w:lsdException w:name="List Table 2 Accent 2" w:uiPriority="47"/>
-    <w:lsdException w:name="List Table 3 Accent 2" w:uiPriority="48"/>
-    <w:lsdException w:name="List Table 4 Accent 2" w:uiPriority="49"/>
-    <w:lsdException w:name="List Table 5 Dark Accent 2" w:uiPriority="50"/>
-    <w:lsdException w:name="List Table 6 Colorful Accent 2" w:uiPriority="51"/>
-    <w:lsdException w:name="List Table 7 Colorful Accent 2" w:uiPriority="52"/>
-    <w:lsdException w:name="List Table 1 Light Accent 3" w:uiPriority="46"/>
-    <w:lsdException w:name="List Table 2 Accent 3" w:uiPriority="47"/>
-    <w:lsdException w:name="List Table 3 Accent 3" w:uiPriority="48"/>
-    <w:lsdException w:name="List Table 4 Accent 3" w:uiPriority="49"/>
-    <w:lsdException w:name="List Table 5 Dark Accent 3" w:uiPriority="50"/>
-    <w:lsdException w:name="List Table 6 Colorful Accent 3" w:uiPriority="51"/>
-    <w:lsdException w:name="List Table 7 Colorful Accent 3" w:uiPriority="52"/>
-    <w:lsdException w:name="List Table 1 Light Accent 4" w:uiPriority="46"/>
-    <w:lsdException w:name="List Table 2 Accent 4" w:uiPriority="47"/>
-    <w:lsdException w:name="List Table 3 Accent 4" w:uiPriority="48"/>
-    <w:lsdException w:name="List Table 4 Accent 4" w:uiPriority="49"/>
-    <w:lsdException w:name="List Table 5 Dark Accent 4" w:uiPriority="50"/>
-    <w:lsdException w:name="List Table 6 Colorful Accent 4" w:uiPriority="51"/>
-    <w:lsdException w:name="List Table 7 Colorful Accent 4" w:uiPriority="52"/>
-    <w:lsdException w:name="List Table 1 Light Accent 5" w:uiPriority="46"/>
-    <w:lsdException w:name="List Table 2 Accent 5" w:uiPriority="47"/>
-    <w:lsdException w:name="List Table 3 Accent 5" w:uiPriority="48"/>
-    <w:lsdException w:name="List Table 4 Accent 5" w:uiPriority="49"/>
-    <w:lsdException w:name="List Table 5 Dark Accent 5" w:uiPriority="50"/>
-    <w:lsdException w:name="List Table 6 Colorful Accent 5" w:uiPriority="51"/>
-    <w:lsdException w:name="List Table 7 Colorful Accent 5" w:uiPriority="52"/>
-    <w:lsdException w:name="List Table 1 Light Accent 6" w:uiPriority="46"/>
-    <w:lsdException w:name="List Table 2 Accent 6" w:uiPriority="47"/>
-    <w:lsdException w:name="List Table 3 Accent 6" w:uiPriority="48"/>
-    <w:lsdException w:name="List Table 4 Accent 6" w:uiPriority="49"/>
-    <w:lsdException w:name="List Table 5 Dark Accent 6" w:uiPriority="50"/>
-    <w:lsdException w:name="List Table 6 Colorful Accent 6" w:uiPriority="51"/>
-    <w:lsdException w:name="List Table 7 Colorful Accent 6" w:uiPriority="52"/>
+  <w:latentStyles w:defLockedState="0" w:defUIPriority="99" w:defSemiHidden="1" w:defUnhideWhenUsed="1" w:defQFormat="0" w:count="267">
+    <w:lsdException w:name="Normal" w:semiHidden="0" w:uiPriority="0" w:unhideWhenUsed="0" w:qFormat="1"/>
+    <w:lsdException w:name="heading 1" w:semiHidden="0" w:uiPriority="9" w:unhideWhenUsed="0" w:qFormat="1"/>
+    <w:lsdException w:name="heading 2" w:uiPriority="9" w:qFormat="1"/>
+    <w:lsdException w:name="heading 3" w:uiPriority="9" w:qFormat="1"/>
+    <w:lsdException w:name="heading 4" w:uiPriority="9" w:qFormat="1"/>
+    <w:lsdException w:name="heading 5" w:uiPriority="9" w:qFormat="1"/>
+    <w:lsdException w:name="heading 6" w:uiPriority="9" w:qFormat="1"/>
+    <w:lsdException w:name="heading 7" w:uiPriority="9" w:qFormat="1"/>
+    <w:lsdException w:name="heading 8" w:uiPriority="9" w:qFormat="1"/>
+    <w:lsdException w:name="heading 9" w:uiPriority="9" w:qFormat="1"/>
+    <w:lsdException w:name="toc 1" w:uiPriority="39"/>
+    <w:lsdException w:name="toc 2" w:uiPriority="39"/>
+    <w:lsdException w:name="toc 3" w:uiPriority="39"/>
+    <w:lsdException w:name="toc 4" w:uiPriority="39"/>
+    <w:lsdException w:name="toc 5" w:uiPriority="39"/>
+    <w:lsdException w:name="toc 6" w:uiPriority="39"/>
+    <w:lsdException w:name="toc 7" w:uiPriority="39"/>
+    <w:lsdException w:name="toc 8" w:uiPriority="39"/>
+    <w:lsdException w:name="toc 9" w:uiPriority="39"/>
+    <w:lsdException w:name="caption" w:uiPriority="35" w:qFormat="1"/>
+    <w:lsdException w:name="Title" w:semiHidden="0" w:uiPriority="10" w:unhideWhenUsed="0" w:qFormat="1"/>
+    <w:lsdException w:name="Default Paragraph Font" w:uiPriority="1"/>
+    <w:lsdException w:name="Subtitle" w:semiHidden="0" w:uiPriority="11" w:unhideWhenUsed="0" w:qFormat="1"/>
+    <w:lsdException w:name="Strong" w:semiHidden="0" w:uiPriority="22" w:unhideWhenUsed="0" w:qFormat="1"/>
+    <w:lsdException w:name="Emphasis" w:semiHidden="0" w:uiPriority="20" w:unhideWhenUsed="0" w:qFormat="1"/>
+    <w:lsdException w:name="Table Grid" w:semiHidden="0" w:uiPriority="39" w:unhideWhenUsed="0"/>
+    <w:lsdException w:name="Placeholder Text" w:unhideWhenUsed="0"/>
+    <w:lsdException w:name="No Spacing" w:semiHidden="0" w:uiPriority="1" w:unhideWhenUsed="0" w:qFormat="1"/>
+    <w:lsdException w:name="Light Shading" w:semiHidden="0" w:uiPriority="60" w:unhideWhenUsed="0"/>
+    <w:lsdException w:name="Light List" w:semiHidden="0" w:uiPriority="61" w:unhideWhenUsed="0"/>
+    <w:lsdException w:name="Light Grid" w:semiHidden="0" w:uiPriority="62" w:unhideWhenUsed="0"/>
+    <w:lsdException w:name="Medium Shading 1" w:semiHidden="0" w:uiPriority="63" w:unhideWhenUsed="0"/>
+    <w:lsdException w:name="Medium Shading 2" w:semiHidden="0" w:uiPriority="64" w:unhideWhenUsed="0"/>
+    <w:lsdException w:name="Medium List 1" w:semiHidden="0" w:uiPriority="65" w:unhideWhenUsed="0"/>
+    <w:lsdException w:name="Medium List 2" w:semiHidden="0" w:uiPriority="66" w:unhideWhenUsed="0"/>
+    <w:lsdException w:name="Medium Grid 1" w:semiHidden="0" w:uiPriority="67" w:unhideWhenUsed="0"/>
+    <w:lsdException w:name="Medium Grid 2" w:semiHidden="0" w:uiPriority="68" w:unhideWhenUsed="0"/>
+    <w:lsdException w:name="Medium Grid 3" w:semiHidden="0" w:uiPriority="69" w:unhideWhenUsed="0"/>
+    <w:lsdException w:name="Dark List" w:semiHidden="0" w:uiPriority="70" w:unhideWhenUsed="0"/>
+    <w:lsdException w:name="Colorful Shading" w:semiHidden="0" w:uiPriority="71" w:unhideWhenUsed="0"/>
+    <w:lsdException w:name="Colorful List" w:semiHidden="0" w:uiPriority="72" w:unhideWhenUsed="0"/>
+    <w:lsdException w:name="Colorful Grid" w:semiHidden="0" w:uiPriority="73" w:unhideWhenUsed="0"/>
+    <w:lsdException w:name="Light Shading Accent 1" w:semiHidden="0" w:uiPriority="60" w:unhideWhenUsed="0"/>
+    <w:lsdException w:name="Light List Accent 1" w:semiHidden="0" w:uiPriority="61" w:unhideWhenUsed="0"/>
+    <w:lsdException w:name="Light Grid Accent 1" w:semiHidden="0" w:uiPriority="62" w:unhideWhenUsed="0"/>
+    <w:lsdException w:name="Medium Shading 1 Accent 1" w:semiHidden="0" w:uiPriority="63" w:unhideWhenUsed="0"/>
+    <w:lsdException w:name="Medium Shading 2 Accent 1" w:semiHidden="0" w:uiPriority="64" w:unhideWhenUsed="0"/>
+    <w:lsdException w:name="Medium List 1 Accent 1" w:semiHidden="0" w:uiPriority="65" w:unhideWhenUsed="0"/>
+    <w:lsdException w:name="Revision" w:unhideWhenUsed="0"/>
+    <w:lsdException w:name="List Paragraph" w:semiHidden="0" w:uiPriority="34" w:unhideWhenUsed="0" w:qFormat="1"/>
+    <w:lsdException w:name="Quote" w:semiHidden="0" w:uiPriority="29" w:unhideWhenUsed="0" w:qFormat="1"/>
+    <w:lsdException w:name="Intense Quote" w:semiHidden="0" w:uiPriority="30" w:unhideWhenUsed="0" w:qFormat="1"/>
+    <w:lsdException w:name="Medium List 2 Accent 1" w:semiHidden="0" w:uiPriority="66" w:unhideWhenUsed="0"/>
+    <w:lsdException w:name="Medium Grid 1 Accent 1" w:semiHidden="0" w:uiPriority="67" w:unhideWhenUsed="0"/>
+    <w:lsdException w:name="Medium Grid 2 Accent 1" w:semiHidden="0" w:uiPriority="68" w:unhideWhenUsed="0"/>
+    <w:lsdException w:name="Medium Grid 3 Accent 1" w:semiHidden="0" w:uiPriority="69" w:unhideWhenUsed="0"/>
+    <w:lsdException w:name="Dark List Accent 1" w:semiHidden="0" w:uiPriority="70" w:unhideWhenUsed="0"/>
+    <w:lsdException w:name="Colorful Shading Accent 1" w:semiHidden="0" w:uiPriority="71" w:unhideWhenUsed="0"/>
+    <w:lsdException w:name="Colorful List Accent 1" w:semiHidden="0" w:uiPriority="72" w:unhideWhenUsed="0"/>
+    <w:lsdException w:name="Colorful Grid Accent 1" w:semiHidden="0" w:uiPriority="73" w:unhideWhenUsed="0"/>
+    <w:lsdException w:name="Light Shading Accent 2" w:semiHidden="0" w:uiPriority="60" w:unhideWhenUsed="0"/>
+    <w:lsdException w:name="Light List Accent 2" w:semiHidden="0" w:uiPriority="61" w:unhideWhenUsed="0"/>
+    <w:lsdException w:name="Light Grid Accent 2" w:semiHidden="0" w:uiPriority="62" w:unhideWhenUsed="0"/>
+    <w:lsdException w:name="Medium Shading 1 Accent 2" w:semiHidden="0" w:uiPriority="63" w:unhideWhenUsed="0"/>
+    <w:lsdException w:name="Medium Shading 2 Accent 2" w:semiHidden="0" w:uiPriority="64" w:unhideWhenUsed="0"/>
+    <w:lsdException w:name="Medium List 1 Accent 2" w:semiHidden="0" w:uiPriority="65" w:unhideWhenUsed="0"/>
+    <w:lsdException w:name="Medium List 2 Accent 2" w:semiHidden="0" w:uiPriority="66" w:unhideWhenUsed="0"/>
+    <w:lsdException w:name="Medium Grid 1 Accent 2" w:semiHidden="0" w:uiPriority="67" w:unhideWhenUsed="0"/>
+    <w:lsdException w:name="Medium Grid 2 Accent 2" w:semiHidden="0" w:uiPriority="68" w:unhideWhenUsed="0"/>
+    <w:lsdException w:name="Medium Grid 3 Accent 2" w:semiHidden="0" w:uiPriority="69" w:unhideWhenUsed="0"/>
+    <w:lsdException w:name="Dark List Accent 2" w:semiHidden="0" w:uiPriority="70" w:unhideWhenUsed="0"/>
+    <w:lsdException w:name="Colorful Shading Accent 2" w:semiHidden="0" w:uiPriority="71" w:unhideWhenUsed="0"/>
+    <w:lsdException w:name="Colorful List Accent 2" w:semiHidden="0" w:uiPriority="72" w:unhideWhenUsed="0"/>
+    <w:lsdException w:name="Colorful Grid Accent 2" w:semiHidden="0" w:uiPriority="73" w:unhideWhenUsed="0"/>
+    <w:lsdException w:name="Light Shading Accent 3" w:semiHidden="0" w:uiPriority="60" w:unhideWhenUsed="0"/>
+    <w:lsdException w:name="Light List Accent 3" w:semiHidden="0" w:uiPriority="61" w:unhideWhenUsed="0"/>
+    <w:lsdException w:name="Light Grid Accent 3" w:semiHidden="0" w:uiPriority="62" w:unhideWhenUsed="0"/>
+    <w:lsdException w:name="Medium Shading 1 Accent 3" w:semiHidden="0" w:uiPriority="63" w:unhideWhenUsed="0"/>
+    <w:lsdException w:name="Medium Shading 2 Accent 3" w:semiHidden="0" w:uiPriority="64" w:unhideWhenUsed="0"/>
+    <w:lsdException w:name="Medium List 1 Accent 3" w:semiHidden="0" w:uiPriority="65" w:unhideWhenUsed="0"/>
+    <w:lsdException w:name="Medium List 2 Accent 3" w:semiHidden="0" w:uiPriority="66" w:unhideWhenUsed="0"/>
+    <w:lsdException w:name="Medium Grid 1 Accent 3" w:semiHidden="0" w:uiPriority="67" w:unhideWhenUsed="0"/>
+    <w:lsdException w:name="Medium Grid 2 Accent 3" w:semiHidden="0" w:uiPriority="68" w:unhideWhenUsed="0"/>
+    <w:lsdException w:name="Medium Grid 3 Accent 3" w:semiHidden="0" w:uiPriority="69" w:unhideWhenUsed="0"/>
+    <w:lsdException w:name="Dark List Accent 3" w:semiHidden="0" w:uiPriority="70" w:unhideWhenUsed="0"/>
+    <w:lsdException w:name="Colorful Shading Accent 3" w:semiHidden="0" w:uiPriority="71" w:unhideWhenUsed="0"/>
+    <w:lsdException w:name="Colorful List Accent 3" w:semiHidden="0" w:uiPriority="72" w:unhideWhenUsed="0"/>
+    <w:lsdException w:name="Colorful Grid Accent 3" w:semiHidden="0" w:uiPriority="73" w:unhideWhenUsed="0"/>
+    <w:lsdException w:name="Light Shading Accent 4" w:semiHidden="0" w:uiPriority="60" w:unhideWhenUsed="0"/>
+    <w:lsdException w:name="Light List Accent 4" w:semiHidden="0" w:uiPriority="61" w:unhideWhenUsed="0"/>
+    <w:lsdException w:name="Light Grid Accent 4" w:semiHidden="0" w:uiPriority="62" w:unhideWhenUsed="0"/>
+    <w:lsdException w:name="Medium Shading 1 Accent 4" w:semiHidden="0" w:uiPriority="63" w:unhideWhenUsed="0"/>
+    <w:lsdException w:name="Medium Shading 2 Accent 4" w:semiHidden="0" w:uiPriority="64" w:unhideWhenUsed="0"/>
+    <w:lsdException w:name="Medium List 1 Accent 4" w:semiHidden="0" w:uiPriority="65" w:unhideWhenUsed="0"/>
+    <w:lsdException w:name="Medium List 2 Accent 4" w:semiHidden="0" w:uiPriority="66" w:unhideWhenUsed="0"/>
+    <w:lsdException w:name="Medium Grid 1 Accent 4" w:semiHidden="0" w:uiPriority="67" w:unhideWhenUsed="0"/>
+    <w:lsdException w:name="Medium Grid 2 Accent 4" w:semiHidden="0" w:uiPriority="68" w:unhideWhenUsed="0"/>
+    <w:lsdException w:name="Medium Grid 3 Accent 4" w:semiHidden="0" w:uiPriority="69" w:unhideWhenUsed="0"/>
+    <w:lsdException w:name="Dark List Accent 4" w:semiHidden="0" w:uiPriority="70" w:unhideWhenUsed="0"/>
+    <w:lsdException w:name="Colorful Shading Accent 4" w:semiHidden="0" w:uiPriority="71" w:unhideWhenUsed="0"/>
+    <w:lsdException w:name="Colorful List Accent 4" w:semiHidden="0" w:uiPriority="72" w:unhideWhenUsed="0"/>
+    <w:lsdException w:name="Colorful Grid Accent 4" w:semiHidden="0" w:uiPriority="73" w:unhideWhenUsed="0"/>
+    <w:lsdException w:name="Light Shading Accent 5" w:semiHidden="0" w:uiPriority="60" w:unhideWhenUsed="0"/>
+    <w:lsdException w:name="Light List Accent 5" w:semiHidden="0" w:uiPriority="61" w:unhideWhenUsed="0"/>
+    <w:lsdException w:name="Light Grid Accent 5" w:semiHidden="0" w:uiPriority="62" w:unhideWhenUsed="0"/>
+    <w:lsdException w:name="Medium Shading 1 Accent 5" w:semiHidden="0" w:uiPriority="63" w:unhideWhenUsed="0"/>
+    <w:lsdException w:name="Medium Shading 2 Accent 5" w:semiHidden="0" w:uiPriority="64" w:unhideWhenUsed="0"/>
+    <w:lsdException w:name="Medium List 1 Accent 5" w:semiHidden="0" w:uiPriority="65" w:unhideWhenUsed="0"/>
+    <w:lsdException w:name="Medium List 2 Accent 5" w:semiHidden="0" w:uiPriority="66" w:unhideWhenUsed="0"/>
+    <w:lsdException w:name="Medium Grid 1 Accent 5" w:semiHidden="0" w:uiPriority="67" w:unhideWhenUsed="0"/>
+    <w:lsdException w:name="Medium Grid 2 Accent 5" w:semiHidden="0" w:uiPriority="68" w:unhideWhenUsed="0"/>
+    <w:lsdException w:name="Medium Grid 3 Accent 5" w:semiHidden="0" w:uiPriority="69" w:unhideWhenUsed="0"/>
+    <w:lsdException w:name="Dark List Accent 5" w:semiHidden="0" w:uiPriority="70" w:unhideWhenUsed="0"/>
+    <w:lsdException w:name="Colorful Shading Accent 5" w:semiHidden="0" w:uiPriority="71" w:unhideWhenUsed="0"/>
+    <w:lsdException w:name="Colorful List Accent 5" w:semiHidden="0" w:uiPriority="72" w:unhideWhenUsed="0"/>
+    <w:lsdException w:name="Colorful Grid Accent 5" w:semiHidden="0" w:uiPriority="73" w:unhideWhenUsed="0"/>
+    <w:lsdException w:name="Light Shading Accent 6" w:semiHidden="0" w:uiPriority="60" w:unhideWhenUsed="0"/>
+    <w:lsdException w:name="Light List Accent 6" w:semiHidden="0" w:uiPriority="61" w:unhideWhenUsed="0"/>
+    <w:lsdException w:name="Light Grid Accent 6" w:semiHidden="0" w:uiPriority="62" w:unhideWhenUsed="0"/>
+    <w:lsdException w:name="Medium Shading 1 Accent 6" w:semiHidden="0" w:uiPriority="63" w:unhideWhenUsed="0"/>
+    <w:lsdException w:name="Medium Shading 2 Accent 6" w:semiHidden="0" w:uiPriority="64" w:unhideWhenUsed="0"/>
+    <w:lsdException w:name="Medium List 1 Accent 6" w:semiHidden="0" w:uiPriority="65" w:unhideWhenUsed="0"/>
+    <w:lsdException w:name="Medium List 2 Accent 6" w:semiHidden="0" w:uiPriority="66" w:unhideWhenUsed="0"/>
+    <w:lsdException w:name="Medium Grid 1 Accent 6" w:semiHidden="0" w:uiPriority="67" w:unhideWhenUsed="0"/>
+    <w:lsdException w:name="Medium Grid 2 Accent 6" w:semiHidden="0" w:uiPriority="68" w:unhideWhenUsed="0"/>
+    <w:lsdException w:name="Medium Grid 3 Accent 6" w:semiHidden="0" w:uiPriority="69" w:unhideWhenUsed="0"/>
+    <w:lsdException w:name="Dark List Accent 6" w:semiHidden="0" w:uiPriority="70" w:unhideWhenUsed="0"/>
+    <w:lsdException w:name="Colorful Shading Accent 6" w:semiHidden="0" w:uiPriority="71" w:unhideWhenUsed="0"/>
+    <w:lsdException w:name="Colorful List Accent 6" w:semiHidden="0" w:uiPriority="72" w:unhideWhenUsed="0"/>
+    <w:lsdException w:name="Colorful Grid Accent 6" w:semiHidden="0" w:uiPriority="73" w:unhideWhenUsed="0"/>
+    <w:lsdException w:name="Subtle Emphasis" w:semiHidden="0" w:uiPriority="19" w:unhideWhenUsed="0" w:qFormat="1"/>
+    <w:lsdException w:name="Intense Emphasis" w:semiHidden="0" w:uiPriority="21" w:unhideWhenUsed="0" w:qFormat="1"/>
+    <w:lsdException w:name="Subtle Reference" w:semiHidden="0" w:uiPriority="31" w:unhideWhenUsed="0" w:qFormat="1"/>
+    <w:lsdException w:name="Intense Reference" w:semiHidden="0" w:uiPriority="32" w:unhideWhenUsed="0" w:qFormat="1"/>
+    <w:lsdException w:name="Book Title" w:semiHidden="0" w:uiPriority="33" w:unhideWhenUsed="0" w:qFormat="1"/>
+    <w:lsdException w:name="Bibliography" w:uiPriority="37"/>
+    <w:lsdException w:name="TOC Heading" w:uiPriority="39" w:qFormat="1"/>
   </w:latentStyles>
   <w:style w:type="paragraph" w:default="1" w:styleId="Normal">
     <w:name w:val="Normal"/>
@@ -10323,6 +10147,7 @@
     <w:uiPriority w:val="99"/>
     <w:semiHidden/>
     <w:unhideWhenUsed/>
+    <w:qFormat/>
     <w:tblPr>
       <w:tblInd w:w="0" w:type="dxa"/>
       <w:tblCellMar>
@@ -10359,6 +10184,7 @@
       <w:spacing w:after="0" w:line="240" w:lineRule="auto"/>
     </w:pPr>
     <w:tblPr>
+      <w:tblInd w:w="0" w:type="dxa"/>
       <w:tblBorders>
         <w:top w:val="single" w:sz="4" w:space="0" w:color="auto"/>
         <w:left w:val="single" w:sz="4" w:space="0" w:color="auto"/>
@@ -10367,6 +10193,12 @@
         <w:insideH w:val="single" w:sz="4" w:space="0" w:color="auto"/>
         <w:insideV w:val="single" w:sz="4" w:space="0" w:color="auto"/>
       </w:tblBorders>
+      <w:tblCellMar>
+        <w:top w:w="0" w:type="dxa"/>
+        <w:left w:w="108" w:type="dxa"/>
+        <w:bottom w:w="0" w:type="dxa"/>
+        <w:right w:w="108" w:type="dxa"/>
+      </w:tblCellMar>
     </w:tblPr>
   </w:style>
   <w:style w:type="paragraph" w:styleId="NoSpacing">
@@ -10680,8 +10512,20 @@
   <a:extraClrSchemeLst/>
   <a:extLst>
     <a:ext uri="{05A4C25C-085E-4340-85A3-A5531E510DB2}">
-      <thm15:themeFamily xmlns:thm15="http://schemas.microsoft.com/office/thememl/2012/main" name="Office Theme" id="{62F939B6-93AF-4DB8-9C6B-D6C7DFDC589F}" vid="{4A3C46E8-61CC-4603-A589-7422A47A8E4A}"/>
+      <thm15:themeFamily xmlns:thm15="http://schemas.microsoft.com/office/thememl/2012/main" xmlns="" name="Office Theme" id="{62F939B6-93AF-4DB8-9C6B-D6C7DFDC589F}" vid="{4A3C46E8-61CC-4603-A589-7422A47A8E4A}"/>
     </a:ext>
   </a:extLst>
 </a:theme>
+</file>
+
+<file path=customXml/item1.xml><?xml version="1.0" encoding="utf-8"?>
+<b:Sources xmlns:b="http://schemas.openxmlformats.org/officeDocument/2006/bibliography" xmlns="http://schemas.openxmlformats.org/officeDocument/2006/bibliography" SelectedStyle="\APA.XSL" StyleName="APA Fifth Edition"/>
+</file>
+
+<file path=customXml/itemProps1.xml><?xml version="1.0" encoding="utf-8"?>
+<ds:datastoreItem xmlns:ds="http://schemas.openxmlformats.org/officeDocument/2006/customXml" ds:itemID="{3DAFD5FA-6781-4735-9193-B65169626B7D}">
+  <ds:schemaRefs>
+    <ds:schemaRef ds:uri="http://schemas.openxmlformats.org/officeDocument/2006/bibliography"/>
+  </ds:schemaRefs>
+</ds:datastoreItem>
 </file>
</xml_diff>

<commit_message>
testing out git.modified proposal document
</commit_message>
<xml_diff>
--- a/DB Mgmt Final Project Proposal.docx
+++ b/DB Mgmt Final Project Proposal.docx
@@ -1,6 +1,6 @@
 
 <file path=word/document.xml><?xml version="1.0" encoding="utf-8"?>
-<w:document xmlns:ve="http://schemas.openxmlformats.org/markup-compatibility/2006" xmlns:o="urn:schemas-microsoft-com:office:office" xmlns:r="http://schemas.openxmlformats.org/officeDocument/2006/relationships" xmlns:m="http://schemas.openxmlformats.org/officeDocument/2006/math" xmlns:v="urn:schemas-microsoft-com:vml" xmlns:wp="http://schemas.openxmlformats.org/drawingml/2006/wordprocessingDrawing" xmlns:w10="urn:schemas-microsoft-com:office:word" xmlns:w="http://schemas.openxmlformats.org/wordprocessingml/2006/main" xmlns:wne="http://schemas.microsoft.com/office/word/2006/wordml">
+<w:document xmlns:wpc="http://schemas.microsoft.com/office/word/2010/wordprocessingCanvas" xmlns:mc="http://schemas.openxmlformats.org/markup-compatibility/2006" xmlns:o="urn:schemas-microsoft-com:office:office" xmlns:r="http://schemas.openxmlformats.org/officeDocument/2006/relationships" xmlns:m="http://schemas.openxmlformats.org/officeDocument/2006/math" xmlns:v="urn:schemas-microsoft-com:vml" xmlns:wp14="http://schemas.microsoft.com/office/word/2010/wordprocessingDrawing" xmlns:wp="http://schemas.openxmlformats.org/drawingml/2006/wordprocessingDrawing" xmlns:w10="urn:schemas-microsoft-com:office:word" xmlns:w="http://schemas.openxmlformats.org/wordprocessingml/2006/main" xmlns:w14="http://schemas.microsoft.com/office/word/2010/wordml" xmlns:w15="http://schemas.microsoft.com/office/word/2012/wordml" xmlns:wpg="http://schemas.microsoft.com/office/word/2010/wordprocessingGroup" xmlns:wpi="http://schemas.microsoft.com/office/word/2010/wordprocessingInk" xmlns:wne="http://schemas.microsoft.com/office/word/2006/wordml" xmlns:wps="http://schemas.microsoft.com/office/word/2010/wordprocessingShape" mc:Ignorable="w14 w15 wp14">
   <w:body>
     <w:sdt>
       <w:sdtPr>
@@ -62,6 +62,7 @@
                         <w:dataBinding w:prefixMappings="xmlns:ns0='http://purl.org/dc/elements/1.1/' xmlns:ns1='http://schemas.openxmlformats.org/package/2006/metadata/core-properties' " w:xpath="/ns1:coreProperties[1]/ns0:creator[1]" w:storeItemID="{6C3C8BC8-F283-45AE-878A-BAB7291924A1}"/>
                         <w:text/>
                       </w:sdtPr>
+                      <w:sdtEndPr/>
                       <w:sdtContent>
                         <w:p>
                           <w:pPr>
@@ -108,6 +109,7 @@
                           <w:dataBinding w:prefixMappings="xmlns:ns0='http://schemas.microsoft.com/office/2006/coverPageProps' " w:xpath="/ns0:CoverPageProperties[1]/ns0:CompanyEmail[1]" w:storeItemID="{55AF091B-3C7A-41E3-B477-F2FDAA23CFDA}"/>
                           <w:text/>
                         </w:sdtPr>
+                        <w:sdtEndPr/>
                         <w:sdtContent>
                           <w:r>
                             <w:rPr>
@@ -166,6 +168,7 @@
                           <w:dataBinding w:prefixMappings="xmlns:ns0='http://schemas.microsoft.com/office/2006/coverPageProps' " w:xpath="/ns0:CoverPageProperties[1]/ns0:Abstract[1]" w:storeItemID="{55AF091B-3C7A-41E3-B477-F2FDAA23CFDA}"/>
                           <w:text w:multiLine="1"/>
                         </w:sdtPr>
+                        <w:sdtEndPr/>
                         <w:sdtContent>
                           <w:r>
                             <w:rPr>
@@ -247,6 +250,7 @@
                         <w:dataBinding w:prefixMappings="xmlns:ns0='http://purl.org/dc/elements/1.1/' xmlns:ns1='http://schemas.openxmlformats.org/package/2006/metadata/core-properties' " w:xpath="/ns1:coreProperties[1]/ns0:subject[1]" w:storeItemID="{6C3C8BC8-F283-45AE-878A-BAB7291924A1}"/>
                         <w:text/>
                       </w:sdtPr>
+                      <w:sdtEndPr/>
                       <w:sdtContent>
                         <w:p>
                           <w:pPr>
@@ -1127,7 +1131,7 @@
         <w:tblStyle w:val="TableGrid"/>
         <w:tblW w:w="0" w:type="auto"/>
         <w:jc w:val="center"/>
-        <w:tblLook w:val="04A0"/>
+        <w:tblLook w:val="04A0" w:firstRow="1" w:lastRow="0" w:firstColumn="1" w:lastColumn="0" w:noHBand="0" w:noVBand="1"/>
       </w:tblPr>
       <w:tblGrid>
         <w:gridCol w:w="1870"/>
@@ -2238,6 +2242,28 @@
                 <w:szCs w:val="24"/>
               </w:rPr>
               <w:t>Worker/Programmer</w:t>
+            </w:r>
+          </w:p>
+          <w:p>
+            <w:pPr>
+              <w:pStyle w:val="ListParagraph"/>
+              <w:spacing w:line="360" w:lineRule="auto"/>
+              <w:ind w:left="0"/>
+              <w:rPr>
+                <w:rFonts w:ascii="Times New Roman" w:eastAsia="Times New Roman" w:hAnsi="Times New Roman" w:cs="Times New Roman"/>
+                <w:color w:val="000000"/>
+                <w:sz w:val="24"/>
+                <w:szCs w:val="24"/>
+              </w:rPr>
+            </w:pPr>
+            <w:r>
+              <w:rPr>
+                <w:rFonts w:ascii="Times New Roman" w:eastAsia="Times New Roman" w:hAnsi="Times New Roman" w:cs="Times New Roman"/>
+                <w:color w:val="000000"/>
+                <w:sz w:val="24"/>
+                <w:szCs w:val="24"/>
+              </w:rPr>
+              <w:t>DB Developer</w:t>
             </w:r>
             <w:bookmarkStart w:id="0" w:name="_GoBack"/>
             <w:bookmarkEnd w:id="0"/>
@@ -2942,7 +2968,7 @@
                     <a:blip r:embed="rId7" cstate="print">
                       <a:extLst>
                         <a:ext uri="{28A0092B-C50C-407E-A947-70E740481C1C}">
-                          <a14:useLocalDpi xmlns:a14="http://schemas.microsoft.com/office/drawing/2010/main" xmlns:wps="http://schemas.microsoft.com/office/word/2010/wordprocessingShape" xmlns:wpi="http://schemas.microsoft.com/office/word/2010/wordprocessingInk" xmlns:wpg="http://schemas.microsoft.com/office/word/2010/wordprocessingGroup" xmlns:w15="http://schemas.microsoft.com/office/word/2012/wordml" xmlns:w14="http://schemas.microsoft.com/office/word/2010/wordml" xmlns:w="http://schemas.openxmlformats.org/wordprocessingml/2006/main" xmlns:w10="urn:schemas-microsoft-com:office:word" xmlns:wp14="http://schemas.microsoft.com/office/word/2010/wordprocessingDrawing" xmlns:v="urn:schemas-microsoft-com:vml" xmlns:o="urn:schemas-microsoft-com:office:office" xmlns:mc="http://schemas.openxmlformats.org/markup-compatibility/2006" xmlns:wpc="http://schemas.microsoft.com/office/word/2010/wordprocessingCanvas" xmlns="" val="0"/>
+                          <a14:useLocalDpi xmlns:a14="http://schemas.microsoft.com/office/drawing/2010/main" val="0"/>
                         </a:ext>
                       </a:extLst>
                     </a:blip>
@@ -3265,7 +3291,7 @@
                     <a:blip r:embed="rId8" cstate="print">
                       <a:extLst>
                         <a:ext uri="{28A0092B-C50C-407E-A947-70E740481C1C}">
-                          <a14:useLocalDpi xmlns:a14="http://schemas.microsoft.com/office/drawing/2010/main" xmlns:wps="http://schemas.microsoft.com/office/word/2010/wordprocessingShape" xmlns:wpi="http://schemas.microsoft.com/office/word/2010/wordprocessingInk" xmlns:wpg="http://schemas.microsoft.com/office/word/2010/wordprocessingGroup" xmlns:w15="http://schemas.microsoft.com/office/word/2012/wordml" xmlns:w14="http://schemas.microsoft.com/office/word/2010/wordml" xmlns:w="http://schemas.openxmlformats.org/wordprocessingml/2006/main" xmlns:w10="urn:schemas-microsoft-com:office:word" xmlns:wp14="http://schemas.microsoft.com/office/word/2010/wordprocessingDrawing" xmlns:v="urn:schemas-microsoft-com:vml" xmlns:o="urn:schemas-microsoft-com:office:office" xmlns:mc="http://schemas.openxmlformats.org/markup-compatibility/2006" xmlns:wpc="http://schemas.microsoft.com/office/word/2010/wordprocessingCanvas" xmlns="" val="0"/>
+                          <a14:useLocalDpi xmlns:a14="http://schemas.microsoft.com/office/drawing/2010/main" val="0"/>
                         </a:ext>
                       </a:extLst>
                     </a:blip>
@@ -3389,7 +3415,7 @@
                     <a:blip r:embed="rId9" cstate="print">
                       <a:extLst>
                         <a:ext uri="{28A0092B-C50C-407E-A947-70E740481C1C}">
-                          <a14:useLocalDpi xmlns:a14="http://schemas.microsoft.com/office/drawing/2010/main" xmlns:wps="http://schemas.microsoft.com/office/word/2010/wordprocessingShape" xmlns:wpi="http://schemas.microsoft.com/office/word/2010/wordprocessingInk" xmlns:wpg="http://schemas.microsoft.com/office/word/2010/wordprocessingGroup" xmlns:w15="http://schemas.microsoft.com/office/word/2012/wordml" xmlns:w14="http://schemas.microsoft.com/office/word/2010/wordml" xmlns:w="http://schemas.openxmlformats.org/wordprocessingml/2006/main" xmlns:w10="urn:schemas-microsoft-com:office:word" xmlns:wp14="http://schemas.microsoft.com/office/word/2010/wordprocessingDrawing" xmlns:v="urn:schemas-microsoft-com:vml" xmlns:o="urn:schemas-microsoft-com:office:office" xmlns:mc="http://schemas.openxmlformats.org/markup-compatibility/2006" xmlns:wpc="http://schemas.microsoft.com/office/word/2010/wordprocessingCanvas" xmlns="" val="0"/>
+                          <a14:useLocalDpi xmlns:a14="http://schemas.microsoft.com/office/drawing/2010/main" val="0"/>
                         </a:ext>
                       </a:extLst>
                     </a:blip>
@@ -3465,7 +3491,7 @@
           <w:bottom w:w="30" w:type="dxa"/>
           <w:right w:w="30" w:type="dxa"/>
         </w:tblCellMar>
-        <w:tblLook w:val="04A0"/>
+        <w:tblLook w:val="04A0" w:firstRow="1" w:lastRow="0" w:firstColumn="1" w:lastColumn="0" w:noHBand="0" w:noVBand="1"/>
       </w:tblPr>
       <w:tblGrid>
         <w:gridCol w:w="2104"/>
@@ -4531,7 +4557,7 @@
           <w:bottom w:w="30" w:type="dxa"/>
           <w:right w:w="30" w:type="dxa"/>
         </w:tblCellMar>
-        <w:tblLook w:val="04A0"/>
+        <w:tblLook w:val="04A0" w:firstRow="1" w:lastRow="0" w:firstColumn="1" w:lastColumn="0" w:noHBand="0" w:noVBand="1"/>
       </w:tblPr>
       <w:tblGrid>
         <w:gridCol w:w="2090"/>
@@ -5780,7 +5806,7 @@
           <w:bottom w:w="30" w:type="dxa"/>
           <w:right w:w="30" w:type="dxa"/>
         </w:tblCellMar>
-        <w:tblLook w:val="04A0"/>
+        <w:tblLook w:val="04A0" w:firstRow="1" w:lastRow="0" w:firstColumn="1" w:lastColumn="0" w:noHBand="0" w:noVBand="1"/>
       </w:tblPr>
       <w:tblGrid>
         <w:gridCol w:w="2662"/>
@@ -6929,7 +6955,7 @@
           <w:bottom w:w="30" w:type="dxa"/>
           <w:right w:w="30" w:type="dxa"/>
         </w:tblCellMar>
-        <w:tblLook w:val="04A0"/>
+        <w:tblLook w:val="04A0" w:firstRow="1" w:lastRow="0" w:firstColumn="1" w:lastColumn="0" w:noHBand="0" w:noVBand="1"/>
       </w:tblPr>
       <w:tblGrid>
         <w:gridCol w:w="1807"/>
@@ -8094,7 +8120,7 @@
           <w:bottom w:w="30" w:type="dxa"/>
           <w:right w:w="30" w:type="dxa"/>
         </w:tblCellMar>
-        <w:tblLook w:val="04A0"/>
+        <w:tblLook w:val="04A0" w:firstRow="1" w:lastRow="0" w:firstColumn="1" w:lastColumn="0" w:noHBand="0" w:noVBand="1"/>
       </w:tblPr>
       <w:tblGrid>
         <w:gridCol w:w="1759"/>
@@ -9489,7 +9515,7 @@
                     <a:blip r:embed="rId10" cstate="print">
                       <a:extLst>
                         <a:ext uri="{28A0092B-C50C-407E-A947-70E740481C1C}">
-                          <a14:useLocalDpi xmlns:a14="http://schemas.microsoft.com/office/drawing/2010/main" xmlns:wps="http://schemas.microsoft.com/office/word/2010/wordprocessingShape" xmlns:wpi="http://schemas.microsoft.com/office/word/2010/wordprocessingInk" xmlns:wpg="http://schemas.microsoft.com/office/word/2010/wordprocessingGroup" xmlns:w15="http://schemas.microsoft.com/office/word/2012/wordml" xmlns:w14="http://schemas.microsoft.com/office/word/2010/wordml" xmlns:w="http://schemas.openxmlformats.org/wordprocessingml/2006/main" xmlns:w10="urn:schemas-microsoft-com:office:word" xmlns:wp14="http://schemas.microsoft.com/office/word/2010/wordprocessingDrawing" xmlns:v="urn:schemas-microsoft-com:vml" xmlns:o="urn:schemas-microsoft-com:office:office" xmlns:mc="http://schemas.openxmlformats.org/markup-compatibility/2006" xmlns:wpc="http://schemas.microsoft.com/office/word/2010/wordprocessingCanvas" xmlns="" val="0"/>
+                          <a14:useLocalDpi xmlns:a14="http://schemas.microsoft.com/office/drawing/2010/main" val="0"/>
                         </a:ext>
                       </a:extLst>
                     </a:blip>
@@ -9526,8 +9552,8 @@
 </file>
 
 <file path=word/numbering.xml><?xml version="1.0" encoding="utf-8"?>
-<w:numbering xmlns:ve="http://schemas.openxmlformats.org/markup-compatibility/2006" xmlns:o="urn:schemas-microsoft-com:office:office" xmlns:r="http://schemas.openxmlformats.org/officeDocument/2006/relationships" xmlns:m="http://schemas.openxmlformats.org/officeDocument/2006/math" xmlns:v="urn:schemas-microsoft-com:vml" xmlns:wp="http://schemas.openxmlformats.org/drawingml/2006/wordprocessingDrawing" xmlns:w10="urn:schemas-microsoft-com:office:word" xmlns:w="http://schemas.openxmlformats.org/wordprocessingml/2006/main" xmlns:wne="http://schemas.microsoft.com/office/word/2006/wordml">
-  <w:abstractNum w:abstractNumId="0">
+<w:numbering xmlns:wpc="http://schemas.microsoft.com/office/word/2010/wordprocessingCanvas" xmlns:mc="http://schemas.openxmlformats.org/markup-compatibility/2006" xmlns:o="urn:schemas-microsoft-com:office:office" xmlns:r="http://schemas.openxmlformats.org/officeDocument/2006/relationships" xmlns:m="http://schemas.openxmlformats.org/officeDocument/2006/math" xmlns:v="urn:schemas-microsoft-com:vml" xmlns:wp14="http://schemas.microsoft.com/office/word/2010/wordprocessingDrawing" xmlns:wp="http://schemas.openxmlformats.org/drawingml/2006/wordprocessingDrawing" xmlns:w10="urn:schemas-microsoft-com:office:word" xmlns:w="http://schemas.openxmlformats.org/wordprocessingml/2006/main" xmlns:w14="http://schemas.microsoft.com/office/word/2010/wordml" xmlns:w15="http://schemas.microsoft.com/office/word/2012/wordml" xmlns:wpg="http://schemas.microsoft.com/office/word/2010/wordprocessingGroup" xmlns:wpi="http://schemas.microsoft.com/office/word/2010/wordprocessingInk" xmlns:wne="http://schemas.microsoft.com/office/word/2006/wordml" xmlns:wps="http://schemas.microsoft.com/office/word/2010/wordprocessingShape" mc:Ignorable="w14 w15 wp14">
+  <w:abstractNum w:abstractNumId="0" w15:restartNumberingAfterBreak="0">
     <w:nsid w:val="339D3F35"/>
     <w:multiLevelType w:val="hybridMultilevel"/>
     <w:tmpl w:val="42840F5E"/>
@@ -9665,7 +9691,7 @@
       </w:rPr>
     </w:lvl>
   </w:abstractNum>
-  <w:abstractNum w:abstractNumId="1">
+  <w:abstractNum w:abstractNumId="1" w15:restartNumberingAfterBreak="0">
     <w:nsid w:val="60376DC2"/>
     <w:multiLevelType w:val="multilevel"/>
     <w:tmpl w:val="DC404700"/>
@@ -9814,7 +9840,7 @@
       </w:rPr>
     </w:lvl>
   </w:abstractNum>
-  <w:abstractNum w:abstractNumId="2">
+  <w:abstractNum w:abstractNumId="2" w15:restartNumberingAfterBreak="0">
     <w:nsid w:val="7EDD3D42"/>
     <w:multiLevelType w:val="multilevel"/>
     <w:tmpl w:val="81ECC832"/>
@@ -9976,7 +10002,7 @@
 </file>
 
 <file path=word/styles.xml><?xml version="1.0" encoding="utf-8"?>
-<w:styles xmlns:r="http://schemas.openxmlformats.org/officeDocument/2006/relationships" xmlns:w="http://schemas.openxmlformats.org/wordprocessingml/2006/main">
+<w:styles xmlns:mc="http://schemas.openxmlformats.org/markup-compatibility/2006" xmlns:r="http://schemas.openxmlformats.org/officeDocument/2006/relationships" xmlns:w="http://schemas.openxmlformats.org/wordprocessingml/2006/main" xmlns:w14="http://schemas.microsoft.com/office/word/2010/wordml" xmlns:w15="http://schemas.microsoft.com/office/word/2012/wordml" mc:Ignorable="w14 w15">
   <w:docDefaults>
     <w:rPrDefault>
       <w:rPr>
@@ -9992,144 +10018,378 @@
       </w:pPr>
     </w:pPrDefault>
   </w:docDefaults>
-  <w:latentStyles w:defLockedState="0" w:defUIPriority="99" w:defSemiHidden="1" w:defUnhideWhenUsed="1" w:defQFormat="0" w:count="267">
-    <w:lsdException w:name="Normal" w:semiHidden="0" w:uiPriority="0" w:unhideWhenUsed="0" w:qFormat="1"/>
-    <w:lsdException w:name="heading 1" w:semiHidden="0" w:uiPriority="9" w:unhideWhenUsed="0" w:qFormat="1"/>
-    <w:lsdException w:name="heading 2" w:uiPriority="9" w:qFormat="1"/>
-    <w:lsdException w:name="heading 3" w:uiPriority="9" w:qFormat="1"/>
-    <w:lsdException w:name="heading 4" w:uiPriority="9" w:qFormat="1"/>
-    <w:lsdException w:name="heading 5" w:uiPriority="9" w:qFormat="1"/>
-    <w:lsdException w:name="heading 6" w:uiPriority="9" w:qFormat="1"/>
-    <w:lsdException w:name="heading 7" w:uiPriority="9" w:qFormat="1"/>
-    <w:lsdException w:name="heading 8" w:uiPriority="9" w:qFormat="1"/>
-    <w:lsdException w:name="heading 9" w:uiPriority="9" w:qFormat="1"/>
-    <w:lsdException w:name="toc 1" w:uiPriority="39"/>
-    <w:lsdException w:name="toc 2" w:uiPriority="39"/>
-    <w:lsdException w:name="toc 3" w:uiPriority="39"/>
-    <w:lsdException w:name="toc 4" w:uiPriority="39"/>
-    <w:lsdException w:name="toc 5" w:uiPriority="39"/>
-    <w:lsdException w:name="toc 6" w:uiPriority="39"/>
-    <w:lsdException w:name="toc 7" w:uiPriority="39"/>
-    <w:lsdException w:name="toc 8" w:uiPriority="39"/>
-    <w:lsdException w:name="toc 9" w:uiPriority="39"/>
-    <w:lsdException w:name="caption" w:uiPriority="35" w:qFormat="1"/>
-    <w:lsdException w:name="Title" w:semiHidden="0" w:uiPriority="10" w:unhideWhenUsed="0" w:qFormat="1"/>
-    <w:lsdException w:name="Default Paragraph Font" w:uiPriority="1"/>
-    <w:lsdException w:name="Subtitle" w:semiHidden="0" w:uiPriority="11" w:unhideWhenUsed="0" w:qFormat="1"/>
-    <w:lsdException w:name="Strong" w:semiHidden="0" w:uiPriority="22" w:unhideWhenUsed="0" w:qFormat="1"/>
-    <w:lsdException w:name="Emphasis" w:semiHidden="0" w:uiPriority="20" w:unhideWhenUsed="0" w:qFormat="1"/>
-    <w:lsdException w:name="Table Grid" w:semiHidden="0" w:uiPriority="39" w:unhideWhenUsed="0"/>
-    <w:lsdException w:name="Placeholder Text" w:unhideWhenUsed="0"/>
-    <w:lsdException w:name="No Spacing" w:semiHidden="0" w:uiPriority="1" w:unhideWhenUsed="0" w:qFormat="1"/>
-    <w:lsdException w:name="Light Shading" w:semiHidden="0" w:uiPriority="60" w:unhideWhenUsed="0"/>
-    <w:lsdException w:name="Light List" w:semiHidden="0" w:uiPriority="61" w:unhideWhenUsed="0"/>
-    <w:lsdException w:name="Light Grid" w:semiHidden="0" w:uiPriority="62" w:unhideWhenUsed="0"/>
-    <w:lsdException w:name="Medium Shading 1" w:semiHidden="0" w:uiPriority="63" w:unhideWhenUsed="0"/>
-    <w:lsdException w:name="Medium Shading 2" w:semiHidden="0" w:uiPriority="64" w:unhideWhenUsed="0"/>
-    <w:lsdException w:name="Medium List 1" w:semiHidden="0" w:uiPriority="65" w:unhideWhenUsed="0"/>
-    <w:lsdException w:name="Medium List 2" w:semiHidden="0" w:uiPriority="66" w:unhideWhenUsed="0"/>
-    <w:lsdException w:name="Medium Grid 1" w:semiHidden="0" w:uiPriority="67" w:unhideWhenUsed="0"/>
-    <w:lsdException w:name="Medium Grid 2" w:semiHidden="0" w:uiPriority="68" w:unhideWhenUsed="0"/>
-    <w:lsdException w:name="Medium Grid 3" w:semiHidden="0" w:uiPriority="69" w:unhideWhenUsed="0"/>
-    <w:lsdException w:name="Dark List" w:semiHidden="0" w:uiPriority="70" w:unhideWhenUsed="0"/>
-    <w:lsdException w:name="Colorful Shading" w:semiHidden="0" w:uiPriority="71" w:unhideWhenUsed="0"/>
-    <w:lsdException w:name="Colorful List" w:semiHidden="0" w:uiPriority="72" w:unhideWhenUsed="0"/>
-    <w:lsdException w:name="Colorful Grid" w:semiHidden="0" w:uiPriority="73" w:unhideWhenUsed="0"/>
-    <w:lsdException w:name="Light Shading Accent 1" w:semiHidden="0" w:uiPriority="60" w:unhideWhenUsed="0"/>
-    <w:lsdException w:name="Light List Accent 1" w:semiHidden="0" w:uiPriority="61" w:unhideWhenUsed="0"/>
-    <w:lsdException w:name="Light Grid Accent 1" w:semiHidden="0" w:uiPriority="62" w:unhideWhenUsed="0"/>
-    <w:lsdException w:name="Medium Shading 1 Accent 1" w:semiHidden="0" w:uiPriority="63" w:unhideWhenUsed="0"/>
-    <w:lsdException w:name="Medium Shading 2 Accent 1" w:semiHidden="0" w:uiPriority="64" w:unhideWhenUsed="0"/>
-    <w:lsdException w:name="Medium List 1 Accent 1" w:semiHidden="0" w:uiPriority="65" w:unhideWhenUsed="0"/>
-    <w:lsdException w:name="Revision" w:unhideWhenUsed="0"/>
-    <w:lsdException w:name="List Paragraph" w:semiHidden="0" w:uiPriority="34" w:unhideWhenUsed="0" w:qFormat="1"/>
-    <w:lsdException w:name="Quote" w:semiHidden="0" w:uiPriority="29" w:unhideWhenUsed="0" w:qFormat="1"/>
-    <w:lsdException w:name="Intense Quote" w:semiHidden="0" w:uiPriority="30" w:unhideWhenUsed="0" w:qFormat="1"/>
-    <w:lsdException w:name="Medium List 2 Accent 1" w:semiHidden="0" w:uiPriority="66" w:unhideWhenUsed="0"/>
-    <w:lsdException w:name="Medium Grid 1 Accent 1" w:semiHidden="0" w:uiPriority="67" w:unhideWhenUsed="0"/>
-    <w:lsdException w:name="Medium Grid 2 Accent 1" w:semiHidden="0" w:uiPriority="68" w:unhideWhenUsed="0"/>
-    <w:lsdException w:name="Medium Grid 3 Accent 1" w:semiHidden="0" w:uiPriority="69" w:unhideWhenUsed="0"/>
-    <w:lsdException w:name="Dark List Accent 1" w:semiHidden="0" w:uiPriority="70" w:unhideWhenUsed="0"/>
-    <w:lsdException w:name="Colorful Shading Accent 1" w:semiHidden="0" w:uiPriority="71" w:unhideWhenUsed="0"/>
-    <w:lsdException w:name="Colorful List Accent 1" w:semiHidden="0" w:uiPriority="72" w:unhideWhenUsed="0"/>
-    <w:lsdException w:name="Colorful Grid Accent 1" w:semiHidden="0" w:uiPriority="73" w:unhideWhenUsed="0"/>
-    <w:lsdException w:name="Light Shading Accent 2" w:semiHidden="0" w:uiPriority="60" w:unhideWhenUsed="0"/>
-    <w:lsdException w:name="Light List Accent 2" w:semiHidden="0" w:uiPriority="61" w:unhideWhenUsed="0"/>
-    <w:lsdException w:name="Light Grid Accent 2" w:semiHidden="0" w:uiPriority="62" w:unhideWhenUsed="0"/>
-    <w:lsdException w:name="Medium Shading 1 Accent 2" w:semiHidden="0" w:uiPriority="63" w:unhideWhenUsed="0"/>
-    <w:lsdException w:name="Medium Shading 2 Accent 2" w:semiHidden="0" w:uiPriority="64" w:unhideWhenUsed="0"/>
-    <w:lsdException w:name="Medium List 1 Accent 2" w:semiHidden="0" w:uiPriority="65" w:unhideWhenUsed="0"/>
-    <w:lsdException w:name="Medium List 2 Accent 2" w:semiHidden="0" w:uiPriority="66" w:unhideWhenUsed="0"/>
-    <w:lsdException w:name="Medium Grid 1 Accent 2" w:semiHidden="0" w:uiPriority="67" w:unhideWhenUsed="0"/>
-    <w:lsdException w:name="Medium Grid 2 Accent 2" w:semiHidden="0" w:uiPriority="68" w:unhideWhenUsed="0"/>
-    <w:lsdException w:name="Medium Grid 3 Accent 2" w:semiHidden="0" w:uiPriority="69" w:unhideWhenUsed="0"/>
-    <w:lsdException w:name="Dark List Accent 2" w:semiHidden="0" w:uiPriority="70" w:unhideWhenUsed="0"/>
-    <w:lsdException w:name="Colorful Shading Accent 2" w:semiHidden="0" w:uiPriority="71" w:unhideWhenUsed="0"/>
-    <w:lsdException w:name="Colorful List Accent 2" w:semiHidden="0" w:uiPriority="72" w:unhideWhenUsed="0"/>
-    <w:lsdException w:name="Colorful Grid Accent 2" w:semiHidden="0" w:uiPriority="73" w:unhideWhenUsed="0"/>
-    <w:lsdException w:name="Light Shading Accent 3" w:semiHidden="0" w:uiPriority="60" w:unhideWhenUsed="0"/>
-    <w:lsdException w:name="Light List Accent 3" w:semiHidden="0" w:uiPriority="61" w:unhideWhenUsed="0"/>
-    <w:lsdException w:name="Light Grid Accent 3" w:semiHidden="0" w:uiPriority="62" w:unhideWhenUsed="0"/>
-    <w:lsdException w:name="Medium Shading 1 Accent 3" w:semiHidden="0" w:uiPriority="63" w:unhideWhenUsed="0"/>
-    <w:lsdException w:name="Medium Shading 2 Accent 3" w:semiHidden="0" w:uiPriority="64" w:unhideWhenUsed="0"/>
-    <w:lsdException w:name="Medium List 1 Accent 3" w:semiHidden="0" w:uiPriority="65" w:unhideWhenUsed="0"/>
-    <w:lsdException w:name="Medium List 2 Accent 3" w:semiHidden="0" w:uiPriority="66" w:unhideWhenUsed="0"/>
-    <w:lsdException w:name="Medium Grid 1 Accent 3" w:semiHidden="0" w:uiPriority="67" w:unhideWhenUsed="0"/>
-    <w:lsdException w:name="Medium Grid 2 Accent 3" w:semiHidden="0" w:uiPriority="68" w:unhideWhenUsed="0"/>
-    <w:lsdException w:name="Medium Grid 3 Accent 3" w:semiHidden="0" w:uiPriority="69" w:unhideWhenUsed="0"/>
-    <w:lsdException w:name="Dark List Accent 3" w:semiHidden="0" w:uiPriority="70" w:unhideWhenUsed="0"/>
-    <w:lsdException w:name="Colorful Shading Accent 3" w:semiHidden="0" w:uiPriority="71" w:unhideWhenUsed="0"/>
-    <w:lsdException w:name="Colorful List Accent 3" w:semiHidden="0" w:uiPriority="72" w:unhideWhenUsed="0"/>
-    <w:lsdException w:name="Colorful Grid Accent 3" w:semiHidden="0" w:uiPriority="73" w:unhideWhenUsed="0"/>
-    <w:lsdException w:name="Light Shading Accent 4" w:semiHidden="0" w:uiPriority="60" w:unhideWhenUsed="0"/>
-    <w:lsdException w:name="Light List Accent 4" w:semiHidden="0" w:uiPriority="61" w:unhideWhenUsed="0"/>
-    <w:lsdException w:name="Light Grid Accent 4" w:semiHidden="0" w:uiPriority="62" w:unhideWhenUsed="0"/>
-    <w:lsdException w:name="Medium Shading 1 Accent 4" w:semiHidden="0" w:uiPriority="63" w:unhideWhenUsed="0"/>
-    <w:lsdException w:name="Medium Shading 2 Accent 4" w:semiHidden="0" w:uiPriority="64" w:unhideWhenUsed="0"/>
-    <w:lsdException w:name="Medium List 1 Accent 4" w:semiHidden="0" w:uiPriority="65" w:unhideWhenUsed="0"/>
-    <w:lsdException w:name="Medium List 2 Accent 4" w:semiHidden="0" w:uiPriority="66" w:unhideWhenUsed="0"/>
-    <w:lsdException w:name="Medium Grid 1 Accent 4" w:semiHidden="0" w:uiPriority="67" w:unhideWhenUsed="0"/>
-    <w:lsdException w:name="Medium Grid 2 Accent 4" w:semiHidden="0" w:uiPriority="68" w:unhideWhenUsed="0"/>
-    <w:lsdException w:name="Medium Grid 3 Accent 4" w:semiHidden="0" w:uiPriority="69" w:unhideWhenUsed="0"/>
-    <w:lsdException w:name="Dark List Accent 4" w:semiHidden="0" w:uiPriority="70" w:unhideWhenUsed="0"/>
-    <w:lsdException w:name="Colorful Shading Accent 4" w:semiHidden="0" w:uiPriority="71" w:unhideWhenUsed="0"/>
-    <w:lsdException w:name="Colorful List Accent 4" w:semiHidden="0" w:uiPriority="72" w:unhideWhenUsed="0"/>
-    <w:lsdException w:name="Colorful Grid Accent 4" w:semiHidden="0" w:uiPriority="73" w:unhideWhenUsed="0"/>
-    <w:lsdException w:name="Light Shading Accent 5" w:semiHidden="0" w:uiPriority="60" w:unhideWhenUsed="0"/>
-    <w:lsdException w:name="Light List Accent 5" w:semiHidden="0" w:uiPriority="61" w:unhideWhenUsed="0"/>
-    <w:lsdException w:name="Light Grid Accent 5" w:semiHidden="0" w:uiPriority="62" w:unhideWhenUsed="0"/>
-    <w:lsdException w:name="Medium Shading 1 Accent 5" w:semiHidden="0" w:uiPriority="63" w:unhideWhenUsed="0"/>
-    <w:lsdException w:name="Medium Shading 2 Accent 5" w:semiHidden="0" w:uiPriority="64" w:unhideWhenUsed="0"/>
-    <w:lsdException w:name="Medium List 1 Accent 5" w:semiHidden="0" w:uiPriority="65" w:unhideWhenUsed="0"/>
-    <w:lsdException w:name="Medium List 2 Accent 5" w:semiHidden="0" w:uiPriority="66" w:unhideWhenUsed="0"/>
-    <w:lsdException w:name="Medium Grid 1 Accent 5" w:semiHidden="0" w:uiPriority="67" w:unhideWhenUsed="0"/>
-    <w:lsdException w:name="Medium Grid 2 Accent 5" w:semiHidden="0" w:uiPriority="68" w:unhideWhenUsed="0"/>
-    <w:lsdException w:name="Medium Grid 3 Accent 5" w:semiHidden="0" w:uiPriority="69" w:unhideWhenUsed="0"/>
-    <w:lsdException w:name="Dark List Accent 5" w:semiHidden="0" w:uiPriority="70" w:unhideWhenUsed="0"/>
-    <w:lsdException w:name="Colorful Shading Accent 5" w:semiHidden="0" w:uiPriority="71" w:unhideWhenUsed="0"/>
-    <w:lsdException w:name="Colorful List Accent 5" w:semiHidden="0" w:uiPriority="72" w:unhideWhenUsed="0"/>
-    <w:lsdException w:name="Colorful Grid Accent 5" w:semiHidden="0" w:uiPriority="73" w:unhideWhenUsed="0"/>
-    <w:lsdException w:name="Light Shading Accent 6" w:semiHidden="0" w:uiPriority="60" w:unhideWhenUsed="0"/>
-    <w:lsdException w:name="Light List Accent 6" w:semiHidden="0" w:uiPriority="61" w:unhideWhenUsed="0"/>
-    <w:lsdException w:name="Light Grid Accent 6" w:semiHidden="0" w:uiPriority="62" w:unhideWhenUsed="0"/>
-    <w:lsdException w:name="Medium Shading 1 Accent 6" w:semiHidden="0" w:uiPriority="63" w:unhideWhenUsed="0"/>
-    <w:lsdException w:name="Medium Shading 2 Accent 6" w:semiHidden="0" w:uiPriority="64" w:unhideWhenUsed="0"/>
-    <w:lsdException w:name="Medium List 1 Accent 6" w:semiHidden="0" w:uiPriority="65" w:unhideWhenUsed="0"/>
-    <w:lsdException w:name="Medium List 2 Accent 6" w:semiHidden="0" w:uiPriority="66" w:unhideWhenUsed="0"/>
-    <w:lsdException w:name="Medium Grid 1 Accent 6" w:semiHidden="0" w:uiPriority="67" w:unhideWhenUsed="0"/>
-    <w:lsdException w:name="Medium Grid 2 Accent 6" w:semiHidden="0" w:uiPriority="68" w:unhideWhenUsed="0"/>
-    <w:lsdException w:name="Medium Grid 3 Accent 6" w:semiHidden="0" w:uiPriority="69" w:unhideWhenUsed="0"/>
-    <w:lsdException w:name="Dark List Accent 6" w:semiHidden="0" w:uiPriority="70" w:unhideWhenUsed="0"/>
-    <w:lsdException w:name="Colorful Shading Accent 6" w:semiHidden="0" w:uiPriority="71" w:unhideWhenUsed="0"/>
-    <w:lsdException w:name="Colorful List Accent 6" w:semiHidden="0" w:uiPriority="72" w:unhideWhenUsed="0"/>
-    <w:lsdException w:name="Colorful Grid Accent 6" w:semiHidden="0" w:uiPriority="73" w:unhideWhenUsed="0"/>
-    <w:lsdException w:name="Subtle Emphasis" w:semiHidden="0" w:uiPriority="19" w:unhideWhenUsed="0" w:qFormat="1"/>
-    <w:lsdException w:name="Intense Emphasis" w:semiHidden="0" w:uiPriority="21" w:unhideWhenUsed="0" w:qFormat="1"/>
-    <w:lsdException w:name="Subtle Reference" w:semiHidden="0" w:uiPriority="31" w:unhideWhenUsed="0" w:qFormat="1"/>
-    <w:lsdException w:name="Intense Reference" w:semiHidden="0" w:uiPriority="32" w:unhideWhenUsed="0" w:qFormat="1"/>
-    <w:lsdException w:name="Book Title" w:semiHidden="0" w:uiPriority="33" w:unhideWhenUsed="0" w:qFormat="1"/>
-    <w:lsdException w:name="Bibliography" w:uiPriority="37"/>
-    <w:lsdException w:name="TOC Heading" w:uiPriority="39" w:qFormat="1"/>
+  <w:latentStyles w:defLockedState="0" w:defUIPriority="99" w:defSemiHidden="0" w:defUnhideWhenUsed="0" w:defQFormat="0" w:count="371">
+    <w:lsdException w:name="Normal" w:uiPriority="0" w:qFormat="1"/>
+    <w:lsdException w:name="heading 1" w:uiPriority="9" w:qFormat="1"/>
+    <w:lsdException w:name="heading 2" w:semiHidden="1" w:uiPriority="9" w:unhideWhenUsed="1" w:qFormat="1"/>
+    <w:lsdException w:name="heading 3" w:semiHidden="1" w:uiPriority="9" w:unhideWhenUsed="1" w:qFormat="1"/>
+    <w:lsdException w:name="heading 4" w:semiHidden="1" w:uiPriority="9" w:unhideWhenUsed="1" w:qFormat="1"/>
+    <w:lsdException w:name="heading 5" w:semiHidden="1" w:uiPriority="9" w:unhideWhenUsed="1" w:qFormat="1"/>
+    <w:lsdException w:name="heading 6" w:semiHidden="1" w:uiPriority="9" w:unhideWhenUsed="1" w:qFormat="1"/>
+    <w:lsdException w:name="heading 7" w:semiHidden="1" w:uiPriority="9" w:unhideWhenUsed="1" w:qFormat="1"/>
+    <w:lsdException w:name="heading 8" w:semiHidden="1" w:uiPriority="9" w:unhideWhenUsed="1" w:qFormat="1"/>
+    <w:lsdException w:name="heading 9" w:semiHidden="1" w:uiPriority="9" w:unhideWhenUsed="1" w:qFormat="1"/>
+    <w:lsdException w:name="index 1" w:semiHidden="1" w:unhideWhenUsed="1"/>
+    <w:lsdException w:name="index 2" w:semiHidden="1" w:unhideWhenUsed="1"/>
+    <w:lsdException w:name="index 3" w:semiHidden="1" w:unhideWhenUsed="1"/>
+    <w:lsdException w:name="index 4" w:semiHidden="1" w:unhideWhenUsed="1"/>
+    <w:lsdException w:name="index 5" w:semiHidden="1" w:unhideWhenUsed="1"/>
+    <w:lsdException w:name="index 6" w:semiHidden="1" w:unhideWhenUsed="1"/>
+    <w:lsdException w:name="index 7" w:semiHidden="1" w:unhideWhenUsed="1"/>
+    <w:lsdException w:name="index 8" w:semiHidden="1" w:unhideWhenUsed="1"/>
+    <w:lsdException w:name="index 9" w:semiHidden="1" w:unhideWhenUsed="1"/>
+    <w:lsdException w:name="toc 1" w:semiHidden="1" w:uiPriority="39" w:unhideWhenUsed="1"/>
+    <w:lsdException w:name="toc 2" w:semiHidden="1" w:uiPriority="39" w:unhideWhenUsed="1"/>
+    <w:lsdException w:name="toc 3" w:semiHidden="1" w:uiPriority="39" w:unhideWhenUsed="1"/>
+    <w:lsdException w:name="toc 4" w:semiHidden="1" w:uiPriority="39" w:unhideWhenUsed="1"/>
+    <w:lsdException w:name="toc 5" w:semiHidden="1" w:uiPriority="39" w:unhideWhenUsed="1"/>
+    <w:lsdException w:name="toc 6" w:semiHidden="1" w:uiPriority="39" w:unhideWhenUsed="1"/>
+    <w:lsdException w:name="toc 7" w:semiHidden="1" w:uiPriority="39" w:unhideWhenUsed="1"/>
+    <w:lsdException w:name="toc 8" w:semiHidden="1" w:uiPriority="39" w:unhideWhenUsed="1"/>
+    <w:lsdException w:name="toc 9" w:semiHidden="1" w:uiPriority="39" w:unhideWhenUsed="1"/>
+    <w:lsdException w:name="Normal Indent" w:semiHidden="1" w:unhideWhenUsed="1"/>
+    <w:lsdException w:name="footnote text" w:semiHidden="1" w:unhideWhenUsed="1"/>
+    <w:lsdException w:name="annotation text" w:semiHidden="1" w:unhideWhenUsed="1"/>
+    <w:lsdException w:name="header" w:semiHidden="1" w:unhideWhenUsed="1"/>
+    <w:lsdException w:name="footer" w:semiHidden="1" w:unhideWhenUsed="1"/>
+    <w:lsdException w:name="index heading" w:semiHidden="1" w:unhideWhenUsed="1"/>
+    <w:lsdException w:name="caption" w:semiHidden="1" w:uiPriority="35" w:unhideWhenUsed="1" w:qFormat="1"/>
+    <w:lsdException w:name="table of figures" w:semiHidden="1" w:unhideWhenUsed="1"/>
+    <w:lsdException w:name="envelope address" w:semiHidden="1" w:unhideWhenUsed="1"/>
+    <w:lsdException w:name="envelope return" w:semiHidden="1" w:unhideWhenUsed="1"/>
+    <w:lsdException w:name="footnote reference" w:semiHidden="1" w:unhideWhenUsed="1"/>
+    <w:lsdException w:name="annotation reference" w:semiHidden="1" w:unhideWhenUsed="1"/>
+    <w:lsdException w:name="line number" w:semiHidden="1" w:unhideWhenUsed="1"/>
+    <w:lsdException w:name="page number" w:semiHidden="1" w:unhideWhenUsed="1"/>
+    <w:lsdException w:name="endnote reference" w:semiHidden="1" w:unhideWhenUsed="1"/>
+    <w:lsdException w:name="endnote text" w:semiHidden="1" w:unhideWhenUsed="1"/>
+    <w:lsdException w:name="table of authorities" w:semiHidden="1" w:unhideWhenUsed="1"/>
+    <w:lsdException w:name="macro" w:semiHidden="1" w:unhideWhenUsed="1"/>
+    <w:lsdException w:name="toa heading" w:semiHidden="1" w:unhideWhenUsed="1"/>
+    <w:lsdException w:name="List" w:semiHidden="1" w:unhideWhenUsed="1"/>
+    <w:lsdException w:name="List Bullet" w:semiHidden="1" w:unhideWhenUsed="1"/>
+    <w:lsdException w:name="List Number" w:semiHidden="1" w:unhideWhenUsed="1"/>
+    <w:lsdException w:name="List 2" w:semiHidden="1" w:unhideWhenUsed="1"/>
+    <w:lsdException w:name="List 3" w:semiHidden="1" w:unhideWhenUsed="1"/>
+    <w:lsdException w:name="List 4" w:semiHidden="1" w:unhideWhenUsed="1"/>
+    <w:lsdException w:name="List 5" w:semiHidden="1" w:unhideWhenUsed="1"/>
+    <w:lsdException w:name="List Bullet 2" w:semiHidden="1" w:unhideWhenUsed="1"/>
+    <w:lsdException w:name="List Bullet 3" w:semiHidden="1" w:unhideWhenUsed="1"/>
+    <w:lsdException w:name="List Bullet 4" w:semiHidden="1" w:unhideWhenUsed="1"/>
+    <w:lsdException w:name="List Bullet 5" w:semiHidden="1" w:unhideWhenUsed="1"/>
+    <w:lsdException w:name="List Number 2" w:semiHidden="1" w:unhideWhenUsed="1"/>
+    <w:lsdException w:name="List Number 3" w:semiHidden="1" w:unhideWhenUsed="1"/>
+    <w:lsdException w:name="List Number 4" w:semiHidden="1" w:unhideWhenUsed="1"/>
+    <w:lsdException w:name="List Number 5" w:semiHidden="1" w:unhideWhenUsed="1"/>
+    <w:lsdException w:name="Title" w:uiPriority="10" w:qFormat="1"/>
+    <w:lsdException w:name="Closing" w:semiHidden="1" w:unhideWhenUsed="1"/>
+    <w:lsdException w:name="Signature" w:semiHidden="1" w:unhideWhenUsed="1"/>
+    <w:lsdException w:name="Default Paragraph Font" w:semiHidden="1" w:uiPriority="1" w:unhideWhenUsed="1"/>
+    <w:lsdException w:name="Body Text" w:semiHidden="1" w:unhideWhenUsed="1"/>
+    <w:lsdException w:name="Body Text Indent" w:semiHidden="1" w:unhideWhenUsed="1"/>
+    <w:lsdException w:name="List Continue" w:semiHidden="1" w:unhideWhenUsed="1"/>
+    <w:lsdException w:name="List Continue 2" w:semiHidden="1" w:unhideWhenUsed="1"/>
+    <w:lsdException w:name="List Continue 3" w:semiHidden="1" w:unhideWhenUsed="1"/>
+    <w:lsdException w:name="List Continue 4" w:semiHidden="1" w:unhideWhenUsed="1"/>
+    <w:lsdException w:name="List Continue 5" w:semiHidden="1" w:unhideWhenUsed="1"/>
+    <w:lsdException w:name="Message Header" w:semiHidden="1" w:unhideWhenUsed="1"/>
+    <w:lsdException w:name="Subtitle" w:uiPriority="11" w:qFormat="1"/>
+    <w:lsdException w:name="Salutation" w:semiHidden="1" w:unhideWhenUsed="1"/>
+    <w:lsdException w:name="Date" w:semiHidden="1" w:unhideWhenUsed="1"/>
+    <w:lsdException w:name="Body Text First Indent" w:semiHidden="1" w:unhideWhenUsed="1"/>
+    <w:lsdException w:name="Body Text First Indent 2" w:semiHidden="1" w:unhideWhenUsed="1"/>
+    <w:lsdException w:name="Note Heading" w:semiHidden="1" w:unhideWhenUsed="1"/>
+    <w:lsdException w:name="Body Text 2" w:semiHidden="1" w:unhideWhenUsed="1"/>
+    <w:lsdException w:name="Body Text 3" w:semiHidden="1" w:unhideWhenUsed="1"/>
+    <w:lsdException w:name="Body Text Indent 2" w:semiHidden="1" w:unhideWhenUsed="1"/>
+    <w:lsdException w:name="Body Text Indent 3" w:semiHidden="1" w:unhideWhenUsed="1"/>
+    <w:lsdException w:name="Block Text" w:semiHidden="1" w:unhideWhenUsed="1"/>
+    <w:lsdException w:name="Hyperlink" w:semiHidden="1" w:unhideWhenUsed="1"/>
+    <w:lsdException w:name="FollowedHyperlink" w:semiHidden="1" w:unhideWhenUsed="1"/>
+    <w:lsdException w:name="Strong" w:uiPriority="22" w:qFormat="1"/>
+    <w:lsdException w:name="Emphasis" w:uiPriority="20" w:qFormat="1"/>
+    <w:lsdException w:name="Document Map" w:semiHidden="1" w:unhideWhenUsed="1"/>
+    <w:lsdException w:name="Plain Text" w:semiHidden="1" w:unhideWhenUsed="1"/>
+    <w:lsdException w:name="E-mail Signature" w:semiHidden="1" w:unhideWhenUsed="1"/>
+    <w:lsdException w:name="HTML Top of Form" w:semiHidden="1" w:unhideWhenUsed="1"/>
+    <w:lsdException w:name="HTML Bottom of Form" w:semiHidden="1" w:unhideWhenUsed="1"/>
+    <w:lsdException w:name="Normal (Web)" w:semiHidden="1" w:unhideWhenUsed="1"/>
+    <w:lsdException w:name="HTML Acronym" w:semiHidden="1" w:unhideWhenUsed="1"/>
+    <w:lsdException w:name="HTML Address" w:semiHidden="1" w:unhideWhenUsed="1"/>
+    <w:lsdException w:name="HTML Cite" w:semiHidden="1" w:unhideWhenUsed="1"/>
+    <w:lsdException w:name="HTML Code" w:semiHidden="1" w:unhideWhenUsed="1"/>
+    <w:lsdException w:name="HTML Definition" w:semiHidden="1" w:unhideWhenUsed="1"/>
+    <w:lsdException w:name="HTML Keyboard" w:semiHidden="1" w:unhideWhenUsed="1"/>
+    <w:lsdException w:name="HTML Preformatted" w:semiHidden="1" w:unhideWhenUsed="1"/>
+    <w:lsdException w:name="HTML Sample" w:semiHidden="1" w:unhideWhenUsed="1"/>
+    <w:lsdException w:name="HTML Typewriter" w:semiHidden="1" w:unhideWhenUsed="1"/>
+    <w:lsdException w:name="HTML Variable" w:semiHidden="1" w:unhideWhenUsed="1"/>
+    <w:lsdException w:name="Normal Table" w:semiHidden="1" w:unhideWhenUsed="1"/>
+    <w:lsdException w:name="annotation subject" w:semiHidden="1" w:unhideWhenUsed="1"/>
+    <w:lsdException w:name="No List" w:semiHidden="1" w:unhideWhenUsed="1"/>
+    <w:lsdException w:name="Outline List 1" w:semiHidden="1" w:unhideWhenUsed="1"/>
+    <w:lsdException w:name="Outline List 2" w:semiHidden="1" w:unhideWhenUsed="1"/>
+    <w:lsdException w:name="Outline List 3" w:semiHidden="1" w:unhideWhenUsed="1"/>
+    <w:lsdException w:name="Table Simple 1" w:semiHidden="1" w:unhideWhenUsed="1"/>
+    <w:lsdException w:name="Table Simple 2" w:semiHidden="1" w:unhideWhenUsed="1"/>
+    <w:lsdException w:name="Table Simple 3" w:semiHidden="1" w:unhideWhenUsed="1"/>
+    <w:lsdException w:name="Table Classic 1" w:semiHidden="1" w:unhideWhenUsed="1"/>
+    <w:lsdException w:name="Table Classic 2" w:semiHidden="1" w:unhideWhenUsed="1"/>
+    <w:lsdException w:name="Table Classic 3" w:semiHidden="1" w:unhideWhenUsed="1"/>
+    <w:lsdException w:name="Table Classic 4" w:semiHidden="1" w:unhideWhenUsed="1"/>
+    <w:lsdException w:name="Table Colorful 1" w:semiHidden="1" w:unhideWhenUsed="1"/>
+    <w:lsdException w:name="Table Colorful 2" w:semiHidden="1" w:unhideWhenUsed="1"/>
+    <w:lsdException w:name="Table Colorful 3" w:semiHidden="1" w:unhideWhenUsed="1"/>
+    <w:lsdException w:name="Table Columns 1" w:semiHidden="1" w:unhideWhenUsed="1"/>
+    <w:lsdException w:name="Table Columns 2" w:semiHidden="1" w:unhideWhenUsed="1"/>
+    <w:lsdException w:name="Table Columns 3" w:semiHidden="1" w:unhideWhenUsed="1"/>
+    <w:lsdException w:name="Table Columns 4" w:semiHidden="1" w:unhideWhenUsed="1"/>
+    <w:lsdException w:name="Table Columns 5" w:semiHidden="1" w:unhideWhenUsed="1"/>
+    <w:lsdException w:name="Table Grid 1" w:semiHidden="1" w:unhideWhenUsed="1"/>
+    <w:lsdException w:name="Table Grid 2" w:semiHidden="1" w:unhideWhenUsed="1"/>
+    <w:lsdException w:name="Table Grid 3" w:semiHidden="1" w:unhideWhenUsed="1"/>
+    <w:lsdException w:name="Table Grid 4" w:semiHidden="1" w:unhideWhenUsed="1"/>
+    <w:lsdException w:name="Table Grid 5" w:semiHidden="1" w:unhideWhenUsed="1"/>
+    <w:lsdException w:name="Table Grid 6" w:semiHidden="1" w:unhideWhenUsed="1"/>
+    <w:lsdException w:name="Table Grid 7" w:semiHidden="1" w:unhideWhenUsed="1"/>
+    <w:lsdException w:name="Table Grid 8" w:semiHidden="1" w:unhideWhenUsed="1"/>
+    <w:lsdException w:name="Table List 1" w:semiHidden="1" w:unhideWhenUsed="1"/>
+    <w:lsdException w:name="Table List 2" w:semiHidden="1" w:unhideWhenUsed="1"/>
+    <w:lsdException w:name="Table List 3" w:semiHidden="1" w:unhideWhenUsed="1"/>
+    <w:lsdException w:name="Table List 4" w:semiHidden="1" w:unhideWhenUsed="1"/>
+    <w:lsdException w:name="Table List 5" w:semiHidden="1" w:unhideWhenUsed="1"/>
+    <w:lsdException w:name="Table List 6" w:semiHidden="1" w:unhideWhenUsed="1"/>
+    <w:lsdException w:name="Table List 7" w:semiHidden="1" w:unhideWhenUsed="1"/>
+    <w:lsdException w:name="Table List 8" w:semiHidden="1" w:unhideWhenUsed="1"/>
+    <w:lsdException w:name="Table 3D effects 1" w:semiHidden="1" w:unhideWhenUsed="1"/>
+    <w:lsdException w:name="Table 3D effects 2" w:semiHidden="1" w:unhideWhenUsed="1"/>
+    <w:lsdException w:name="Table 3D effects 3" w:semiHidden="1" w:unhideWhenUsed="1"/>
+    <w:lsdException w:name="Table Contemporary" w:semiHidden="1" w:unhideWhenUsed="1"/>
+    <w:lsdException w:name="Table Elegant" w:semiHidden="1" w:unhideWhenUsed="1"/>
+    <w:lsdException w:name="Table Professional" w:semiHidden="1" w:unhideWhenUsed="1"/>
+    <w:lsdException w:name="Table Subtle 1" w:semiHidden="1" w:unhideWhenUsed="1"/>
+    <w:lsdException w:name="Table Subtle 2" w:semiHidden="1" w:unhideWhenUsed="1"/>
+    <w:lsdException w:name="Table Web 1" w:semiHidden="1" w:unhideWhenUsed="1"/>
+    <w:lsdException w:name="Table Web 2" w:semiHidden="1" w:unhideWhenUsed="1"/>
+    <w:lsdException w:name="Table Web 3" w:semiHidden="1" w:unhideWhenUsed="1"/>
+    <w:lsdException w:name="Balloon Text" w:semiHidden="1" w:unhideWhenUsed="1"/>
+    <w:lsdException w:name="Table Grid" w:uiPriority="39"/>
+    <w:lsdException w:name="Table Theme" w:semiHidden="1" w:unhideWhenUsed="1"/>
+    <w:lsdException w:name="Placeholder Text" w:semiHidden="1"/>
+    <w:lsdException w:name="No Spacing" w:uiPriority="1" w:qFormat="1"/>
+    <w:lsdException w:name="Light Shading" w:uiPriority="60"/>
+    <w:lsdException w:name="Light List" w:uiPriority="61"/>
+    <w:lsdException w:name="Light Grid" w:uiPriority="62"/>
+    <w:lsdException w:name="Medium Shading 1" w:uiPriority="63"/>
+    <w:lsdException w:name="Medium Shading 2" w:uiPriority="64"/>
+    <w:lsdException w:name="Medium List 1" w:uiPriority="65"/>
+    <w:lsdException w:name="Medium List 2" w:uiPriority="66"/>
+    <w:lsdException w:name="Medium Grid 1" w:uiPriority="67"/>
+    <w:lsdException w:name="Medium Grid 2" w:uiPriority="68"/>
+    <w:lsdException w:name="Medium Grid 3" w:uiPriority="69"/>
+    <w:lsdException w:name="Dark List" w:uiPriority="70"/>
+    <w:lsdException w:name="Colorful Shading" w:uiPriority="71"/>
+    <w:lsdException w:name="Colorful List" w:uiPriority="72"/>
+    <w:lsdException w:name="Colorful Grid" w:uiPriority="73"/>
+    <w:lsdException w:name="Light Shading Accent 1" w:uiPriority="60"/>
+    <w:lsdException w:name="Light List Accent 1" w:uiPriority="61"/>
+    <w:lsdException w:name="Light Grid Accent 1" w:uiPriority="62"/>
+    <w:lsdException w:name="Medium Shading 1 Accent 1" w:uiPriority="63"/>
+    <w:lsdException w:name="Medium Shading 2 Accent 1" w:uiPriority="64"/>
+    <w:lsdException w:name="Medium List 1 Accent 1" w:uiPriority="65"/>
+    <w:lsdException w:name="Revision" w:semiHidden="1"/>
+    <w:lsdException w:name="List Paragraph" w:uiPriority="34" w:qFormat="1"/>
+    <w:lsdException w:name="Quote" w:uiPriority="29" w:qFormat="1"/>
+    <w:lsdException w:name="Intense Quote" w:uiPriority="30" w:qFormat="1"/>
+    <w:lsdException w:name="Medium List 2 Accent 1" w:uiPriority="66"/>
+    <w:lsdException w:name="Medium Grid 1 Accent 1" w:uiPriority="67"/>
+    <w:lsdException w:name="Medium Grid 2 Accent 1" w:uiPriority="68"/>
+    <w:lsdException w:name="Medium Grid 3 Accent 1" w:uiPriority="69"/>
+    <w:lsdException w:name="Dark List Accent 1" w:uiPriority="70"/>
+    <w:lsdException w:name="Colorful Shading Accent 1" w:uiPriority="71"/>
+    <w:lsdException w:name="Colorful List Accent 1" w:uiPriority="72"/>
+    <w:lsdException w:name="Colorful Grid Accent 1" w:uiPriority="73"/>
+    <w:lsdException w:name="Light Shading Accent 2" w:uiPriority="60"/>
+    <w:lsdException w:name="Light List Accent 2" w:uiPriority="61"/>
+    <w:lsdException w:name="Light Grid Accent 2" w:uiPriority="62"/>
+    <w:lsdException w:name="Medium Shading 1 Accent 2" w:uiPriority="63"/>
+    <w:lsdException w:name="Medium Shading 2 Accent 2" w:uiPriority="64"/>
+    <w:lsdException w:name="Medium List 1 Accent 2" w:uiPriority="65"/>
+    <w:lsdException w:name="Medium List 2 Accent 2" w:uiPriority="66"/>
+    <w:lsdException w:name="Medium Grid 1 Accent 2" w:uiPriority="67"/>
+    <w:lsdException w:name="Medium Grid 2 Accent 2" w:uiPriority="68"/>
+    <w:lsdException w:name="Medium Grid 3 Accent 2" w:uiPriority="69"/>
+    <w:lsdException w:name="Dark List Accent 2" w:uiPriority="70"/>
+    <w:lsdException w:name="Colorful Shading Accent 2" w:uiPriority="71"/>
+    <w:lsdException w:name="Colorful List Accent 2" w:uiPriority="72"/>
+    <w:lsdException w:name="Colorful Grid Accent 2" w:uiPriority="73"/>
+    <w:lsdException w:name="Light Shading Accent 3" w:uiPriority="60"/>
+    <w:lsdException w:name="Light List Accent 3" w:uiPriority="61"/>
+    <w:lsdException w:name="Light Grid Accent 3" w:uiPriority="62"/>
+    <w:lsdException w:name="Medium Shading 1 Accent 3" w:uiPriority="63"/>
+    <w:lsdException w:name="Medium Shading 2 Accent 3" w:uiPriority="64"/>
+    <w:lsdException w:name="Medium List 1 Accent 3" w:uiPriority="65"/>
+    <w:lsdException w:name="Medium List 2 Accent 3" w:uiPriority="66"/>
+    <w:lsdException w:name="Medium Grid 1 Accent 3" w:uiPriority="67"/>
+    <w:lsdException w:name="Medium Grid 2 Accent 3" w:uiPriority="68"/>
+    <w:lsdException w:name="Medium Grid 3 Accent 3" w:uiPriority="69"/>
+    <w:lsdException w:name="Dark List Accent 3" w:uiPriority="70"/>
+    <w:lsdException w:name="Colorful Shading Accent 3" w:uiPriority="71"/>
+    <w:lsdException w:name="Colorful List Accent 3" w:uiPriority="72"/>
+    <w:lsdException w:name="Colorful Grid Accent 3" w:uiPriority="73"/>
+    <w:lsdException w:name="Light Shading Accent 4" w:uiPriority="60"/>
+    <w:lsdException w:name="Light List Accent 4" w:uiPriority="61"/>
+    <w:lsdException w:name="Light Grid Accent 4" w:uiPriority="62"/>
+    <w:lsdException w:name="Medium Shading 1 Accent 4" w:uiPriority="63"/>
+    <w:lsdException w:name="Medium Shading 2 Accent 4" w:uiPriority="64"/>
+    <w:lsdException w:name="Medium List 1 Accent 4" w:uiPriority="65"/>
+    <w:lsdException w:name="Medium List 2 Accent 4" w:uiPriority="66"/>
+    <w:lsdException w:name="Medium Grid 1 Accent 4" w:uiPriority="67"/>
+    <w:lsdException w:name="Medium Grid 2 Accent 4" w:uiPriority="68"/>
+    <w:lsdException w:name="Medium Grid 3 Accent 4" w:uiPriority="69"/>
+    <w:lsdException w:name="Dark List Accent 4" w:uiPriority="70"/>
+    <w:lsdException w:name="Colorful Shading Accent 4" w:uiPriority="71"/>
+    <w:lsdException w:name="Colorful List Accent 4" w:uiPriority="72"/>
+    <w:lsdException w:name="Colorful Grid Accent 4" w:uiPriority="73"/>
+    <w:lsdException w:name="Light Shading Accent 5" w:uiPriority="60"/>
+    <w:lsdException w:name="Light List Accent 5" w:uiPriority="61"/>
+    <w:lsdException w:name="Light Grid Accent 5" w:uiPriority="62"/>
+    <w:lsdException w:name="Medium Shading 1 Accent 5" w:uiPriority="63"/>
+    <w:lsdException w:name="Medium Shading 2 Accent 5" w:uiPriority="64"/>
+    <w:lsdException w:name="Medium List 1 Accent 5" w:uiPriority="65"/>
+    <w:lsdException w:name="Medium List 2 Accent 5" w:uiPriority="66"/>
+    <w:lsdException w:name="Medium Grid 1 Accent 5" w:uiPriority="67"/>
+    <w:lsdException w:name="Medium Grid 2 Accent 5" w:uiPriority="68"/>
+    <w:lsdException w:name="Medium Grid 3 Accent 5" w:uiPriority="69"/>
+    <w:lsdException w:name="Dark List Accent 5" w:uiPriority="70"/>
+    <w:lsdException w:name="Colorful Shading Accent 5" w:uiPriority="71"/>
+    <w:lsdException w:name="Colorful List Accent 5" w:uiPriority="72"/>
+    <w:lsdException w:name="Colorful Grid Accent 5" w:uiPriority="73"/>
+    <w:lsdException w:name="Light Shading Accent 6" w:uiPriority="60"/>
+    <w:lsdException w:name="Light List Accent 6" w:uiPriority="61"/>
+    <w:lsdException w:name="Light Grid Accent 6" w:uiPriority="62"/>
+    <w:lsdException w:name="Medium Shading 1 Accent 6" w:uiPriority="63"/>
+    <w:lsdException w:name="Medium Shading 2 Accent 6" w:uiPriority="64"/>
+    <w:lsdException w:name="Medium List 1 Accent 6" w:uiPriority="65"/>
+    <w:lsdException w:name="Medium List 2 Accent 6" w:uiPriority="66"/>
+    <w:lsdException w:name="Medium Grid 1 Accent 6" w:uiPriority="67"/>
+    <w:lsdException w:name="Medium Grid 2 Accent 6" w:uiPriority="68"/>
+    <w:lsdException w:name="Medium Grid 3 Accent 6" w:uiPriority="69"/>
+    <w:lsdException w:name="Dark List Accent 6" w:uiPriority="70"/>
+    <w:lsdException w:name="Colorful Shading Accent 6" w:uiPriority="71"/>
+    <w:lsdException w:name="Colorful List Accent 6" w:uiPriority="72"/>
+    <w:lsdException w:name="Colorful Grid Accent 6" w:uiPriority="73"/>
+    <w:lsdException w:name="Subtle Emphasis" w:uiPriority="19" w:qFormat="1"/>
+    <w:lsdException w:name="Intense Emphasis" w:uiPriority="21" w:qFormat="1"/>
+    <w:lsdException w:name="Subtle Reference" w:uiPriority="31" w:qFormat="1"/>
+    <w:lsdException w:name="Intense Reference" w:uiPriority="32" w:qFormat="1"/>
+    <w:lsdException w:name="Book Title" w:uiPriority="33" w:qFormat="1"/>
+    <w:lsdException w:name="Bibliography" w:semiHidden="1" w:uiPriority="37" w:unhideWhenUsed="1"/>
+    <w:lsdException w:name="TOC Heading" w:semiHidden="1" w:uiPriority="39" w:unhideWhenUsed="1" w:qFormat="1"/>
+    <w:lsdException w:name="Plain Table 1" w:uiPriority="41"/>
+    <w:lsdException w:name="Plain Table 2" w:uiPriority="42"/>
+    <w:lsdException w:name="Plain Table 3" w:uiPriority="43"/>
+    <w:lsdException w:name="Plain Table 4" w:uiPriority="44"/>
+    <w:lsdException w:name="Plain Table 5" w:uiPriority="45"/>
+    <w:lsdException w:name="Grid Table Light" w:uiPriority="40"/>
+    <w:lsdException w:name="Grid Table 1 Light" w:uiPriority="46"/>
+    <w:lsdException w:name="Grid Table 2" w:uiPriority="47"/>
+    <w:lsdException w:name="Grid Table 3" w:uiPriority="48"/>
+    <w:lsdException w:name="Grid Table 4" w:uiPriority="49"/>
+    <w:lsdException w:name="Grid Table 5 Dark" w:uiPriority="50"/>
+    <w:lsdException w:name="Grid Table 6 Colorful" w:uiPriority="51"/>
+    <w:lsdException w:name="Grid Table 7 Colorful" w:uiPriority="52"/>
+    <w:lsdException w:name="Grid Table 1 Light Accent 1" w:uiPriority="46"/>
+    <w:lsdException w:name="Grid Table 2 Accent 1" w:uiPriority="47"/>
+    <w:lsdException w:name="Grid Table 3 Accent 1" w:uiPriority="48"/>
+    <w:lsdException w:name="Grid Table 4 Accent 1" w:uiPriority="49"/>
+    <w:lsdException w:name="Grid Table 5 Dark Accent 1" w:uiPriority="50"/>
+    <w:lsdException w:name="Grid Table 6 Colorful Accent 1" w:uiPriority="51"/>
+    <w:lsdException w:name="Grid Table 7 Colorful Accent 1" w:uiPriority="52"/>
+    <w:lsdException w:name="Grid Table 1 Light Accent 2" w:uiPriority="46"/>
+    <w:lsdException w:name="Grid Table 2 Accent 2" w:uiPriority="47"/>
+    <w:lsdException w:name="Grid Table 3 Accent 2" w:uiPriority="48"/>
+    <w:lsdException w:name="Grid Table 4 Accent 2" w:uiPriority="49"/>
+    <w:lsdException w:name="Grid Table 5 Dark Accent 2" w:uiPriority="50"/>
+    <w:lsdException w:name="Grid Table 6 Colorful Accent 2" w:uiPriority="51"/>
+    <w:lsdException w:name="Grid Table 7 Colorful Accent 2" w:uiPriority="52"/>
+    <w:lsdException w:name="Grid Table 1 Light Accent 3" w:uiPriority="46"/>
+    <w:lsdException w:name="Grid Table 2 Accent 3" w:uiPriority="47"/>
+    <w:lsdException w:name="Grid Table 3 Accent 3" w:uiPriority="48"/>
+    <w:lsdException w:name="Grid Table 4 Accent 3" w:uiPriority="49"/>
+    <w:lsdException w:name="Grid Table 5 Dark Accent 3" w:uiPriority="50"/>
+    <w:lsdException w:name="Grid Table 6 Colorful Accent 3" w:uiPriority="51"/>
+    <w:lsdException w:name="Grid Table 7 Colorful Accent 3" w:uiPriority="52"/>
+    <w:lsdException w:name="Grid Table 1 Light Accent 4" w:uiPriority="46"/>
+    <w:lsdException w:name="Grid Table 2 Accent 4" w:uiPriority="47"/>
+    <w:lsdException w:name="Grid Table 3 Accent 4" w:uiPriority="48"/>
+    <w:lsdException w:name="Grid Table 4 Accent 4" w:uiPriority="49"/>
+    <w:lsdException w:name="Grid Table 5 Dark Accent 4" w:uiPriority="50"/>
+    <w:lsdException w:name="Grid Table 6 Colorful Accent 4" w:uiPriority="51"/>
+    <w:lsdException w:name="Grid Table 7 Colorful Accent 4" w:uiPriority="52"/>
+    <w:lsdException w:name="Grid Table 1 Light Accent 5" w:uiPriority="46"/>
+    <w:lsdException w:name="Grid Table 2 Accent 5" w:uiPriority="47"/>
+    <w:lsdException w:name="Grid Table 3 Accent 5" w:uiPriority="48"/>
+    <w:lsdException w:name="Grid Table 4 Accent 5" w:uiPriority="49"/>
+    <w:lsdException w:name="Grid Table 5 Dark Accent 5" w:uiPriority="50"/>
+    <w:lsdException w:name="Grid Table 6 Colorful Accent 5" w:uiPriority="51"/>
+    <w:lsdException w:name="Grid Table 7 Colorful Accent 5" w:uiPriority="52"/>
+    <w:lsdException w:name="Grid Table 1 Light Accent 6" w:uiPriority="46"/>
+    <w:lsdException w:name="Grid Table 2 Accent 6" w:uiPriority="47"/>
+    <w:lsdException w:name="Grid Table 3 Accent 6" w:uiPriority="48"/>
+    <w:lsdException w:name="Grid Table 4 Accent 6" w:uiPriority="49"/>
+    <w:lsdException w:name="Grid Table 5 Dark Accent 6" w:uiPriority="50"/>
+    <w:lsdException w:name="Grid Table 6 Colorful Accent 6" w:uiPriority="51"/>
+    <w:lsdException w:name="Grid Table 7 Colorful Accent 6" w:uiPriority="52"/>
+    <w:lsdException w:name="List Table 1 Light" w:uiPriority="46"/>
+    <w:lsdException w:name="List Table 2" w:uiPriority="47"/>
+    <w:lsdException w:name="List Table 3" w:uiPriority="48"/>
+    <w:lsdException w:name="List Table 4" w:uiPriority="49"/>
+    <w:lsdException w:name="List Table 5 Dark" w:uiPriority="50"/>
+    <w:lsdException w:name="List Table 6 Colorful" w:uiPriority="51"/>
+    <w:lsdException w:name="List Table 7 Colorful" w:uiPriority="52"/>
+    <w:lsdException w:name="List Table 1 Light Accent 1" w:uiPriority="46"/>
+    <w:lsdException w:name="List Table 2 Accent 1" w:uiPriority="47"/>
+    <w:lsdException w:name="List Table 3 Accent 1" w:uiPriority="48"/>
+    <w:lsdException w:name="List Table 4 Accent 1" w:uiPriority="49"/>
+    <w:lsdException w:name="List Table 5 Dark Accent 1" w:uiPriority="50"/>
+    <w:lsdException w:name="List Table 6 Colorful Accent 1" w:uiPriority="51"/>
+    <w:lsdException w:name="List Table 7 Colorful Accent 1" w:uiPriority="52"/>
+    <w:lsdException w:name="List Table 1 Light Accent 2" w:uiPriority="46"/>
+    <w:lsdException w:name="List Table 2 Accent 2" w:uiPriority="47"/>
+    <w:lsdException w:name="List Table 3 Accent 2" w:uiPriority="48"/>
+    <w:lsdException w:name="List Table 4 Accent 2" w:uiPriority="49"/>
+    <w:lsdException w:name="List Table 5 Dark Accent 2" w:uiPriority="50"/>
+    <w:lsdException w:name="List Table 6 Colorful Accent 2" w:uiPriority="51"/>
+    <w:lsdException w:name="List Table 7 Colorful Accent 2" w:uiPriority="52"/>
+    <w:lsdException w:name="List Table 1 Light Accent 3" w:uiPriority="46"/>
+    <w:lsdException w:name="List Table 2 Accent 3" w:uiPriority="47"/>
+    <w:lsdException w:name="List Table 3 Accent 3" w:uiPriority="48"/>
+    <w:lsdException w:name="List Table 4 Accent 3" w:uiPriority="49"/>
+    <w:lsdException w:name="List Table 5 Dark Accent 3" w:uiPriority="50"/>
+    <w:lsdException w:name="List Table 6 Colorful Accent 3" w:uiPriority="51"/>
+    <w:lsdException w:name="List Table 7 Colorful Accent 3" w:uiPriority="52"/>
+    <w:lsdException w:name="List Table 1 Light Accent 4" w:uiPriority="46"/>
+    <w:lsdException w:name="List Table 2 Accent 4" w:uiPriority="47"/>
+    <w:lsdException w:name="List Table 3 Accent 4" w:uiPriority="48"/>
+    <w:lsdException w:name="List Table 4 Accent 4" w:uiPriority="49"/>
+    <w:lsdException w:name="List Table 5 Dark Accent 4" w:uiPriority="50"/>
+    <w:lsdException w:name="List Table 6 Colorful Accent 4" w:uiPriority="51"/>
+    <w:lsdException w:name="List Table 7 Colorful Accent 4" w:uiPriority="52"/>
+    <w:lsdException w:name="List Table 1 Light Accent 5" w:uiPriority="46"/>
+    <w:lsdException w:name="List Table 2 Accent 5" w:uiPriority="47"/>
+    <w:lsdException w:name="List Table 3 Accent 5" w:uiPriority="48"/>
+    <w:lsdException w:name="List Table 4 Accent 5" w:uiPriority="49"/>
+    <w:lsdException w:name="List Table 5 Dark Accent 5" w:uiPriority="50"/>
+    <w:lsdException w:name="List Table 6 Colorful Accent 5" w:uiPriority="51"/>
+    <w:lsdException w:name="List Table 7 Colorful Accent 5" w:uiPriority="52"/>
+    <w:lsdException w:name="List Table 1 Light Accent 6" w:uiPriority="46"/>
+    <w:lsdException w:name="List Table 2 Accent 6" w:uiPriority="47"/>
+    <w:lsdException w:name="List Table 3 Accent 6" w:uiPriority="48"/>
+    <w:lsdException w:name="List Table 4 Accent 6" w:uiPriority="49"/>
+    <w:lsdException w:name="List Table 5 Dark Accent 6" w:uiPriority="50"/>
+    <w:lsdException w:name="List Table 6 Colorful Accent 6" w:uiPriority="51"/>
+    <w:lsdException w:name="List Table 7 Colorful Accent 6" w:uiPriority="52"/>
   </w:latentStyles>
   <w:style w:type="paragraph" w:default="1" w:styleId="Normal">
     <w:name w:val="Normal"/>
@@ -10147,7 +10407,6 @@
     <w:uiPriority w:val="99"/>
     <w:semiHidden/>
     <w:unhideWhenUsed/>
-    <w:qFormat/>
     <w:tblPr>
       <w:tblInd w:w="0" w:type="dxa"/>
       <w:tblCellMar>
@@ -10184,7 +10443,6 @@
       <w:spacing w:after="0" w:line="240" w:lineRule="auto"/>
     </w:pPr>
     <w:tblPr>
-      <w:tblInd w:w="0" w:type="dxa"/>
       <w:tblBorders>
         <w:top w:val="single" w:sz="4" w:space="0" w:color="auto"/>
         <w:left w:val="single" w:sz="4" w:space="0" w:color="auto"/>
@@ -10193,12 +10451,6 @@
         <w:insideH w:val="single" w:sz="4" w:space="0" w:color="auto"/>
         <w:insideV w:val="single" w:sz="4" w:space="0" w:color="auto"/>
       </w:tblBorders>
-      <w:tblCellMar>
-        <w:top w:w="0" w:type="dxa"/>
-        <w:left w:w="108" w:type="dxa"/>
-        <w:bottom w:w="0" w:type="dxa"/>
-        <w:right w:w="108" w:type="dxa"/>
-      </w:tblCellMar>
     </w:tblPr>
   </w:style>
   <w:style w:type="paragraph" w:styleId="NoSpacing">
@@ -10512,7 +10764,7 @@
   <a:extraClrSchemeLst/>
   <a:extLst>
     <a:ext uri="{05A4C25C-085E-4340-85A3-A5531E510DB2}">
-      <thm15:themeFamily xmlns:thm15="http://schemas.microsoft.com/office/thememl/2012/main" xmlns="" name="Office Theme" id="{62F939B6-93AF-4DB8-9C6B-D6C7DFDC589F}" vid="{4A3C46E8-61CC-4603-A589-7422A47A8E4A}"/>
+      <thm15:themeFamily xmlns:thm15="http://schemas.microsoft.com/office/thememl/2012/main" name="Office Theme" id="{62F939B6-93AF-4DB8-9C6B-D6C7DFDC589F}" vid="{4A3C46E8-61CC-4603-A589-7422A47A8E4A}"/>
     </a:ext>
   </a:extLst>
 </a:theme>
@@ -10523,7 +10775,7 @@
 </file>
 
 <file path=customXml/itemProps1.xml><?xml version="1.0" encoding="utf-8"?>
-<ds:datastoreItem xmlns:ds="http://schemas.openxmlformats.org/officeDocument/2006/customXml" ds:itemID="{3DAFD5FA-6781-4735-9193-B65169626B7D}">
+<ds:datastoreItem xmlns:ds="http://schemas.openxmlformats.org/officeDocument/2006/customXml" ds:itemID="{5E9E1294-20A7-4035-8DD9-4616C3C66B8B}">
   <ds:schemaRefs>
     <ds:schemaRef ds:uri="http://schemas.openxmlformats.org/officeDocument/2006/bibliography"/>
   </ds:schemaRefs>

</xml_diff>

<commit_message>
Added Src code for website-based program
</commit_message>
<xml_diff>
--- a/DB Mgmt Final Project Proposal.docx
+++ b/DB Mgmt Final Project Proposal.docx
@@ -1,6 +1,6 @@
 
 <file path=word/document.xml><?xml version="1.0" encoding="utf-8"?>
-<w:document xmlns:wpc="http://schemas.microsoft.com/office/word/2010/wordprocessingCanvas" xmlns:mc="http://schemas.openxmlformats.org/markup-compatibility/2006" xmlns:o="urn:schemas-microsoft-com:office:office" xmlns:r="http://schemas.openxmlformats.org/officeDocument/2006/relationships" xmlns:m="http://schemas.openxmlformats.org/officeDocument/2006/math" xmlns:v="urn:schemas-microsoft-com:vml" xmlns:wp14="http://schemas.microsoft.com/office/word/2010/wordprocessingDrawing" xmlns:wp="http://schemas.openxmlformats.org/drawingml/2006/wordprocessingDrawing" xmlns:w10="urn:schemas-microsoft-com:office:word" xmlns:w="http://schemas.openxmlformats.org/wordprocessingml/2006/main" xmlns:w14="http://schemas.microsoft.com/office/word/2010/wordml" xmlns:w15="http://schemas.microsoft.com/office/word/2012/wordml" xmlns:wpg="http://schemas.microsoft.com/office/word/2010/wordprocessingGroup" xmlns:wpi="http://schemas.microsoft.com/office/word/2010/wordprocessingInk" xmlns:wne="http://schemas.microsoft.com/office/word/2006/wordml" xmlns:wps="http://schemas.microsoft.com/office/word/2010/wordprocessingShape" mc:Ignorable="w14 w15 wp14">
+<w:document xmlns:wpc="http://schemas.microsoft.com/office/word/2010/wordprocessingCanvas" xmlns:cx="http://schemas.microsoft.com/office/drawing/2014/chartex" xmlns:cx1="http://schemas.microsoft.com/office/drawing/2015/9/8/chartex" xmlns:cx2="http://schemas.microsoft.com/office/drawing/2015/10/21/chartex" xmlns:cx3="http://schemas.microsoft.com/office/drawing/2016/5/9/chartex" xmlns:cx4="http://schemas.microsoft.com/office/drawing/2016/5/10/chartex" xmlns:cx5="http://schemas.microsoft.com/office/drawing/2016/5/11/chartex" xmlns:cx6="http://schemas.microsoft.com/office/drawing/2016/5/12/chartex" xmlns:cx7="http://schemas.microsoft.com/office/drawing/2016/5/13/chartex" xmlns:cx8="http://schemas.microsoft.com/office/drawing/2016/5/14/chartex" xmlns:mc="http://schemas.openxmlformats.org/markup-compatibility/2006" xmlns:aink="http://schemas.microsoft.com/office/drawing/2016/ink" xmlns:am3d="http://schemas.microsoft.com/office/drawing/2017/model3d" xmlns:o="urn:schemas-microsoft-com:office:office" xmlns:r="http://schemas.openxmlformats.org/officeDocument/2006/relationships" xmlns:m="http://schemas.openxmlformats.org/officeDocument/2006/math" xmlns:v="urn:schemas-microsoft-com:vml" xmlns:wp14="http://schemas.microsoft.com/office/word/2010/wordprocessingDrawing" xmlns:wp="http://schemas.openxmlformats.org/drawingml/2006/wordprocessingDrawing" xmlns:w10="urn:schemas-microsoft-com:office:word" xmlns:w="http://schemas.openxmlformats.org/wordprocessingml/2006/main" xmlns:w14="http://schemas.microsoft.com/office/word/2010/wordml" xmlns:w15="http://schemas.microsoft.com/office/word/2012/wordml" xmlns:w16cid="http://schemas.microsoft.com/office/word/2016/wordml/cid" xmlns:w16se="http://schemas.microsoft.com/office/word/2015/wordml/symex" xmlns:wpg="http://schemas.microsoft.com/office/word/2010/wordprocessingGroup" xmlns:wpi="http://schemas.microsoft.com/office/word/2010/wordprocessingInk" xmlns:wne="http://schemas.microsoft.com/office/word/2006/wordml" xmlns:wps="http://schemas.microsoft.com/office/word/2010/wordprocessingShape" mc:Ignorable="w14 w15 w16se w16cid wp14">
   <w:body>
     <w:sdt>
       <w:sdtPr>
@@ -31,7 +31,7 @@
                   <v:path arrowok="t" o:connecttype="custom" o:connectlocs="0,0;7315200,0;7315200,1130373;3620757,733885;0,1092249;0,0" o:connectangles="0,0,0,0,0,0"/>
                 </v:shape>
                 <v:rect id="Rectangle 151" o:spid="_x0000_s1028" style="position:absolute;width:73152;height:12161;visibility:visible;v-text-anchor:middle" o:gfxdata="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" stroked="f" strokeweight="1pt">
-                  <v:fill r:id="rId6" o:title="" recolor="t" rotate="t" type="frame"/>
+                  <v:fill r:id="rId5" o:title="" recolor="t" rotate="t" type="frame"/>
                 </v:rect>
                 <w10:wrap anchorx="page" anchory="page"/>
               </v:group>
@@ -1135,10 +1135,10 @@
       </w:tblPr>
       <w:tblGrid>
         <w:gridCol w:w="1870"/>
-        <w:gridCol w:w="1970"/>
-        <w:gridCol w:w="2216"/>
+        <w:gridCol w:w="2175"/>
+        <w:gridCol w:w="1620"/>
         <w:gridCol w:w="1763"/>
-        <w:gridCol w:w="1757"/>
+        <w:gridCol w:w="1890"/>
       </w:tblGrid>
       <w:tr>
         <w:trPr>
@@ -1902,16 +1902,12 @@
                 <w:szCs w:val="24"/>
               </w:rPr>
             </w:pPr>
-            <w:r>
-              <w:rPr>
-                <w:rFonts w:ascii="Times New Roman" w:eastAsia="Times New Roman" w:hAnsi="Times New Roman" w:cs="Times New Roman"/>
-                <w:color w:val="000000"/>
-                <w:sz w:val="24"/>
-                <w:szCs w:val="24"/>
-              </w:rPr>
-              <w:t>-SQL</w:t>
-            </w:r>
-          </w:p>
+          </w:p>
+        </w:tc>
+        <w:tc>
+          <w:tcPr>
+            <w:tcW w:w="1710" w:type="dxa"/>
+          </w:tcPr>
           <w:p>
             <w:pPr>
               <w:pStyle w:val="ListParagraph"/>
@@ -1931,7 +1927,7 @@
                 <w:sz w:val="24"/>
                 <w:szCs w:val="24"/>
               </w:rPr>
-              <w:t>-Algorithm Development</w:t>
+              <w:t>Development</w:t>
             </w:r>
           </w:p>
           <w:p>
@@ -1953,14 +1949,9 @@
                 <w:sz w:val="24"/>
                 <w:szCs w:val="24"/>
               </w:rPr>
-              <w:t>-GUI Design</w:t>
-            </w:r>
-          </w:p>
-        </w:tc>
-        <w:tc>
-          <w:tcPr>
-            <w:tcW w:w="1710" w:type="dxa"/>
-          </w:tcPr>
+              <w:t>Db. Mgmt.</w:t>
+            </w:r>
+          </w:p>
           <w:p>
             <w:pPr>
               <w:pStyle w:val="ListParagraph"/>
@@ -1980,7 +1971,7 @@
                 <w:sz w:val="24"/>
                 <w:szCs w:val="24"/>
               </w:rPr>
-              <w:t>Development</w:t>
+              <w:t>Communication</w:t>
             </w:r>
           </w:p>
           <w:p>
@@ -1995,16 +1986,12 @@
                 <w:szCs w:val="24"/>
               </w:rPr>
             </w:pPr>
-            <w:r>
-              <w:rPr>
-                <w:rFonts w:ascii="Times New Roman" w:eastAsia="Times New Roman" w:hAnsi="Times New Roman" w:cs="Times New Roman"/>
-                <w:color w:val="000000"/>
-                <w:sz w:val="24"/>
-                <w:szCs w:val="24"/>
-              </w:rPr>
-              <w:t>Db. Mgmt.</w:t>
-            </w:r>
-          </w:p>
+          </w:p>
+        </w:tc>
+        <w:tc>
+          <w:tcPr>
+            <w:tcW w:w="1890" w:type="dxa"/>
+          </w:tcPr>
           <w:p>
             <w:pPr>
               <w:pStyle w:val="ListParagraph"/>
@@ -2017,99 +2004,6 @@
                 <w:szCs w:val="24"/>
               </w:rPr>
             </w:pPr>
-            <w:r>
-              <w:rPr>
-                <w:rFonts w:ascii="Times New Roman" w:eastAsia="Times New Roman" w:hAnsi="Times New Roman" w:cs="Times New Roman"/>
-                <w:color w:val="000000"/>
-                <w:sz w:val="24"/>
-                <w:szCs w:val="24"/>
-              </w:rPr>
-              <w:t>Communication</w:t>
-            </w:r>
-          </w:p>
-          <w:p>
-            <w:pPr>
-              <w:pStyle w:val="ListParagraph"/>
-              <w:spacing w:line="360" w:lineRule="auto"/>
-              <w:ind w:left="0"/>
-              <w:rPr>
-                <w:rFonts w:ascii="Times New Roman" w:eastAsia="Times New Roman" w:hAnsi="Times New Roman" w:cs="Times New Roman"/>
-                <w:color w:val="000000"/>
-                <w:sz w:val="24"/>
-                <w:szCs w:val="24"/>
-              </w:rPr>
-            </w:pPr>
-          </w:p>
-        </w:tc>
-        <w:tc>
-          <w:tcPr>
-            <w:tcW w:w="1890" w:type="dxa"/>
-          </w:tcPr>
-          <w:p>
-            <w:pPr>
-              <w:pStyle w:val="ListParagraph"/>
-              <w:spacing w:line="360" w:lineRule="auto"/>
-              <w:ind w:left="0"/>
-              <w:rPr>
-                <w:rFonts w:ascii="Times New Roman" w:eastAsia="Times New Roman" w:hAnsi="Times New Roman" w:cs="Times New Roman"/>
-                <w:color w:val="000000"/>
-                <w:sz w:val="24"/>
-                <w:szCs w:val="24"/>
-              </w:rPr>
-            </w:pPr>
-            <w:r>
-              <w:rPr>
-                <w:rFonts w:ascii="Times New Roman" w:eastAsia="Times New Roman" w:hAnsi="Times New Roman" w:cs="Times New Roman"/>
-                <w:color w:val="000000"/>
-                <w:sz w:val="24"/>
-                <w:szCs w:val="24"/>
-              </w:rPr>
-              <w:t>Web Dev</w:t>
-            </w:r>
-          </w:p>
-          <w:p>
-            <w:pPr>
-              <w:pStyle w:val="ListParagraph"/>
-              <w:spacing w:line="360" w:lineRule="auto"/>
-              <w:ind w:left="0"/>
-              <w:rPr>
-                <w:rFonts w:ascii="Times New Roman" w:eastAsia="Times New Roman" w:hAnsi="Times New Roman" w:cs="Times New Roman"/>
-                <w:color w:val="000000"/>
-                <w:sz w:val="24"/>
-                <w:szCs w:val="24"/>
-              </w:rPr>
-            </w:pPr>
-            <w:r>
-              <w:rPr>
-                <w:rFonts w:ascii="Times New Roman" w:eastAsia="Times New Roman" w:hAnsi="Times New Roman" w:cs="Times New Roman"/>
-                <w:color w:val="000000"/>
-                <w:sz w:val="24"/>
-                <w:szCs w:val="24"/>
-              </w:rPr>
-              <w:t>Time Mgmt.</w:t>
-            </w:r>
-          </w:p>
-          <w:p>
-            <w:pPr>
-              <w:pStyle w:val="ListParagraph"/>
-              <w:spacing w:line="360" w:lineRule="auto"/>
-              <w:ind w:left="0"/>
-              <w:rPr>
-                <w:rFonts w:ascii="Times New Roman" w:eastAsia="Times New Roman" w:hAnsi="Times New Roman" w:cs="Times New Roman"/>
-                <w:color w:val="000000"/>
-                <w:sz w:val="24"/>
-                <w:szCs w:val="24"/>
-              </w:rPr>
-            </w:pPr>
-            <w:r>
-              <w:rPr>
-                <w:rFonts w:ascii="Times New Roman" w:eastAsia="Times New Roman" w:hAnsi="Times New Roman" w:cs="Times New Roman"/>
-                <w:color w:val="000000"/>
-                <w:sz w:val="24"/>
-                <w:szCs w:val="24"/>
-              </w:rPr>
-              <w:t>Mathematics</w:t>
-            </w:r>
           </w:p>
         </w:tc>
       </w:tr>
@@ -2234,16 +2128,12 @@
                 <w:szCs w:val="24"/>
               </w:rPr>
             </w:pPr>
-            <w:r>
-              <w:rPr>
-                <w:rFonts w:ascii="Times New Roman" w:eastAsia="Times New Roman" w:hAnsi="Times New Roman" w:cs="Times New Roman"/>
-                <w:color w:val="000000"/>
-                <w:sz w:val="24"/>
-                <w:szCs w:val="24"/>
-              </w:rPr>
-              <w:t>Worker/Programmer</w:t>
-            </w:r>
-          </w:p>
+          </w:p>
+        </w:tc>
+        <w:tc>
+          <w:tcPr>
+            <w:tcW w:w="1710" w:type="dxa"/>
+          </w:tcPr>
           <w:p>
             <w:pPr>
               <w:pStyle w:val="ListParagraph"/>
@@ -2263,16 +2153,9 @@
                 <w:sz w:val="24"/>
                 <w:szCs w:val="24"/>
               </w:rPr>
-              <w:t>DB Developer</w:t>
-            </w:r>
-            <w:bookmarkStart w:id="0" w:name="_GoBack"/>
-            <w:bookmarkEnd w:id="0"/>
-          </w:p>
-        </w:tc>
-        <w:tc>
-          <w:tcPr>
-            <w:tcW w:w="1710" w:type="dxa"/>
-          </w:tcPr>
+              <w:t>Db. Manager</w:t>
+            </w:r>
+          </w:p>
           <w:p>
             <w:pPr>
               <w:pStyle w:val="ListParagraph"/>
@@ -2285,16 +2168,12 @@
                 <w:szCs w:val="24"/>
               </w:rPr>
             </w:pPr>
-            <w:r>
-              <w:rPr>
-                <w:rFonts w:ascii="Times New Roman" w:eastAsia="Times New Roman" w:hAnsi="Times New Roman" w:cs="Times New Roman"/>
-                <w:color w:val="000000"/>
-                <w:sz w:val="24"/>
-                <w:szCs w:val="24"/>
-              </w:rPr>
-              <w:t>Db. Manager</w:t>
-            </w:r>
-          </w:p>
+          </w:p>
+        </w:tc>
+        <w:tc>
+          <w:tcPr>
+            <w:tcW w:w="1890" w:type="dxa"/>
+          </w:tcPr>
           <w:p>
             <w:pPr>
               <w:pStyle w:val="ListParagraph"/>
@@ -2307,33 +2186,6 @@
                 <w:szCs w:val="24"/>
               </w:rPr>
             </w:pPr>
-          </w:p>
-        </w:tc>
-        <w:tc>
-          <w:tcPr>
-            <w:tcW w:w="1890" w:type="dxa"/>
-          </w:tcPr>
-          <w:p>
-            <w:pPr>
-              <w:pStyle w:val="ListParagraph"/>
-              <w:spacing w:line="360" w:lineRule="auto"/>
-              <w:ind w:left="0"/>
-              <w:rPr>
-                <w:rFonts w:ascii="Times New Roman" w:eastAsia="Times New Roman" w:hAnsi="Times New Roman" w:cs="Times New Roman"/>
-                <w:color w:val="000000"/>
-                <w:sz w:val="24"/>
-                <w:szCs w:val="24"/>
-              </w:rPr>
-            </w:pPr>
-            <w:r>
-              <w:rPr>
-                <w:rFonts w:ascii="Times New Roman" w:eastAsia="Times New Roman" w:hAnsi="Times New Roman" w:cs="Times New Roman"/>
-                <w:color w:val="000000"/>
-                <w:sz w:val="24"/>
-                <w:szCs w:val="24"/>
-              </w:rPr>
-              <w:t>Data  Analysis</w:t>
-            </w:r>
           </w:p>
         </w:tc>
       </w:tr>
@@ -2370,7 +2222,6 @@
       <w:pPr>
         <w:shd w:val="clear" w:color="auto" w:fill="FFFFFF"/>
         <w:spacing w:after="0" w:line="360" w:lineRule="auto"/>
-        <w:jc w:val="center"/>
         <w:rPr>
           <w:rFonts w:ascii="Times New Roman" w:hAnsi="Times New Roman" w:cs="Times New Roman"/>
           <w:b/>
@@ -2379,6 +2230,8 @@
           <w:szCs w:val="24"/>
         </w:rPr>
       </w:pPr>
+      <w:bookmarkStart w:id="0" w:name="_GoBack"/>
+      <w:bookmarkEnd w:id="0"/>
     </w:p>
     <w:p>
       <w:pPr>
@@ -2386,48 +2239,21 @@
         <w:spacing w:after="0" w:line="360" w:lineRule="auto"/>
         <w:jc w:val="center"/>
         <w:rPr>
+          <w:rFonts w:ascii="Times New Roman" w:eastAsia="Times New Roman" w:hAnsi="Times New Roman" w:cs="Times New Roman"/>
+          <w:color w:val="000000"/>
+          <w:sz w:val="24"/>
+          <w:szCs w:val="24"/>
+        </w:rPr>
+      </w:pPr>
+      <w:r>
+        <w:rPr>
           <w:rFonts w:ascii="Times New Roman" w:hAnsi="Times New Roman" w:cs="Times New Roman"/>
           <w:b/>
           <w:bCs/>
           <w:sz w:val="24"/>
           <w:szCs w:val="24"/>
         </w:rPr>
-      </w:pPr>
-    </w:p>
-    <w:p>
-      <w:pPr>
-        <w:shd w:val="clear" w:color="auto" w:fill="FFFFFF"/>
-        <w:spacing w:after="0" w:line="360" w:lineRule="auto"/>
-        <w:jc w:val="center"/>
-        <w:rPr>
-          <w:rFonts w:ascii="Times New Roman" w:hAnsi="Times New Roman" w:cs="Times New Roman"/>
-          <w:b/>
-          <w:bCs/>
-          <w:sz w:val="24"/>
-          <w:szCs w:val="24"/>
-        </w:rPr>
-      </w:pPr>
-    </w:p>
-    <w:p>
-      <w:pPr>
-        <w:shd w:val="clear" w:color="auto" w:fill="FFFFFF"/>
-        <w:spacing w:after="0" w:line="360" w:lineRule="auto"/>
-        <w:jc w:val="center"/>
-        <w:rPr>
-          <w:rFonts w:ascii="Times New Roman" w:eastAsia="Times New Roman" w:hAnsi="Times New Roman" w:cs="Times New Roman"/>
-          <w:color w:val="000000"/>
-          <w:sz w:val="24"/>
-          <w:szCs w:val="24"/>
-        </w:rPr>
-      </w:pPr>
-      <w:r>
-        <w:rPr>
-          <w:rFonts w:ascii="Times New Roman" w:hAnsi="Times New Roman" w:cs="Times New Roman"/>
-          <w:b/>
-          <w:bCs/>
-          <w:sz w:val="24"/>
-          <w:szCs w:val="24"/>
-        </w:rPr>
+        <w:lastRenderedPageBreak/>
         <w:t>Feasibility Analysis:</w:t>
       </w:r>
     </w:p>
@@ -2927,6 +2753,7 @@
           <w:sz w:val="24"/>
           <w:szCs w:val="24"/>
         </w:rPr>
+        <w:lastRenderedPageBreak/>
         <w:t>SWOT Analysis:</w:t>
       </w:r>
     </w:p>
@@ -2965,7 +2792,7 @@
                     <pic:cNvPicPr/>
                   </pic:nvPicPr>
                   <pic:blipFill>
-                    <a:blip r:embed="rId7" cstate="print">
+                    <a:blip r:embed="rId6" cstate="print">
                       <a:extLst>
                         <a:ext uri="{28A0092B-C50C-407E-A947-70E740481C1C}">
                           <a14:useLocalDpi xmlns:a14="http://schemas.microsoft.com/office/drawing/2010/main" val="0"/>
@@ -3269,7 +3096,6 @@
           <w:sz w:val="24"/>
           <w:szCs w:val="24"/>
         </w:rPr>
-        <w:lastRenderedPageBreak/>
         <w:drawing>
           <wp:inline distT="0" distB="0" distL="0" distR="0">
             <wp:extent cx="1984021" cy="1984021"/>
@@ -3288,7 +3114,7 @@
                     </pic:cNvPicPr>
                   </pic:nvPicPr>
                   <pic:blipFill>
-                    <a:blip r:embed="rId8" cstate="print">
+                    <a:blip r:embed="rId7" cstate="print">
                       <a:extLst>
                         <a:ext uri="{28A0092B-C50C-407E-A947-70E740481C1C}">
                           <a14:useLocalDpi xmlns:a14="http://schemas.microsoft.com/office/drawing/2010/main" val="0"/>
@@ -3335,6 +3161,7 @@
           <w:sz w:val="24"/>
           <w:szCs w:val="24"/>
         </w:rPr>
+        <w:lastRenderedPageBreak/>
         <w:t>Use Cases:</w:t>
       </w:r>
     </w:p>
@@ -3412,7 +3239,7 @@
                     <pic:cNvPicPr/>
                   </pic:nvPicPr>
                   <pic:blipFill>
-                    <a:blip r:embed="rId9" cstate="print">
+                    <a:blip r:embed="rId8" cstate="print">
                       <a:extLst>
                         <a:ext uri="{28A0092B-C50C-407E-A947-70E740481C1C}">
                           <a14:useLocalDpi xmlns:a14="http://schemas.microsoft.com/office/drawing/2010/main" val="0"/>
@@ -3537,7 +3364,6 @@
                 <w:sz w:val="27"/>
                 <w:szCs w:val="27"/>
               </w:rPr>
-              <w:lastRenderedPageBreak/>
               <w:t>UC1 Manage Customer Service Queue</w:t>
             </w:r>
           </w:p>
@@ -3954,6 +3780,7 @@
                 <w:sz w:val="24"/>
                 <w:szCs w:val="24"/>
               </w:rPr>
+              <w:lastRenderedPageBreak/>
               <w:t>Stakeholders</w:t>
             </w:r>
             <w:r>
@@ -5303,17 +5130,7 @@
                 <w:sz w:val="24"/>
                 <w:szCs w:val="24"/>
               </w:rPr>
-              <w:t xml:space="preserve"> to enter their name. Virtual </w:t>
-            </w:r>
-            <w:r>
-              <w:rPr>
-                <w:rFonts w:ascii="inherit" w:eastAsia="Times New Roman" w:hAnsi="inherit" w:cs="Times New Roman"/>
-                <w:color w:val="000000"/>
-                <w:sz w:val="24"/>
-                <w:szCs w:val="24"/>
-              </w:rPr>
-              <w:lastRenderedPageBreak/>
-              <w:t>k</w:t>
+              <w:t xml:space="preserve"> to enter their name. Virtual k</w:t>
             </w:r>
             <w:r>
               <w:rPr>
@@ -5374,7 +5191,6 @@
                 <w:sz w:val="24"/>
                 <w:szCs w:val="24"/>
               </w:rPr>
-              <w:lastRenderedPageBreak/>
               <w:t>Success Guarantee</w:t>
             </w:r>
             <w:r>
@@ -5630,7 +5446,17 @@
                 <w:sz w:val="24"/>
                 <w:szCs w:val="24"/>
               </w:rPr>
-              <w:t xml:space="preserve">nd want to move on to the next part. </w:t>
+              <w:t xml:space="preserve">nd want to </w:t>
+            </w:r>
+            <w:r>
+              <w:rPr>
+                <w:rFonts w:ascii="inherit" w:eastAsia="Times New Roman" w:hAnsi="inherit" w:cs="Times New Roman"/>
+                <w:color w:val="000000"/>
+                <w:sz w:val="24"/>
+                <w:szCs w:val="24"/>
+              </w:rPr>
+              <w:lastRenderedPageBreak/>
+              <w:t xml:space="preserve">move on to the next part. </w:t>
             </w:r>
           </w:p>
         </w:tc>
@@ -5674,6 +5500,7 @@
                 <w:sz w:val="24"/>
                 <w:szCs w:val="24"/>
               </w:rPr>
+              <w:lastRenderedPageBreak/>
               <w:t>Extensions:</w:t>
             </w:r>
             <w:r>
@@ -6858,7 +6685,6 @@
                 <w:sz w:val="24"/>
                 <w:szCs w:val="24"/>
               </w:rPr>
-              <w:lastRenderedPageBreak/>
               <w:t>Extensions:</w:t>
             </w:r>
             <w:r>
@@ -7053,6 +6879,7 @@
                 <w:sz w:val="24"/>
                 <w:szCs w:val="24"/>
               </w:rPr>
+              <w:lastRenderedPageBreak/>
               <w:t>Scope</w:t>
             </w:r>
             <w:r>
@@ -8400,7 +8227,6 @@
                 <w:sz w:val="24"/>
                 <w:szCs w:val="24"/>
               </w:rPr>
-              <w:lastRenderedPageBreak/>
               <w:t>Goal in Context</w:t>
             </w:r>
             <w:r>
@@ -8776,7 +8602,17 @@
                 <w:sz w:val="24"/>
                 <w:szCs w:val="24"/>
               </w:rPr>
-              <w:t xml:space="preserve">nd are awaiting assistance </w:t>
+              <w:t xml:space="preserve">nd are awaiting </w:t>
+            </w:r>
+            <w:r>
+              <w:rPr>
+                <w:rFonts w:ascii="inherit" w:eastAsia="Times New Roman" w:hAnsi="inherit" w:cs="Times New Roman"/>
+                <w:color w:val="000000"/>
+                <w:sz w:val="24"/>
+                <w:szCs w:val="24"/>
+              </w:rPr>
+              <w:lastRenderedPageBreak/>
+              <w:t xml:space="preserve">assistance </w:t>
             </w:r>
           </w:p>
         </w:tc>
@@ -8819,6 +8655,7 @@
                 <w:sz w:val="24"/>
                 <w:szCs w:val="24"/>
               </w:rPr>
+              <w:lastRenderedPageBreak/>
               <w:t>Triggers</w:t>
             </w:r>
             <w:r>
@@ -9495,7 +9332,6 @@
           <w:sz w:val="21"/>
           <w:szCs w:val="21"/>
         </w:rPr>
-        <w:lastRenderedPageBreak/>
         <w:drawing>
           <wp:inline distT="0" distB="0" distL="0" distR="0">
             <wp:extent cx="6205817" cy="2705100"/>
@@ -9512,7 +9348,7 @@
                     <pic:cNvPicPr/>
                   </pic:nvPicPr>
                   <pic:blipFill>
-                    <a:blip r:embed="rId10" cstate="print">
+                    <a:blip r:embed="rId9" cstate="print">
                       <a:extLst>
                         <a:ext uri="{28A0092B-C50C-407E-A947-70E740481C1C}">
                           <a14:useLocalDpi xmlns:a14="http://schemas.microsoft.com/office/drawing/2010/main" val="0"/>
@@ -9552,7 +9388,7 @@
 </file>
 
 <file path=word/numbering.xml><?xml version="1.0" encoding="utf-8"?>
-<w:numbering xmlns:wpc="http://schemas.microsoft.com/office/word/2010/wordprocessingCanvas" xmlns:mc="http://schemas.openxmlformats.org/markup-compatibility/2006" xmlns:o="urn:schemas-microsoft-com:office:office" xmlns:r="http://schemas.openxmlformats.org/officeDocument/2006/relationships" xmlns:m="http://schemas.openxmlformats.org/officeDocument/2006/math" xmlns:v="urn:schemas-microsoft-com:vml" xmlns:wp14="http://schemas.microsoft.com/office/word/2010/wordprocessingDrawing" xmlns:wp="http://schemas.openxmlformats.org/drawingml/2006/wordprocessingDrawing" xmlns:w10="urn:schemas-microsoft-com:office:word" xmlns:w="http://schemas.openxmlformats.org/wordprocessingml/2006/main" xmlns:w14="http://schemas.microsoft.com/office/word/2010/wordml" xmlns:w15="http://schemas.microsoft.com/office/word/2012/wordml" xmlns:wpg="http://schemas.microsoft.com/office/word/2010/wordprocessingGroup" xmlns:wpi="http://schemas.microsoft.com/office/word/2010/wordprocessingInk" xmlns:wne="http://schemas.microsoft.com/office/word/2006/wordml" xmlns:wps="http://schemas.microsoft.com/office/word/2010/wordprocessingShape" mc:Ignorable="w14 w15 wp14">
+<w:numbering xmlns:wpc="http://schemas.microsoft.com/office/word/2010/wordprocessingCanvas" xmlns:cx="http://schemas.microsoft.com/office/drawing/2014/chartex" xmlns:cx1="http://schemas.microsoft.com/office/drawing/2015/9/8/chartex" xmlns:cx2="http://schemas.microsoft.com/office/drawing/2015/10/21/chartex" xmlns:cx3="http://schemas.microsoft.com/office/drawing/2016/5/9/chartex" xmlns:cx4="http://schemas.microsoft.com/office/drawing/2016/5/10/chartex" xmlns:cx5="http://schemas.microsoft.com/office/drawing/2016/5/11/chartex" xmlns:cx6="http://schemas.microsoft.com/office/drawing/2016/5/12/chartex" xmlns:cx7="http://schemas.microsoft.com/office/drawing/2016/5/13/chartex" xmlns:cx8="http://schemas.microsoft.com/office/drawing/2016/5/14/chartex" xmlns:mc="http://schemas.openxmlformats.org/markup-compatibility/2006" xmlns:aink="http://schemas.microsoft.com/office/drawing/2016/ink" xmlns:am3d="http://schemas.microsoft.com/office/drawing/2017/model3d" xmlns:o="urn:schemas-microsoft-com:office:office" xmlns:r="http://schemas.openxmlformats.org/officeDocument/2006/relationships" xmlns:m="http://schemas.openxmlformats.org/officeDocument/2006/math" xmlns:v="urn:schemas-microsoft-com:vml" xmlns:wp14="http://schemas.microsoft.com/office/word/2010/wordprocessingDrawing" xmlns:wp="http://schemas.openxmlformats.org/drawingml/2006/wordprocessingDrawing" xmlns:w10="urn:schemas-microsoft-com:office:word" xmlns:w="http://schemas.openxmlformats.org/wordprocessingml/2006/main" xmlns:w14="http://schemas.microsoft.com/office/word/2010/wordml" xmlns:w15="http://schemas.microsoft.com/office/word/2012/wordml" xmlns:w16cid="http://schemas.microsoft.com/office/word/2016/wordml/cid" xmlns:w16se="http://schemas.microsoft.com/office/word/2015/wordml/symex" xmlns:wpg="http://schemas.microsoft.com/office/word/2010/wordprocessingGroup" xmlns:wpi="http://schemas.microsoft.com/office/word/2010/wordprocessingInk" xmlns:wne="http://schemas.microsoft.com/office/word/2006/wordml" xmlns:wps="http://schemas.microsoft.com/office/word/2010/wordprocessingShape" mc:Ignorable="w14 w15 w16se w16cid wp14">
   <w:abstractNum w:abstractNumId="0" w15:restartNumberingAfterBreak="0">
     <w:nsid w:val="339D3F35"/>
     <w:multiLevelType w:val="hybridMultilevel"/>
@@ -10002,7 +9838,7 @@
 </file>
 
 <file path=word/styles.xml><?xml version="1.0" encoding="utf-8"?>
-<w:styles xmlns:mc="http://schemas.openxmlformats.org/markup-compatibility/2006" xmlns:r="http://schemas.openxmlformats.org/officeDocument/2006/relationships" xmlns:w="http://schemas.openxmlformats.org/wordprocessingml/2006/main" xmlns:w14="http://schemas.microsoft.com/office/word/2010/wordml" xmlns:w15="http://schemas.microsoft.com/office/word/2012/wordml" mc:Ignorable="w14 w15">
+<w:styles xmlns:mc="http://schemas.openxmlformats.org/markup-compatibility/2006" xmlns:r="http://schemas.openxmlformats.org/officeDocument/2006/relationships" xmlns:w="http://schemas.openxmlformats.org/wordprocessingml/2006/main" xmlns:w14="http://schemas.microsoft.com/office/word/2010/wordml" xmlns:w15="http://schemas.microsoft.com/office/word/2012/wordml" xmlns:w16cid="http://schemas.microsoft.com/office/word/2016/wordml/cid" xmlns:w16se="http://schemas.microsoft.com/office/word/2015/wordml/symex" mc:Ignorable="w14 w15 w16se w16cid">
   <w:docDefaults>
     <w:rPrDefault>
       <w:rPr>
@@ -10018,7 +9854,7 @@
       </w:pPr>
     </w:pPrDefault>
   </w:docDefaults>
-  <w:latentStyles w:defLockedState="0" w:defUIPriority="99" w:defSemiHidden="0" w:defUnhideWhenUsed="0" w:defQFormat="0" w:count="371">
+  <w:latentStyles w:defLockedState="0" w:defUIPriority="99" w:defSemiHidden="0" w:defUnhideWhenUsed="0" w:defQFormat="0" w:count="375">
     <w:lsdException w:name="Normal" w:uiPriority="0" w:qFormat="1"/>
     <w:lsdException w:name="heading 1" w:uiPriority="9" w:qFormat="1"/>
     <w:lsdException w:name="heading 2" w:semiHidden="1" w:uiPriority="9" w:unhideWhenUsed="1" w:qFormat="1"/>
@@ -10173,7 +10009,7 @@
     <w:lsdException w:name="Table Web 2" w:semiHidden="1" w:unhideWhenUsed="1"/>
     <w:lsdException w:name="Table Web 3" w:semiHidden="1" w:unhideWhenUsed="1"/>
     <w:lsdException w:name="Balloon Text" w:semiHidden="1" w:unhideWhenUsed="1"/>
-    <w:lsdException w:name="Table Grid" w:uiPriority="39"/>
+    <w:lsdException w:name="Table Grid" w:semiHidden="1" w:uiPriority="39" w:unhideWhenUsed="1"/>
     <w:lsdException w:name="Table Theme" w:semiHidden="1" w:unhideWhenUsed="1"/>
     <w:lsdException w:name="Placeholder Text" w:semiHidden="1"/>
     <w:lsdException w:name="No Spacing" w:uiPriority="1" w:qFormat="1"/>
@@ -10390,6 +10226,10 @@
     <w:lsdException w:name="List Table 5 Dark Accent 6" w:uiPriority="50"/>
     <w:lsdException w:name="List Table 6 Colorful Accent 6" w:uiPriority="51"/>
     <w:lsdException w:name="List Table 7 Colorful Accent 6" w:uiPriority="52"/>
+    <w:lsdException w:name="Mention" w:semiHidden="1" w:unhideWhenUsed="1"/>
+    <w:lsdException w:name="Smart Hyperlink" w:semiHidden="1" w:unhideWhenUsed="1"/>
+    <w:lsdException w:name="Hashtag" w:semiHidden="1" w:unhideWhenUsed="1"/>
+    <w:lsdException w:name="Unresolved Mention" w:semiHidden="1" w:unhideWhenUsed="1"/>
   </w:latentStyles>
   <w:style w:type="paragraph" w:default="1" w:styleId="Normal">
     <w:name w:val="Normal"/>
@@ -10768,16 +10608,4 @@
     </a:ext>
   </a:extLst>
 </a:theme>
-</file>
-
-<file path=customXml/item1.xml><?xml version="1.0" encoding="utf-8"?>
-<b:Sources xmlns:b="http://schemas.openxmlformats.org/officeDocument/2006/bibliography" xmlns="http://schemas.openxmlformats.org/officeDocument/2006/bibliography" SelectedStyle="\APA.XSL" StyleName="APA Fifth Edition"/>
-</file>
-
-<file path=customXml/itemProps1.xml><?xml version="1.0" encoding="utf-8"?>
-<ds:datastoreItem xmlns:ds="http://schemas.openxmlformats.org/officeDocument/2006/customXml" ds:itemID="{5E9E1294-20A7-4035-8DD9-4616C3C66B8B}">
-  <ds:schemaRefs>
-    <ds:schemaRef ds:uri="http://schemas.openxmlformats.org/officeDocument/2006/bibliography"/>
-  </ds:schemaRefs>
-</ds:datastoreItem>
 </file>
</xml_diff>